<commit_message>
interactive animation working with IE highlighted
</commit_message>
<xml_diff>
--- a/CA2_SheamusClifford.docx
+++ b/CA2_SheamusClifford.docx
@@ -2918,18 +2918,10 @@
         <w:t>(statistical</w:t>
       </w:r>
       <w:r>
-        <w:t xml:space="preserve"> office of the European </w:t>
-      </w:r>
-      <w:proofErr w:type="gramStart"/>
-      <w:r>
-        <w:t>Union</w:t>
-      </w:r>
-      <w:r>
-        <w:t xml:space="preserve"> )</w:t>
-      </w:r>
-      <w:proofErr w:type="gramEnd"/>
-      <w:r>
-        <w:t xml:space="preserve"> </w:t>
+        <w:t xml:space="preserve"> office of the European Union</w:t>
+      </w:r>
+      <w:r>
+        <w:t xml:space="preserve"> ) </w:t>
       </w:r>
       <w:sdt>
         <w:sdtPr>
@@ -3204,13 +3196,8 @@
         <w:t>Hours</w:t>
       </w:r>
       <w:r>
-        <w:t xml:space="preserve"> worked </w:t>
-      </w:r>
-      <w:proofErr w:type="gramStart"/>
-      <w:r>
-        <w:t>Index</w:t>
-      </w:r>
-      <w:proofErr w:type="gramEnd"/>
+        <w:t xml:space="preserve"> worked Index</w:t>
+      </w:r>
     </w:p>
     <w:p>
       <w:pPr>
@@ -3338,23 +3325,7 @@
           <w:b/>
           <w:bCs/>
         </w:rPr>
-        <w:t xml:space="preserve">Exploratory Data Analysis helps to identify patterns, inconsistencies, anomalies, missing data, and other attributes and issues in data sets so problems can be addressed. Evaluate your raw data and detail, in depth, the various attributes and issues that you find. Your evaluation should reference evidence to support </w:t>
-      </w:r>
-      <w:proofErr w:type="gramStart"/>
-      <w:r>
-        <w:rPr>
-          <w:b/>
-          <w:bCs/>
-        </w:rPr>
-        <w:t>your  chosen</w:t>
-      </w:r>
-      <w:proofErr w:type="gramEnd"/>
-      <w:r>
-        <w:rPr>
-          <w:b/>
-          <w:bCs/>
-        </w:rPr>
-        <w:t xml:space="preserve"> methodology and use visualizations to illustrate your findings.[0-</w:t>
+        <w:t>Exploratory Data Analysis helps to identify patterns, inconsistencies, anomalies, missing data, and other attributes and issues in data sets so problems can be addressed. Evaluate your raw data and detail, in depth, the various attributes and issues that you find. Your evaluation should reference evidence to support your  chosen methodology and use visualizations to illustrate your findings.[0-</w:t>
       </w:r>
       <w:commentRangeStart w:id="12"/>
       <w:r>
@@ -3398,15 +3369,7 @@
         <w:t xml:space="preserve"> </w:t>
       </w:r>
       <w:r>
-        <w:t xml:space="preserve">was </w:t>
-      </w:r>
-      <w:proofErr w:type="spellStart"/>
-      <w:r>
-        <w:t>inported</w:t>
-      </w:r>
-      <w:proofErr w:type="spellEnd"/>
-      <w:r>
-        <w:t xml:space="preserve"> in CSV format</w:t>
+        <w:t>was inported in CSV format</w:t>
       </w:r>
       <w:r>
         <w:t xml:space="preserve"> into </w:t>
@@ -3418,15 +3381,7 @@
         <w:t xml:space="preserve"> notebook </w:t>
       </w:r>
       <w:r>
-        <w:t>‘</w:t>
-      </w:r>
-      <w:proofErr w:type="spellStart"/>
-      <w:r>
-        <w:t>ConstructionData.ipynb</w:t>
-      </w:r>
-      <w:proofErr w:type="spellEnd"/>
-      <w:r>
-        <w:t>’</w:t>
+        <w:t>‘ConstructionData.ipynb’</w:t>
       </w:r>
       <w:sdt>
         <w:sdtPr>
@@ -3469,28 +3424,15 @@
         <w:t xml:space="preserve"> section 2.1</w:t>
       </w:r>
       <w:r>
-        <w:t xml:space="preserve"> and converted to pandas </w:t>
-      </w:r>
-      <w:proofErr w:type="spellStart"/>
-      <w:r>
-        <w:t>dataframe</w:t>
-      </w:r>
-      <w:proofErr w:type="spellEnd"/>
+        <w:t xml:space="preserve"> and converted to pandas dataframe</w:t>
+      </w:r>
       <w:r>
         <w:t xml:space="preserve">. </w:t>
       </w:r>
     </w:p>
     <w:p>
       <w:r>
-        <w:t>First look at the dataset ‘</w:t>
-      </w:r>
-      <w:proofErr w:type="spellStart"/>
-      <w:r>
-        <w:t>ConstructionData.ipynb</w:t>
-      </w:r>
-      <w:proofErr w:type="spellEnd"/>
-      <w:r>
-        <w:t xml:space="preserve">’ </w:t>
+        <w:t xml:space="preserve">First look at the dataset ‘ConstructionData.ipynb’ </w:t>
       </w:r>
       <w:r>
         <w:t>section 2.2</w:t>
@@ -3735,15 +3677,7 @@
         <w:t xml:space="preserve"> </w:t>
       </w:r>
       <w:r>
-        <w:t xml:space="preserve">For the purpose of this </w:t>
-      </w:r>
-      <w:proofErr w:type="gramStart"/>
-      <w:r>
-        <w:t>report</w:t>
-      </w:r>
-      <w:proofErr w:type="gramEnd"/>
-      <w:r>
-        <w:t xml:space="preserve"> we will </w:t>
+        <w:t xml:space="preserve">For the purpose of this report we will </w:t>
       </w:r>
       <w:r>
         <w:t xml:space="preserve">include the values that are flagged as estimated and provisional and delete </w:t>
@@ -3771,34 +3705,10 @@
         <w:t xml:space="preserve">6 other columns </w:t>
       </w:r>
       <w:r>
-        <w:t>‘DATAFLOW’, ‘LAST UPDATE’, ‘</w:t>
-      </w:r>
-      <w:proofErr w:type="spellStart"/>
-      <w:r>
-        <w:t>freq</w:t>
-      </w:r>
-      <w:proofErr w:type="spellEnd"/>
-      <w:r>
-        <w:t>’</w:t>
-      </w:r>
-      <w:r>
-        <w:t>, ‘unit</w:t>
-      </w:r>
-      <w:proofErr w:type="gramStart"/>
-      <w:r>
-        <w:t>’,</w:t>
-      </w:r>
-      <w:proofErr w:type="spellStart"/>
-      <w:r>
-        <w:t>s</w:t>
-      </w:r>
-      <w:proofErr w:type="gramEnd"/>
-      <w:r>
-        <w:t>_adj</w:t>
-      </w:r>
-      <w:proofErr w:type="spellEnd"/>
-      <w:r>
-        <w:t>’ and ‘nace</w:t>
+        <w:t>‘DATAFLOW’, ‘LAST UPDATE’, ‘freq’</w:t>
+      </w:r>
+      <w:r>
+        <w:t>, ‘unit’,s_adj’ and ‘nace</w:t>
       </w:r>
       <w:r>
         <w:t xml:space="preserve">_r2’ contain single recurring </w:t>
@@ -3815,18 +3725,25 @@
         <w:commentReference w:id="16"/>
       </w:r>
       <w:r>
-        <w:t xml:space="preserve"> so these columns will be dropped before proceeding</w:t>
+        <w:t xml:space="preserve"> which are</w:t>
+      </w:r>
+      <w:r>
+        <w:t xml:space="preserve"> characteristics which are common to all values,</w:t>
+      </w:r>
+      <w:r>
+        <w:t xml:space="preserve"> </w:t>
+      </w:r>
+      <w:r>
+        <w:t>therefore</w:t>
+      </w:r>
+      <w:r>
+        <w:t xml:space="preserve"> these columns will be dropped before proceeding</w:t>
       </w:r>
       <w:r>
         <w:t xml:space="preserve">, see </w:t>
       </w:r>
-      <w:proofErr w:type="spellStart"/>
-      <w:r>
-        <w:t>ConstructionData</w:t>
-      </w:r>
-      <w:proofErr w:type="spellEnd"/>
-      <w:r>
-        <w:t xml:space="preserve"> notebook section 2.4.</w:t>
+      <w:r>
+        <w:t>ConstructionData notebook section 2.4.</w:t>
       </w:r>
     </w:p>
     <w:p>
@@ -3843,26 +3760,13 @@
       </w:pPr>
       <w:bookmarkStart w:id="17" w:name="_Toc135085801"/>
       <w:r>
-        <w:t xml:space="preserve">structure and enrich your </w:t>
-      </w:r>
-      <w:proofErr w:type="gramStart"/>
-      <w:r>
-        <w:t>data</w:t>
+        <w:t>structure and enrich your data</w:t>
       </w:r>
       <w:bookmarkEnd w:id="17"/>
-      <w:proofErr w:type="gramEnd"/>
     </w:p>
     <w:p>
       <w:r>
-        <w:t xml:space="preserve">Taking into consideration the tasks required in the machine learning section, use appropriate data cleaning, engineering, extraction and/or other techniques to structure and enrich your data. Rationalize your decisions and implementation, including evidence of how your process has addressed the problems identified in the EDA (Exploratory Data Analysis) stage and how your structured data will assist in the analysis stage. This should include visualizations to illustrate your work and evidence to support your </w:t>
-      </w:r>
-      <w:proofErr w:type="gramStart"/>
-      <w:r>
-        <w:t>methodology.[</w:t>
-      </w:r>
-      <w:proofErr w:type="gramEnd"/>
-      <w:r>
-        <w:t>0-30]</w:t>
+        <w:t>Taking into consideration the tasks required in the machine learning section, use appropriate data cleaning, engineering, extraction and/or other techniques to structure and enrich your data. Rationalize your decisions and implementation, including evidence of how your process has addressed the problems identified in the EDA (Exploratory Data Analysis) stage and how your structured data will assist in the analysis stage. This should include visualizations to illustrate your work and evidence to support your methodology.[0-30]</w:t>
       </w:r>
     </w:p>
     <w:p>
@@ -3881,31 +3785,7 @@
       </w:r>
       <w:r>
         <w:lastRenderedPageBreak/>
-        <w:t xml:space="preserve">Note you may not use </w:t>
-      </w:r>
-      <w:proofErr w:type="spellStart"/>
-      <w:r>
-        <w:t>Powerbi</w:t>
-      </w:r>
-      <w:proofErr w:type="spellEnd"/>
-      <w:r>
-        <w:t xml:space="preserve">, </w:t>
-      </w:r>
-      <w:proofErr w:type="spellStart"/>
-      <w:r>
-        <w:t>rapidminer</w:t>
-      </w:r>
-      <w:proofErr w:type="spellEnd"/>
-      <w:r>
-        <w:t>, tableau or other such tools to accomplish this (at this stage</w:t>
-      </w:r>
-      <w:proofErr w:type="gramStart"/>
-      <w:r>
-        <w:t>).[</w:t>
-      </w:r>
-      <w:proofErr w:type="gramEnd"/>
-      <w:r>
-        <w:t>0-30]</w:t>
+        <w:t>Note you may not use Powerbi, rapidminer, tableau or other such tools to accomplish this (at this stage).[0-30]</w:t>
       </w:r>
     </w:p>
     <w:p>
@@ -3926,14 +3806,9 @@
       <w:bookmarkStart w:id="20" w:name="_Toc135085804"/>
       <w:bookmarkStart w:id="21" w:name="_Toc132146029"/>
       <w:r>
-        <w:t xml:space="preserve">summarise the </w:t>
-      </w:r>
-      <w:proofErr w:type="gramStart"/>
-      <w:r>
-        <w:t>dataset</w:t>
+        <w:t>summarise the dataset</w:t>
       </w:r>
       <w:bookmarkEnd w:id="20"/>
-      <w:proofErr w:type="gramEnd"/>
     </w:p>
     <w:p>
       <w:pPr>
@@ -3947,17 +3822,8 @@
           <w:b/>
           <w:bCs/>
         </w:rPr>
-        <w:t>Use descriptive statistics and appropriate visualisations in order to summarise the dataset(s) used, and to help justify the chosen models. [0-</w:t>
-      </w:r>
-      <w:proofErr w:type="gramStart"/>
-      <w:r>
-        <w:rPr>
-          <w:b/>
-          <w:bCs/>
-        </w:rPr>
-        <w:t>20 ]</w:t>
-      </w:r>
-      <w:proofErr w:type="gramEnd"/>
+        <w:t>Use descriptive statistics and appropriate visualisations in order to summarise the dataset(s) used, and to help justify the chosen models. [0-20 ]</w:t>
+      </w:r>
     </w:p>
     <w:p>
       <w:pPr>
@@ -4069,13 +3935,8 @@
     </w:p>
     <w:p>
       <w:r>
-        <w:t>Analyse the variables in your dataset(s) and use appropriate inferential statistics to gain insights on possible population values (e.g., if you were working with international home building, you could find a confidence interval for the population proportion of yearly apartment builds out of all home builds). [0-</w:t>
-      </w:r>
-      <w:proofErr w:type="gramStart"/>
-      <w:r>
-        <w:t>20 ]</w:t>
-      </w:r>
-      <w:proofErr w:type="gramEnd"/>
+        <w:t>Analyse the variables in your dataset(s) and use appropriate inferential statistics to gain insights on possible population values (e.g., if you were working with international home building, you could find a confidence interval for the population proportion of yearly apartment builds out of all home builds). [0-20 ]</w:t>
+      </w:r>
     </w:p>
     <w:p>
       <w:pPr>
@@ -4126,26 +3987,13 @@
       <w:bookmarkStart w:id="26" w:name="_Toc135085809"/>
       <w:bookmarkStart w:id="27" w:name="_Toc132146031"/>
       <w:r>
-        <w:t xml:space="preserve">Describe the rationale and justification for the choice of machine learning </w:t>
-      </w:r>
-      <w:proofErr w:type="gramStart"/>
-      <w:r>
-        <w:t>models</w:t>
+        <w:t>Describe the rationale and justification for the choice of machine learning models</w:t>
       </w:r>
       <w:bookmarkEnd w:id="26"/>
-      <w:proofErr w:type="gramEnd"/>
     </w:p>
     <w:p>
       <w:r>
-        <w:t xml:space="preserve">Describe the rationale and justification for the choice of machine learning models for the above-mentioned scenario. Machine Learning models can be used for Prediction, Classification, Clustering, sentiment analysis, recommendation systems and Time series analysis. You should plan on trying multiple approaches (at least two) with proper selection of hyperparameters using </w:t>
-      </w:r>
-      <w:proofErr w:type="spellStart"/>
-      <w:r>
-        <w:t>GridSearchCV</w:t>
-      </w:r>
-      <w:proofErr w:type="spellEnd"/>
-      <w:r>
-        <w:t xml:space="preserve"> method. You can choose appropriate features from the datasets and a target feature to answer the question asked in the scenario in the case of supervised learning.</w:t>
+        <w:t>Describe the rationale and justification for the choice of machine learning models for the above-mentioned scenario. Machine Learning models can be used for Prediction, Classification, Clustering, sentiment analysis, recommendation systems and Time series analysis. You should plan on trying multiple approaches (at least two) with proper selection of hyperparameters using GridSearchCV method. You can choose appropriate features from the datasets and a target feature to answer the question asked in the scenario in the case of supervised learning.</w:t>
       </w:r>
     </w:p>
     <w:p>
@@ -4159,14 +4007,9 @@
       </w:pPr>
       <w:bookmarkStart w:id="28" w:name="_Toc135085810"/>
       <w:r>
-        <w:t xml:space="preserve">Perform a sentimental analysis for an appropriate construction </w:t>
-      </w:r>
-      <w:proofErr w:type="gramStart"/>
-      <w:r>
-        <w:t>topic</w:t>
+        <w:t>Perform a sentimental analysis for an appropriate construction topic</w:t>
       </w:r>
       <w:bookmarkEnd w:id="28"/>
-      <w:proofErr w:type="gramEnd"/>
     </w:p>
     <w:p>
       <w:r>
@@ -4243,15 +4086,7 @@
     </w:p>
     <w:p>
       <w:r>
-        <w:t xml:space="preserve">Programming: The project must be explored programmatically: this means that you must implement suitable Python tools (code and/or libraries) to complete the analysis required. All of this is to be implemented in a </w:t>
-      </w:r>
-      <w:proofErr w:type="spellStart"/>
-      <w:r>
-        <w:t>Jupyter</w:t>
-      </w:r>
-      <w:proofErr w:type="spellEnd"/>
-      <w:r>
-        <w:t xml:space="preserve"> Notebook. [0-20]</w:t>
+        <w:t>Programming: The project must be explored programmatically: this means that you must implement suitable Python tools (code and/or libraries) to complete the analysis required. All of this is to be implemented in a Jupyter Notebook. [0-20]</w:t>
       </w:r>
     </w:p>
     <w:p>
@@ -4286,17 +4121,7 @@
       </w:r>
       <w:bookmarkEnd w:id="36"/>
       <w:r>
-        <w:t>: You are required to document and evaluate a testing and optimisation strategy for your analysis. As part of this, you may want to plan and document how you ensured your code is doing what it is meant to, as well as ensuring that the code is making good use of your resources (</w:t>
-      </w:r>
-      <w:proofErr w:type="spellStart"/>
-      <w:proofErr w:type="gramStart"/>
-      <w:r>
-        <w:t>eg</w:t>
-      </w:r>
-      <w:proofErr w:type="spellEnd"/>
-      <w:proofErr w:type="gramEnd"/>
-      <w:r>
-        <w:t xml:space="preserve"> computing, time etc). Note any trade-offs that you've made in these areas. [0-20]</w:t>
+        <w:t>: You are required to document and evaluate a testing and optimisation strategy for your analysis. As part of this, you may want to plan and document how you ensured your code is doing what it is meant to, as well as ensuring that the code is making good use of your resources (eg computing, time etc). Note any trade-offs that you've made in these areas. [0-20]</w:t>
       </w:r>
     </w:p>
     <w:p>

</xml_diff>

<commit_message>
updated notebook and animated charts
</commit_message>
<xml_diff>
--- a/CA2_SheamusClifford.docx
+++ b/CA2_SheamusClifford.docx
@@ -2918,10 +2918,18 @@
         <w:t>(statistical</w:t>
       </w:r>
       <w:r>
-        <w:t xml:space="preserve"> office of the European Union</w:t>
-      </w:r>
-      <w:r>
-        <w:t xml:space="preserve"> ) </w:t>
+        <w:t xml:space="preserve"> office of the European </w:t>
+      </w:r>
+      <w:proofErr w:type="gramStart"/>
+      <w:r>
+        <w:t>Union</w:t>
+      </w:r>
+      <w:r>
+        <w:t xml:space="preserve"> )</w:t>
+      </w:r>
+      <w:proofErr w:type="gramEnd"/>
+      <w:r>
+        <w:t xml:space="preserve"> </w:t>
       </w:r>
       <w:sdt>
         <w:sdtPr>
@@ -3196,8 +3204,13 @@
         <w:t>Hours</w:t>
       </w:r>
       <w:r>
-        <w:t xml:space="preserve"> worked Index</w:t>
-      </w:r>
+        <w:t xml:space="preserve"> worked </w:t>
+      </w:r>
+      <w:proofErr w:type="gramStart"/>
+      <w:r>
+        <w:t>Index</w:t>
+      </w:r>
+      <w:proofErr w:type="gramEnd"/>
     </w:p>
     <w:p>
       <w:pPr>
@@ -3308,10 +3321,14 @@
         <w:pStyle w:val="Heading2"/>
       </w:pPr>
       <w:bookmarkStart w:id="11" w:name="_Toc135085800"/>
+      <w:bookmarkStart w:id="12" w:name="_Ref135491086"/>
+      <w:bookmarkStart w:id="13" w:name="_Ref135491105"/>
       <w:r>
         <w:t>Exploratory Data Analysis</w:t>
       </w:r>
       <w:bookmarkEnd w:id="11"/>
+      <w:bookmarkEnd w:id="12"/>
+      <w:bookmarkEnd w:id="13"/>
     </w:p>
     <w:p>
       <w:pPr>
@@ -3325,9 +3342,25 @@
           <w:b/>
           <w:bCs/>
         </w:rPr>
-        <w:t>Exploratory Data Analysis helps to identify patterns, inconsistencies, anomalies, missing data, and other attributes and issues in data sets so problems can be addressed. Evaluate your raw data and detail, in depth, the various attributes and issues that you find. Your evaluation should reference evidence to support your  chosen methodology and use visualizations to illustrate your findings.[0-</w:t>
-      </w:r>
-      <w:commentRangeStart w:id="12"/>
+        <w:t xml:space="preserve">Exploratory Data Analysis helps to identify patterns, inconsistencies, anomalies, missing data, and other attributes and issues in data sets so problems can be addressed. Evaluate your raw data and detail, in depth, the various attributes and issues that you find. Your evaluation should reference evidence to support </w:t>
+      </w:r>
+      <w:proofErr w:type="gramStart"/>
+      <w:r>
+        <w:rPr>
+          <w:b/>
+          <w:bCs/>
+        </w:rPr>
+        <w:t>your  chosen</w:t>
+      </w:r>
+      <w:proofErr w:type="gramEnd"/>
+      <w:r>
+        <w:rPr>
+          <w:b/>
+          <w:bCs/>
+        </w:rPr>
+        <w:t xml:space="preserve"> methodology and use visualizations to illustrate your findings.[0-</w:t>
+      </w:r>
+      <w:commentRangeStart w:id="14"/>
       <w:r>
         <w:rPr>
           <w:b/>
@@ -3335,12 +3368,12 @@
         </w:rPr>
         <w:t>25</w:t>
       </w:r>
-      <w:commentRangeEnd w:id="12"/>
+      <w:commentRangeEnd w:id="14"/>
       <w:r>
         <w:rPr>
           <w:rStyle w:val="CommentReference"/>
         </w:rPr>
-        <w:commentReference w:id="12"/>
+        <w:commentReference w:id="14"/>
       </w:r>
       <w:r>
         <w:rPr>
@@ -3354,22 +3387,30 @@
       <w:r>
         <w:t xml:space="preserve">Initially data </w:t>
       </w:r>
-      <w:commentRangeStart w:id="13"/>
+      <w:commentRangeStart w:id="15"/>
       <w:r>
         <w:t>from</w:t>
       </w:r>
-      <w:commentRangeEnd w:id="13"/>
+      <w:commentRangeEnd w:id="15"/>
       <w:r>
         <w:rPr>
           <w:rStyle w:val="CommentReference"/>
         </w:rPr>
-        <w:commentReference w:id="13"/>
+        <w:commentReference w:id="15"/>
       </w:r>
       <w:r>
         <w:t xml:space="preserve"> </w:t>
       </w:r>
       <w:r>
-        <w:t>was inported in CSV format</w:t>
+        <w:t xml:space="preserve">was </w:t>
+      </w:r>
+      <w:proofErr w:type="spellStart"/>
+      <w:r>
+        <w:t>inported</w:t>
+      </w:r>
+      <w:proofErr w:type="spellEnd"/>
+      <w:r>
+        <w:t xml:space="preserve"> in CSV format</w:t>
       </w:r>
       <w:r>
         <w:t xml:space="preserve"> into </w:t>
@@ -3381,7 +3422,15 @@
         <w:t xml:space="preserve"> notebook </w:t>
       </w:r>
       <w:r>
-        <w:t>‘ConstructionData.ipynb’</w:t>
+        <w:t>‘</w:t>
+      </w:r>
+      <w:proofErr w:type="spellStart"/>
+      <w:r>
+        <w:t>ConstructionData.ipynb</w:t>
+      </w:r>
+      <w:proofErr w:type="spellEnd"/>
+      <w:r>
+        <w:t>’</w:t>
       </w:r>
       <w:sdt>
         <w:sdtPr>
@@ -3424,15 +3473,28 @@
         <w:t xml:space="preserve"> section 2.1</w:t>
       </w:r>
       <w:r>
-        <w:t xml:space="preserve"> and converted to pandas dataframe</w:t>
-      </w:r>
+        <w:t xml:space="preserve"> and converted to pandas </w:t>
+      </w:r>
+      <w:proofErr w:type="spellStart"/>
+      <w:r>
+        <w:t>dataframe</w:t>
+      </w:r>
+      <w:proofErr w:type="spellEnd"/>
       <w:r>
         <w:t xml:space="preserve">. </w:t>
       </w:r>
     </w:p>
     <w:p>
       <w:r>
-        <w:t xml:space="preserve">First look at the dataset ‘ConstructionData.ipynb’ </w:t>
+        <w:t>First look at the dataset ‘</w:t>
+      </w:r>
+      <w:proofErr w:type="spellStart"/>
+      <w:r>
+        <w:t>ConstructionData.ipynb</w:t>
+      </w:r>
+      <w:proofErr w:type="spellEnd"/>
+      <w:r>
+        <w:t xml:space="preserve">’ </w:t>
       </w:r>
       <w:r>
         <w:t>section 2.2</w:t>
@@ -3565,7 +3627,7 @@
           <w:noProof/>
         </w:rPr>
       </w:pPr>
-      <w:bookmarkStart w:id="14" w:name="_Ref135263252"/>
+      <w:bookmarkStart w:id="16" w:name="_Ref135263252"/>
       <w:r>
         <w:t xml:space="preserve">Figure </w:t>
       </w:r>
@@ -3577,7 +3639,7 @@
           <w:t>1</w:t>
         </w:r>
       </w:fldSimple>
-      <w:bookmarkEnd w:id="14"/>
+      <w:bookmarkEnd w:id="16"/>
       <w:r>
         <w:rPr>
           <w:noProof/>
@@ -3677,7 +3739,15 @@
         <w:t xml:space="preserve"> </w:t>
       </w:r>
       <w:r>
-        <w:t xml:space="preserve">For the purpose of this report we will </w:t>
+        <w:t xml:space="preserve">For the purpose of this </w:t>
+      </w:r>
+      <w:proofErr w:type="gramStart"/>
+      <w:r>
+        <w:t>report</w:t>
+      </w:r>
+      <w:proofErr w:type="gramEnd"/>
+      <w:r>
+        <w:t xml:space="preserve"> we will </w:t>
       </w:r>
       <w:r>
         <w:t xml:space="preserve">include the values that are flagged as estimated and provisional and delete </w:t>
@@ -3685,16 +3755,16 @@
       <w:r>
         <w:t xml:space="preserve">the OBS_FLAG </w:t>
       </w:r>
-      <w:commentRangeStart w:id="15"/>
+      <w:commentRangeStart w:id="17"/>
       <w:r>
         <w:t>column</w:t>
       </w:r>
-      <w:commentRangeEnd w:id="15"/>
+      <w:commentRangeEnd w:id="17"/>
       <w:r>
         <w:rPr>
           <w:rStyle w:val="CommentReference"/>
         </w:rPr>
-        <w:commentReference w:id="15"/>
+        <w:commentReference w:id="17"/>
       </w:r>
       <w:r>
         <w:t>.</w:t>
@@ -3705,24 +3775,48 @@
         <w:t xml:space="preserve">6 other columns </w:t>
       </w:r>
       <w:r>
-        <w:t>‘DATAFLOW’, ‘LAST UPDATE’, ‘freq’</w:t>
-      </w:r>
-      <w:r>
-        <w:t>, ‘unit’,s_adj’ and ‘nace</w:t>
+        <w:t>‘DATAFLOW’, ‘LAST UPDATE’, ‘</w:t>
+      </w:r>
+      <w:proofErr w:type="spellStart"/>
+      <w:r>
+        <w:t>freq</w:t>
+      </w:r>
+      <w:proofErr w:type="spellEnd"/>
+      <w:r>
+        <w:t>’</w:t>
+      </w:r>
+      <w:r>
+        <w:t>, ‘unit</w:t>
+      </w:r>
+      <w:proofErr w:type="gramStart"/>
+      <w:r>
+        <w:t>’,</w:t>
+      </w:r>
+      <w:proofErr w:type="spellStart"/>
+      <w:r>
+        <w:t>s</w:t>
+      </w:r>
+      <w:proofErr w:type="gramEnd"/>
+      <w:r>
+        <w:t>_adj</w:t>
+      </w:r>
+      <w:proofErr w:type="spellEnd"/>
+      <w:r>
+        <w:t>’ and ‘nace</w:t>
       </w:r>
       <w:r>
         <w:t xml:space="preserve">_r2’ contain single recurring </w:t>
       </w:r>
-      <w:commentRangeStart w:id="16"/>
+      <w:commentRangeStart w:id="18"/>
       <w:r>
         <w:t>values</w:t>
       </w:r>
-      <w:commentRangeEnd w:id="16"/>
+      <w:commentRangeEnd w:id="18"/>
       <w:r>
         <w:rPr>
           <w:rStyle w:val="CommentReference"/>
         </w:rPr>
-        <w:commentReference w:id="16"/>
+        <w:commentReference w:id="18"/>
       </w:r>
       <w:r>
         <w:t xml:space="preserve"> which are</w:t>
@@ -3742,9 +3836,29 @@
       <w:r>
         <w:t xml:space="preserve">, see </w:t>
       </w:r>
-      <w:r>
-        <w:t>ConstructionData notebook section 2.4.</w:t>
-      </w:r>
+      <w:proofErr w:type="spellStart"/>
+      <w:r>
+        <w:t>ConstructionData</w:t>
+      </w:r>
+      <w:proofErr w:type="spellEnd"/>
+      <w:r>
+        <w:t xml:space="preserve"> notebook section 2.4.</w:t>
+      </w:r>
+    </w:p>
+    <w:p>
+      <w:pPr>
+        <w:pStyle w:val="Heading2"/>
+      </w:pPr>
+      <w:bookmarkStart w:id="19" w:name="_Toc135085801"/>
+      <w:r>
+        <w:t xml:space="preserve">structure and enrich your </w:t>
+      </w:r>
+      <w:proofErr w:type="gramStart"/>
+      <w:r>
+        <w:t>data</w:t>
+      </w:r>
+      <w:bookmarkEnd w:id="19"/>
+      <w:proofErr w:type="gramEnd"/>
     </w:p>
     <w:p>
       <w:pPr>
@@ -3753,83 +3867,740 @@
           <w:bCs/>
         </w:rPr>
       </w:pPr>
-    </w:p>
-    <w:p>
-      <w:pPr>
-        <w:pStyle w:val="Heading2"/>
-      </w:pPr>
-      <w:bookmarkStart w:id="17" w:name="_Toc135085801"/>
-      <w:r>
-        <w:t>structure and enrich your data</w:t>
-      </w:r>
-      <w:bookmarkEnd w:id="17"/>
-    </w:p>
-    <w:p>
-      <w:r>
-        <w:t>Taking into consideration the tasks required in the machine learning section, use appropriate data cleaning, engineering, extraction and/or other techniques to structure and enrich your data. Rationalize your decisions and implementation, including evidence of how your process has addressed the problems identified in the EDA (Exploratory Data Analysis) stage and how your structured data will assist in the analysis stage. This should include visualizations to illustrate your work and evidence to support your methodology.[0-30]</w:t>
-      </w:r>
-    </w:p>
-    <w:p>
-      <w:pPr>
-        <w:pStyle w:val="Heading2"/>
-      </w:pPr>
-      <w:bookmarkStart w:id="18" w:name="_Toc135085802"/>
-      <w:r>
-        <w:t>interactive dashboard</w:t>
-      </w:r>
-      <w:bookmarkEnd w:id="18"/>
-    </w:p>
-    <w:p>
-      <w:r>
-        <w:t xml:space="preserve">Modern construction has a great dependence on technology and relies upon visualizations to communicate information, this includes web based, mobile based and many other digital transmission formats. Develop an interactive dashboard tailored to modern farmers, using tufts principles, to showcase the information/evidence gathered following your Machine Learning Analysis. Detail the rationale for approach and visualisation choices made during development. </w:t>
-      </w:r>
-      <w:r>
-        <w:lastRenderedPageBreak/>
-        <w:t>Note you may not use Powerbi, rapidminer, tableau or other such tools to accomplish this (at this stage).[0-30]</w:t>
-      </w:r>
-    </w:p>
-    <w:p>
-      <w:pPr>
-        <w:pStyle w:val="Heading1"/>
-      </w:pPr>
-      <w:bookmarkStart w:id="19" w:name="_Toc135085803"/>
-      <w:r>
-        <w:t>Statistics</w:t>
-      </w:r>
-      <w:bookmarkEnd w:id="8"/>
-      <w:bookmarkEnd w:id="19"/>
-    </w:p>
-    <w:p>
-      <w:pPr>
-        <w:pStyle w:val="Heading2"/>
-      </w:pPr>
-      <w:bookmarkStart w:id="20" w:name="_Toc135085804"/>
-      <w:bookmarkStart w:id="21" w:name="_Toc132146029"/>
-      <w:r>
-        <w:t>summarise the dataset</w:t>
-      </w:r>
-      <w:bookmarkEnd w:id="20"/>
-    </w:p>
-    <w:p>
-      <w:pPr>
+      <w:r>
         <w:rPr>
           <w:b/>
           <w:bCs/>
         </w:rPr>
-      </w:pPr>
+        <w:t xml:space="preserve">Taking into consideration the tasks required in the machine learning section, use appropriate data cleaning, engineering, extraction and/or other techniques to structure and enrich your data. Rationalize your decisions and implementation, including evidence of how your process has addressed the problems identified in the EDA (Exploratory Data Analysis) stage and how your structured data will assist in the analysis stage. This should include visualizations to illustrate your work and evidence to support your </w:t>
+      </w:r>
+      <w:proofErr w:type="gramStart"/>
       <w:r>
         <w:rPr>
           <w:b/>
           <w:bCs/>
         </w:rPr>
-        <w:t>Use descriptive statistics and appropriate visualisations in order to summarise the dataset(s) used, and to help justify the chosen models. [0-20 ]</w:t>
-      </w:r>
+        <w:t>methodology.[</w:t>
+      </w:r>
+      <w:proofErr w:type="gramEnd"/>
+      <w:r>
+        <w:rPr>
+          <w:b/>
+          <w:bCs/>
+        </w:rPr>
+        <w:t>0-30]</w:t>
+      </w:r>
+    </w:p>
+    <w:p>
+      <w:r>
+        <w:t>Looking at the data there is a column ‘</w:t>
+      </w:r>
+      <w:proofErr w:type="spellStart"/>
+      <w:r>
+        <w:t>indic</w:t>
+      </w:r>
+      <w:proofErr w:type="spellEnd"/>
+      <w:r>
+        <w:t>’</w:t>
+      </w:r>
+      <w:r>
+        <w:t xml:space="preserve"> colu</w:t>
+      </w:r>
+      <w:r>
+        <w:t>mn</w:t>
+      </w:r>
+      <w:r>
+        <w:t xml:space="preserve">, which denotes the </w:t>
+      </w:r>
+      <w:proofErr w:type="gramStart"/>
+      <w:r>
+        <w:t>indicator</w:t>
+      </w:r>
+      <w:proofErr w:type="gramEnd"/>
+      <w:r>
+        <w:t xml:space="preserve"> which is present for each country</w:t>
+      </w:r>
+      <w:r>
+        <w:t>,</w:t>
+      </w:r>
+      <w:r>
+        <w:t xml:space="preserve"> the indicator references are</w:t>
+      </w:r>
+      <w:r>
+        <w:t xml:space="preserve"> shown in </w:t>
+      </w:r>
+      <w:r>
+        <w:fldChar w:fldCharType="begin"/>
+      </w:r>
+      <w:r>
+        <w:instrText xml:space="preserve"> REF _Ref135489806 \h </w:instrText>
+      </w:r>
+      <w:r>
+        <w:fldChar w:fldCharType="separate"/>
+      </w:r>
+      <w:r>
+        <w:t xml:space="preserve">Table </w:t>
+      </w:r>
+      <w:r>
+        <w:rPr>
+          <w:noProof/>
+        </w:rPr>
+        <w:t>1</w:t>
+      </w:r>
+      <w:r>
+        <w:t xml:space="preserve"> Indicator Reference</w:t>
+      </w:r>
+      <w:r>
+        <w:fldChar w:fldCharType="end"/>
+      </w:r>
+      <w:r>
+        <w:t xml:space="preserve"> </w:t>
+      </w:r>
+      <w:r>
+        <w:fldChar w:fldCharType="begin"/>
+      </w:r>
+      <w:r>
+        <w:instrText xml:space="preserve"> REF _Ref135489806 \p \h </w:instrText>
+      </w:r>
+      <w:r>
+        <w:fldChar w:fldCharType="separate"/>
+      </w:r>
+      <w:r>
+        <w:t>below</w:t>
+      </w:r>
+      <w:r>
+        <w:fldChar w:fldCharType="end"/>
+      </w:r>
+      <w:r>
+        <w:t>.</w:t>
+      </w:r>
+    </w:p>
+    <w:tbl>
+      <w:tblPr>
+        <w:tblStyle w:val="TableGrid"/>
+        <w:tblW w:w="0" w:type="auto"/>
+        <w:tblLook w:val="04A0" w:firstRow="1" w:lastRow="0" w:firstColumn="1" w:lastColumn="0" w:noHBand="0" w:noVBand="1"/>
+      </w:tblPr>
+      <w:tblGrid>
+        <w:gridCol w:w="4508"/>
+        <w:gridCol w:w="4508"/>
+      </w:tblGrid>
+      <w:tr>
+        <w:tc>
+          <w:tcPr>
+            <w:tcW w:w="4508" w:type="dxa"/>
+          </w:tcPr>
+          <w:p>
+            <w:pPr>
+              <w:spacing w:after="0"/>
+              <w:jc w:val="center"/>
+            </w:pPr>
+            <w:r>
+              <w:t>IS_IP</w:t>
+            </w:r>
+          </w:p>
+        </w:tc>
+        <w:tc>
+          <w:tcPr>
+            <w:tcW w:w="4508" w:type="dxa"/>
+          </w:tcPr>
+          <w:p>
+            <w:pPr>
+              <w:spacing w:after="0"/>
+              <w:jc w:val="center"/>
+            </w:pPr>
+            <w:r>
+              <w:t>Production Index</w:t>
+            </w:r>
+          </w:p>
+        </w:tc>
+      </w:tr>
+      <w:tr>
+        <w:tc>
+          <w:tcPr>
+            <w:tcW w:w="4508" w:type="dxa"/>
+          </w:tcPr>
+          <w:p>
+            <w:pPr>
+              <w:spacing w:after="0"/>
+              <w:jc w:val="center"/>
+            </w:pPr>
+            <w:r>
+              <w:t>IS-EPI</w:t>
+            </w:r>
+          </w:p>
+        </w:tc>
+        <w:tc>
+          <w:tcPr>
+            <w:tcW w:w="4508" w:type="dxa"/>
+          </w:tcPr>
+          <w:p>
+            <w:pPr>
+              <w:spacing w:after="0"/>
+              <w:jc w:val="center"/>
+            </w:pPr>
+            <w:r>
+              <w:t>Numbers of persons employed</w:t>
+            </w:r>
+            <w:r>
+              <w:t xml:space="preserve"> Index</w:t>
+            </w:r>
+          </w:p>
+        </w:tc>
+      </w:tr>
+      <w:tr>
+        <w:tc>
+          <w:tcPr>
+            <w:tcW w:w="4508" w:type="dxa"/>
+          </w:tcPr>
+          <w:p>
+            <w:pPr>
+              <w:spacing w:after="0"/>
+              <w:jc w:val="center"/>
+            </w:pPr>
+            <w:r>
+              <w:t>IS-HWI</w:t>
+            </w:r>
+          </w:p>
+        </w:tc>
+        <w:tc>
+          <w:tcPr>
+            <w:tcW w:w="4508" w:type="dxa"/>
+          </w:tcPr>
+          <w:p>
+            <w:pPr>
+              <w:spacing w:after="0"/>
+              <w:jc w:val="center"/>
+            </w:pPr>
+            <w:r>
+              <w:t>Hours worked index</w:t>
+            </w:r>
+          </w:p>
+        </w:tc>
+      </w:tr>
+      <w:tr>
+        <w:tc>
+          <w:tcPr>
+            <w:tcW w:w="4508" w:type="dxa"/>
+          </w:tcPr>
+          <w:p>
+            <w:pPr>
+              <w:spacing w:after="0"/>
+              <w:jc w:val="center"/>
+            </w:pPr>
+            <w:r>
+              <w:lastRenderedPageBreak/>
+              <w:t>IS-WSI</w:t>
+            </w:r>
+          </w:p>
+        </w:tc>
+        <w:tc>
+          <w:tcPr>
+            <w:tcW w:w="4508" w:type="dxa"/>
+          </w:tcPr>
+          <w:p>
+            <w:pPr>
+              <w:keepNext/>
+              <w:spacing w:after="0"/>
+              <w:jc w:val="center"/>
+            </w:pPr>
+            <w:r>
+              <w:t>Gross wages and salaries Index</w:t>
+            </w:r>
+          </w:p>
+        </w:tc>
+      </w:tr>
+    </w:tbl>
+    <w:p>
+      <w:pPr>
+        <w:pStyle w:val="Caption"/>
+      </w:pPr>
+      <w:bookmarkStart w:id="20" w:name="_Ref135489806"/>
+      <w:r>
+        <w:t xml:space="preserve">Table </w:t>
+      </w:r>
+      <w:fldSimple w:instr=" SEQ Table \* ARABIC ">
+        <w:r>
+          <w:rPr>
+            <w:noProof/>
+          </w:rPr>
+          <w:t>1</w:t>
+        </w:r>
+      </w:fldSimple>
+      <w:r>
+        <w:t xml:space="preserve"> </w:t>
+      </w:r>
+      <w:r>
+        <w:t>Indicator Reference</w:t>
+      </w:r>
+      <w:bookmarkEnd w:id="20"/>
+    </w:p>
+    <w:p>
+      <w:r>
+        <w:t>To aid further analysis in machine learning, these indicator</w:t>
+      </w:r>
+      <w:r>
+        <w:t xml:space="preserve"> values were separated out into individual column.</w:t>
+      </w:r>
+      <w:r>
+        <w:t xml:space="preserve"> The</w:t>
+      </w:r>
+      <w:r>
+        <w:t xml:space="preserve"> separation of these values can be seen in </w:t>
+      </w:r>
+      <w:proofErr w:type="spellStart"/>
+      <w:r>
+        <w:t>constructionData</w:t>
+      </w:r>
+      <w:proofErr w:type="spellEnd"/>
+      <w:r>
+        <w:t xml:space="preserve"> notebook section </w:t>
+      </w:r>
+      <w:r>
+        <w:t xml:space="preserve">2.4.1. </w:t>
+      </w:r>
+    </w:p>
+    <w:p>
+      <w:r>
+        <w:t xml:space="preserve">In notebook section 5 an interactive bar chart for each indicator was created which </w:t>
+      </w:r>
+      <w:proofErr w:type="gramStart"/>
+      <w:r>
+        <w:t xml:space="preserve">visualises </w:t>
+      </w:r>
+      <w:r>
+        <w:t xml:space="preserve"> the</w:t>
+      </w:r>
+      <w:proofErr w:type="gramEnd"/>
+      <w:r>
+        <w:t xml:space="preserve"> indicators across the full range of the time period. Observing the </w:t>
+      </w:r>
+      <w:proofErr w:type="gramStart"/>
+      <w:r>
+        <w:t>sequence</w:t>
+      </w:r>
+      <w:proofErr w:type="gramEnd"/>
+      <w:r>
+        <w:t xml:space="preserve"> it was visually noted that </w:t>
+      </w:r>
+      <w:r>
+        <w:t>bars dropped off of Turkey (Country Indicator – TR)</w:t>
+      </w:r>
+      <w:r>
+        <w:t xml:space="preserve">. </w:t>
+      </w:r>
+      <w:r>
+        <w:t xml:space="preserve">A further check </w:t>
+      </w:r>
+      <w:r>
+        <w:t>for last data entry for each Country</w:t>
+      </w:r>
+      <w:r>
+        <w:t xml:space="preserve"> is shown in </w:t>
+      </w:r>
+      <w:r>
+        <w:fldChar w:fldCharType="begin"/>
+      </w:r>
+      <w:r>
+        <w:instrText xml:space="preserve"> REF _Ref135491652 \h </w:instrText>
+      </w:r>
+      <w:r>
+        <w:fldChar w:fldCharType="separate"/>
+      </w:r>
+      <w:r>
+        <w:t xml:space="preserve">Table </w:t>
+      </w:r>
+      <w:r>
+        <w:rPr>
+          <w:noProof/>
+        </w:rPr>
+        <w:t xml:space="preserve">2 </w:t>
+      </w:r>
+      <w:r>
+        <w:rPr>
+          <w:noProof/>
+        </w:rPr>
+        <w:t>Missing last values in df</w:t>
+      </w:r>
+      <w:r>
+        <w:fldChar w:fldCharType="end"/>
+      </w:r>
+      <w:r>
+        <w:t>. We can see the last entry for Turkey was 2016</w:t>
+      </w:r>
+      <w:r>
+        <w:t xml:space="preserve">, </w:t>
+      </w:r>
+      <w:r>
+        <w:t xml:space="preserve">As a considerable section of the dataset for Turkey is not present, </w:t>
+      </w:r>
+      <w:r>
+        <w:t>it was decided to drop Turkey from the analysis completely, as seen in notebook section 2.5</w:t>
+      </w:r>
+      <w:r>
+        <w:t>.</w:t>
+      </w:r>
+    </w:p>
+    <w:p/>
+    <w:p>
+      <w:pPr>
+        <w:keepNext/>
+        <w:jc w:val="center"/>
+      </w:pPr>
+      <w:r>
+        <w:lastRenderedPageBreak/>
+        <w:drawing>
+          <wp:inline distT="0" distB="0" distL="0" distR="0" wp14:anchorId="580547B8" wp14:editId="5B3EC80D">
+            <wp:extent cx="3238314" cy="5182870"/>
+            <wp:effectExtent l="0" t="0" r="635" b="0"/>
+            <wp:docPr id="2" name="Picture 2"/>
+            <wp:cNvGraphicFramePr>
+              <a:graphicFrameLocks xmlns:a="http://schemas.openxmlformats.org/drawingml/2006/main" noChangeAspect="1"/>
+            </wp:cNvGraphicFramePr>
+            <a:graphic xmlns:a="http://schemas.openxmlformats.org/drawingml/2006/main">
+              <a:graphicData uri="http://schemas.openxmlformats.org/drawingml/2006/picture">
+                <pic:pic xmlns:pic="http://schemas.openxmlformats.org/drawingml/2006/picture">
+                  <pic:nvPicPr>
+                    <pic:cNvPr id="0" name="Picture 1"/>
+                    <pic:cNvPicPr>
+                      <a:picLocks noChangeAspect="1" noChangeArrowheads="1"/>
+                    </pic:cNvPicPr>
+                  </pic:nvPicPr>
+                  <pic:blipFill>
+                    <a:blip r:embed="rId14">
+                      <a:extLst>
+                        <a:ext uri="{28A0092B-C50C-407E-A947-70E740481C1C}">
+                          <a14:useLocalDpi xmlns:a14="http://schemas.microsoft.com/office/drawing/2010/main" val="0"/>
+                        </a:ext>
+                      </a:extLst>
+                    </a:blip>
+                    <a:srcRect/>
+                    <a:stretch>
+                      <a:fillRect/>
+                    </a:stretch>
+                  </pic:blipFill>
+                  <pic:spPr bwMode="auto">
+                    <a:xfrm>
+                      <a:off x="0" y="0"/>
+                      <a:ext cx="3246090" cy="5195315"/>
+                    </a:xfrm>
+                    <a:prstGeom prst="rect">
+                      <a:avLst/>
+                    </a:prstGeom>
+                    <a:noFill/>
+                    <a:ln>
+                      <a:noFill/>
+                    </a:ln>
+                  </pic:spPr>
+                </pic:pic>
+              </a:graphicData>
+            </a:graphic>
+          </wp:inline>
+        </w:drawing>
+      </w:r>
+    </w:p>
+    <w:p>
+      <w:pPr>
+        <w:pStyle w:val="Caption"/>
+      </w:pPr>
+      <w:bookmarkStart w:id="21" w:name="_Ref135491652"/>
+      <w:r>
+        <w:t xml:space="preserve">Table </w:t>
+      </w:r>
+      <w:fldSimple w:instr=" SEQ Table \* ARABIC ">
+        <w:r>
+          <w:rPr>
+            <w:noProof/>
+          </w:rPr>
+          <w:t>2</w:t>
+        </w:r>
+      </w:fldSimple>
+      <w:r>
+        <w:rPr>
+          <w:noProof/>
+        </w:rPr>
+        <w:t xml:space="preserve"> </w:t>
+      </w:r>
+      <w:r>
+        <w:rPr>
+          <w:noProof/>
+        </w:rPr>
+        <w:t>Missing last values in df</w:t>
+      </w:r>
+      <w:bookmarkEnd w:id="21"/>
+    </w:p>
+    <w:p/>
+    <w:p>
+      <w:r>
+        <w:t xml:space="preserve">A check for null values was already done as part </w:t>
+      </w:r>
+      <w:proofErr w:type="gramStart"/>
+      <w:r>
+        <w:t xml:space="preserve">of </w:t>
+      </w:r>
+      <w:r>
+        <w:t xml:space="preserve"> </w:t>
+      </w:r>
+      <w:r>
+        <w:t>section</w:t>
+      </w:r>
+      <w:proofErr w:type="gramEnd"/>
+      <w:r>
+        <w:t xml:space="preserve"> </w:t>
+      </w:r>
+      <w:r>
+        <w:fldChar w:fldCharType="begin"/>
+      </w:r>
+      <w:r>
+        <w:instrText xml:space="preserve"> REF _Ref135491105 \r \h </w:instrText>
+      </w:r>
+      <w:r>
+        <w:fldChar w:fldCharType="separate"/>
+      </w:r>
+      <w:r>
+        <w:t>3.2</w:t>
+      </w:r>
+      <w:r>
+        <w:fldChar w:fldCharType="end"/>
+      </w:r>
+      <w:r>
+        <w:t xml:space="preserve">, to ensure we have </w:t>
+      </w:r>
+      <w:r>
+        <w:t xml:space="preserve">all </w:t>
+      </w:r>
+      <w:proofErr w:type="spellStart"/>
+      <w:r>
+        <w:t>non zero</w:t>
+      </w:r>
+      <w:proofErr w:type="spellEnd"/>
+      <w:r>
+        <w:t xml:space="preserve"> data a check was carried out in notebook section </w:t>
+      </w:r>
+      <w:r>
+        <w:t xml:space="preserve">2.4.2 which showed no ‘0’ values. </w:t>
+      </w:r>
+    </w:p>
+    <w:p>
+      <w:r>
+        <w:t xml:space="preserve">To aid the graphical </w:t>
+      </w:r>
+      <w:r>
+        <w:t>display further in the report an additional ‘</w:t>
+      </w:r>
+      <w:proofErr w:type="spellStart"/>
+      <w:r>
+        <w:t>country_name</w:t>
+      </w:r>
+      <w:proofErr w:type="spellEnd"/>
+      <w:r>
+        <w:t>’ column was added, using the ‘</w:t>
+      </w:r>
+      <w:proofErr w:type="spellStart"/>
+      <w:r>
+        <w:t>pycountry</w:t>
+      </w:r>
+      <w:proofErr w:type="spellEnd"/>
+      <w:r>
+        <w:t xml:space="preserve">’ </w:t>
+      </w:r>
+      <w:commentRangeStart w:id="22"/>
+      <w:r>
+        <w:t>library</w:t>
+      </w:r>
+      <w:commentRangeEnd w:id="22"/>
+      <w:r>
+        <w:rPr>
+          <w:rStyle w:val="CommentReference"/>
+        </w:rPr>
+        <w:commentReference w:id="22"/>
+      </w:r>
+      <w:r>
+        <w:t>, this library</w:t>
+      </w:r>
+      <w:r>
+        <w:t xml:space="preserve"> </w:t>
+      </w:r>
+      <w:proofErr w:type="spellStart"/>
+      <w:r>
+        <w:t>assignes</w:t>
+      </w:r>
+      <w:proofErr w:type="spellEnd"/>
+      <w:r>
+        <w:t xml:space="preserve"> a readable country name for each </w:t>
+      </w:r>
+      <w:proofErr w:type="gramStart"/>
+      <w:r>
+        <w:t>2 letter</w:t>
+      </w:r>
+      <w:proofErr w:type="gramEnd"/>
+      <w:r>
+        <w:t xml:space="preserve"> country code in the ‘geo’ Column</w:t>
+      </w:r>
+      <w:r>
+        <w:t>’</w:t>
+      </w:r>
+      <w:r>
+        <w:t>. See notebook section 5.1</w:t>
+      </w:r>
+      <w:r>
+        <w:t>.</w:t>
+      </w:r>
+    </w:p>
+    <w:p>
+      <w:r>
+        <w:t xml:space="preserve">This change was applied to animated charts in </w:t>
+      </w:r>
+      <w:r>
+        <w:t>notebook section 6.</w:t>
+      </w:r>
+      <w:commentRangeStart w:id="23"/>
+      <w:r>
+        <w:t>1</w:t>
+      </w:r>
+      <w:commentRangeEnd w:id="23"/>
+      <w:r>
+        <w:rPr>
+          <w:rStyle w:val="CommentReference"/>
+        </w:rPr>
+        <w:commentReference w:id="23"/>
+      </w:r>
+      <w:r>
+        <w:t>.</w:t>
+      </w:r>
+    </w:p>
+    <w:p/>
+    <w:p/>
+    <w:p>
+      <w:pPr>
+        <w:pStyle w:val="Heading2"/>
+      </w:pPr>
+      <w:bookmarkStart w:id="24" w:name="_Toc135085802"/>
+      <w:r>
+        <w:lastRenderedPageBreak/>
+        <w:t>interactive dashboard</w:t>
+      </w:r>
+      <w:bookmarkEnd w:id="24"/>
+    </w:p>
+    <w:p>
+      <w:pPr>
+        <w:rPr>
+          <w:b/>
+          <w:bCs/>
+        </w:rPr>
+      </w:pPr>
+      <w:r>
+        <w:rPr>
+          <w:b/>
+          <w:bCs/>
+        </w:rPr>
+        <w:t xml:space="preserve">Modern construction has a great dependence on technology and relies upon visualizations to communicate information, this includes web based, mobile based and many other digital transmission formats. Develop an interactive dashboard tailored to modern farmers, using tufts principles, to showcase the information/evidence gathered following your Machine Learning Analysis. Detail the rationale for approach and visualisation choices made during development. Note you may not use </w:t>
+      </w:r>
+      <w:proofErr w:type="spellStart"/>
+      <w:r>
+        <w:rPr>
+          <w:b/>
+          <w:bCs/>
+        </w:rPr>
+        <w:t>Powerbi</w:t>
+      </w:r>
+      <w:proofErr w:type="spellEnd"/>
+      <w:r>
+        <w:rPr>
+          <w:b/>
+          <w:bCs/>
+        </w:rPr>
+        <w:t xml:space="preserve">, </w:t>
+      </w:r>
+      <w:proofErr w:type="spellStart"/>
+      <w:r>
+        <w:rPr>
+          <w:b/>
+          <w:bCs/>
+        </w:rPr>
+        <w:t>rapidminer</w:t>
+      </w:r>
+      <w:proofErr w:type="spellEnd"/>
+      <w:r>
+        <w:rPr>
+          <w:b/>
+          <w:bCs/>
+        </w:rPr>
+        <w:t>, tableau or other such tools to accomplish this (at this stage</w:t>
+      </w:r>
+      <w:proofErr w:type="gramStart"/>
+      <w:r>
+        <w:rPr>
+          <w:b/>
+          <w:bCs/>
+        </w:rPr>
+        <w:t>).[</w:t>
+      </w:r>
+      <w:proofErr w:type="gramEnd"/>
+      <w:r>
+        <w:rPr>
+          <w:b/>
+          <w:bCs/>
+        </w:rPr>
+        <w:t>0-30]</w:t>
+      </w:r>
+    </w:p>
+    <w:p>
+      <w:pPr>
+        <w:pStyle w:val="Heading1"/>
+      </w:pPr>
+      <w:bookmarkStart w:id="25" w:name="_Toc135085803"/>
+      <w:r>
+        <w:t>Statistics</w:t>
+      </w:r>
+      <w:bookmarkEnd w:id="8"/>
+      <w:bookmarkEnd w:id="25"/>
+    </w:p>
+    <w:p>
+      <w:pPr>
+        <w:pStyle w:val="Heading2"/>
+      </w:pPr>
+      <w:bookmarkStart w:id="26" w:name="_Toc135085804"/>
+      <w:bookmarkStart w:id="27" w:name="_Toc132146029"/>
+      <w:r>
+        <w:t xml:space="preserve">summarise the </w:t>
+      </w:r>
+      <w:proofErr w:type="gramStart"/>
+      <w:r>
+        <w:t>dataset</w:t>
+      </w:r>
+      <w:bookmarkEnd w:id="26"/>
+      <w:proofErr w:type="gramEnd"/>
+    </w:p>
+    <w:p>
+      <w:pPr>
+        <w:rPr>
+          <w:b/>
+          <w:bCs/>
+        </w:rPr>
+      </w:pPr>
+      <w:r>
+        <w:rPr>
+          <w:b/>
+          <w:bCs/>
+        </w:rPr>
+        <w:t>Use descriptive statistics and appropriate visualisations in order to summarise the dataset(s) used, and to help justify the chosen models. [0-</w:t>
+      </w:r>
+      <w:proofErr w:type="gramStart"/>
+      <w:r>
+        <w:rPr>
+          <w:b/>
+          <w:bCs/>
+        </w:rPr>
+        <w:t>20 ]</w:t>
+      </w:r>
+      <w:proofErr w:type="gramEnd"/>
     </w:p>
     <w:p>
       <w:pPr>
         <w:pStyle w:val="Heading3"/>
       </w:pPr>
-      <w:bookmarkStart w:id="22" w:name="_Toc135085805"/>
+      <w:bookmarkStart w:id="28" w:name="_Toc135085805"/>
       <w:r>
         <w:t>Overall Dataset Summary</w:t>
       </w:r>
@@ -3931,37 +4702,46 @@
       <w:r>
         <w:t>inferential statistics</w:t>
       </w:r>
-      <w:bookmarkEnd w:id="22"/>
-    </w:p>
-    <w:p>
-      <w:r>
-        <w:t>Analyse the variables in your dataset(s) and use appropriate inferential statistics to gain insights on possible population values (e.g., if you were working with international home building, you could find a confidence interval for the population proportion of yearly apartment builds out of all home builds). [0-20 ]</w:t>
-      </w:r>
+      <w:bookmarkEnd w:id="28"/>
+    </w:p>
+    <w:p>
+      <w:r>
+        <w:t>Analyse the variables in your dataset(s) and use appropriate inferential statistics to gain insights on possible population values (e.g., if you were working with international home building, you could find a confidence interval for the population proportion of yearly apartment builds out of all home builds). [0-</w:t>
+      </w:r>
+      <w:proofErr w:type="gramStart"/>
+      <w:r>
+        <w:t>20 ]</w:t>
+      </w:r>
+      <w:proofErr w:type="gramEnd"/>
     </w:p>
     <w:p>
       <w:pPr>
         <w:pStyle w:val="Heading2"/>
       </w:pPr>
-      <w:bookmarkStart w:id="23" w:name="_Toc135085806"/>
+      <w:bookmarkStart w:id="29" w:name="_Toc135085806"/>
       <w:r>
         <w:t>parametric and non-parametric inferential statistical techniques</w:t>
       </w:r>
-      <w:bookmarkEnd w:id="23"/>
-    </w:p>
-    <w:p>
-      <w:r>
-        <w:t>Undertake research to find similarities between some country(s) against Ireland and apply parametric and non-parametric inferential statistical techniques to compare them (e.g., t-test, analysis of variance, Wilcoxon test, chi-squared test, among others). You must justify your choices and verify the applicability of the tests. Hypotheses and conclusions must be clearly stated. You are expected to use at least 5 different inferential statistics tests. [0-40]</w:t>
+      <w:bookmarkEnd w:id="29"/>
+    </w:p>
+    <w:p>
+      <w:r>
+        <w:t xml:space="preserve">Undertake research to find similarities between some country(s) against Ireland and apply parametric and non-parametric inferential statistical techniques to compare them (e.g., t-test, analysis of variance, Wilcoxon test, chi-squared test, among others). You must justify your </w:t>
+      </w:r>
+      <w:r>
+        <w:lastRenderedPageBreak/>
+        <w:t>choices and verify the applicability of the tests. Hypotheses and conclusions must be clearly stated. You are expected to use at least 5 different inferential statistics tests. [0-40]</w:t>
       </w:r>
     </w:p>
     <w:p>
       <w:pPr>
         <w:pStyle w:val="Heading2"/>
       </w:pPr>
-      <w:bookmarkStart w:id="24" w:name="_Toc135085807"/>
+      <w:bookmarkStart w:id="30" w:name="_Toc135085807"/>
       <w:r>
         <w:t>challenges</w:t>
       </w:r>
-      <w:bookmarkEnd w:id="24"/>
+      <w:bookmarkEnd w:id="30"/>
     </w:p>
     <w:p>
       <w:r>
@@ -3972,103 +4752,9 @@
       <w:pPr>
         <w:pStyle w:val="Heading1"/>
       </w:pPr>
-      <w:bookmarkStart w:id="25" w:name="_Toc135085808"/>
-      <w:r>
-        <w:lastRenderedPageBreak/>
+      <w:bookmarkStart w:id="31" w:name="_Toc135085808"/>
+      <w:r>
         <w:t>Machine learning for data analytics</w:t>
-      </w:r>
-      <w:bookmarkEnd w:id="21"/>
-      <w:bookmarkEnd w:id="25"/>
-    </w:p>
-    <w:p>
-      <w:pPr>
-        <w:pStyle w:val="Heading2"/>
-      </w:pPr>
-      <w:bookmarkStart w:id="26" w:name="_Toc135085809"/>
-      <w:bookmarkStart w:id="27" w:name="_Toc132146031"/>
-      <w:r>
-        <w:t>Describe the rationale and justification for the choice of machine learning models</w:t>
-      </w:r>
-      <w:bookmarkEnd w:id="26"/>
-    </w:p>
-    <w:p>
-      <w:r>
-        <w:t>Describe the rationale and justification for the choice of machine learning models for the above-mentioned scenario. Machine Learning models can be used for Prediction, Classification, Clustering, sentiment analysis, recommendation systems and Time series analysis. You should plan on trying multiple approaches (at least two) with proper selection of hyperparameters using GridSearchCV method. You can choose appropriate features from the datasets and a target feature to answer the question asked in the scenario in the case of supervised learning.</w:t>
-      </w:r>
-    </w:p>
-    <w:p>
-      <w:r>
-        <w:t>[0 - 30]</w:t>
-      </w:r>
-    </w:p>
-    <w:p>
-      <w:pPr>
-        <w:pStyle w:val="Heading2"/>
-      </w:pPr>
-      <w:bookmarkStart w:id="28" w:name="_Toc135085810"/>
-      <w:r>
-        <w:t>Perform a sentimental analysis for an appropriate construction topic</w:t>
-      </w:r>
-      <w:bookmarkEnd w:id="28"/>
-    </w:p>
-    <w:p>
-      <w:r>
-        <w:t>Collect and develop a dataset based on the construction topic related to Ireland as well as other parts of the world. Perform a sentimental analysis for an appropriate construction topic (e.g., house price, availability of labour etc…) for producers and consumers point of view in Ireland.</w:t>
-      </w:r>
-    </w:p>
-    <w:p>
-      <w:r>
-        <w:t>[0 - 25]</w:t>
-      </w:r>
-    </w:p>
-    <w:p>
-      <w:pPr>
-        <w:pStyle w:val="Heading2"/>
-      </w:pPr>
-      <w:bookmarkStart w:id="29" w:name="_Toc135085811"/>
-      <w:r>
-        <w:t>learning models</w:t>
-      </w:r>
-      <w:bookmarkEnd w:id="29"/>
-    </w:p>
-    <w:p>
-      <w:r>
-        <w:t>You should train and test for Supervised Learning and other appropriate metrics for unsupervised/ semi-supervised machine learning models that you have chosen. Use cross validation to provide authenticity of the modelling outcomes. You can apply dimensionality reduction methods to prepare the dataset based on your machine learning modelling requirements.</w:t>
-      </w:r>
-    </w:p>
-    <w:p>
-      <w:r>
-        <w:t>[0 - 30]</w:t>
-      </w:r>
-    </w:p>
-    <w:p>
-      <w:pPr>
-        <w:pStyle w:val="Heading2"/>
-      </w:pPr>
-      <w:bookmarkStart w:id="30" w:name="_Toc135085812"/>
-      <w:r>
-        <w:t>similarities and contrast of the Machine Learning modelling</w:t>
-      </w:r>
-      <w:bookmarkEnd w:id="30"/>
-    </w:p>
-    <w:p>
-      <w:r>
-        <w:t>A Table or graphics should be provided to illustrate the similarities and contrast of the Machine Learning modelling outcomes based on the scoring metric used for the analysis of the above-mentioned scenario. Discuss and elaborate your understanding clearly.</w:t>
-      </w:r>
-    </w:p>
-    <w:p>
-      <w:r>
-        <w:t>[0 - 15]</w:t>
-      </w:r>
-    </w:p>
-    <w:p>
-      <w:pPr>
-        <w:pStyle w:val="Heading1"/>
-      </w:pPr>
-      <w:bookmarkStart w:id="31" w:name="_Toc135085813"/>
-      <w:r>
-        <w:lastRenderedPageBreak/>
-        <w:t>Programming</w:t>
       </w:r>
       <w:bookmarkEnd w:id="27"/>
       <w:bookmarkEnd w:id="31"/>
@@ -4077,27 +4763,146 @@
       <w:pPr>
         <w:pStyle w:val="Heading2"/>
       </w:pPr>
-      <w:bookmarkStart w:id="32" w:name="_Toc135085814"/>
-      <w:bookmarkStart w:id="33" w:name="_Toc132146033"/>
+      <w:bookmarkStart w:id="32" w:name="_Toc135085809"/>
+      <w:bookmarkStart w:id="33" w:name="_Toc132146031"/>
+      <w:r>
+        <w:t xml:space="preserve">Describe the rationale and justification for the choice of machine learning </w:t>
+      </w:r>
+      <w:proofErr w:type="gramStart"/>
+      <w:r>
+        <w:t>models</w:t>
+      </w:r>
+      <w:bookmarkEnd w:id="32"/>
+      <w:proofErr w:type="gramEnd"/>
+    </w:p>
+    <w:p>
+      <w:r>
+        <w:t xml:space="preserve">Describe the rationale and justification for the choice of machine learning models for the above-mentioned scenario. Machine Learning models can be used for Prediction, Classification, Clustering, sentiment analysis, recommendation systems and Time series analysis. You should plan on trying multiple approaches (at least two) with proper selection of hyperparameters using </w:t>
+      </w:r>
+      <w:proofErr w:type="spellStart"/>
+      <w:r>
+        <w:t>GridSearchCV</w:t>
+      </w:r>
+      <w:proofErr w:type="spellEnd"/>
+      <w:r>
+        <w:t xml:space="preserve"> method. You can choose appropriate features from the datasets and a target feature to answer the question asked in the scenario in the case of supervised learning.</w:t>
+      </w:r>
+    </w:p>
+    <w:p>
+      <w:r>
+        <w:t>[0 - 30]</w:t>
+      </w:r>
+    </w:p>
+    <w:p>
+      <w:pPr>
+        <w:pStyle w:val="Heading2"/>
+      </w:pPr>
+      <w:bookmarkStart w:id="34" w:name="_Toc135085810"/>
+      <w:r>
+        <w:t xml:space="preserve">Perform a sentimental analysis for an appropriate construction </w:t>
+      </w:r>
+      <w:proofErr w:type="gramStart"/>
+      <w:r>
+        <w:t>topic</w:t>
+      </w:r>
+      <w:bookmarkEnd w:id="34"/>
+      <w:proofErr w:type="gramEnd"/>
+    </w:p>
+    <w:p>
+      <w:r>
+        <w:t>Collect and develop a dataset based on the construction topic related to Ireland as well as other parts of the world. Perform a sentimental analysis for an appropriate construction topic (e.g., house price, availability of labour etc…) for producers and consumers point of view in Ireland.</w:t>
+      </w:r>
+    </w:p>
+    <w:p>
+      <w:r>
+        <w:t>[0 - 25]</w:t>
+      </w:r>
+    </w:p>
+    <w:p>
+      <w:pPr>
+        <w:pStyle w:val="Heading2"/>
+      </w:pPr>
+      <w:bookmarkStart w:id="35" w:name="_Toc135085811"/>
+      <w:r>
+        <w:t>learning models</w:t>
+      </w:r>
+      <w:bookmarkEnd w:id="35"/>
+    </w:p>
+    <w:p>
+      <w:r>
+        <w:t>You should train and test for Supervised Learning and other appropriate metrics for unsupervised/ semi-supervised machine learning models that you have chosen. Use cross validation to provide authenticity of the modelling outcomes. You can apply dimensionality reduction methods to prepare the dataset based on your machine learning modelling requirements.</w:t>
+      </w:r>
+    </w:p>
+    <w:p>
+      <w:r>
+        <w:t>[0 - 30]</w:t>
+      </w:r>
+    </w:p>
+    <w:p>
+      <w:pPr>
+        <w:pStyle w:val="Heading2"/>
+      </w:pPr>
+      <w:bookmarkStart w:id="36" w:name="_Toc135085812"/>
+      <w:r>
+        <w:lastRenderedPageBreak/>
+        <w:t>similarities and contrast of the Machine Learning modelling</w:t>
+      </w:r>
+      <w:bookmarkEnd w:id="36"/>
+    </w:p>
+    <w:p>
+      <w:r>
+        <w:t>A Table or graphics should be provided to illustrate the similarities and contrast of the Machine Learning modelling outcomes based on the scoring metric used for the analysis of the above-mentioned scenario. Discuss and elaborate your understanding clearly.</w:t>
+      </w:r>
+    </w:p>
+    <w:p>
+      <w:r>
+        <w:t>[0 - 15]</w:t>
+      </w:r>
+    </w:p>
+    <w:p>
+      <w:pPr>
+        <w:pStyle w:val="Heading1"/>
+      </w:pPr>
+      <w:bookmarkStart w:id="37" w:name="_Toc135085813"/>
       <w:r>
         <w:t>Programming</w:t>
       </w:r>
-      <w:bookmarkEnd w:id="32"/>
-    </w:p>
-    <w:p>
-      <w:r>
-        <w:t>Programming: The project must be explored programmatically: this means that you must implement suitable Python tools (code and/or libraries) to complete the analysis required. All of this is to be implemented in a Jupyter Notebook. [0-20]</w:t>
-      </w:r>
+      <w:bookmarkEnd w:id="33"/>
+      <w:bookmarkEnd w:id="37"/>
     </w:p>
     <w:p>
       <w:pPr>
         <w:pStyle w:val="Heading2"/>
       </w:pPr>
-      <w:bookmarkStart w:id="34" w:name="_Toc135085815"/>
+      <w:bookmarkStart w:id="38" w:name="_Toc135085814"/>
+      <w:bookmarkStart w:id="39" w:name="_Toc132146033"/>
+      <w:r>
+        <w:t>Programming</w:t>
+      </w:r>
+      <w:bookmarkEnd w:id="38"/>
+    </w:p>
+    <w:p>
+      <w:r>
+        <w:t xml:space="preserve">Programming: The project must be explored programmatically: this means that you must implement suitable Python tools (code and/or libraries) to complete the analysis required. All of this is to be implemented in a </w:t>
+      </w:r>
+      <w:proofErr w:type="spellStart"/>
+      <w:r>
+        <w:t>Jupyter</w:t>
+      </w:r>
+      <w:proofErr w:type="spellEnd"/>
+      <w:r>
+        <w:t xml:space="preserve"> Notebook. [0-20]</w:t>
+      </w:r>
+    </w:p>
+    <w:p>
+      <w:pPr>
+        <w:pStyle w:val="Heading2"/>
+      </w:pPr>
+      <w:bookmarkStart w:id="40" w:name="_Toc135085815"/>
       <w:r>
         <w:t>Data structures</w:t>
       </w:r>
-      <w:bookmarkEnd w:id="34"/>
+      <w:bookmarkEnd w:id="40"/>
     </w:p>
     <w:p>
       <w:r>
@@ -4108,31 +4913,41 @@
       <w:pPr>
         <w:pStyle w:val="Heading2"/>
       </w:pPr>
-      <w:bookmarkStart w:id="35" w:name="_Toc135085816"/>
+      <w:bookmarkStart w:id="41" w:name="_Toc135085816"/>
       <w:r>
         <w:t>Testing &amp; Optimisation</w:t>
       </w:r>
-      <w:bookmarkEnd w:id="35"/>
-    </w:p>
-    <w:p>
-      <w:bookmarkStart w:id="36" w:name="_Hlk135085601"/>
+      <w:bookmarkEnd w:id="41"/>
+    </w:p>
+    <w:p>
+      <w:bookmarkStart w:id="42" w:name="_Hlk135085601"/>
       <w:r>
         <w:t>Testing &amp; Optimisation</w:t>
       </w:r>
-      <w:bookmarkEnd w:id="36"/>
-      <w:r>
-        <w:t>: You are required to document and evaluate a testing and optimisation strategy for your analysis. As part of this, you may want to plan and document how you ensured your code is doing what it is meant to, as well as ensuring that the code is making good use of your resources (eg computing, time etc). Note any trade-offs that you've made in these areas. [0-20]</w:t>
+      <w:bookmarkEnd w:id="42"/>
+      <w:r>
+        <w:t>: You are required to document and evaluate a testing and optimisation strategy for your analysis. As part of this, you may want to plan and document how you ensured your code is doing what it is meant to, as well as ensuring that the code is making good use of your resources (</w:t>
+      </w:r>
+      <w:proofErr w:type="spellStart"/>
+      <w:proofErr w:type="gramStart"/>
+      <w:r>
+        <w:t>eg</w:t>
+      </w:r>
+      <w:proofErr w:type="spellEnd"/>
+      <w:proofErr w:type="gramEnd"/>
+      <w:r>
+        <w:t xml:space="preserve"> computing, time etc). Note any trade-offs that you've made in these areas. [0-20]</w:t>
       </w:r>
     </w:p>
     <w:p>
       <w:pPr>
         <w:pStyle w:val="Heading2"/>
       </w:pPr>
-      <w:bookmarkStart w:id="37" w:name="_Toc135085817"/>
+      <w:bookmarkStart w:id="43" w:name="_Toc135085817"/>
       <w:r>
         <w:t>Data manipulation</w:t>
       </w:r>
-      <w:bookmarkEnd w:id="37"/>
+      <w:bookmarkEnd w:id="43"/>
     </w:p>
     <w:p>
       <w:r>
@@ -4143,22 +4958,23 @@
       <w:pPr>
         <w:pStyle w:val="Heading1"/>
       </w:pPr>
-      <w:bookmarkStart w:id="38" w:name="_Toc135085818"/>
+      <w:bookmarkStart w:id="44" w:name="_Toc135085818"/>
       <w:r>
         <w:t>Conclusion</w:t>
       </w:r>
-      <w:bookmarkEnd w:id="38"/>
+      <w:bookmarkEnd w:id="44"/>
     </w:p>
     <w:p/>
     <w:p>
       <w:pPr>
         <w:pStyle w:val="Heading1"/>
       </w:pPr>
-      <w:bookmarkStart w:id="39" w:name="_Toc135085819"/>
-      <w:r>
+      <w:bookmarkStart w:id="45" w:name="_Toc135085819"/>
+      <w:r>
+        <w:lastRenderedPageBreak/>
         <w:t>Next Steps</w:t>
       </w:r>
-      <w:bookmarkEnd w:id="39"/>
+      <w:bookmarkEnd w:id="45"/>
     </w:p>
     <w:p/>
     <w:p/>
@@ -4169,7 +4985,7 @@
     <w:p/>
     <w:p/>
     <w:p/>
-    <w:bookmarkStart w:id="40" w:name="_Toc135085820" w:displacedByCustomXml="next"/>
+    <w:bookmarkStart w:id="46" w:name="_Toc135085820" w:displacedByCustomXml="next"/>
     <w:sdt>
       <w:sdtPr>
         <w:rPr>
@@ -4192,8 +5008,8 @@
           <w:r>
             <w:t>References</w:t>
           </w:r>
-          <w:bookmarkEnd w:id="33"/>
-          <w:bookmarkEnd w:id="40"/>
+          <w:bookmarkEnd w:id="39"/>
+          <w:bookmarkEnd w:id="46"/>
         </w:p>
         <w:sdt>
           <w:sdtPr>
@@ -4258,7 +5074,7 @@
       </w:r>
     </w:p>
   </w:comment>
-  <w:comment w:id="12" w:author="Sheamus Clifford" w:date="2023-05-16T00:13:00Z" w:initials="SC">
+  <w:comment w:id="14" w:author="Sheamus Clifford" w:date="2023-05-16T00:13:00Z" w:initials="SC">
     <w:p>
       <w:pPr>
         <w:pStyle w:val="CommentText"/>
@@ -4275,7 +5091,7 @@
       </w:r>
     </w:p>
   </w:comment>
-  <w:comment w:id="13" w:author="Sheamus Clifford" w:date="2023-05-17T23:56:00Z" w:initials="SC">
+  <w:comment w:id="15" w:author="Sheamus Clifford" w:date="2023-05-17T23:56:00Z" w:initials="SC">
     <w:p>
       <w:pPr>
         <w:pStyle w:val="CommentText"/>
@@ -4292,7 +5108,7 @@
       </w:r>
     </w:p>
   </w:comment>
-  <w:comment w:id="15" w:author="Sheamus Clifford" w:date="2023-05-18T22:11:00Z" w:initials="SC">
+  <w:comment w:id="17" w:author="Sheamus Clifford" w:date="2023-05-18T22:11:00Z" w:initials="SC">
     <w:p>
       <w:pPr>
         <w:pStyle w:val="CommentText"/>
@@ -4309,7 +5125,7 @@
       </w:r>
     </w:p>
   </w:comment>
-  <w:comment w:id="16" w:author="Sheamus Clifford" w:date="2023-05-18T22:17:00Z" w:initials="SC">
+  <w:comment w:id="18" w:author="Sheamus Clifford" w:date="2023-05-18T22:17:00Z" w:initials="SC">
     <w:p>
       <w:pPr>
         <w:pStyle w:val="CommentText"/>
@@ -4323,6 +5139,40 @@
       </w:r>
       <w:r>
         <w:t>Add desription for these</w:t>
+      </w:r>
+    </w:p>
+  </w:comment>
+  <w:comment w:id="22" w:author="Sheamus Clifford" w:date="2023-05-20T16:21:00Z" w:initials="SC">
+    <w:p>
+      <w:pPr>
+        <w:pStyle w:val="CommentText"/>
+        <w:jc w:val="left"/>
+      </w:pPr>
+      <w:r>
+        <w:rPr>
+          <w:rStyle w:val="CommentReference"/>
+        </w:rPr>
+        <w:annotationRef/>
+      </w:r>
+      <w:r>
+        <w:t>Add reference</w:t>
+      </w:r>
+    </w:p>
+  </w:comment>
+  <w:comment w:id="23" w:author="Sheamus Clifford" w:date="2023-05-20T16:35:00Z" w:initials="SC">
+    <w:p>
+      <w:pPr>
+        <w:pStyle w:val="CommentText"/>
+        <w:jc w:val="left"/>
+      </w:pPr>
+      <w:r>
+        <w:rPr>
+          <w:rStyle w:val="CommentReference"/>
+        </w:rPr>
+        <w:annotationRef/>
+      </w:r>
+      <w:r>
+        <w:t>Add figue</w:t>
       </w:r>
     </w:p>
   </w:comment>
@@ -4337,6 +5187,8 @@
   <w15:commentEx w15:paraId="3FBC6DAD" w15:done="0"/>
   <w15:commentEx w15:paraId="3548C990" w15:done="0"/>
   <w15:commentEx w15:paraId="711D27E3" w15:done="0"/>
+  <w15:commentEx w15:paraId="5F791F6A" w15:done="0"/>
+  <w15:commentEx w15:paraId="00A6924A" w15:done="0"/>
 </w15:commentsEx>
 </file>
 
@@ -4348,6 +5200,8 @@
   <w16cex:commentExtensible w16cex:durableId="280FE839" w16cex:dateUtc="2023-05-17T22:56:00Z"/>
   <w16cex:commentExtensible w16cex:durableId="2811210C" w16cex:dateUtc="2023-05-18T21:11:00Z"/>
   <w16cex:commentExtensible w16cex:durableId="2811225C" w16cex:dateUtc="2023-05-18T21:17:00Z"/>
+  <w16cex:commentExtensible w16cex:durableId="28137210" w16cex:dateUtc="2023-05-20T15:21:00Z"/>
+  <w16cex:commentExtensible w16cex:durableId="28137545" w16cex:dateUtc="2023-05-20T15:35:00Z"/>
 </w16cex:commentsExtensible>
 </file>
 
@@ -4359,6 +5213,8 @@
   <w16cid:commentId w16cid:paraId="3FBC6DAD" w16cid:durableId="280FE839"/>
   <w16cid:commentId w16cid:paraId="3548C990" w16cid:durableId="2811210C"/>
   <w16cid:commentId w16cid:paraId="711D27E3" w16cid:durableId="2811225C"/>
+  <w16cid:commentId w16cid:paraId="5F791F6A" w16cid:durableId="28137210"/>
+  <w16cid:commentId w16cid:paraId="00A6924A" w16cid:durableId="28137545"/>
 </w16cid:commentsIds>
 </file>
 

</xml_diff>

<commit_message>
section 1 statistics draft
</commit_message>
<xml_diff>
--- a/CA2_SheamusClifford.docx
+++ b/CA2_SheamusClifford.docx
@@ -2742,25 +2742,29 @@
       </w:pPr>
       <w:bookmarkStart w:id="5" w:name="_Toc132146024"/>
       <w:bookmarkStart w:id="6" w:name="_Toc135085798"/>
+      <w:bookmarkStart w:id="7" w:name="_Ref135500584"/>
+      <w:bookmarkStart w:id="8" w:name="_Ref135500595"/>
       <w:r>
         <w:t>Data Preparation and Visualization</w:t>
       </w:r>
       <w:bookmarkEnd w:id="5"/>
       <w:bookmarkEnd w:id="6"/>
+      <w:bookmarkEnd w:id="7"/>
+      <w:bookmarkEnd w:id="8"/>
     </w:p>
     <w:p>
       <w:pPr>
         <w:pStyle w:val="Heading2"/>
       </w:pPr>
-      <w:bookmarkStart w:id="7" w:name="_Toc135085799"/>
-      <w:bookmarkStart w:id="8" w:name="_Toc132146028"/>
+      <w:bookmarkStart w:id="9" w:name="_Toc135085799"/>
+      <w:bookmarkStart w:id="10" w:name="_Toc132146028"/>
       <w:r>
         <w:t>Acquiring</w:t>
       </w:r>
       <w:r>
         <w:t xml:space="preserve"> Raw Data</w:t>
       </w:r>
-      <w:bookmarkEnd w:id="7"/>
+      <w:bookmarkEnd w:id="9"/>
     </w:p>
     <w:p>
       <w:pPr>
@@ -2776,7 +2780,7 @@
         </w:rPr>
         <w:t>Discuss in detail the process of acquiring your raw data, detailing the positive and/or negative aspects of your research and acquisition. This should include the relevance and implications of any and all licensing/permissions associated with the data. [0-</w:t>
       </w:r>
-      <w:commentRangeStart w:id="9"/>
+      <w:commentRangeStart w:id="11"/>
       <w:r>
         <w:rPr>
           <w:b/>
@@ -2784,12 +2788,12 @@
         </w:rPr>
         <w:t>15</w:t>
       </w:r>
-      <w:commentRangeEnd w:id="9"/>
+      <w:commentRangeEnd w:id="11"/>
       <w:r>
         <w:rPr>
           <w:rStyle w:val="CommentReference"/>
         </w:rPr>
-        <w:commentReference w:id="9"/>
+        <w:commentReference w:id="11"/>
       </w:r>
       <w:r>
         <w:rPr>
@@ -2806,16 +2810,16 @@
       <w:r>
         <w:t xml:space="preserve">Scenario presented for this </w:t>
       </w:r>
-      <w:commentRangeStart w:id="10"/>
+      <w:commentRangeStart w:id="12"/>
       <w:r>
         <w:t>report</w:t>
       </w:r>
-      <w:commentRangeEnd w:id="10"/>
+      <w:commentRangeEnd w:id="12"/>
       <w:r>
         <w:rPr>
           <w:rStyle w:val="CommentReference"/>
         </w:rPr>
-        <w:commentReference w:id="10"/>
+        <w:commentReference w:id="12"/>
       </w:r>
       <w:r>
         <w:t xml:space="preserve"> </w:t>
@@ -3320,15 +3324,15 @@
       <w:pPr>
         <w:pStyle w:val="Heading2"/>
       </w:pPr>
-      <w:bookmarkStart w:id="11" w:name="_Toc135085800"/>
-      <w:bookmarkStart w:id="12" w:name="_Ref135491086"/>
-      <w:bookmarkStart w:id="13" w:name="_Ref135491105"/>
+      <w:bookmarkStart w:id="13" w:name="_Toc135085800"/>
+      <w:bookmarkStart w:id="14" w:name="_Ref135491086"/>
+      <w:bookmarkStart w:id="15" w:name="_Ref135491105"/>
       <w:r>
         <w:t>Exploratory Data Analysis</w:t>
       </w:r>
-      <w:bookmarkEnd w:id="11"/>
-      <w:bookmarkEnd w:id="12"/>
       <w:bookmarkEnd w:id="13"/>
+      <w:bookmarkEnd w:id="14"/>
+      <w:bookmarkEnd w:id="15"/>
     </w:p>
     <w:p>
       <w:pPr>
@@ -3360,7 +3364,7 @@
         </w:rPr>
         <w:t xml:space="preserve"> methodology and use visualizations to illustrate your findings.[0-</w:t>
       </w:r>
-      <w:commentRangeStart w:id="14"/>
+      <w:commentRangeStart w:id="16"/>
       <w:r>
         <w:rPr>
           <w:b/>
@@ -3368,12 +3372,12 @@
         </w:rPr>
         <w:t>25</w:t>
       </w:r>
-      <w:commentRangeEnd w:id="14"/>
+      <w:commentRangeEnd w:id="16"/>
       <w:r>
         <w:rPr>
           <w:rStyle w:val="CommentReference"/>
         </w:rPr>
-        <w:commentReference w:id="14"/>
+        <w:commentReference w:id="16"/>
       </w:r>
       <w:r>
         <w:rPr>
@@ -3387,16 +3391,16 @@
       <w:r>
         <w:t xml:space="preserve">Initially data </w:t>
       </w:r>
-      <w:commentRangeStart w:id="15"/>
+      <w:commentRangeStart w:id="17"/>
       <w:r>
         <w:t>from</w:t>
       </w:r>
-      <w:commentRangeEnd w:id="15"/>
+      <w:commentRangeEnd w:id="17"/>
       <w:r>
         <w:rPr>
           <w:rStyle w:val="CommentReference"/>
         </w:rPr>
-        <w:commentReference w:id="15"/>
+        <w:commentReference w:id="17"/>
       </w:r>
       <w:r>
         <w:t xml:space="preserve"> </w:t>
@@ -3627,7 +3631,7 @@
           <w:noProof/>
         </w:rPr>
       </w:pPr>
-      <w:bookmarkStart w:id="16" w:name="_Ref135263252"/>
+      <w:bookmarkStart w:id="18" w:name="_Ref135263252"/>
       <w:r>
         <w:t xml:space="preserve">Figure </w:t>
       </w:r>
@@ -3639,7 +3643,7 @@
           <w:t>1</w:t>
         </w:r>
       </w:fldSimple>
-      <w:bookmarkEnd w:id="16"/>
+      <w:bookmarkEnd w:id="18"/>
       <w:r>
         <w:rPr>
           <w:noProof/>
@@ -3755,16 +3759,16 @@
       <w:r>
         <w:t xml:space="preserve">the OBS_FLAG </w:t>
       </w:r>
-      <w:commentRangeStart w:id="17"/>
+      <w:commentRangeStart w:id="19"/>
       <w:r>
         <w:t>column</w:t>
       </w:r>
-      <w:commentRangeEnd w:id="17"/>
+      <w:commentRangeEnd w:id="19"/>
       <w:r>
         <w:rPr>
           <w:rStyle w:val="CommentReference"/>
         </w:rPr>
-        <w:commentReference w:id="17"/>
+        <w:commentReference w:id="19"/>
       </w:r>
       <w:r>
         <w:t>.</w:t>
@@ -3807,16 +3811,16 @@
       <w:r>
         <w:t xml:space="preserve">_r2’ contain single recurring </w:t>
       </w:r>
-      <w:commentRangeStart w:id="18"/>
+      <w:commentRangeStart w:id="20"/>
       <w:r>
         <w:t>values</w:t>
       </w:r>
-      <w:commentRangeEnd w:id="18"/>
+      <w:commentRangeEnd w:id="20"/>
       <w:r>
         <w:rPr>
           <w:rStyle w:val="CommentReference"/>
         </w:rPr>
-        <w:commentReference w:id="18"/>
+        <w:commentReference w:id="20"/>
       </w:r>
       <w:r>
         <w:t xml:space="preserve"> which are</w:t>
@@ -3849,7 +3853,7 @@
       <w:pPr>
         <w:pStyle w:val="Heading2"/>
       </w:pPr>
-      <w:bookmarkStart w:id="19" w:name="_Toc135085801"/>
+      <w:bookmarkStart w:id="21" w:name="_Toc135085801"/>
       <w:r>
         <w:t xml:space="preserve">structure and enrich your </w:t>
       </w:r>
@@ -3857,7 +3861,7 @@
       <w:r>
         <w:t>data</w:t>
       </w:r>
-      <w:bookmarkEnd w:id="19"/>
+      <w:bookmarkEnd w:id="21"/>
       <w:proofErr w:type="gramEnd"/>
     </w:p>
     <w:p>
@@ -4115,7 +4119,7 @@
       <w:pPr>
         <w:pStyle w:val="Caption"/>
       </w:pPr>
-      <w:bookmarkStart w:id="20" w:name="_Ref135489806"/>
+      <w:bookmarkStart w:id="22" w:name="_Ref135489806"/>
       <w:r>
         <w:t xml:space="preserve">Table </w:t>
       </w:r>
@@ -4133,7 +4137,7 @@
       <w:r>
         <w:t>Indicator Reference</w:t>
       </w:r>
-      <w:bookmarkEnd w:id="20"/>
+      <w:bookmarkEnd w:id="22"/>
     </w:p>
     <w:p>
       <w:r>
@@ -4187,10 +4191,7 @@
         <w:t>bars dropped off of Turkey (Country Indicator – TR)</w:t>
       </w:r>
       <w:r>
-        <w:t xml:space="preserve">. </w:t>
-      </w:r>
-      <w:r>
-        <w:t xml:space="preserve">A further check </w:t>
+        <w:t xml:space="preserve">. A further check </w:t>
       </w:r>
       <w:r>
         <w:t>for last data entry for each Country</w:t>
@@ -4248,6 +4249,9 @@
         <w:jc w:val="center"/>
       </w:pPr>
       <w:r>
+        <w:rPr>
+          <w:noProof/>
+        </w:rPr>
         <w:lastRenderedPageBreak/>
         <w:drawing>
           <wp:inline distT="0" distB="0" distL="0" distR="0" wp14:anchorId="580547B8" wp14:editId="5B3EC80D">
@@ -4303,7 +4307,7 @@
       <w:pPr>
         <w:pStyle w:val="Caption"/>
       </w:pPr>
-      <w:bookmarkStart w:id="21" w:name="_Ref135491652"/>
+      <w:bookmarkStart w:id="23" w:name="_Ref135491652"/>
       <w:r>
         <w:t xml:space="preserve">Table </w:t>
       </w:r>
@@ -4327,7 +4331,7 @@
         </w:rPr>
         <w:t>Missing last values in df</w:t>
       </w:r>
-      <w:bookmarkEnd w:id="21"/>
+      <w:bookmarkEnd w:id="23"/>
     </w:p>
     <w:p/>
     <w:p>
@@ -4404,16 +4408,16 @@
       <w:r>
         <w:t xml:space="preserve">’ </w:t>
       </w:r>
-      <w:commentRangeStart w:id="22"/>
+      <w:commentRangeStart w:id="24"/>
       <w:r>
         <w:t>library</w:t>
       </w:r>
-      <w:commentRangeEnd w:id="22"/>
+      <w:commentRangeEnd w:id="24"/>
       <w:r>
         <w:rPr>
           <w:rStyle w:val="CommentReference"/>
         </w:rPr>
-        <w:commentReference w:id="22"/>
+        <w:commentReference w:id="24"/>
       </w:r>
       <w:r>
         <w:t>, this library</w:t>
@@ -4454,16 +4458,16 @@
       <w:r>
         <w:t>notebook section 6.</w:t>
       </w:r>
-      <w:commentRangeStart w:id="23"/>
+      <w:commentRangeStart w:id="25"/>
       <w:r>
         <w:t>1</w:t>
       </w:r>
-      <w:commentRangeEnd w:id="23"/>
+      <w:commentRangeEnd w:id="25"/>
       <w:r>
         <w:rPr>
           <w:rStyle w:val="CommentReference"/>
         </w:rPr>
-        <w:commentReference w:id="23"/>
+        <w:commentReference w:id="25"/>
       </w:r>
       <w:r>
         <w:t>.</w:t>
@@ -4475,12 +4479,12 @@
       <w:pPr>
         <w:pStyle w:val="Heading2"/>
       </w:pPr>
-      <w:bookmarkStart w:id="24" w:name="_Toc135085802"/>
+      <w:bookmarkStart w:id="26" w:name="_Toc135085802"/>
       <w:r>
         <w:lastRenderedPageBreak/>
         <w:t>interactive dashboard</w:t>
       </w:r>
-      <w:bookmarkEnd w:id="24"/>
+      <w:bookmarkEnd w:id="26"/>
     </w:p>
     <w:p>
       <w:pPr>
@@ -4549,19 +4553,19 @@
       <w:pPr>
         <w:pStyle w:val="Heading1"/>
       </w:pPr>
-      <w:bookmarkStart w:id="25" w:name="_Toc135085803"/>
+      <w:bookmarkStart w:id="27" w:name="_Toc135085803"/>
       <w:r>
         <w:t>Statistics</w:t>
       </w:r>
-      <w:bookmarkEnd w:id="8"/>
-      <w:bookmarkEnd w:id="25"/>
+      <w:bookmarkEnd w:id="10"/>
+      <w:bookmarkEnd w:id="27"/>
     </w:p>
     <w:p>
       <w:pPr>
         <w:pStyle w:val="Heading2"/>
       </w:pPr>
-      <w:bookmarkStart w:id="26" w:name="_Toc135085804"/>
-      <w:bookmarkStart w:id="27" w:name="_Toc132146029"/>
+      <w:bookmarkStart w:id="28" w:name="_Toc135085804"/>
+      <w:bookmarkStart w:id="29" w:name="_Toc132146029"/>
       <w:r>
         <w:t xml:space="preserve">summarise the </w:t>
       </w:r>
@@ -4569,7 +4573,7 @@
       <w:r>
         <w:t>dataset</w:t>
       </w:r>
-      <w:bookmarkEnd w:id="26"/>
+      <w:bookmarkEnd w:id="28"/>
       <w:proofErr w:type="gramEnd"/>
     </w:p>
     <w:p>
@@ -4600,7 +4604,7 @@
       <w:pPr>
         <w:pStyle w:val="Heading3"/>
       </w:pPr>
-      <w:bookmarkStart w:id="28" w:name="_Toc135085805"/>
+      <w:bookmarkStart w:id="30" w:name="_Toc135085805"/>
       <w:r>
         <w:t>Overall Dataset Summary</w:t>
       </w:r>
@@ -4694,22 +4698,2481 @@
         <w:t>Column count: 11</w:t>
       </w:r>
     </w:p>
+    <w:p>
+      <w:r>
+        <w:t xml:space="preserve">The data was then </w:t>
+      </w:r>
+      <w:proofErr w:type="spellStart"/>
+      <w:r>
+        <w:t xml:space="preserve">pre </w:t>
+      </w:r>
+      <w:r>
+        <w:t>processed</w:t>
+      </w:r>
+      <w:proofErr w:type="spellEnd"/>
+      <w:r>
+        <w:t xml:space="preserve"> as described in</w:t>
+      </w:r>
+      <w:r>
+        <w:t xml:space="preserve"> section</w:t>
+      </w:r>
+      <w:r>
+        <w:t xml:space="preserve"> </w:t>
+      </w:r>
+      <w:r>
+        <w:fldChar w:fldCharType="begin"/>
+      </w:r>
+      <w:r>
+        <w:instrText xml:space="preserve"> REF _Ref135500584 \r \h </w:instrText>
+      </w:r>
+      <w:r>
+        <w:fldChar w:fldCharType="separate"/>
+      </w:r>
+      <w:r>
+        <w:t>3</w:t>
+      </w:r>
+      <w:r>
+        <w:fldChar w:fldCharType="end"/>
+      </w:r>
+      <w:r>
+        <w:t xml:space="preserve"> page </w:t>
+      </w:r>
+      <w:r>
+        <w:fldChar w:fldCharType="begin"/>
+      </w:r>
+      <w:r>
+        <w:instrText xml:space="preserve"> PAGEREF _Ref135500595 \h </w:instrText>
+      </w:r>
+      <w:r>
+        <w:fldChar w:fldCharType="separate"/>
+      </w:r>
+      <w:r>
+        <w:rPr>
+          <w:noProof/>
+        </w:rPr>
+        <w:t>3</w:t>
+      </w:r>
+      <w:r>
+        <w:fldChar w:fldCharType="end"/>
+      </w:r>
+      <w:r>
+        <w:t xml:space="preserve">. The resulting dataset </w:t>
+      </w:r>
+      <w:r>
+        <w:t xml:space="preserve">has 4 </w:t>
+      </w:r>
+      <w:r>
+        <w:t>numerical columns</w:t>
+      </w:r>
+      <w:r>
+        <w:t xml:space="preserve"> representing data values</w:t>
+      </w:r>
+      <w:r>
+        <w:t xml:space="preserve"> and two categorical both of which represent country names, one is the country code</w:t>
+      </w:r>
+      <w:r>
+        <w:t xml:space="preserve"> (‘geo’ column</w:t>
+      </w:r>
+      <w:r>
+        <w:t>)</w:t>
+      </w:r>
+      <w:r>
+        <w:t xml:space="preserve"> the second is the readable country name (‘</w:t>
+      </w:r>
+      <w:proofErr w:type="spellStart"/>
+      <w:r>
+        <w:t>country_name</w:t>
+      </w:r>
+      <w:proofErr w:type="spellEnd"/>
+      <w:r>
+        <w:t>’</w:t>
+      </w:r>
+      <w:r>
+        <w:t xml:space="preserve"> column</w:t>
+      </w:r>
+      <w:r>
+        <w:t>)</w:t>
+      </w:r>
+      <w:r>
+        <w:t xml:space="preserve">, see </w:t>
+      </w:r>
+      <w:r>
+        <w:fldChar w:fldCharType="begin"/>
+      </w:r>
+      <w:r>
+        <w:instrText xml:space="preserve"> REF _Ref135501039 \h </w:instrText>
+      </w:r>
+      <w:r>
+        <w:fldChar w:fldCharType="separate"/>
+      </w:r>
+      <w:r>
+        <w:t xml:space="preserve">Figure </w:t>
+      </w:r>
+      <w:r>
+        <w:rPr>
+          <w:noProof/>
+        </w:rPr>
+        <w:t>2 Processed df Information</w:t>
+      </w:r>
+      <w:r>
+        <w:fldChar w:fldCharType="end"/>
+      </w:r>
+      <w:r>
+        <w:t>.</w:t>
+      </w:r>
+    </w:p>
+    <w:p>
+      <w:pPr>
+        <w:keepNext/>
+        <w:jc w:val="center"/>
+      </w:pPr>
+      <w:r>
+        <w:lastRenderedPageBreak/>
+        <w:drawing>
+          <wp:inline distT="0" distB="0" distL="0" distR="0" wp14:anchorId="0DF6D543" wp14:editId="516029E7">
+            <wp:extent cx="2867425" cy="2067213"/>
+            <wp:effectExtent l="0" t="0" r="9525" b="9525"/>
+            <wp:docPr id="3" name="Picture 3" descr="A screenshot of a computer&#10;&#10;Description automatically generated with medium confidence"/>
+            <wp:cNvGraphicFramePr>
+              <a:graphicFrameLocks xmlns:a="http://schemas.openxmlformats.org/drawingml/2006/main" noChangeAspect="1"/>
+            </wp:cNvGraphicFramePr>
+            <a:graphic xmlns:a="http://schemas.openxmlformats.org/drawingml/2006/main">
+              <a:graphicData uri="http://schemas.openxmlformats.org/drawingml/2006/picture">
+                <pic:pic xmlns:pic="http://schemas.openxmlformats.org/drawingml/2006/picture">
+                  <pic:nvPicPr>
+                    <pic:cNvPr id="3" name="Picture 3" descr="A screenshot of a computer&#10;&#10;Description automatically generated with medium confidence"/>
+                    <pic:cNvPicPr/>
+                  </pic:nvPicPr>
+                  <pic:blipFill>
+                    <a:blip r:embed="rId15"/>
+                    <a:stretch>
+                      <a:fillRect/>
+                    </a:stretch>
+                  </pic:blipFill>
+                  <pic:spPr>
+                    <a:xfrm>
+                      <a:off x="0" y="0"/>
+                      <a:ext cx="2867425" cy="2067213"/>
+                    </a:xfrm>
+                    <a:prstGeom prst="rect">
+                      <a:avLst/>
+                    </a:prstGeom>
+                  </pic:spPr>
+                </pic:pic>
+              </a:graphicData>
+            </a:graphic>
+          </wp:inline>
+        </w:drawing>
+      </w:r>
+    </w:p>
+    <w:p>
+      <w:pPr>
+        <w:pStyle w:val="Caption"/>
+        <w:rPr>
+          <w:noProof/>
+        </w:rPr>
+      </w:pPr>
+      <w:bookmarkStart w:id="31" w:name="_Ref135501039"/>
+      <w:r>
+        <w:t xml:space="preserve">Figure </w:t>
+      </w:r>
+      <w:fldSimple w:instr=" SEQ Figure \* ARABIC ">
+        <w:r>
+          <w:rPr>
+            <w:noProof/>
+          </w:rPr>
+          <w:t>2</w:t>
+        </w:r>
+      </w:fldSimple>
+      <w:r>
+        <w:rPr>
+          <w:noProof/>
+        </w:rPr>
+        <w:t xml:space="preserve"> Processed df Information</w:t>
+      </w:r>
+      <w:bookmarkEnd w:id="31"/>
+    </w:p>
     <w:p/>
     <w:p>
-      <w:pPr>
-        <w:pStyle w:val="Heading2"/>
-      </w:pPr>
-      <w:r>
-        <w:t>inferential statistics</w:t>
-      </w:r>
-      <w:bookmarkEnd w:id="28"/>
+      <w:r>
+        <w:t xml:space="preserve">Based on the provided information in </w:t>
+      </w:r>
+      <w:r>
+        <w:fldChar w:fldCharType="begin"/>
+      </w:r>
+      <w:r>
+        <w:instrText xml:space="preserve"> REF _Ref135501370 \h </w:instrText>
+      </w:r>
+      <w:r>
+        <w:fldChar w:fldCharType="separate"/>
+      </w:r>
+      <w:r>
+        <w:t xml:space="preserve">Table </w:t>
+      </w:r>
+      <w:r>
+        <w:rPr>
+          <w:noProof/>
+        </w:rPr>
+        <w:t>3</w:t>
+      </w:r>
+      <w:r>
+        <w:fldChar w:fldCharType="end"/>
+      </w:r>
+      <w:r>
+        <w:t xml:space="preserve">, </w:t>
+      </w:r>
+      <w:proofErr w:type="spellStart"/>
+      <w:r>
+        <w:t>frome</w:t>
+      </w:r>
+      <w:proofErr w:type="spellEnd"/>
+      <w:r>
+        <w:t xml:space="preserve"> notebook section</w:t>
+      </w:r>
+      <w:r>
+        <w:t xml:space="preserve"> 7.1, </w:t>
+      </w:r>
+      <w:r>
+        <w:t xml:space="preserve">we can </w:t>
+      </w:r>
+      <w:r>
+        <w:t xml:space="preserve">see that </w:t>
+      </w:r>
+      <w:r>
+        <w:t xml:space="preserve">IS-IP has the highest mean, standard deviation, and maximum value among the variables, indicating a </w:t>
+      </w:r>
+      <w:proofErr w:type="gramStart"/>
+      <w:r>
+        <w:t>wider spread and potential outlier</w:t>
+      </w:r>
+      <w:r>
+        <w:t>s</w:t>
+      </w:r>
+      <w:proofErr w:type="gramEnd"/>
+      <w:r>
+        <w:t xml:space="preserve">. IS-HWI has the lowest mean and lower standard deviation, suggesting a </w:t>
+      </w:r>
+      <w:r>
+        <w:t>tighter</w:t>
+      </w:r>
+      <w:r>
+        <w:t xml:space="preserve"> distribution.</w:t>
+      </w:r>
+    </w:p>
+    <w:tbl>
+      <w:tblPr>
+        <w:tblW w:w="4800" w:type="dxa"/>
+        <w:jc w:val="center"/>
+        <w:tblLook w:val="04A0" w:firstRow="1" w:lastRow="0" w:firstColumn="1" w:lastColumn="0" w:noHBand="0" w:noVBand="1"/>
+      </w:tblPr>
+      <w:tblGrid>
+        <w:gridCol w:w="960"/>
+        <w:gridCol w:w="1053"/>
+        <w:gridCol w:w="1053"/>
+        <w:gridCol w:w="1053"/>
+        <w:gridCol w:w="1053"/>
+      </w:tblGrid>
+      <w:tr>
+        <w:trPr>
+          <w:trHeight w:val="300"/>
+          <w:jc w:val="center"/>
+        </w:trPr>
+        <w:tc>
+          <w:tcPr>
+            <w:tcW w:w="960" w:type="dxa"/>
+            <w:tcBorders>
+              <w:top w:val="single" w:sz="4" w:space="0" w:color="auto"/>
+              <w:left w:val="single" w:sz="4" w:space="0" w:color="auto"/>
+              <w:bottom w:val="single" w:sz="4" w:space="0" w:color="auto"/>
+              <w:right w:val="single" w:sz="4" w:space="0" w:color="auto"/>
+            </w:tcBorders>
+            <w:shd w:val="clear" w:color="auto" w:fill="auto"/>
+            <w:noWrap/>
+            <w:vAlign w:val="bottom"/>
+            <w:hideMark/>
+          </w:tcPr>
+          <w:p>
+            <w:pPr>
+              <w:spacing w:after="0" w:line="240" w:lineRule="auto"/>
+              <w:jc w:val="left"/>
+              <w:rPr>
+                <w:rFonts w:ascii="Calibri" w:hAnsi="Calibri" w:cs="Calibri"/>
+                <w:color w:val="000000"/>
+                <w:sz w:val="22"/>
+                <w:lang w:eastAsia="en-IE"/>
+              </w:rPr>
+            </w:pPr>
+            <w:r>
+              <w:rPr>
+                <w:rFonts w:ascii="Calibri" w:hAnsi="Calibri" w:cs="Calibri"/>
+                <w:color w:val="000000"/>
+                <w:sz w:val="22"/>
+                <w:lang w:eastAsia="en-IE"/>
+              </w:rPr>
+              <w:t> </w:t>
+            </w:r>
+          </w:p>
+        </w:tc>
+        <w:tc>
+          <w:tcPr>
+            <w:tcW w:w="960" w:type="dxa"/>
+            <w:tcBorders>
+              <w:top w:val="single" w:sz="4" w:space="0" w:color="auto"/>
+              <w:left w:val="nil"/>
+              <w:bottom w:val="single" w:sz="4" w:space="0" w:color="auto"/>
+              <w:right w:val="single" w:sz="4" w:space="0" w:color="auto"/>
+            </w:tcBorders>
+            <w:shd w:val="clear" w:color="auto" w:fill="auto"/>
+            <w:noWrap/>
+            <w:hideMark/>
+          </w:tcPr>
+          <w:p>
+            <w:pPr>
+              <w:spacing w:after="0" w:line="240" w:lineRule="auto"/>
+              <w:jc w:val="center"/>
+              <w:rPr>
+                <w:rFonts w:ascii="Calibri" w:hAnsi="Calibri" w:cs="Calibri"/>
+                <w:b/>
+                <w:bCs/>
+                <w:color w:val="000000"/>
+                <w:sz w:val="22"/>
+                <w:lang w:eastAsia="en-IE"/>
+              </w:rPr>
+            </w:pPr>
+            <w:r>
+              <w:rPr>
+                <w:rFonts w:ascii="Calibri" w:hAnsi="Calibri" w:cs="Calibri"/>
+                <w:b/>
+                <w:bCs/>
+                <w:color w:val="000000"/>
+                <w:sz w:val="22"/>
+                <w:lang w:eastAsia="en-IE"/>
+              </w:rPr>
+              <w:t>IS-EPI</w:t>
+            </w:r>
+          </w:p>
+        </w:tc>
+        <w:tc>
+          <w:tcPr>
+            <w:tcW w:w="960" w:type="dxa"/>
+            <w:tcBorders>
+              <w:top w:val="single" w:sz="4" w:space="0" w:color="auto"/>
+              <w:left w:val="nil"/>
+              <w:bottom w:val="single" w:sz="4" w:space="0" w:color="auto"/>
+              <w:right w:val="single" w:sz="4" w:space="0" w:color="auto"/>
+            </w:tcBorders>
+            <w:shd w:val="clear" w:color="auto" w:fill="auto"/>
+            <w:noWrap/>
+            <w:hideMark/>
+          </w:tcPr>
+          <w:p>
+            <w:pPr>
+              <w:spacing w:after="0" w:line="240" w:lineRule="auto"/>
+              <w:jc w:val="center"/>
+              <w:rPr>
+                <w:rFonts w:ascii="Calibri" w:hAnsi="Calibri" w:cs="Calibri"/>
+                <w:b/>
+                <w:bCs/>
+                <w:color w:val="000000"/>
+                <w:sz w:val="22"/>
+                <w:lang w:eastAsia="en-IE"/>
+              </w:rPr>
+            </w:pPr>
+            <w:r>
+              <w:rPr>
+                <w:rFonts w:ascii="Calibri" w:hAnsi="Calibri" w:cs="Calibri"/>
+                <w:b/>
+                <w:bCs/>
+                <w:color w:val="000000"/>
+                <w:sz w:val="22"/>
+                <w:lang w:eastAsia="en-IE"/>
+              </w:rPr>
+              <w:t>IS-HWI</w:t>
+            </w:r>
+          </w:p>
+        </w:tc>
+        <w:tc>
+          <w:tcPr>
+            <w:tcW w:w="960" w:type="dxa"/>
+            <w:tcBorders>
+              <w:top w:val="single" w:sz="4" w:space="0" w:color="auto"/>
+              <w:left w:val="nil"/>
+              <w:bottom w:val="single" w:sz="4" w:space="0" w:color="auto"/>
+              <w:right w:val="single" w:sz="4" w:space="0" w:color="auto"/>
+            </w:tcBorders>
+            <w:shd w:val="clear" w:color="auto" w:fill="auto"/>
+            <w:noWrap/>
+            <w:hideMark/>
+          </w:tcPr>
+          <w:p>
+            <w:pPr>
+              <w:spacing w:after="0" w:line="240" w:lineRule="auto"/>
+              <w:jc w:val="center"/>
+              <w:rPr>
+                <w:rFonts w:ascii="Calibri" w:hAnsi="Calibri" w:cs="Calibri"/>
+                <w:b/>
+                <w:bCs/>
+                <w:color w:val="000000"/>
+                <w:sz w:val="22"/>
+                <w:lang w:eastAsia="en-IE"/>
+              </w:rPr>
+            </w:pPr>
+            <w:r>
+              <w:rPr>
+                <w:rFonts w:ascii="Calibri" w:hAnsi="Calibri" w:cs="Calibri"/>
+                <w:b/>
+                <w:bCs/>
+                <w:color w:val="000000"/>
+                <w:sz w:val="22"/>
+                <w:lang w:eastAsia="en-IE"/>
+              </w:rPr>
+              <w:t>IS-IP</w:t>
+            </w:r>
+          </w:p>
+        </w:tc>
+        <w:tc>
+          <w:tcPr>
+            <w:tcW w:w="960" w:type="dxa"/>
+            <w:tcBorders>
+              <w:top w:val="single" w:sz="4" w:space="0" w:color="auto"/>
+              <w:left w:val="nil"/>
+              <w:bottom w:val="single" w:sz="4" w:space="0" w:color="auto"/>
+              <w:right w:val="single" w:sz="4" w:space="0" w:color="auto"/>
+            </w:tcBorders>
+            <w:shd w:val="clear" w:color="auto" w:fill="auto"/>
+            <w:noWrap/>
+            <w:hideMark/>
+          </w:tcPr>
+          <w:p>
+            <w:pPr>
+              <w:spacing w:after="0" w:line="240" w:lineRule="auto"/>
+              <w:jc w:val="center"/>
+              <w:rPr>
+                <w:rFonts w:ascii="Calibri" w:hAnsi="Calibri" w:cs="Calibri"/>
+                <w:b/>
+                <w:bCs/>
+                <w:color w:val="000000"/>
+                <w:sz w:val="22"/>
+                <w:lang w:eastAsia="en-IE"/>
+              </w:rPr>
+            </w:pPr>
+            <w:r>
+              <w:rPr>
+                <w:rFonts w:ascii="Calibri" w:hAnsi="Calibri" w:cs="Calibri"/>
+                <w:b/>
+                <w:bCs/>
+                <w:color w:val="000000"/>
+                <w:sz w:val="22"/>
+                <w:lang w:eastAsia="en-IE"/>
+              </w:rPr>
+              <w:t>IS-WSI</w:t>
+            </w:r>
+          </w:p>
+        </w:tc>
+      </w:tr>
+      <w:tr>
+        <w:trPr>
+          <w:trHeight w:val="300"/>
+          <w:jc w:val="center"/>
+        </w:trPr>
+        <w:tc>
+          <w:tcPr>
+            <w:tcW w:w="960" w:type="dxa"/>
+            <w:tcBorders>
+              <w:top w:val="nil"/>
+              <w:left w:val="single" w:sz="4" w:space="0" w:color="auto"/>
+              <w:bottom w:val="single" w:sz="4" w:space="0" w:color="auto"/>
+              <w:right w:val="single" w:sz="4" w:space="0" w:color="auto"/>
+            </w:tcBorders>
+            <w:shd w:val="clear" w:color="auto" w:fill="auto"/>
+            <w:noWrap/>
+            <w:hideMark/>
+          </w:tcPr>
+          <w:p>
+            <w:pPr>
+              <w:spacing w:after="0" w:line="240" w:lineRule="auto"/>
+              <w:jc w:val="center"/>
+              <w:rPr>
+                <w:rFonts w:ascii="Calibri" w:hAnsi="Calibri" w:cs="Calibri"/>
+                <w:b/>
+                <w:bCs/>
+                <w:color w:val="000000"/>
+                <w:sz w:val="22"/>
+                <w:lang w:eastAsia="en-IE"/>
+              </w:rPr>
+            </w:pPr>
+            <w:r>
+              <w:rPr>
+                <w:rFonts w:ascii="Calibri" w:hAnsi="Calibri" w:cs="Calibri"/>
+                <w:b/>
+                <w:bCs/>
+                <w:color w:val="000000"/>
+                <w:sz w:val="22"/>
+                <w:lang w:eastAsia="en-IE"/>
+              </w:rPr>
+              <w:t>count</w:t>
+            </w:r>
+          </w:p>
+        </w:tc>
+        <w:tc>
+          <w:tcPr>
+            <w:tcW w:w="960" w:type="dxa"/>
+            <w:tcBorders>
+              <w:top w:val="nil"/>
+              <w:left w:val="nil"/>
+              <w:bottom w:val="single" w:sz="4" w:space="0" w:color="auto"/>
+              <w:right w:val="single" w:sz="4" w:space="0" w:color="auto"/>
+            </w:tcBorders>
+            <w:shd w:val="clear" w:color="auto" w:fill="auto"/>
+            <w:noWrap/>
+            <w:vAlign w:val="bottom"/>
+            <w:hideMark/>
+          </w:tcPr>
+          <w:p>
+            <w:pPr>
+              <w:spacing w:after="0" w:line="240" w:lineRule="auto"/>
+              <w:jc w:val="right"/>
+              <w:rPr>
+                <w:rFonts w:ascii="Calibri" w:hAnsi="Calibri" w:cs="Calibri"/>
+                <w:color w:val="000000"/>
+                <w:sz w:val="22"/>
+                <w:lang w:eastAsia="en-IE"/>
+              </w:rPr>
+            </w:pPr>
+            <w:r>
+              <w:rPr>
+                <w:rFonts w:ascii="Calibri" w:hAnsi="Calibri" w:cs="Calibri"/>
+                <w:color w:val="000000"/>
+                <w:sz w:val="22"/>
+                <w:lang w:eastAsia="en-IE"/>
+              </w:rPr>
+              <w:t>1610</w:t>
+            </w:r>
+          </w:p>
+        </w:tc>
+        <w:tc>
+          <w:tcPr>
+            <w:tcW w:w="960" w:type="dxa"/>
+            <w:tcBorders>
+              <w:top w:val="nil"/>
+              <w:left w:val="nil"/>
+              <w:bottom w:val="single" w:sz="4" w:space="0" w:color="auto"/>
+              <w:right w:val="single" w:sz="4" w:space="0" w:color="auto"/>
+            </w:tcBorders>
+            <w:shd w:val="clear" w:color="auto" w:fill="auto"/>
+            <w:noWrap/>
+            <w:vAlign w:val="bottom"/>
+            <w:hideMark/>
+          </w:tcPr>
+          <w:p>
+            <w:pPr>
+              <w:spacing w:after="0" w:line="240" w:lineRule="auto"/>
+              <w:jc w:val="right"/>
+              <w:rPr>
+                <w:rFonts w:ascii="Calibri" w:hAnsi="Calibri" w:cs="Calibri"/>
+                <w:color w:val="000000"/>
+                <w:sz w:val="22"/>
+                <w:lang w:eastAsia="en-IE"/>
+              </w:rPr>
+            </w:pPr>
+            <w:r>
+              <w:rPr>
+                <w:rFonts w:ascii="Calibri" w:hAnsi="Calibri" w:cs="Calibri"/>
+                <w:color w:val="000000"/>
+                <w:sz w:val="22"/>
+                <w:lang w:eastAsia="en-IE"/>
+              </w:rPr>
+              <w:t>1610</w:t>
+            </w:r>
+          </w:p>
+        </w:tc>
+        <w:tc>
+          <w:tcPr>
+            <w:tcW w:w="960" w:type="dxa"/>
+            <w:tcBorders>
+              <w:top w:val="nil"/>
+              <w:left w:val="nil"/>
+              <w:bottom w:val="single" w:sz="4" w:space="0" w:color="auto"/>
+              <w:right w:val="single" w:sz="4" w:space="0" w:color="auto"/>
+            </w:tcBorders>
+            <w:shd w:val="clear" w:color="auto" w:fill="auto"/>
+            <w:noWrap/>
+            <w:vAlign w:val="bottom"/>
+            <w:hideMark/>
+          </w:tcPr>
+          <w:p>
+            <w:pPr>
+              <w:spacing w:after="0" w:line="240" w:lineRule="auto"/>
+              <w:jc w:val="right"/>
+              <w:rPr>
+                <w:rFonts w:ascii="Calibri" w:hAnsi="Calibri" w:cs="Calibri"/>
+                <w:color w:val="000000"/>
+                <w:sz w:val="22"/>
+                <w:lang w:eastAsia="en-IE"/>
+              </w:rPr>
+            </w:pPr>
+            <w:r>
+              <w:rPr>
+                <w:rFonts w:ascii="Calibri" w:hAnsi="Calibri" w:cs="Calibri"/>
+                <w:color w:val="000000"/>
+                <w:sz w:val="22"/>
+                <w:lang w:eastAsia="en-IE"/>
+              </w:rPr>
+              <w:t>1610</w:t>
+            </w:r>
+          </w:p>
+        </w:tc>
+        <w:tc>
+          <w:tcPr>
+            <w:tcW w:w="960" w:type="dxa"/>
+            <w:tcBorders>
+              <w:top w:val="nil"/>
+              <w:left w:val="nil"/>
+              <w:bottom w:val="single" w:sz="4" w:space="0" w:color="auto"/>
+              <w:right w:val="single" w:sz="4" w:space="0" w:color="auto"/>
+            </w:tcBorders>
+            <w:shd w:val="clear" w:color="auto" w:fill="auto"/>
+            <w:noWrap/>
+            <w:vAlign w:val="bottom"/>
+            <w:hideMark/>
+          </w:tcPr>
+          <w:p>
+            <w:pPr>
+              <w:spacing w:after="0" w:line="240" w:lineRule="auto"/>
+              <w:jc w:val="right"/>
+              <w:rPr>
+                <w:rFonts w:ascii="Calibri" w:hAnsi="Calibri" w:cs="Calibri"/>
+                <w:color w:val="000000"/>
+                <w:sz w:val="22"/>
+                <w:lang w:eastAsia="en-IE"/>
+              </w:rPr>
+            </w:pPr>
+            <w:r>
+              <w:rPr>
+                <w:rFonts w:ascii="Calibri" w:hAnsi="Calibri" w:cs="Calibri"/>
+                <w:color w:val="000000"/>
+                <w:sz w:val="22"/>
+                <w:lang w:eastAsia="en-IE"/>
+              </w:rPr>
+              <w:t>1610</w:t>
+            </w:r>
+          </w:p>
+        </w:tc>
+      </w:tr>
+      <w:tr>
+        <w:trPr>
+          <w:trHeight w:val="300"/>
+          <w:jc w:val="center"/>
+        </w:trPr>
+        <w:tc>
+          <w:tcPr>
+            <w:tcW w:w="960" w:type="dxa"/>
+            <w:tcBorders>
+              <w:top w:val="nil"/>
+              <w:left w:val="single" w:sz="4" w:space="0" w:color="auto"/>
+              <w:bottom w:val="single" w:sz="4" w:space="0" w:color="auto"/>
+              <w:right w:val="single" w:sz="4" w:space="0" w:color="auto"/>
+            </w:tcBorders>
+            <w:shd w:val="clear" w:color="auto" w:fill="auto"/>
+            <w:noWrap/>
+            <w:hideMark/>
+          </w:tcPr>
+          <w:p>
+            <w:pPr>
+              <w:spacing w:after="0" w:line="240" w:lineRule="auto"/>
+              <w:jc w:val="center"/>
+              <w:rPr>
+                <w:rFonts w:ascii="Calibri" w:hAnsi="Calibri" w:cs="Calibri"/>
+                <w:b/>
+                <w:bCs/>
+                <w:color w:val="000000"/>
+                <w:sz w:val="22"/>
+                <w:lang w:eastAsia="en-IE"/>
+              </w:rPr>
+            </w:pPr>
+            <w:r>
+              <w:rPr>
+                <w:rFonts w:ascii="Calibri" w:hAnsi="Calibri" w:cs="Calibri"/>
+                <w:b/>
+                <w:bCs/>
+                <w:color w:val="000000"/>
+                <w:sz w:val="22"/>
+                <w:lang w:eastAsia="en-IE"/>
+              </w:rPr>
+              <w:t>mean</w:t>
+            </w:r>
+          </w:p>
+        </w:tc>
+        <w:tc>
+          <w:tcPr>
+            <w:tcW w:w="960" w:type="dxa"/>
+            <w:tcBorders>
+              <w:top w:val="nil"/>
+              <w:left w:val="nil"/>
+              <w:bottom w:val="single" w:sz="4" w:space="0" w:color="auto"/>
+              <w:right w:val="single" w:sz="4" w:space="0" w:color="auto"/>
+            </w:tcBorders>
+            <w:shd w:val="clear" w:color="auto" w:fill="auto"/>
+            <w:noWrap/>
+            <w:vAlign w:val="bottom"/>
+            <w:hideMark/>
+          </w:tcPr>
+          <w:p>
+            <w:pPr>
+              <w:spacing w:after="0" w:line="240" w:lineRule="auto"/>
+              <w:jc w:val="right"/>
+              <w:rPr>
+                <w:rFonts w:ascii="Calibri" w:hAnsi="Calibri" w:cs="Calibri"/>
+                <w:color w:val="000000"/>
+                <w:sz w:val="22"/>
+                <w:lang w:eastAsia="en-IE"/>
+              </w:rPr>
+            </w:pPr>
+            <w:r>
+              <w:rPr>
+                <w:rFonts w:ascii="Calibri" w:hAnsi="Calibri" w:cs="Calibri"/>
+                <w:color w:val="000000"/>
+                <w:sz w:val="22"/>
+                <w:lang w:eastAsia="en-IE"/>
+              </w:rPr>
+              <w:t>107.6533</w:t>
+            </w:r>
+          </w:p>
+        </w:tc>
+        <w:tc>
+          <w:tcPr>
+            <w:tcW w:w="960" w:type="dxa"/>
+            <w:tcBorders>
+              <w:top w:val="nil"/>
+              <w:left w:val="nil"/>
+              <w:bottom w:val="single" w:sz="4" w:space="0" w:color="auto"/>
+              <w:right w:val="single" w:sz="4" w:space="0" w:color="auto"/>
+            </w:tcBorders>
+            <w:shd w:val="clear" w:color="auto" w:fill="auto"/>
+            <w:noWrap/>
+            <w:vAlign w:val="bottom"/>
+            <w:hideMark/>
+          </w:tcPr>
+          <w:p>
+            <w:pPr>
+              <w:spacing w:after="0" w:line="240" w:lineRule="auto"/>
+              <w:jc w:val="right"/>
+              <w:rPr>
+                <w:rFonts w:ascii="Calibri" w:hAnsi="Calibri" w:cs="Calibri"/>
+                <w:color w:val="000000"/>
+                <w:sz w:val="22"/>
+                <w:lang w:eastAsia="en-IE"/>
+              </w:rPr>
+            </w:pPr>
+            <w:r>
+              <w:rPr>
+                <w:rFonts w:ascii="Calibri" w:hAnsi="Calibri" w:cs="Calibri"/>
+                <w:color w:val="000000"/>
+                <w:sz w:val="22"/>
+                <w:lang w:eastAsia="en-IE"/>
+              </w:rPr>
+              <w:t>106.2122</w:t>
+            </w:r>
+          </w:p>
+        </w:tc>
+        <w:tc>
+          <w:tcPr>
+            <w:tcW w:w="960" w:type="dxa"/>
+            <w:tcBorders>
+              <w:top w:val="nil"/>
+              <w:left w:val="nil"/>
+              <w:bottom w:val="single" w:sz="4" w:space="0" w:color="auto"/>
+              <w:right w:val="single" w:sz="4" w:space="0" w:color="auto"/>
+            </w:tcBorders>
+            <w:shd w:val="clear" w:color="auto" w:fill="auto"/>
+            <w:noWrap/>
+            <w:vAlign w:val="bottom"/>
+            <w:hideMark/>
+          </w:tcPr>
+          <w:p>
+            <w:pPr>
+              <w:spacing w:after="0" w:line="240" w:lineRule="auto"/>
+              <w:jc w:val="right"/>
+              <w:rPr>
+                <w:rFonts w:ascii="Calibri" w:hAnsi="Calibri" w:cs="Calibri"/>
+                <w:color w:val="000000"/>
+                <w:sz w:val="22"/>
+                <w:lang w:eastAsia="en-IE"/>
+              </w:rPr>
+            </w:pPr>
+            <w:r>
+              <w:rPr>
+                <w:rFonts w:ascii="Calibri" w:hAnsi="Calibri" w:cs="Calibri"/>
+                <w:color w:val="000000"/>
+                <w:sz w:val="22"/>
+                <w:lang w:eastAsia="en-IE"/>
+              </w:rPr>
+              <w:t>109.5672</w:t>
+            </w:r>
+          </w:p>
+        </w:tc>
+        <w:tc>
+          <w:tcPr>
+            <w:tcW w:w="960" w:type="dxa"/>
+            <w:tcBorders>
+              <w:top w:val="nil"/>
+              <w:left w:val="nil"/>
+              <w:bottom w:val="single" w:sz="4" w:space="0" w:color="auto"/>
+              <w:right w:val="single" w:sz="4" w:space="0" w:color="auto"/>
+            </w:tcBorders>
+            <w:shd w:val="clear" w:color="auto" w:fill="auto"/>
+            <w:noWrap/>
+            <w:vAlign w:val="bottom"/>
+            <w:hideMark/>
+          </w:tcPr>
+          <w:p>
+            <w:pPr>
+              <w:spacing w:after="0" w:line="240" w:lineRule="auto"/>
+              <w:jc w:val="right"/>
+              <w:rPr>
+                <w:rFonts w:ascii="Calibri" w:hAnsi="Calibri" w:cs="Calibri"/>
+                <w:color w:val="000000"/>
+                <w:sz w:val="22"/>
+                <w:lang w:eastAsia="en-IE"/>
+              </w:rPr>
+            </w:pPr>
+            <w:r>
+              <w:rPr>
+                <w:rFonts w:ascii="Calibri" w:hAnsi="Calibri" w:cs="Calibri"/>
+                <w:color w:val="000000"/>
+                <w:sz w:val="22"/>
+                <w:lang w:eastAsia="en-IE"/>
+              </w:rPr>
+              <w:t>114.8942</w:t>
+            </w:r>
+          </w:p>
+        </w:tc>
+      </w:tr>
+      <w:tr>
+        <w:trPr>
+          <w:trHeight w:val="300"/>
+          <w:jc w:val="center"/>
+        </w:trPr>
+        <w:tc>
+          <w:tcPr>
+            <w:tcW w:w="960" w:type="dxa"/>
+            <w:tcBorders>
+              <w:top w:val="nil"/>
+              <w:left w:val="single" w:sz="4" w:space="0" w:color="auto"/>
+              <w:bottom w:val="single" w:sz="4" w:space="0" w:color="auto"/>
+              <w:right w:val="single" w:sz="4" w:space="0" w:color="auto"/>
+            </w:tcBorders>
+            <w:shd w:val="clear" w:color="auto" w:fill="auto"/>
+            <w:noWrap/>
+            <w:hideMark/>
+          </w:tcPr>
+          <w:p>
+            <w:pPr>
+              <w:spacing w:after="0" w:line="240" w:lineRule="auto"/>
+              <w:jc w:val="center"/>
+              <w:rPr>
+                <w:rFonts w:ascii="Calibri" w:hAnsi="Calibri" w:cs="Calibri"/>
+                <w:b/>
+                <w:bCs/>
+                <w:color w:val="000000"/>
+                <w:sz w:val="22"/>
+                <w:lang w:eastAsia="en-IE"/>
+              </w:rPr>
+            </w:pPr>
+            <w:r>
+              <w:rPr>
+                <w:rFonts w:ascii="Calibri" w:hAnsi="Calibri" w:cs="Calibri"/>
+                <w:b/>
+                <w:bCs/>
+                <w:color w:val="000000"/>
+                <w:sz w:val="22"/>
+                <w:lang w:eastAsia="en-IE"/>
+              </w:rPr>
+              <w:t>std</w:t>
+            </w:r>
+          </w:p>
+        </w:tc>
+        <w:tc>
+          <w:tcPr>
+            <w:tcW w:w="960" w:type="dxa"/>
+            <w:tcBorders>
+              <w:top w:val="nil"/>
+              <w:left w:val="nil"/>
+              <w:bottom w:val="single" w:sz="4" w:space="0" w:color="auto"/>
+              <w:right w:val="single" w:sz="4" w:space="0" w:color="auto"/>
+            </w:tcBorders>
+            <w:shd w:val="clear" w:color="auto" w:fill="auto"/>
+            <w:noWrap/>
+            <w:vAlign w:val="bottom"/>
+            <w:hideMark/>
+          </w:tcPr>
+          <w:p>
+            <w:pPr>
+              <w:spacing w:after="0" w:line="240" w:lineRule="auto"/>
+              <w:jc w:val="right"/>
+              <w:rPr>
+                <w:rFonts w:ascii="Calibri" w:hAnsi="Calibri" w:cs="Calibri"/>
+                <w:color w:val="000000"/>
+                <w:sz w:val="22"/>
+                <w:lang w:eastAsia="en-IE"/>
+              </w:rPr>
+            </w:pPr>
+            <w:r>
+              <w:rPr>
+                <w:rFonts w:ascii="Calibri" w:hAnsi="Calibri" w:cs="Calibri"/>
+                <w:color w:val="000000"/>
+                <w:sz w:val="22"/>
+                <w:lang w:eastAsia="en-IE"/>
+              </w:rPr>
+              <w:t>16.74384</w:t>
+            </w:r>
+          </w:p>
+        </w:tc>
+        <w:tc>
+          <w:tcPr>
+            <w:tcW w:w="960" w:type="dxa"/>
+            <w:tcBorders>
+              <w:top w:val="nil"/>
+              <w:left w:val="nil"/>
+              <w:bottom w:val="single" w:sz="4" w:space="0" w:color="auto"/>
+              <w:right w:val="single" w:sz="4" w:space="0" w:color="auto"/>
+            </w:tcBorders>
+            <w:shd w:val="clear" w:color="auto" w:fill="auto"/>
+            <w:noWrap/>
+            <w:vAlign w:val="bottom"/>
+            <w:hideMark/>
+          </w:tcPr>
+          <w:p>
+            <w:pPr>
+              <w:spacing w:after="0" w:line="240" w:lineRule="auto"/>
+              <w:jc w:val="right"/>
+              <w:rPr>
+                <w:rFonts w:ascii="Calibri" w:hAnsi="Calibri" w:cs="Calibri"/>
+                <w:color w:val="000000"/>
+                <w:sz w:val="22"/>
+                <w:lang w:eastAsia="en-IE"/>
+              </w:rPr>
+            </w:pPr>
+            <w:r>
+              <w:rPr>
+                <w:rFonts w:ascii="Calibri" w:hAnsi="Calibri" w:cs="Calibri"/>
+                <w:color w:val="000000"/>
+                <w:sz w:val="22"/>
+                <w:lang w:eastAsia="en-IE"/>
+              </w:rPr>
+              <w:t>20.26567</w:t>
+            </w:r>
+          </w:p>
+        </w:tc>
+        <w:tc>
+          <w:tcPr>
+            <w:tcW w:w="960" w:type="dxa"/>
+            <w:tcBorders>
+              <w:top w:val="nil"/>
+              <w:left w:val="nil"/>
+              <w:bottom w:val="single" w:sz="4" w:space="0" w:color="auto"/>
+              <w:right w:val="single" w:sz="4" w:space="0" w:color="auto"/>
+            </w:tcBorders>
+            <w:shd w:val="clear" w:color="auto" w:fill="auto"/>
+            <w:noWrap/>
+            <w:vAlign w:val="bottom"/>
+            <w:hideMark/>
+          </w:tcPr>
+          <w:p>
+            <w:pPr>
+              <w:spacing w:after="0" w:line="240" w:lineRule="auto"/>
+              <w:jc w:val="right"/>
+              <w:rPr>
+                <w:rFonts w:ascii="Calibri" w:hAnsi="Calibri" w:cs="Calibri"/>
+                <w:color w:val="000000"/>
+                <w:sz w:val="22"/>
+                <w:lang w:eastAsia="en-IE"/>
+              </w:rPr>
+            </w:pPr>
+            <w:r>
+              <w:rPr>
+                <w:rFonts w:ascii="Calibri" w:hAnsi="Calibri" w:cs="Calibri"/>
+                <w:color w:val="000000"/>
+                <w:sz w:val="22"/>
+                <w:lang w:eastAsia="en-IE"/>
+              </w:rPr>
+              <w:t>34.81952</w:t>
+            </w:r>
+          </w:p>
+        </w:tc>
+        <w:tc>
+          <w:tcPr>
+            <w:tcW w:w="960" w:type="dxa"/>
+            <w:tcBorders>
+              <w:top w:val="nil"/>
+              <w:left w:val="nil"/>
+              <w:bottom w:val="single" w:sz="4" w:space="0" w:color="auto"/>
+              <w:right w:val="single" w:sz="4" w:space="0" w:color="auto"/>
+            </w:tcBorders>
+            <w:shd w:val="clear" w:color="auto" w:fill="auto"/>
+            <w:noWrap/>
+            <w:vAlign w:val="bottom"/>
+            <w:hideMark/>
+          </w:tcPr>
+          <w:p>
+            <w:pPr>
+              <w:spacing w:after="0" w:line="240" w:lineRule="auto"/>
+              <w:jc w:val="right"/>
+              <w:rPr>
+                <w:rFonts w:ascii="Calibri" w:hAnsi="Calibri" w:cs="Calibri"/>
+                <w:color w:val="000000"/>
+                <w:sz w:val="22"/>
+                <w:lang w:eastAsia="en-IE"/>
+              </w:rPr>
+            </w:pPr>
+            <w:r>
+              <w:rPr>
+                <w:rFonts w:ascii="Calibri" w:hAnsi="Calibri" w:cs="Calibri"/>
+                <w:color w:val="000000"/>
+                <w:sz w:val="22"/>
+                <w:lang w:eastAsia="en-IE"/>
+              </w:rPr>
+              <w:t>33.77721</w:t>
+            </w:r>
+          </w:p>
+        </w:tc>
+      </w:tr>
+      <w:tr>
+        <w:trPr>
+          <w:trHeight w:val="300"/>
+          <w:jc w:val="center"/>
+        </w:trPr>
+        <w:tc>
+          <w:tcPr>
+            <w:tcW w:w="960" w:type="dxa"/>
+            <w:tcBorders>
+              <w:top w:val="nil"/>
+              <w:left w:val="single" w:sz="4" w:space="0" w:color="auto"/>
+              <w:bottom w:val="single" w:sz="4" w:space="0" w:color="auto"/>
+              <w:right w:val="single" w:sz="4" w:space="0" w:color="auto"/>
+            </w:tcBorders>
+            <w:shd w:val="clear" w:color="auto" w:fill="auto"/>
+            <w:noWrap/>
+            <w:hideMark/>
+          </w:tcPr>
+          <w:p>
+            <w:pPr>
+              <w:spacing w:after="0" w:line="240" w:lineRule="auto"/>
+              <w:jc w:val="center"/>
+              <w:rPr>
+                <w:rFonts w:ascii="Calibri" w:hAnsi="Calibri" w:cs="Calibri"/>
+                <w:b/>
+                <w:bCs/>
+                <w:color w:val="000000"/>
+                <w:sz w:val="22"/>
+                <w:lang w:eastAsia="en-IE"/>
+              </w:rPr>
+            </w:pPr>
+            <w:r>
+              <w:rPr>
+                <w:rFonts w:ascii="Calibri" w:hAnsi="Calibri" w:cs="Calibri"/>
+                <w:b/>
+                <w:bCs/>
+                <w:color w:val="000000"/>
+                <w:sz w:val="22"/>
+                <w:lang w:eastAsia="en-IE"/>
+              </w:rPr>
+              <w:t>min</w:t>
+            </w:r>
+          </w:p>
+        </w:tc>
+        <w:tc>
+          <w:tcPr>
+            <w:tcW w:w="960" w:type="dxa"/>
+            <w:tcBorders>
+              <w:top w:val="nil"/>
+              <w:left w:val="nil"/>
+              <w:bottom w:val="single" w:sz="4" w:space="0" w:color="auto"/>
+              <w:right w:val="single" w:sz="4" w:space="0" w:color="auto"/>
+            </w:tcBorders>
+            <w:shd w:val="clear" w:color="auto" w:fill="auto"/>
+            <w:noWrap/>
+            <w:vAlign w:val="bottom"/>
+            <w:hideMark/>
+          </w:tcPr>
+          <w:p>
+            <w:pPr>
+              <w:spacing w:after="0" w:line="240" w:lineRule="auto"/>
+              <w:jc w:val="right"/>
+              <w:rPr>
+                <w:rFonts w:ascii="Calibri" w:hAnsi="Calibri" w:cs="Calibri"/>
+                <w:color w:val="000000"/>
+                <w:sz w:val="22"/>
+                <w:lang w:eastAsia="en-IE"/>
+              </w:rPr>
+            </w:pPr>
+            <w:r>
+              <w:rPr>
+                <w:rFonts w:ascii="Calibri" w:hAnsi="Calibri" w:cs="Calibri"/>
+                <w:color w:val="000000"/>
+                <w:sz w:val="22"/>
+                <w:lang w:eastAsia="en-IE"/>
+              </w:rPr>
+              <w:t>61.1</w:t>
+            </w:r>
+          </w:p>
+        </w:tc>
+        <w:tc>
+          <w:tcPr>
+            <w:tcW w:w="960" w:type="dxa"/>
+            <w:tcBorders>
+              <w:top w:val="nil"/>
+              <w:left w:val="nil"/>
+              <w:bottom w:val="single" w:sz="4" w:space="0" w:color="auto"/>
+              <w:right w:val="single" w:sz="4" w:space="0" w:color="auto"/>
+            </w:tcBorders>
+            <w:shd w:val="clear" w:color="auto" w:fill="auto"/>
+            <w:noWrap/>
+            <w:vAlign w:val="bottom"/>
+            <w:hideMark/>
+          </w:tcPr>
+          <w:p>
+            <w:pPr>
+              <w:spacing w:after="0" w:line="240" w:lineRule="auto"/>
+              <w:jc w:val="right"/>
+              <w:rPr>
+                <w:rFonts w:ascii="Calibri" w:hAnsi="Calibri" w:cs="Calibri"/>
+                <w:color w:val="000000"/>
+                <w:sz w:val="22"/>
+                <w:lang w:eastAsia="en-IE"/>
+              </w:rPr>
+            </w:pPr>
+            <w:r>
+              <w:rPr>
+                <w:rFonts w:ascii="Calibri" w:hAnsi="Calibri" w:cs="Calibri"/>
+                <w:color w:val="000000"/>
+                <w:sz w:val="22"/>
+                <w:lang w:eastAsia="en-IE"/>
+              </w:rPr>
+              <w:t>52.8</w:t>
+            </w:r>
+          </w:p>
+        </w:tc>
+        <w:tc>
+          <w:tcPr>
+            <w:tcW w:w="960" w:type="dxa"/>
+            <w:tcBorders>
+              <w:top w:val="nil"/>
+              <w:left w:val="nil"/>
+              <w:bottom w:val="single" w:sz="4" w:space="0" w:color="auto"/>
+              <w:right w:val="single" w:sz="4" w:space="0" w:color="auto"/>
+            </w:tcBorders>
+            <w:shd w:val="clear" w:color="auto" w:fill="auto"/>
+            <w:noWrap/>
+            <w:vAlign w:val="bottom"/>
+            <w:hideMark/>
+          </w:tcPr>
+          <w:p>
+            <w:pPr>
+              <w:spacing w:after="0" w:line="240" w:lineRule="auto"/>
+              <w:jc w:val="right"/>
+              <w:rPr>
+                <w:rFonts w:ascii="Calibri" w:hAnsi="Calibri" w:cs="Calibri"/>
+                <w:color w:val="000000"/>
+                <w:sz w:val="22"/>
+                <w:lang w:eastAsia="en-IE"/>
+              </w:rPr>
+            </w:pPr>
+            <w:r>
+              <w:rPr>
+                <w:rFonts w:ascii="Calibri" w:hAnsi="Calibri" w:cs="Calibri"/>
+                <w:color w:val="000000"/>
+                <w:sz w:val="22"/>
+                <w:lang w:eastAsia="en-IE"/>
+              </w:rPr>
+              <w:t>20.2</w:t>
+            </w:r>
+          </w:p>
+        </w:tc>
+        <w:tc>
+          <w:tcPr>
+            <w:tcW w:w="960" w:type="dxa"/>
+            <w:tcBorders>
+              <w:top w:val="nil"/>
+              <w:left w:val="nil"/>
+              <w:bottom w:val="single" w:sz="4" w:space="0" w:color="auto"/>
+              <w:right w:val="single" w:sz="4" w:space="0" w:color="auto"/>
+            </w:tcBorders>
+            <w:shd w:val="clear" w:color="auto" w:fill="auto"/>
+            <w:noWrap/>
+            <w:vAlign w:val="bottom"/>
+            <w:hideMark/>
+          </w:tcPr>
+          <w:p>
+            <w:pPr>
+              <w:spacing w:after="0" w:line="240" w:lineRule="auto"/>
+              <w:jc w:val="right"/>
+              <w:rPr>
+                <w:rFonts w:ascii="Calibri" w:hAnsi="Calibri" w:cs="Calibri"/>
+                <w:color w:val="000000"/>
+                <w:sz w:val="22"/>
+                <w:lang w:eastAsia="en-IE"/>
+              </w:rPr>
+            </w:pPr>
+            <w:r>
+              <w:rPr>
+                <w:rFonts w:ascii="Calibri" w:hAnsi="Calibri" w:cs="Calibri"/>
+                <w:color w:val="000000"/>
+                <w:sz w:val="22"/>
+                <w:lang w:eastAsia="en-IE"/>
+              </w:rPr>
+              <w:t>45.7</w:t>
+            </w:r>
+          </w:p>
+        </w:tc>
+      </w:tr>
+      <w:tr>
+        <w:trPr>
+          <w:trHeight w:val="300"/>
+          <w:jc w:val="center"/>
+        </w:trPr>
+        <w:tc>
+          <w:tcPr>
+            <w:tcW w:w="960" w:type="dxa"/>
+            <w:tcBorders>
+              <w:top w:val="nil"/>
+              <w:left w:val="single" w:sz="4" w:space="0" w:color="auto"/>
+              <w:bottom w:val="single" w:sz="4" w:space="0" w:color="auto"/>
+              <w:right w:val="single" w:sz="4" w:space="0" w:color="auto"/>
+            </w:tcBorders>
+            <w:shd w:val="clear" w:color="auto" w:fill="auto"/>
+            <w:noWrap/>
+            <w:hideMark/>
+          </w:tcPr>
+          <w:p>
+            <w:pPr>
+              <w:spacing w:after="0" w:line="240" w:lineRule="auto"/>
+              <w:jc w:val="center"/>
+              <w:rPr>
+                <w:rFonts w:ascii="Calibri" w:hAnsi="Calibri" w:cs="Calibri"/>
+                <w:b/>
+                <w:bCs/>
+                <w:color w:val="000000"/>
+                <w:sz w:val="22"/>
+                <w:lang w:eastAsia="en-IE"/>
+              </w:rPr>
+            </w:pPr>
+            <w:r>
+              <w:rPr>
+                <w:rFonts w:ascii="Calibri" w:hAnsi="Calibri" w:cs="Calibri"/>
+                <w:b/>
+                <w:bCs/>
+                <w:color w:val="000000"/>
+                <w:sz w:val="22"/>
+                <w:lang w:eastAsia="en-IE"/>
+              </w:rPr>
+              <w:t>25%</w:t>
+            </w:r>
+          </w:p>
+        </w:tc>
+        <w:tc>
+          <w:tcPr>
+            <w:tcW w:w="960" w:type="dxa"/>
+            <w:tcBorders>
+              <w:top w:val="nil"/>
+              <w:left w:val="nil"/>
+              <w:bottom w:val="single" w:sz="4" w:space="0" w:color="auto"/>
+              <w:right w:val="single" w:sz="4" w:space="0" w:color="auto"/>
+            </w:tcBorders>
+            <w:shd w:val="clear" w:color="auto" w:fill="auto"/>
+            <w:noWrap/>
+            <w:vAlign w:val="bottom"/>
+            <w:hideMark/>
+          </w:tcPr>
+          <w:p>
+            <w:pPr>
+              <w:spacing w:after="0" w:line="240" w:lineRule="auto"/>
+              <w:jc w:val="right"/>
+              <w:rPr>
+                <w:rFonts w:ascii="Calibri" w:hAnsi="Calibri" w:cs="Calibri"/>
+                <w:color w:val="000000"/>
+                <w:sz w:val="22"/>
+                <w:lang w:eastAsia="en-IE"/>
+              </w:rPr>
+            </w:pPr>
+            <w:r>
+              <w:rPr>
+                <w:rFonts w:ascii="Calibri" w:hAnsi="Calibri" w:cs="Calibri"/>
+                <w:color w:val="000000"/>
+                <w:sz w:val="22"/>
+                <w:lang w:eastAsia="en-IE"/>
+              </w:rPr>
+              <w:t>98.925</w:t>
+            </w:r>
+          </w:p>
+        </w:tc>
+        <w:tc>
+          <w:tcPr>
+            <w:tcW w:w="960" w:type="dxa"/>
+            <w:tcBorders>
+              <w:top w:val="nil"/>
+              <w:left w:val="nil"/>
+              <w:bottom w:val="single" w:sz="4" w:space="0" w:color="auto"/>
+              <w:right w:val="single" w:sz="4" w:space="0" w:color="auto"/>
+            </w:tcBorders>
+            <w:shd w:val="clear" w:color="auto" w:fill="auto"/>
+            <w:noWrap/>
+            <w:vAlign w:val="bottom"/>
+            <w:hideMark/>
+          </w:tcPr>
+          <w:p>
+            <w:pPr>
+              <w:spacing w:after="0" w:line="240" w:lineRule="auto"/>
+              <w:jc w:val="right"/>
+              <w:rPr>
+                <w:rFonts w:ascii="Calibri" w:hAnsi="Calibri" w:cs="Calibri"/>
+                <w:color w:val="000000"/>
+                <w:sz w:val="22"/>
+                <w:lang w:eastAsia="en-IE"/>
+              </w:rPr>
+            </w:pPr>
+            <w:r>
+              <w:rPr>
+                <w:rFonts w:ascii="Calibri" w:hAnsi="Calibri" w:cs="Calibri"/>
+                <w:color w:val="000000"/>
+                <w:sz w:val="22"/>
+                <w:lang w:eastAsia="en-IE"/>
+              </w:rPr>
+              <w:t>95.625</w:t>
+            </w:r>
+          </w:p>
+        </w:tc>
+        <w:tc>
+          <w:tcPr>
+            <w:tcW w:w="960" w:type="dxa"/>
+            <w:tcBorders>
+              <w:top w:val="nil"/>
+              <w:left w:val="nil"/>
+              <w:bottom w:val="single" w:sz="4" w:space="0" w:color="auto"/>
+              <w:right w:val="single" w:sz="4" w:space="0" w:color="auto"/>
+            </w:tcBorders>
+            <w:shd w:val="clear" w:color="auto" w:fill="auto"/>
+            <w:noWrap/>
+            <w:vAlign w:val="bottom"/>
+            <w:hideMark/>
+          </w:tcPr>
+          <w:p>
+            <w:pPr>
+              <w:spacing w:after="0" w:line="240" w:lineRule="auto"/>
+              <w:jc w:val="right"/>
+              <w:rPr>
+                <w:rFonts w:ascii="Calibri" w:hAnsi="Calibri" w:cs="Calibri"/>
+                <w:color w:val="000000"/>
+                <w:sz w:val="22"/>
+                <w:lang w:eastAsia="en-IE"/>
+              </w:rPr>
+            </w:pPr>
+            <w:r>
+              <w:rPr>
+                <w:rFonts w:ascii="Calibri" w:hAnsi="Calibri" w:cs="Calibri"/>
+                <w:color w:val="000000"/>
+                <w:sz w:val="22"/>
+                <w:lang w:eastAsia="en-IE"/>
+              </w:rPr>
+              <w:t>90.725</w:t>
+            </w:r>
+          </w:p>
+        </w:tc>
+        <w:tc>
+          <w:tcPr>
+            <w:tcW w:w="960" w:type="dxa"/>
+            <w:tcBorders>
+              <w:top w:val="nil"/>
+              <w:left w:val="nil"/>
+              <w:bottom w:val="single" w:sz="4" w:space="0" w:color="auto"/>
+              <w:right w:val="single" w:sz="4" w:space="0" w:color="auto"/>
+            </w:tcBorders>
+            <w:shd w:val="clear" w:color="auto" w:fill="auto"/>
+            <w:noWrap/>
+            <w:vAlign w:val="bottom"/>
+            <w:hideMark/>
+          </w:tcPr>
+          <w:p>
+            <w:pPr>
+              <w:spacing w:after="0" w:line="240" w:lineRule="auto"/>
+              <w:jc w:val="right"/>
+              <w:rPr>
+                <w:rFonts w:ascii="Calibri" w:hAnsi="Calibri" w:cs="Calibri"/>
+                <w:color w:val="000000"/>
+                <w:sz w:val="22"/>
+                <w:lang w:eastAsia="en-IE"/>
+              </w:rPr>
+            </w:pPr>
+            <w:r>
+              <w:rPr>
+                <w:rFonts w:ascii="Calibri" w:hAnsi="Calibri" w:cs="Calibri"/>
+                <w:color w:val="000000"/>
+                <w:sz w:val="22"/>
+                <w:lang w:eastAsia="en-IE"/>
+              </w:rPr>
+              <w:t>96.025</w:t>
+            </w:r>
+          </w:p>
+        </w:tc>
+      </w:tr>
+      <w:tr>
+        <w:trPr>
+          <w:trHeight w:val="300"/>
+          <w:jc w:val="center"/>
+        </w:trPr>
+        <w:tc>
+          <w:tcPr>
+            <w:tcW w:w="960" w:type="dxa"/>
+            <w:tcBorders>
+              <w:top w:val="nil"/>
+              <w:left w:val="single" w:sz="4" w:space="0" w:color="auto"/>
+              <w:bottom w:val="single" w:sz="4" w:space="0" w:color="auto"/>
+              <w:right w:val="single" w:sz="4" w:space="0" w:color="auto"/>
+            </w:tcBorders>
+            <w:shd w:val="clear" w:color="auto" w:fill="auto"/>
+            <w:noWrap/>
+            <w:hideMark/>
+          </w:tcPr>
+          <w:p>
+            <w:pPr>
+              <w:spacing w:after="0" w:line="240" w:lineRule="auto"/>
+              <w:jc w:val="center"/>
+              <w:rPr>
+                <w:rFonts w:ascii="Calibri" w:hAnsi="Calibri" w:cs="Calibri"/>
+                <w:b/>
+                <w:bCs/>
+                <w:color w:val="000000"/>
+                <w:sz w:val="22"/>
+                <w:lang w:eastAsia="en-IE"/>
+              </w:rPr>
+            </w:pPr>
+            <w:r>
+              <w:rPr>
+                <w:rFonts w:ascii="Calibri" w:hAnsi="Calibri" w:cs="Calibri"/>
+                <w:b/>
+                <w:bCs/>
+                <w:color w:val="000000"/>
+                <w:sz w:val="22"/>
+                <w:lang w:eastAsia="en-IE"/>
+              </w:rPr>
+              <w:t>50%</w:t>
+            </w:r>
+          </w:p>
+        </w:tc>
+        <w:tc>
+          <w:tcPr>
+            <w:tcW w:w="960" w:type="dxa"/>
+            <w:tcBorders>
+              <w:top w:val="nil"/>
+              <w:left w:val="nil"/>
+              <w:bottom w:val="single" w:sz="4" w:space="0" w:color="auto"/>
+              <w:right w:val="single" w:sz="4" w:space="0" w:color="auto"/>
+            </w:tcBorders>
+            <w:shd w:val="clear" w:color="auto" w:fill="auto"/>
+            <w:noWrap/>
+            <w:vAlign w:val="bottom"/>
+            <w:hideMark/>
+          </w:tcPr>
+          <w:p>
+            <w:pPr>
+              <w:spacing w:after="0" w:line="240" w:lineRule="auto"/>
+              <w:jc w:val="right"/>
+              <w:rPr>
+                <w:rFonts w:ascii="Calibri" w:hAnsi="Calibri" w:cs="Calibri"/>
+                <w:color w:val="000000"/>
+                <w:sz w:val="22"/>
+                <w:lang w:eastAsia="en-IE"/>
+              </w:rPr>
+            </w:pPr>
+            <w:r>
+              <w:rPr>
+                <w:rFonts w:ascii="Calibri" w:hAnsi="Calibri" w:cs="Calibri"/>
+                <w:color w:val="000000"/>
+                <w:sz w:val="22"/>
+                <w:lang w:eastAsia="en-IE"/>
+              </w:rPr>
+              <w:t>103.95</w:t>
+            </w:r>
+          </w:p>
+        </w:tc>
+        <w:tc>
+          <w:tcPr>
+            <w:tcW w:w="960" w:type="dxa"/>
+            <w:tcBorders>
+              <w:top w:val="nil"/>
+              <w:left w:val="nil"/>
+              <w:bottom w:val="single" w:sz="4" w:space="0" w:color="auto"/>
+              <w:right w:val="single" w:sz="4" w:space="0" w:color="auto"/>
+            </w:tcBorders>
+            <w:shd w:val="clear" w:color="auto" w:fill="auto"/>
+            <w:noWrap/>
+            <w:vAlign w:val="bottom"/>
+            <w:hideMark/>
+          </w:tcPr>
+          <w:p>
+            <w:pPr>
+              <w:spacing w:after="0" w:line="240" w:lineRule="auto"/>
+              <w:jc w:val="right"/>
+              <w:rPr>
+                <w:rFonts w:ascii="Calibri" w:hAnsi="Calibri" w:cs="Calibri"/>
+                <w:color w:val="000000"/>
+                <w:sz w:val="22"/>
+                <w:lang w:eastAsia="en-IE"/>
+              </w:rPr>
+            </w:pPr>
+            <w:r>
+              <w:rPr>
+                <w:rFonts w:ascii="Calibri" w:hAnsi="Calibri" w:cs="Calibri"/>
+                <w:color w:val="000000"/>
+                <w:sz w:val="22"/>
+                <w:lang w:eastAsia="en-IE"/>
+              </w:rPr>
+              <w:t>102.9</w:t>
+            </w:r>
+          </w:p>
+        </w:tc>
+        <w:tc>
+          <w:tcPr>
+            <w:tcW w:w="960" w:type="dxa"/>
+            <w:tcBorders>
+              <w:top w:val="nil"/>
+              <w:left w:val="nil"/>
+              <w:bottom w:val="single" w:sz="4" w:space="0" w:color="auto"/>
+              <w:right w:val="single" w:sz="4" w:space="0" w:color="auto"/>
+            </w:tcBorders>
+            <w:shd w:val="clear" w:color="auto" w:fill="auto"/>
+            <w:noWrap/>
+            <w:vAlign w:val="bottom"/>
+            <w:hideMark/>
+          </w:tcPr>
+          <w:p>
+            <w:pPr>
+              <w:spacing w:after="0" w:line="240" w:lineRule="auto"/>
+              <w:jc w:val="right"/>
+              <w:rPr>
+                <w:rFonts w:ascii="Calibri" w:hAnsi="Calibri" w:cs="Calibri"/>
+                <w:color w:val="000000"/>
+                <w:sz w:val="22"/>
+                <w:lang w:eastAsia="en-IE"/>
+              </w:rPr>
+            </w:pPr>
+            <w:r>
+              <w:rPr>
+                <w:rFonts w:ascii="Calibri" w:hAnsi="Calibri" w:cs="Calibri"/>
+                <w:color w:val="000000"/>
+                <w:sz w:val="22"/>
+                <w:lang w:eastAsia="en-IE"/>
+              </w:rPr>
+              <w:t>104.9</w:t>
+            </w:r>
+          </w:p>
+        </w:tc>
+        <w:tc>
+          <w:tcPr>
+            <w:tcW w:w="960" w:type="dxa"/>
+            <w:tcBorders>
+              <w:top w:val="nil"/>
+              <w:left w:val="nil"/>
+              <w:bottom w:val="single" w:sz="4" w:space="0" w:color="auto"/>
+              <w:right w:val="single" w:sz="4" w:space="0" w:color="auto"/>
+            </w:tcBorders>
+            <w:shd w:val="clear" w:color="auto" w:fill="auto"/>
+            <w:noWrap/>
+            <w:vAlign w:val="bottom"/>
+            <w:hideMark/>
+          </w:tcPr>
+          <w:p>
+            <w:pPr>
+              <w:spacing w:after="0" w:line="240" w:lineRule="auto"/>
+              <w:jc w:val="right"/>
+              <w:rPr>
+                <w:rFonts w:ascii="Calibri" w:hAnsi="Calibri" w:cs="Calibri"/>
+                <w:color w:val="000000"/>
+                <w:sz w:val="22"/>
+                <w:lang w:eastAsia="en-IE"/>
+              </w:rPr>
+            </w:pPr>
+            <w:r>
+              <w:rPr>
+                <w:rFonts w:ascii="Calibri" w:hAnsi="Calibri" w:cs="Calibri"/>
+                <w:color w:val="000000"/>
+                <w:sz w:val="22"/>
+                <w:lang w:eastAsia="en-IE"/>
+              </w:rPr>
+              <w:t>106.9</w:t>
+            </w:r>
+          </w:p>
+        </w:tc>
+      </w:tr>
+      <w:tr>
+        <w:trPr>
+          <w:trHeight w:val="300"/>
+          <w:jc w:val="center"/>
+        </w:trPr>
+        <w:tc>
+          <w:tcPr>
+            <w:tcW w:w="960" w:type="dxa"/>
+            <w:tcBorders>
+              <w:top w:val="nil"/>
+              <w:left w:val="single" w:sz="4" w:space="0" w:color="auto"/>
+              <w:bottom w:val="single" w:sz="4" w:space="0" w:color="auto"/>
+              <w:right w:val="single" w:sz="4" w:space="0" w:color="auto"/>
+            </w:tcBorders>
+            <w:shd w:val="clear" w:color="auto" w:fill="auto"/>
+            <w:noWrap/>
+            <w:hideMark/>
+          </w:tcPr>
+          <w:p>
+            <w:pPr>
+              <w:spacing w:after="0" w:line="240" w:lineRule="auto"/>
+              <w:jc w:val="center"/>
+              <w:rPr>
+                <w:rFonts w:ascii="Calibri" w:hAnsi="Calibri" w:cs="Calibri"/>
+                <w:b/>
+                <w:bCs/>
+                <w:color w:val="000000"/>
+                <w:sz w:val="22"/>
+                <w:lang w:eastAsia="en-IE"/>
+              </w:rPr>
+            </w:pPr>
+            <w:r>
+              <w:rPr>
+                <w:rFonts w:ascii="Calibri" w:hAnsi="Calibri" w:cs="Calibri"/>
+                <w:b/>
+                <w:bCs/>
+                <w:color w:val="000000"/>
+                <w:sz w:val="22"/>
+                <w:lang w:eastAsia="en-IE"/>
+              </w:rPr>
+              <w:t>75%</w:t>
+            </w:r>
+          </w:p>
+        </w:tc>
+        <w:tc>
+          <w:tcPr>
+            <w:tcW w:w="960" w:type="dxa"/>
+            <w:tcBorders>
+              <w:top w:val="nil"/>
+              <w:left w:val="nil"/>
+              <w:bottom w:val="single" w:sz="4" w:space="0" w:color="auto"/>
+              <w:right w:val="single" w:sz="4" w:space="0" w:color="auto"/>
+            </w:tcBorders>
+            <w:shd w:val="clear" w:color="auto" w:fill="auto"/>
+            <w:noWrap/>
+            <w:vAlign w:val="bottom"/>
+            <w:hideMark/>
+          </w:tcPr>
+          <w:p>
+            <w:pPr>
+              <w:spacing w:after="0" w:line="240" w:lineRule="auto"/>
+              <w:jc w:val="right"/>
+              <w:rPr>
+                <w:rFonts w:ascii="Calibri" w:hAnsi="Calibri" w:cs="Calibri"/>
+                <w:color w:val="000000"/>
+                <w:sz w:val="22"/>
+                <w:lang w:eastAsia="en-IE"/>
+              </w:rPr>
+            </w:pPr>
+            <w:r>
+              <w:rPr>
+                <w:rFonts w:ascii="Calibri" w:hAnsi="Calibri" w:cs="Calibri"/>
+                <w:color w:val="000000"/>
+                <w:sz w:val="22"/>
+                <w:lang w:eastAsia="en-IE"/>
+              </w:rPr>
+              <w:t>113.6</w:t>
+            </w:r>
+          </w:p>
+        </w:tc>
+        <w:tc>
+          <w:tcPr>
+            <w:tcW w:w="960" w:type="dxa"/>
+            <w:tcBorders>
+              <w:top w:val="nil"/>
+              <w:left w:val="nil"/>
+              <w:bottom w:val="single" w:sz="4" w:space="0" w:color="auto"/>
+              <w:right w:val="single" w:sz="4" w:space="0" w:color="auto"/>
+            </w:tcBorders>
+            <w:shd w:val="clear" w:color="auto" w:fill="auto"/>
+            <w:noWrap/>
+            <w:vAlign w:val="bottom"/>
+            <w:hideMark/>
+          </w:tcPr>
+          <w:p>
+            <w:pPr>
+              <w:spacing w:after="0" w:line="240" w:lineRule="auto"/>
+              <w:jc w:val="right"/>
+              <w:rPr>
+                <w:rFonts w:ascii="Calibri" w:hAnsi="Calibri" w:cs="Calibri"/>
+                <w:color w:val="000000"/>
+                <w:sz w:val="22"/>
+                <w:lang w:eastAsia="en-IE"/>
+              </w:rPr>
+            </w:pPr>
+            <w:r>
+              <w:rPr>
+                <w:rFonts w:ascii="Calibri" w:hAnsi="Calibri" w:cs="Calibri"/>
+                <w:color w:val="000000"/>
+                <w:sz w:val="22"/>
+                <w:lang w:eastAsia="en-IE"/>
+              </w:rPr>
+              <w:t>111.775</w:t>
+            </w:r>
+          </w:p>
+        </w:tc>
+        <w:tc>
+          <w:tcPr>
+            <w:tcW w:w="960" w:type="dxa"/>
+            <w:tcBorders>
+              <w:top w:val="nil"/>
+              <w:left w:val="nil"/>
+              <w:bottom w:val="single" w:sz="4" w:space="0" w:color="auto"/>
+              <w:right w:val="single" w:sz="4" w:space="0" w:color="auto"/>
+            </w:tcBorders>
+            <w:shd w:val="clear" w:color="auto" w:fill="auto"/>
+            <w:noWrap/>
+            <w:vAlign w:val="bottom"/>
+            <w:hideMark/>
+          </w:tcPr>
+          <w:p>
+            <w:pPr>
+              <w:spacing w:after="0" w:line="240" w:lineRule="auto"/>
+              <w:jc w:val="right"/>
+              <w:rPr>
+                <w:rFonts w:ascii="Calibri" w:hAnsi="Calibri" w:cs="Calibri"/>
+                <w:color w:val="000000"/>
+                <w:sz w:val="22"/>
+                <w:lang w:eastAsia="en-IE"/>
+              </w:rPr>
+            </w:pPr>
+            <w:r>
+              <w:rPr>
+                <w:rFonts w:ascii="Calibri" w:hAnsi="Calibri" w:cs="Calibri"/>
+                <w:color w:val="000000"/>
+                <w:sz w:val="22"/>
+                <w:lang w:eastAsia="en-IE"/>
+              </w:rPr>
+              <w:t>121.7</w:t>
+            </w:r>
+          </w:p>
+        </w:tc>
+        <w:tc>
+          <w:tcPr>
+            <w:tcW w:w="960" w:type="dxa"/>
+            <w:tcBorders>
+              <w:top w:val="nil"/>
+              <w:left w:val="nil"/>
+              <w:bottom w:val="single" w:sz="4" w:space="0" w:color="auto"/>
+              <w:right w:val="single" w:sz="4" w:space="0" w:color="auto"/>
+            </w:tcBorders>
+            <w:shd w:val="clear" w:color="auto" w:fill="auto"/>
+            <w:noWrap/>
+            <w:vAlign w:val="bottom"/>
+            <w:hideMark/>
+          </w:tcPr>
+          <w:p>
+            <w:pPr>
+              <w:spacing w:after="0" w:line="240" w:lineRule="auto"/>
+              <w:jc w:val="right"/>
+              <w:rPr>
+                <w:rFonts w:ascii="Calibri" w:hAnsi="Calibri" w:cs="Calibri"/>
+                <w:color w:val="000000"/>
+                <w:sz w:val="22"/>
+                <w:lang w:eastAsia="en-IE"/>
+              </w:rPr>
+            </w:pPr>
+            <w:r>
+              <w:rPr>
+                <w:rFonts w:ascii="Calibri" w:hAnsi="Calibri" w:cs="Calibri"/>
+                <w:color w:val="000000"/>
+                <w:sz w:val="22"/>
+                <w:lang w:eastAsia="en-IE"/>
+              </w:rPr>
+              <w:t>126.175</w:t>
+            </w:r>
+          </w:p>
+        </w:tc>
+      </w:tr>
+      <w:tr>
+        <w:trPr>
+          <w:trHeight w:val="300"/>
+          <w:jc w:val="center"/>
+        </w:trPr>
+        <w:tc>
+          <w:tcPr>
+            <w:tcW w:w="960" w:type="dxa"/>
+            <w:tcBorders>
+              <w:top w:val="nil"/>
+              <w:left w:val="single" w:sz="4" w:space="0" w:color="auto"/>
+              <w:bottom w:val="single" w:sz="4" w:space="0" w:color="auto"/>
+              <w:right w:val="single" w:sz="4" w:space="0" w:color="auto"/>
+            </w:tcBorders>
+            <w:shd w:val="clear" w:color="auto" w:fill="auto"/>
+            <w:noWrap/>
+            <w:hideMark/>
+          </w:tcPr>
+          <w:p>
+            <w:pPr>
+              <w:spacing w:after="0" w:line="240" w:lineRule="auto"/>
+              <w:jc w:val="center"/>
+              <w:rPr>
+                <w:rFonts w:ascii="Calibri" w:hAnsi="Calibri" w:cs="Calibri"/>
+                <w:b/>
+                <w:bCs/>
+                <w:color w:val="000000"/>
+                <w:sz w:val="22"/>
+                <w:lang w:eastAsia="en-IE"/>
+              </w:rPr>
+            </w:pPr>
+            <w:r>
+              <w:rPr>
+                <w:rFonts w:ascii="Calibri" w:hAnsi="Calibri" w:cs="Calibri"/>
+                <w:b/>
+                <w:bCs/>
+                <w:color w:val="000000"/>
+                <w:sz w:val="22"/>
+                <w:lang w:eastAsia="en-IE"/>
+              </w:rPr>
+              <w:t>max</w:t>
+            </w:r>
+          </w:p>
+        </w:tc>
+        <w:tc>
+          <w:tcPr>
+            <w:tcW w:w="960" w:type="dxa"/>
+            <w:tcBorders>
+              <w:top w:val="nil"/>
+              <w:left w:val="nil"/>
+              <w:bottom w:val="single" w:sz="4" w:space="0" w:color="auto"/>
+              <w:right w:val="single" w:sz="4" w:space="0" w:color="auto"/>
+            </w:tcBorders>
+            <w:shd w:val="clear" w:color="auto" w:fill="auto"/>
+            <w:noWrap/>
+            <w:vAlign w:val="bottom"/>
+            <w:hideMark/>
+          </w:tcPr>
+          <w:p>
+            <w:pPr>
+              <w:spacing w:after="0" w:line="240" w:lineRule="auto"/>
+              <w:jc w:val="right"/>
+              <w:rPr>
+                <w:rFonts w:ascii="Calibri" w:hAnsi="Calibri" w:cs="Calibri"/>
+                <w:color w:val="000000"/>
+                <w:sz w:val="22"/>
+                <w:lang w:eastAsia="en-IE"/>
+              </w:rPr>
+            </w:pPr>
+            <w:r>
+              <w:rPr>
+                <w:rFonts w:ascii="Calibri" w:hAnsi="Calibri" w:cs="Calibri"/>
+                <w:color w:val="000000"/>
+                <w:sz w:val="22"/>
+                <w:lang w:eastAsia="en-IE"/>
+              </w:rPr>
+              <w:t>181.2</w:t>
+            </w:r>
+          </w:p>
+        </w:tc>
+        <w:tc>
+          <w:tcPr>
+            <w:tcW w:w="960" w:type="dxa"/>
+            <w:tcBorders>
+              <w:top w:val="nil"/>
+              <w:left w:val="nil"/>
+              <w:bottom w:val="single" w:sz="4" w:space="0" w:color="auto"/>
+              <w:right w:val="single" w:sz="4" w:space="0" w:color="auto"/>
+            </w:tcBorders>
+            <w:shd w:val="clear" w:color="auto" w:fill="auto"/>
+            <w:noWrap/>
+            <w:vAlign w:val="bottom"/>
+            <w:hideMark/>
+          </w:tcPr>
+          <w:p>
+            <w:pPr>
+              <w:spacing w:after="0" w:line="240" w:lineRule="auto"/>
+              <w:jc w:val="right"/>
+              <w:rPr>
+                <w:rFonts w:ascii="Calibri" w:hAnsi="Calibri" w:cs="Calibri"/>
+                <w:color w:val="000000"/>
+                <w:sz w:val="22"/>
+                <w:lang w:eastAsia="en-IE"/>
+              </w:rPr>
+            </w:pPr>
+            <w:r>
+              <w:rPr>
+                <w:rFonts w:ascii="Calibri" w:hAnsi="Calibri" w:cs="Calibri"/>
+                <w:color w:val="000000"/>
+                <w:sz w:val="22"/>
+                <w:lang w:eastAsia="en-IE"/>
+              </w:rPr>
+              <w:t>206.5</w:t>
+            </w:r>
+          </w:p>
+        </w:tc>
+        <w:tc>
+          <w:tcPr>
+            <w:tcW w:w="960" w:type="dxa"/>
+            <w:tcBorders>
+              <w:top w:val="nil"/>
+              <w:left w:val="nil"/>
+              <w:bottom w:val="single" w:sz="4" w:space="0" w:color="auto"/>
+              <w:right w:val="single" w:sz="4" w:space="0" w:color="auto"/>
+            </w:tcBorders>
+            <w:shd w:val="clear" w:color="auto" w:fill="auto"/>
+            <w:noWrap/>
+            <w:vAlign w:val="bottom"/>
+            <w:hideMark/>
+          </w:tcPr>
+          <w:p>
+            <w:pPr>
+              <w:spacing w:after="0" w:line="240" w:lineRule="auto"/>
+              <w:jc w:val="right"/>
+              <w:rPr>
+                <w:rFonts w:ascii="Calibri" w:hAnsi="Calibri" w:cs="Calibri"/>
+                <w:color w:val="000000"/>
+                <w:sz w:val="22"/>
+                <w:lang w:eastAsia="en-IE"/>
+              </w:rPr>
+            </w:pPr>
+            <w:r>
+              <w:rPr>
+                <w:rFonts w:ascii="Calibri" w:hAnsi="Calibri" w:cs="Calibri"/>
+                <w:color w:val="000000"/>
+                <w:sz w:val="22"/>
+                <w:lang w:eastAsia="en-IE"/>
+              </w:rPr>
+              <w:t>310.4</w:t>
+            </w:r>
+          </w:p>
+        </w:tc>
+        <w:tc>
+          <w:tcPr>
+            <w:tcW w:w="960" w:type="dxa"/>
+            <w:tcBorders>
+              <w:top w:val="nil"/>
+              <w:left w:val="nil"/>
+              <w:bottom w:val="single" w:sz="4" w:space="0" w:color="auto"/>
+              <w:right w:val="single" w:sz="4" w:space="0" w:color="auto"/>
+            </w:tcBorders>
+            <w:shd w:val="clear" w:color="auto" w:fill="auto"/>
+            <w:noWrap/>
+            <w:vAlign w:val="bottom"/>
+            <w:hideMark/>
+          </w:tcPr>
+          <w:p>
+            <w:pPr>
+              <w:keepNext/>
+              <w:spacing w:after="0" w:line="240" w:lineRule="auto"/>
+              <w:jc w:val="right"/>
+              <w:rPr>
+                <w:rFonts w:ascii="Calibri" w:hAnsi="Calibri" w:cs="Calibri"/>
+                <w:color w:val="000000"/>
+                <w:sz w:val="22"/>
+                <w:lang w:eastAsia="en-IE"/>
+              </w:rPr>
+            </w:pPr>
+            <w:r>
+              <w:rPr>
+                <w:rFonts w:ascii="Calibri" w:hAnsi="Calibri" w:cs="Calibri"/>
+                <w:color w:val="000000"/>
+                <w:sz w:val="22"/>
+                <w:lang w:eastAsia="en-IE"/>
+              </w:rPr>
+              <w:t>354.8</w:t>
+            </w:r>
+          </w:p>
+        </w:tc>
+      </w:tr>
+    </w:tbl>
+    <w:p>
+      <w:pPr>
+        <w:pStyle w:val="Caption"/>
+      </w:pPr>
+      <w:bookmarkStart w:id="32" w:name="_Ref135501370"/>
+      <w:r>
+        <w:t xml:space="preserve">Table </w:t>
+      </w:r>
+      <w:fldSimple w:instr=" SEQ Table \* ARABIC ">
+        <w:r>
+          <w:rPr>
+            <w:noProof/>
+          </w:rPr>
+          <w:t>3</w:t>
+        </w:r>
+      </w:fldSimple>
+      <w:bookmarkEnd w:id="32"/>
+      <w:r>
+        <w:rPr>
+          <w:noProof/>
+        </w:rPr>
+        <w:t xml:space="preserve"> Processed data information for numerical values</w:t>
+      </w:r>
+    </w:p>
+    <w:p/>
+    <w:p>
+      <w:r>
+        <w:t xml:space="preserve">Looking at the distribution </w:t>
+      </w:r>
+      <w:r>
+        <w:t>of the 4 indicator columns</w:t>
+      </w:r>
+      <w:r>
+        <w:t xml:space="preserve">, in </w:t>
+      </w:r>
+      <w:r>
+        <w:fldChar w:fldCharType="begin"/>
+      </w:r>
+      <w:r>
+        <w:instrText xml:space="preserve"> REF _Ref135502566 \h </w:instrText>
+      </w:r>
+      <w:r>
+        <w:fldChar w:fldCharType="separate"/>
+      </w:r>
+      <w:r>
+        <w:t xml:space="preserve">Figure </w:t>
+      </w:r>
+      <w:r>
+        <w:rPr>
+          <w:noProof/>
+        </w:rPr>
+        <w:t>3</w:t>
+      </w:r>
+      <w:r>
+        <w:fldChar w:fldCharType="end"/>
+      </w:r>
+      <w:r>
+        <w:t xml:space="preserve"> it can be seen that</w:t>
+      </w:r>
+      <w:r>
+        <w:t xml:space="preserve"> the</w:t>
+      </w:r>
+      <w:r>
+        <w:t xml:space="preserve"> </w:t>
+      </w:r>
+      <w:r>
+        <w:t>4 indicators are displaying skewed distribution</w:t>
+      </w:r>
+      <w:r>
+        <w:t xml:space="preserve">, this </w:t>
+      </w:r>
+      <w:r>
+        <w:t xml:space="preserve">suggests that the data for each is not evenly distributed around the mean, as is </w:t>
+      </w:r>
+      <w:r>
+        <w:t>depicted</w:t>
+      </w:r>
+      <w:r>
+        <w:t xml:space="preserve"> by the long tail to right of each indicator </w:t>
+      </w:r>
+      <w:r>
+        <w:t>plots.</w:t>
+      </w:r>
     </w:p>
     <w:p>
-      <w:r>
+      <w:pPr>
+        <w:keepNext/>
+        <w:jc w:val="center"/>
+      </w:pPr>
+      <w:r>
+        <w:lastRenderedPageBreak/>
+        <w:drawing>
+          <wp:inline distT="0" distB="0" distL="0" distR="0" wp14:anchorId="72C224EE" wp14:editId="109A2496">
+            <wp:extent cx="5036206" cy="3396047"/>
+            <wp:effectExtent l="0" t="0" r="0" b="0"/>
+            <wp:docPr id="4" name="Picture 4"/>
+            <wp:cNvGraphicFramePr>
+              <a:graphicFrameLocks xmlns:a="http://schemas.openxmlformats.org/drawingml/2006/main" noChangeAspect="1"/>
+            </wp:cNvGraphicFramePr>
+            <a:graphic xmlns:a="http://schemas.openxmlformats.org/drawingml/2006/main">
+              <a:graphicData uri="http://schemas.openxmlformats.org/drawingml/2006/picture">
+                <pic:pic xmlns:pic="http://schemas.openxmlformats.org/drawingml/2006/picture">
+                  <pic:nvPicPr>
+                    <pic:cNvPr id="4" name="Picture 4"/>
+                    <pic:cNvPicPr/>
+                  </pic:nvPicPr>
+                  <pic:blipFill>
+                    <a:blip r:embed="rId16" cstate="print">
+                      <a:extLst>
+                        <a:ext uri="{28A0092B-C50C-407E-A947-70E740481C1C}">
+                          <a14:useLocalDpi xmlns:a14="http://schemas.microsoft.com/office/drawing/2010/main" val="0"/>
+                        </a:ext>
+                      </a:extLst>
+                    </a:blip>
+                    <a:stretch>
+                      <a:fillRect/>
+                    </a:stretch>
+                  </pic:blipFill>
+                  <pic:spPr>
+                    <a:xfrm>
+                      <a:off x="0" y="0"/>
+                      <a:ext cx="5036206" cy="3396047"/>
+                    </a:xfrm>
+                    <a:prstGeom prst="rect">
+                      <a:avLst/>
+                    </a:prstGeom>
+                  </pic:spPr>
+                </pic:pic>
+              </a:graphicData>
+            </a:graphic>
+          </wp:inline>
+        </w:drawing>
+      </w:r>
+    </w:p>
+    <w:p>
+      <w:pPr>
+        <w:pStyle w:val="Caption"/>
+        <w:rPr>
+          <w:noProof/>
+        </w:rPr>
+      </w:pPr>
+      <w:bookmarkStart w:id="33" w:name="_Ref135502566"/>
+      <w:r>
+        <w:t xml:space="preserve">Figure </w:t>
+      </w:r>
+      <w:fldSimple w:instr=" SEQ Figure \* ARABIC ">
+        <w:r>
+          <w:rPr>
+            <w:noProof/>
+          </w:rPr>
+          <w:t>3</w:t>
+        </w:r>
+      </w:fldSimple>
+      <w:bookmarkEnd w:id="33"/>
+      <w:r>
+        <w:rPr>
+          <w:noProof/>
+        </w:rPr>
+        <w:t xml:space="preserve"> Histograms displaying distribution of indicator values</w:t>
+      </w:r>
+    </w:p>
+    <w:p>
+      <w:r>
+        <w:t xml:space="preserve">Further to the observation as seen in </w:t>
+      </w:r>
+      <w:r>
+        <w:fldChar w:fldCharType="begin"/>
+      </w:r>
+      <w:r>
+        <w:instrText xml:space="preserve"> REF _Ref135502566 \h </w:instrText>
+      </w:r>
+      <w:r>
+        <w:fldChar w:fldCharType="separate"/>
+      </w:r>
+      <w:r>
+        <w:t xml:space="preserve">Figure </w:t>
+      </w:r>
+      <w:r>
+        <w:rPr>
+          <w:noProof/>
+        </w:rPr>
+        <w:t>3</w:t>
+      </w:r>
+      <w:r>
+        <w:fldChar w:fldCharType="end"/>
+      </w:r>
+      <w:r>
+        <w:t xml:space="preserve">, looking at the boxplot </w:t>
+      </w:r>
+      <w:r>
+        <w:t xml:space="preserve">plots for the 4 indicators in </w:t>
+      </w:r>
+      <w:r>
+        <w:fldChar w:fldCharType="begin"/>
+      </w:r>
+      <w:r>
+        <w:instrText xml:space="preserve"> REF _Ref135502964 \h </w:instrText>
+      </w:r>
+      <w:r>
+        <w:fldChar w:fldCharType="separate"/>
+      </w:r>
+      <w:r>
+        <w:t xml:space="preserve">Figure </w:t>
+      </w:r>
+      <w:r>
+        <w:rPr>
+          <w:noProof/>
+        </w:rPr>
+        <w:t>4</w:t>
+      </w:r>
+      <w:r>
+        <w:fldChar w:fldCharType="end"/>
+      </w:r>
+      <w:r>
+        <w:t xml:space="preserve">, the presence of </w:t>
+      </w:r>
+      <w:r>
+        <w:t>outliers predom</w:t>
+      </w:r>
+      <w:r>
+        <w:t xml:space="preserve">inantly to the right of the </w:t>
+      </w:r>
+      <w:r>
+        <w:t>confirms this tendency.</w:t>
+      </w:r>
+    </w:p>
+    <w:p>
+      <w:pPr>
+        <w:keepNext/>
+        <w:jc w:val="center"/>
+      </w:pPr>
+      <w:r>
+        <w:drawing>
+          <wp:inline distT="0" distB="0" distL="0" distR="0" wp14:anchorId="7CBB61C5" wp14:editId="3DA57A20">
+            <wp:extent cx="4210050" cy="3030900"/>
+            <wp:effectExtent l="0" t="0" r="0" b="0"/>
+            <wp:docPr id="5" name="Picture 5" descr="A picture containing text, screenshot, line, diagram&#10;&#10;Description automatically generated"/>
+            <wp:cNvGraphicFramePr>
+              <a:graphicFrameLocks xmlns:a="http://schemas.openxmlformats.org/drawingml/2006/main" noChangeAspect="1"/>
+            </wp:cNvGraphicFramePr>
+            <a:graphic xmlns:a="http://schemas.openxmlformats.org/drawingml/2006/main">
+              <a:graphicData uri="http://schemas.openxmlformats.org/drawingml/2006/picture">
+                <pic:pic xmlns:pic="http://schemas.openxmlformats.org/drawingml/2006/picture">
+                  <pic:nvPicPr>
+                    <pic:cNvPr id="5" name="Picture 5" descr="A picture containing text, screenshot, line, diagram&#10;&#10;Description automatically generated"/>
+                    <pic:cNvPicPr/>
+                  </pic:nvPicPr>
+                  <pic:blipFill>
+                    <a:blip r:embed="rId17"/>
+                    <a:stretch>
+                      <a:fillRect/>
+                    </a:stretch>
+                  </pic:blipFill>
+                  <pic:spPr>
+                    <a:xfrm>
+                      <a:off x="0" y="0"/>
+                      <a:ext cx="4252018" cy="3061113"/>
+                    </a:xfrm>
+                    <a:prstGeom prst="rect">
+                      <a:avLst/>
+                    </a:prstGeom>
+                  </pic:spPr>
+                </pic:pic>
+              </a:graphicData>
+            </a:graphic>
+          </wp:inline>
+        </w:drawing>
+      </w:r>
+    </w:p>
+    <w:p>
+      <w:pPr>
+        <w:pStyle w:val="Caption"/>
+        <w:rPr>
+          <w:noProof/>
+        </w:rPr>
+      </w:pPr>
+      <w:bookmarkStart w:id="34" w:name="_Ref135502964"/>
+      <w:r>
+        <w:t xml:space="preserve">Figure </w:t>
+      </w:r>
+      <w:fldSimple w:instr=" SEQ Figure \* ARABIC ">
+        <w:r>
+          <w:rPr>
+            <w:noProof/>
+          </w:rPr>
+          <w:t>4</w:t>
+        </w:r>
+      </w:fldSimple>
+      <w:bookmarkEnd w:id="34"/>
+      <w:r>
+        <w:t xml:space="preserve"> </w:t>
+      </w:r>
+      <w:r>
+        <w:rPr>
+          <w:noProof/>
+        </w:rPr>
+        <w:t>Boxplot plot for indicator values</w:t>
+      </w:r>
+    </w:p>
+    <w:p>
+      <w:r>
+        <w:t xml:space="preserve">Quantifying the number </w:t>
+      </w:r>
+      <w:r>
+        <w:t>of outliers for each indicator, see notebook section 7.3</w:t>
+      </w:r>
+      <w:r>
+        <w:t xml:space="preserve">, results in </w:t>
+      </w:r>
+      <w:r>
+        <w:fldChar w:fldCharType="begin"/>
+      </w:r>
+      <w:r>
+        <w:instrText xml:space="preserve"> REF _Ref135504688 \h </w:instrText>
+      </w:r>
+      <w:r>
+        <w:fldChar w:fldCharType="separate"/>
+      </w:r>
+      <w:r>
+        <w:t xml:space="preserve">Figure </w:t>
+      </w:r>
+      <w:r>
+        <w:rPr>
+          <w:noProof/>
+        </w:rPr>
+        <w:t>5</w:t>
+      </w:r>
+      <w:r>
+        <w:fldChar w:fldCharType="end"/>
+      </w:r>
+      <w:r>
+        <w:t xml:space="preserve">, we can see that the number of outliers </w:t>
+      </w:r>
+      <w:proofErr w:type="gramStart"/>
+      <w:r>
+        <w:t>are</w:t>
+      </w:r>
+      <w:proofErr w:type="gramEnd"/>
+      <w:r>
+        <w:t xml:space="preserve"> a small percentage of the overall values</w:t>
+      </w:r>
+      <w:r>
+        <w:t xml:space="preserve">. </w:t>
+      </w:r>
+      <w:r>
+        <w:lastRenderedPageBreak/>
+        <w:t xml:space="preserve">Taking into consideration the economic factors which can </w:t>
+      </w:r>
+      <w:proofErr w:type="gramStart"/>
+      <w:r>
+        <w:t>effect</w:t>
+      </w:r>
+      <w:proofErr w:type="gramEnd"/>
+      <w:r>
+        <w:t xml:space="preserve"> the construction industry over the time period in question </w:t>
+      </w:r>
+      <w:r>
+        <w:t xml:space="preserve">2010 to 2022, we know there existed great swings in activity in the sector. </w:t>
+      </w:r>
+      <w:r>
+        <w:t xml:space="preserve">For this </w:t>
+      </w:r>
+      <w:proofErr w:type="gramStart"/>
+      <w:r>
+        <w:t>reason</w:t>
+      </w:r>
+      <w:proofErr w:type="gramEnd"/>
+      <w:r>
+        <w:t xml:space="preserve"> it has been decided not to remove outlier values and to continue with the dataset as it is for </w:t>
+      </w:r>
+      <w:r>
+        <w:t>further</w:t>
+      </w:r>
+      <w:r>
+        <w:t xml:space="preserve"> analysis.</w:t>
+      </w:r>
+    </w:p>
+    <w:p>
+      <w:pPr>
+        <w:keepNext/>
+        <w:jc w:val="center"/>
+      </w:pPr>
+      <w:r>
+        <w:drawing>
+          <wp:inline distT="0" distB="0" distL="0" distR="0" wp14:anchorId="009005C9" wp14:editId="36482C1F">
+            <wp:extent cx="3458058" cy="1324160"/>
+            <wp:effectExtent l="0" t="0" r="9525" b="9525"/>
+            <wp:docPr id="6" name="Picture 6" descr="A screenshot of a computer&#10;&#10;Description automatically generated with medium confidence"/>
+            <wp:cNvGraphicFramePr>
+              <a:graphicFrameLocks xmlns:a="http://schemas.openxmlformats.org/drawingml/2006/main" noChangeAspect="1"/>
+            </wp:cNvGraphicFramePr>
+            <a:graphic xmlns:a="http://schemas.openxmlformats.org/drawingml/2006/main">
+              <a:graphicData uri="http://schemas.openxmlformats.org/drawingml/2006/picture">
+                <pic:pic xmlns:pic="http://schemas.openxmlformats.org/drawingml/2006/picture">
+                  <pic:nvPicPr>
+                    <pic:cNvPr id="6" name="Picture 6" descr="A screenshot of a computer&#10;&#10;Description automatically generated with medium confidence"/>
+                    <pic:cNvPicPr/>
+                  </pic:nvPicPr>
+                  <pic:blipFill>
+                    <a:blip r:embed="rId18"/>
+                    <a:stretch>
+                      <a:fillRect/>
+                    </a:stretch>
+                  </pic:blipFill>
+                  <pic:spPr>
+                    <a:xfrm>
+                      <a:off x="0" y="0"/>
+                      <a:ext cx="3458058" cy="1324160"/>
+                    </a:xfrm>
+                    <a:prstGeom prst="rect">
+                      <a:avLst/>
+                    </a:prstGeom>
+                  </pic:spPr>
+                </pic:pic>
+              </a:graphicData>
+            </a:graphic>
+          </wp:inline>
+        </w:drawing>
+      </w:r>
+    </w:p>
+    <w:p>
+      <w:pPr>
+        <w:pStyle w:val="Caption"/>
+      </w:pPr>
+      <w:bookmarkStart w:id="35" w:name="_Ref135504688"/>
+      <w:r>
+        <w:t xml:space="preserve">Figure </w:t>
+      </w:r>
+      <w:fldSimple w:instr=" SEQ Figure \* ARABIC ">
+        <w:r>
+          <w:rPr>
+            <w:noProof/>
+          </w:rPr>
+          <w:t>5</w:t>
+        </w:r>
+      </w:fldSimple>
+      <w:bookmarkEnd w:id="35"/>
+      <w:r>
+        <w:rPr>
+          <w:noProof/>
+        </w:rPr>
+        <w:t xml:space="preserve"> Number of outliers for indicator </w:t>
+      </w:r>
+      <w:commentRangeStart w:id="36"/>
+      <w:r>
+        <w:rPr>
+          <w:noProof/>
+        </w:rPr>
+        <w:t>values</w:t>
+      </w:r>
+      <w:commentRangeEnd w:id="36"/>
+      <w:r>
+        <w:rPr>
+          <w:rStyle w:val="CommentReference"/>
+          <w:i w:val="0"/>
+          <w:iCs w:val="0"/>
+        </w:rPr>
+        <w:commentReference w:id="36"/>
+      </w:r>
+    </w:p>
+    <w:p>
+      <w:pPr>
+        <w:pStyle w:val="Heading2"/>
+      </w:pPr>
+      <w:r>
+        <w:t>inferential statistics</w:t>
+      </w:r>
+      <w:bookmarkEnd w:id="30"/>
+    </w:p>
+    <w:p>
+      <w:pPr>
+        <w:rPr>
+          <w:b/>
+          <w:bCs/>
+        </w:rPr>
+      </w:pPr>
+      <w:r>
+        <w:rPr>
+          <w:b/>
+          <w:bCs/>
+        </w:rPr>
         <w:t>Analyse the variables in your dataset(s) and use appropriate inferential statistics to gain insights on possible population values (e.g., if you were working with international home building, you could find a confidence interval for the population proportion of yearly apartment builds out of all home builds). [0-</w:t>
       </w:r>
       <w:proofErr w:type="gramStart"/>
       <w:r>
+        <w:rPr>
+          <w:b/>
+          <w:bCs/>
+        </w:rPr>
         <w:t>20 ]</w:t>
       </w:r>
       <w:proofErr w:type="gramEnd"/>
@@ -4718,30 +7181,26 @@
       <w:pPr>
         <w:pStyle w:val="Heading2"/>
       </w:pPr>
-      <w:bookmarkStart w:id="29" w:name="_Toc135085806"/>
+      <w:bookmarkStart w:id="37" w:name="_Toc135085806"/>
       <w:r>
         <w:t>parametric and non-parametric inferential statistical techniques</w:t>
       </w:r>
-      <w:bookmarkEnd w:id="29"/>
+      <w:bookmarkEnd w:id="37"/>
     </w:p>
     <w:p>
       <w:r>
-        <w:t xml:space="preserve">Undertake research to find similarities between some country(s) against Ireland and apply parametric and non-parametric inferential statistical techniques to compare them (e.g., t-test, analysis of variance, Wilcoxon test, chi-squared test, among others). You must justify your </w:t>
-      </w:r>
-      <w:r>
-        <w:lastRenderedPageBreak/>
-        <w:t>choices and verify the applicability of the tests. Hypotheses and conclusions must be clearly stated. You are expected to use at least 5 different inferential statistics tests. [0-40]</w:t>
+        <w:t>Undertake research to find similarities between some country(s) against Ireland and apply parametric and non-parametric inferential statistical techniques to compare them (e.g., t-test, analysis of variance, Wilcoxon test, chi-squared test, among others). You must justify your choices and verify the applicability of the tests. Hypotheses and conclusions must be clearly stated. You are expected to use at least 5 different inferential statistics tests. [0-40]</w:t>
       </w:r>
     </w:p>
     <w:p>
       <w:pPr>
         <w:pStyle w:val="Heading2"/>
       </w:pPr>
-      <w:bookmarkStart w:id="30" w:name="_Toc135085807"/>
+      <w:bookmarkStart w:id="38" w:name="_Toc135085807"/>
       <w:r>
         <w:t>challenges</w:t>
       </w:r>
-      <w:bookmarkEnd w:id="30"/>
+      <w:bookmarkEnd w:id="38"/>
     </w:p>
     <w:p>
       <w:r>
@@ -4752,19 +7211,19 @@
       <w:pPr>
         <w:pStyle w:val="Heading1"/>
       </w:pPr>
-      <w:bookmarkStart w:id="31" w:name="_Toc135085808"/>
+      <w:bookmarkStart w:id="39" w:name="_Toc135085808"/>
       <w:r>
         <w:t>Machine learning for data analytics</w:t>
       </w:r>
-      <w:bookmarkEnd w:id="27"/>
-      <w:bookmarkEnd w:id="31"/>
+      <w:bookmarkEnd w:id="29"/>
+      <w:bookmarkEnd w:id="39"/>
     </w:p>
     <w:p>
       <w:pPr>
         <w:pStyle w:val="Heading2"/>
       </w:pPr>
-      <w:bookmarkStart w:id="32" w:name="_Toc135085809"/>
-      <w:bookmarkStart w:id="33" w:name="_Toc132146031"/>
+      <w:bookmarkStart w:id="40" w:name="_Toc135085809"/>
+      <w:bookmarkStart w:id="41" w:name="_Toc132146031"/>
       <w:r>
         <w:t xml:space="preserve">Describe the rationale and justification for the choice of machine learning </w:t>
       </w:r>
@@ -4772,12 +7231,16 @@
       <w:r>
         <w:t>models</w:t>
       </w:r>
-      <w:bookmarkEnd w:id="32"/>
+      <w:bookmarkEnd w:id="40"/>
       <w:proofErr w:type="gramEnd"/>
     </w:p>
     <w:p>
       <w:r>
-        <w:t xml:space="preserve">Describe the rationale and justification for the choice of machine learning models for the above-mentioned scenario. Machine Learning models can be used for Prediction, Classification, Clustering, sentiment analysis, recommendation systems and Time series analysis. You should plan on trying multiple approaches (at least two) with proper selection of hyperparameters using </w:t>
+        <w:t xml:space="preserve">Describe the rationale and justification for the choice of machine learning models for the above-mentioned scenario. Machine Learning models can be used for Prediction, Classification, Clustering, sentiment analysis, recommendation systems and Time series </w:t>
+      </w:r>
+      <w:r>
+        <w:lastRenderedPageBreak/>
+        <w:t xml:space="preserve">analysis. You should plan on trying multiple approaches (at least two) with proper selection of hyperparameters using </w:t>
       </w:r>
       <w:proofErr w:type="spellStart"/>
       <w:r>
@@ -4797,7 +7260,7 @@
       <w:pPr>
         <w:pStyle w:val="Heading2"/>
       </w:pPr>
-      <w:bookmarkStart w:id="34" w:name="_Toc135085810"/>
+      <w:bookmarkStart w:id="42" w:name="_Toc135085810"/>
       <w:r>
         <w:t xml:space="preserve">Perform a sentimental analysis for an appropriate construction </w:t>
       </w:r>
@@ -4805,7 +7268,7 @@
       <w:r>
         <w:t>topic</w:t>
       </w:r>
-      <w:bookmarkEnd w:id="34"/>
+      <w:bookmarkEnd w:id="42"/>
       <w:proofErr w:type="gramEnd"/>
     </w:p>
     <w:p>
@@ -4822,159 +7285,158 @@
       <w:pPr>
         <w:pStyle w:val="Heading2"/>
       </w:pPr>
-      <w:bookmarkStart w:id="35" w:name="_Toc135085811"/>
+      <w:bookmarkStart w:id="43" w:name="_Toc135085811"/>
       <w:r>
         <w:t>learning models</w:t>
-      </w:r>
-      <w:bookmarkEnd w:id="35"/>
-    </w:p>
-    <w:p>
-      <w:r>
-        <w:t>You should train and test for Supervised Learning and other appropriate metrics for unsupervised/ semi-supervised machine learning models that you have chosen. Use cross validation to provide authenticity of the modelling outcomes. You can apply dimensionality reduction methods to prepare the dataset based on your machine learning modelling requirements.</w:t>
-      </w:r>
-    </w:p>
-    <w:p>
-      <w:r>
-        <w:t>[0 - 30]</w:t>
-      </w:r>
-    </w:p>
-    <w:p>
-      <w:pPr>
-        <w:pStyle w:val="Heading2"/>
-      </w:pPr>
-      <w:bookmarkStart w:id="36" w:name="_Toc135085812"/>
-      <w:r>
-        <w:lastRenderedPageBreak/>
-        <w:t>similarities and contrast of the Machine Learning modelling</w:t>
-      </w:r>
-      <w:bookmarkEnd w:id="36"/>
-    </w:p>
-    <w:p>
-      <w:r>
-        <w:t>A Table or graphics should be provided to illustrate the similarities and contrast of the Machine Learning modelling outcomes based on the scoring metric used for the analysis of the above-mentioned scenario. Discuss and elaborate your understanding clearly.</w:t>
-      </w:r>
-    </w:p>
-    <w:p>
-      <w:r>
-        <w:t>[0 - 15]</w:t>
-      </w:r>
-    </w:p>
-    <w:p>
-      <w:pPr>
-        <w:pStyle w:val="Heading1"/>
-      </w:pPr>
-      <w:bookmarkStart w:id="37" w:name="_Toc135085813"/>
-      <w:r>
-        <w:t>Programming</w:t>
-      </w:r>
-      <w:bookmarkEnd w:id="33"/>
-      <w:bookmarkEnd w:id="37"/>
-    </w:p>
-    <w:p>
-      <w:pPr>
-        <w:pStyle w:val="Heading2"/>
-      </w:pPr>
-      <w:bookmarkStart w:id="38" w:name="_Toc135085814"/>
-      <w:bookmarkStart w:id="39" w:name="_Toc132146033"/>
-      <w:r>
-        <w:t>Programming</w:t>
-      </w:r>
-      <w:bookmarkEnd w:id="38"/>
-    </w:p>
-    <w:p>
-      <w:r>
-        <w:t xml:space="preserve">Programming: The project must be explored programmatically: this means that you must implement suitable Python tools (code and/or libraries) to complete the analysis required. All of this is to be implemented in a </w:t>
-      </w:r>
-      <w:proofErr w:type="spellStart"/>
-      <w:r>
-        <w:t>Jupyter</w:t>
-      </w:r>
-      <w:proofErr w:type="spellEnd"/>
-      <w:r>
-        <w:t xml:space="preserve"> Notebook. [0-20]</w:t>
-      </w:r>
-    </w:p>
-    <w:p>
-      <w:pPr>
-        <w:pStyle w:val="Heading2"/>
-      </w:pPr>
-      <w:bookmarkStart w:id="40" w:name="_Toc135085815"/>
-      <w:r>
-        <w:t>Data structures</w:t>
-      </w:r>
-      <w:bookmarkEnd w:id="40"/>
-    </w:p>
-    <w:p>
-      <w:r>
-        <w:t>Data structures: You are required to gather and process data that has been stored in at least two distinct formats. For example, this can be data in a CSV file, from a MySQL database or from a web API in JSON format. [0-20]</w:t>
-      </w:r>
-    </w:p>
-    <w:p>
-      <w:pPr>
-        <w:pStyle w:val="Heading2"/>
-      </w:pPr>
-      <w:bookmarkStart w:id="41" w:name="_Toc135085816"/>
-      <w:r>
-        <w:t>Testing &amp; Optimisation</w:t>
-      </w:r>
-      <w:bookmarkEnd w:id="41"/>
-    </w:p>
-    <w:p>
-      <w:bookmarkStart w:id="42" w:name="_Hlk135085601"/>
-      <w:r>
-        <w:t>Testing &amp; Optimisation</w:t>
-      </w:r>
-      <w:bookmarkEnd w:id="42"/>
-      <w:r>
-        <w:t>: You are required to document and evaluate a testing and optimisation strategy for your analysis. As part of this, you may want to plan and document how you ensured your code is doing what it is meant to, as well as ensuring that the code is making good use of your resources (</w:t>
-      </w:r>
-      <w:proofErr w:type="spellStart"/>
-      <w:proofErr w:type="gramStart"/>
-      <w:r>
-        <w:t>eg</w:t>
-      </w:r>
-      <w:proofErr w:type="spellEnd"/>
-      <w:proofErr w:type="gramEnd"/>
-      <w:r>
-        <w:t xml:space="preserve"> computing, time etc). Note any trade-offs that you've made in these areas. [0-20]</w:t>
-      </w:r>
-    </w:p>
-    <w:p>
-      <w:pPr>
-        <w:pStyle w:val="Heading2"/>
-      </w:pPr>
-      <w:bookmarkStart w:id="43" w:name="_Toc135085817"/>
-      <w:r>
-        <w:t>Data manipulation</w:t>
       </w:r>
       <w:bookmarkEnd w:id="43"/>
     </w:p>
     <w:p>
       <w:r>
-        <w:t>Data manipulation: For each of the different data sources, compare and contrast at least two relevant libraries and techniques for a) processing and b) aggregating the respective data, in order to justify your chosen libraries/techniques. [0-20]</w:t>
+        <w:t>You should train and test for Supervised Learning and other appropriate metrics for unsupervised/ semi-supervised machine learning models that you have chosen. Use cross validation to provide authenticity of the modelling outcomes. You can apply dimensionality reduction methods to prepare the dataset based on your machine learning modelling requirements.</w:t>
       </w:r>
     </w:p>
     <w:p>
+      <w:r>
+        <w:t>[0 - 30]</w:t>
+      </w:r>
+    </w:p>
+    <w:p>
+      <w:pPr>
+        <w:pStyle w:val="Heading2"/>
+      </w:pPr>
+      <w:bookmarkStart w:id="44" w:name="_Toc135085812"/>
+      <w:r>
+        <w:t>similarities and contrast of the Machine Learning modelling</w:t>
+      </w:r>
+      <w:bookmarkEnd w:id="44"/>
+    </w:p>
+    <w:p>
+      <w:r>
+        <w:t>A Table or graphics should be provided to illustrate the similarities and contrast of the Machine Learning modelling outcomes based on the scoring metric used for the analysis of the above-mentioned scenario. Discuss and elaborate your understanding clearly.</w:t>
+      </w:r>
+    </w:p>
+    <w:p>
+      <w:r>
+        <w:t>[0 - 15]</w:t>
+      </w:r>
+    </w:p>
+    <w:p>
       <w:pPr>
         <w:pStyle w:val="Heading1"/>
       </w:pPr>
-      <w:bookmarkStart w:id="44" w:name="_Toc135085818"/>
+      <w:bookmarkStart w:id="45" w:name="_Toc135085813"/>
+      <w:r>
+        <w:t>Programming</w:t>
+      </w:r>
+      <w:bookmarkEnd w:id="41"/>
+      <w:bookmarkEnd w:id="45"/>
+    </w:p>
+    <w:p>
+      <w:pPr>
+        <w:pStyle w:val="Heading2"/>
+      </w:pPr>
+      <w:bookmarkStart w:id="46" w:name="_Toc135085814"/>
+      <w:bookmarkStart w:id="47" w:name="_Toc132146033"/>
+      <w:r>
+        <w:t>Programming</w:t>
+      </w:r>
+      <w:bookmarkEnd w:id="46"/>
+    </w:p>
+    <w:p>
+      <w:r>
+        <w:t xml:space="preserve">Programming: The project must be explored programmatically: this means that you must implement suitable Python tools (code and/or libraries) to complete the analysis required. All of this is to be implemented in a </w:t>
+      </w:r>
+      <w:proofErr w:type="spellStart"/>
+      <w:r>
+        <w:t>Jupyter</w:t>
+      </w:r>
+      <w:proofErr w:type="spellEnd"/>
+      <w:r>
+        <w:t xml:space="preserve"> Notebook. [0-20]</w:t>
+      </w:r>
+    </w:p>
+    <w:p>
+      <w:pPr>
+        <w:pStyle w:val="Heading2"/>
+      </w:pPr>
+      <w:bookmarkStart w:id="48" w:name="_Toc135085815"/>
+      <w:r>
+        <w:lastRenderedPageBreak/>
+        <w:t>Data structures</w:t>
+      </w:r>
+      <w:bookmarkEnd w:id="48"/>
+    </w:p>
+    <w:p>
+      <w:r>
+        <w:t>Data structures: You are required to gather and process data that has been stored in at least two distinct formats. For example, this can be data in a CSV file, from a MySQL database or from a web API in JSON format. [0-20]</w:t>
+      </w:r>
+    </w:p>
+    <w:p>
+      <w:pPr>
+        <w:pStyle w:val="Heading2"/>
+      </w:pPr>
+      <w:bookmarkStart w:id="49" w:name="_Toc135085816"/>
+      <w:r>
+        <w:t>Testing &amp; Optimisation</w:t>
+      </w:r>
+      <w:bookmarkEnd w:id="49"/>
+    </w:p>
+    <w:p>
+      <w:bookmarkStart w:id="50" w:name="_Hlk135085601"/>
+      <w:r>
+        <w:t>Testing &amp; Optimisation</w:t>
+      </w:r>
+      <w:bookmarkEnd w:id="50"/>
+      <w:r>
+        <w:t>: You are required to document and evaluate a testing and optimisation strategy for your analysis. As part of this, you may want to plan and document how you ensured your code is doing what it is meant to, as well as ensuring that the code is making good use of your resources (</w:t>
+      </w:r>
+      <w:proofErr w:type="spellStart"/>
+      <w:proofErr w:type="gramStart"/>
+      <w:r>
+        <w:t>eg</w:t>
+      </w:r>
+      <w:proofErr w:type="spellEnd"/>
+      <w:proofErr w:type="gramEnd"/>
+      <w:r>
+        <w:t xml:space="preserve"> computing, time etc). Note any trade-offs that you've made in these areas. [0-20]</w:t>
+      </w:r>
+    </w:p>
+    <w:p>
+      <w:pPr>
+        <w:pStyle w:val="Heading2"/>
+      </w:pPr>
+      <w:bookmarkStart w:id="51" w:name="_Toc135085817"/>
+      <w:r>
+        <w:t>Data manipulation</w:t>
+      </w:r>
+      <w:bookmarkEnd w:id="51"/>
+    </w:p>
+    <w:p>
+      <w:r>
+        <w:t>Data manipulation: For each of the different data sources, compare and contrast at least two relevant libraries and techniques for a) processing and b) aggregating the respective data, in order to justify your chosen libraries/techniques. [0-20]</w:t>
+      </w:r>
+    </w:p>
+    <w:p>
+      <w:pPr>
+        <w:pStyle w:val="Heading1"/>
+      </w:pPr>
+      <w:bookmarkStart w:id="52" w:name="_Toc135085818"/>
       <w:r>
         <w:t>Conclusion</w:t>
       </w:r>
-      <w:bookmarkEnd w:id="44"/>
+      <w:bookmarkEnd w:id="52"/>
     </w:p>
     <w:p/>
     <w:p>
       <w:pPr>
         <w:pStyle w:val="Heading1"/>
       </w:pPr>
-      <w:bookmarkStart w:id="45" w:name="_Toc135085819"/>
-      <w:r>
-        <w:lastRenderedPageBreak/>
+      <w:bookmarkStart w:id="53" w:name="_Toc135085819"/>
+      <w:r>
         <w:t>Next Steps</w:t>
       </w:r>
-      <w:bookmarkEnd w:id="45"/>
+      <w:bookmarkEnd w:id="53"/>
     </w:p>
     <w:p/>
     <w:p/>
@@ -4985,7 +7447,7 @@
     <w:p/>
     <w:p/>
     <w:p/>
-    <w:bookmarkStart w:id="46" w:name="_Toc135085820" w:displacedByCustomXml="next"/>
+    <w:bookmarkStart w:id="54" w:name="_Toc135085820" w:displacedByCustomXml="next"/>
     <w:sdt>
       <w:sdtPr>
         <w:rPr>
@@ -5008,8 +7470,8 @@
           <w:r>
             <w:t>References</w:t>
           </w:r>
-          <w:bookmarkEnd w:id="39"/>
-          <w:bookmarkEnd w:id="46"/>
+          <w:bookmarkEnd w:id="47"/>
+          <w:bookmarkEnd w:id="54"/>
         </w:p>
         <w:sdt>
           <w:sdtPr>
@@ -5040,7 +7502,7 @@
 
 <file path=word/comments.xml><?xml version="1.0" encoding="utf-8"?>
 <w:comments xmlns:wpc="http://schemas.microsoft.com/office/word/2010/wordprocessingCanvas" xmlns:cx="http://schemas.microsoft.com/office/drawing/2014/chartex" xmlns:cx1="http://schemas.microsoft.com/office/drawing/2015/9/8/chartex" xmlns:cx2="http://schemas.microsoft.com/office/drawing/2015/10/21/chartex" xmlns:cx3="http://schemas.microsoft.com/office/drawing/2016/5/9/chartex" xmlns:cx4="http://schemas.microsoft.com/office/drawing/2016/5/10/chartex" xmlns:cx5="http://schemas.microsoft.com/office/drawing/2016/5/11/chartex" xmlns:cx6="http://schemas.microsoft.com/office/drawing/2016/5/12/chartex" xmlns:cx7="http://schemas.microsoft.com/office/drawing/2016/5/13/chartex" xmlns:cx8="http://schemas.microsoft.com/office/drawing/2016/5/14/chartex" xmlns:mc="http://schemas.openxmlformats.org/markup-compatibility/2006" xmlns:aink="http://schemas.microsoft.com/office/drawing/2016/ink" xmlns:am3d="http://schemas.microsoft.com/office/drawing/2017/model3d" xmlns:o="urn:schemas-microsoft-com:office:office" xmlns:oel="http://schemas.microsoft.com/office/2019/extlst" xmlns:r="http://schemas.openxmlformats.org/officeDocument/2006/relationships" xmlns:m="http://schemas.openxmlformats.org/officeDocument/2006/math" xmlns:v="urn:schemas-microsoft-com:vml" xmlns:wp14="http://schemas.microsoft.com/office/word/2010/wordprocessingDrawing" xmlns:wp="http://schemas.openxmlformats.org/drawingml/2006/wordprocessingDrawing" xmlns:w10="urn:schemas-microsoft-com:office:word" xmlns:w="http://schemas.openxmlformats.org/wordprocessingml/2006/main" xmlns:w14="http://schemas.microsoft.com/office/word/2010/wordml" xmlns:w15="http://schemas.microsoft.com/office/word/2012/wordml" xmlns:w16cex="http://schemas.microsoft.com/office/word/2018/wordml/cex" xmlns:w16cid="http://schemas.microsoft.com/office/word/2016/wordml/cid" xmlns:w16="http://schemas.microsoft.com/office/word/2018/wordml" xmlns:w16du="http://schemas.microsoft.com/office/word/2023/wordml/word16du" xmlns:w16sdtdh="http://schemas.microsoft.com/office/word/2020/wordml/sdtdatahash" xmlns:w16se="http://schemas.microsoft.com/office/word/2015/wordml/symex" xmlns:wpg="http://schemas.microsoft.com/office/word/2010/wordprocessingGroup" xmlns:wpi="http://schemas.microsoft.com/office/word/2010/wordprocessingInk" xmlns:wne="http://schemas.microsoft.com/office/word/2006/wordml" xmlns:wps="http://schemas.microsoft.com/office/word/2010/wordprocessingShape" mc:Ignorable="w14 w15 w16se w16cid w16 w16cex w16sdtdh wp14">
-  <w:comment w:id="9" w:author="Sheamus Clifford" w:date="2023-05-16T00:12:00Z" w:initials="SC">
+  <w:comment w:id="11" w:author="Sheamus Clifford" w:date="2023-05-16T00:12:00Z" w:initials="SC">
     <w:p>
       <w:pPr>
         <w:pStyle w:val="CommentText"/>
@@ -5057,7 +7519,7 @@
       </w:r>
     </w:p>
   </w:comment>
-  <w:comment w:id="10" w:author="Sheamus Clifford" w:date="2023-05-15T23:34:00Z" w:initials="SC">
+  <w:comment w:id="12" w:author="Sheamus Clifford" w:date="2023-05-15T23:34:00Z" w:initials="SC">
     <w:p>
       <w:pPr>
         <w:pStyle w:val="CommentText"/>
@@ -5074,7 +7536,7 @@
       </w:r>
     </w:p>
   </w:comment>
-  <w:comment w:id="14" w:author="Sheamus Clifford" w:date="2023-05-16T00:13:00Z" w:initials="SC">
+  <w:comment w:id="16" w:author="Sheamus Clifford" w:date="2023-05-16T00:13:00Z" w:initials="SC">
     <w:p>
       <w:pPr>
         <w:pStyle w:val="CommentText"/>
@@ -5091,7 +7553,7 @@
       </w:r>
     </w:p>
   </w:comment>
-  <w:comment w:id="15" w:author="Sheamus Clifford" w:date="2023-05-17T23:56:00Z" w:initials="SC">
+  <w:comment w:id="17" w:author="Sheamus Clifford" w:date="2023-05-17T23:56:00Z" w:initials="SC">
     <w:p>
       <w:pPr>
         <w:pStyle w:val="CommentText"/>
@@ -5108,7 +7570,7 @@
       </w:r>
     </w:p>
   </w:comment>
-  <w:comment w:id="17" w:author="Sheamus Clifford" w:date="2023-05-18T22:11:00Z" w:initials="SC">
+  <w:comment w:id="19" w:author="Sheamus Clifford" w:date="2023-05-18T22:11:00Z" w:initials="SC">
     <w:p>
       <w:pPr>
         <w:pStyle w:val="CommentText"/>
@@ -5125,7 +7587,7 @@
       </w:r>
     </w:p>
   </w:comment>
-  <w:comment w:id="18" w:author="Sheamus Clifford" w:date="2023-05-18T22:17:00Z" w:initials="SC">
+  <w:comment w:id="20" w:author="Sheamus Clifford" w:date="2023-05-18T22:17:00Z" w:initials="SC">
     <w:p>
       <w:pPr>
         <w:pStyle w:val="CommentText"/>
@@ -5142,7 +7604,7 @@
       </w:r>
     </w:p>
   </w:comment>
-  <w:comment w:id="22" w:author="Sheamus Clifford" w:date="2023-05-20T16:21:00Z" w:initials="SC">
+  <w:comment w:id="24" w:author="Sheamus Clifford" w:date="2023-05-20T16:21:00Z" w:initials="SC">
     <w:p>
       <w:pPr>
         <w:pStyle w:val="CommentText"/>
@@ -5159,7 +7621,7 @@
       </w:r>
     </w:p>
   </w:comment>
-  <w:comment w:id="23" w:author="Sheamus Clifford" w:date="2023-05-20T16:35:00Z" w:initials="SC">
+  <w:comment w:id="25" w:author="Sheamus Clifford" w:date="2023-05-20T16:35:00Z" w:initials="SC">
     <w:p>
       <w:pPr>
         <w:pStyle w:val="CommentText"/>
@@ -5173,6 +7635,23 @@
       </w:r>
       <w:r>
         <w:t>Add figue</w:t>
+      </w:r>
+    </w:p>
+  </w:comment>
+  <w:comment w:id="36" w:author="Sheamus Clifford" w:date="2023-05-20T19:53:00Z" w:initials="SC">
+    <w:p>
+      <w:pPr>
+        <w:pStyle w:val="CommentText"/>
+        <w:jc w:val="left"/>
+      </w:pPr>
+      <w:r>
+        <w:rPr>
+          <w:rStyle w:val="CommentReference"/>
+        </w:rPr>
+        <w:annotationRef/>
+      </w:r>
+      <w:r>
+        <w:t>Create tabe if time allows</w:t>
       </w:r>
     </w:p>
   </w:comment>
@@ -5189,6 +7668,7 @@
   <w15:commentEx w15:paraId="711D27E3" w15:done="0"/>
   <w15:commentEx w15:paraId="5F791F6A" w15:done="0"/>
   <w15:commentEx w15:paraId="00A6924A" w15:done="0"/>
+  <w15:commentEx w15:paraId="31690FAD" w15:done="0"/>
 </w15:commentsEx>
 </file>
 
@@ -5202,6 +7682,7 @@
   <w16cex:commentExtensible w16cex:durableId="2811225C" w16cex:dateUtc="2023-05-18T21:17:00Z"/>
   <w16cex:commentExtensible w16cex:durableId="28137210" w16cex:dateUtc="2023-05-20T15:21:00Z"/>
   <w16cex:commentExtensible w16cex:durableId="28137545" w16cex:dateUtc="2023-05-20T15:35:00Z"/>
+  <w16cex:commentExtensible w16cex:durableId="2813A3D2" w16cex:dateUtc="2023-05-20T18:53:00Z"/>
 </w16cex:commentsExtensible>
 </file>
 
@@ -5215,6 +7696,7 @@
   <w16cid:commentId w16cid:paraId="711D27E3" w16cid:durableId="2811225C"/>
   <w16cid:commentId w16cid:paraId="5F791F6A" w16cid:durableId="28137210"/>
   <w16cid:commentId w16cid:paraId="00A6924A" w16cid:durableId="28137545"/>
+  <w16cid:commentId w16cid:paraId="31690FAD" w16cid:durableId="2813A3D2"/>
 </w16cid:commentsIds>
 </file>
 

</xml_diff>

<commit_message>
Statistics part 2 notebook , mainly
</commit_message>
<xml_diff>
--- a/CA2_SheamusClifford.docx
+++ b/CA2_SheamusClifford.docx
@@ -2922,18 +2922,10 @@
         <w:t>(statistical</w:t>
       </w:r>
       <w:r>
-        <w:t xml:space="preserve"> office of the European </w:t>
-      </w:r>
-      <w:proofErr w:type="gramStart"/>
-      <w:r>
-        <w:t>Union</w:t>
-      </w:r>
-      <w:r>
-        <w:t xml:space="preserve"> )</w:t>
-      </w:r>
-      <w:proofErr w:type="gramEnd"/>
-      <w:r>
-        <w:t xml:space="preserve"> </w:t>
+        <w:t xml:space="preserve"> office of the European Union</w:t>
+      </w:r>
+      <w:r>
+        <w:t xml:space="preserve"> ) </w:t>
       </w:r>
       <w:sdt>
         <w:sdtPr>
@@ -3208,13 +3200,8 @@
         <w:t>Hours</w:t>
       </w:r>
       <w:r>
-        <w:t xml:space="preserve"> worked </w:t>
-      </w:r>
-      <w:proofErr w:type="gramStart"/>
-      <w:r>
-        <w:t>Index</w:t>
-      </w:r>
-      <w:proofErr w:type="gramEnd"/>
+        <w:t xml:space="preserve"> worked Index</w:t>
+      </w:r>
     </w:p>
     <w:p>
       <w:pPr>
@@ -3346,23 +3333,7 @@
           <w:b/>
           <w:bCs/>
         </w:rPr>
-        <w:t xml:space="preserve">Exploratory Data Analysis helps to identify patterns, inconsistencies, anomalies, missing data, and other attributes and issues in data sets so problems can be addressed. Evaluate your raw data and detail, in depth, the various attributes and issues that you find. Your evaluation should reference evidence to support </w:t>
-      </w:r>
-      <w:proofErr w:type="gramStart"/>
-      <w:r>
-        <w:rPr>
-          <w:b/>
-          <w:bCs/>
-        </w:rPr>
-        <w:t>your  chosen</w:t>
-      </w:r>
-      <w:proofErr w:type="gramEnd"/>
-      <w:r>
-        <w:rPr>
-          <w:b/>
-          <w:bCs/>
-        </w:rPr>
-        <w:t xml:space="preserve"> methodology and use visualizations to illustrate your findings.[0-</w:t>
+        <w:t>Exploratory Data Analysis helps to identify patterns, inconsistencies, anomalies, missing data, and other attributes and issues in data sets so problems can be addressed. Evaluate your raw data and detail, in depth, the various attributes and issues that you find. Your evaluation should reference evidence to support your  chosen methodology and use visualizations to illustrate your findings.[0-</w:t>
       </w:r>
       <w:commentRangeStart w:id="16"/>
       <w:r>
@@ -3743,15 +3714,7 @@
         <w:t xml:space="preserve"> </w:t>
       </w:r>
       <w:r>
-        <w:t xml:space="preserve">For the purpose of this </w:t>
-      </w:r>
-      <w:proofErr w:type="gramStart"/>
-      <w:r>
-        <w:t>report</w:t>
-      </w:r>
-      <w:proofErr w:type="gramEnd"/>
-      <w:r>
-        <w:t xml:space="preserve"> we will </w:t>
+        <w:t xml:space="preserve">For the purpose of this report we will </w:t>
       </w:r>
       <w:r>
         <w:t xml:space="preserve">include the values that are flagged as estimated and provisional and delete </w:t>
@@ -3790,19 +3753,11 @@
         <w:t>’</w:t>
       </w:r>
       <w:r>
-        <w:t>, ‘unit</w:t>
-      </w:r>
-      <w:proofErr w:type="gramStart"/>
-      <w:r>
-        <w:t>’,</w:t>
+        <w:t>, ‘unit’,</w:t>
       </w:r>
       <w:proofErr w:type="spellStart"/>
       <w:r>
-        <w:t>s</w:t>
-      </w:r>
-      <w:proofErr w:type="gramEnd"/>
-      <w:r>
-        <w:t>_adj</w:t>
+        <w:t>s_adj</w:t>
       </w:r>
       <w:proofErr w:type="spellEnd"/>
       <w:r>
@@ -3855,14 +3810,9 @@
       </w:pPr>
       <w:bookmarkStart w:id="21" w:name="_Toc135085801"/>
       <w:r>
-        <w:t xml:space="preserve">structure and enrich your </w:t>
-      </w:r>
-      <w:proofErr w:type="gramStart"/>
-      <w:r>
-        <w:t>data</w:t>
+        <w:t>structure and enrich your data</w:t>
       </w:r>
       <w:bookmarkEnd w:id="21"/>
-      <w:proofErr w:type="gramEnd"/>
     </w:p>
     <w:p>
       <w:pPr>
@@ -3876,23 +3826,7 @@
           <w:b/>
           <w:bCs/>
         </w:rPr>
-        <w:t xml:space="preserve">Taking into consideration the tasks required in the machine learning section, use appropriate data cleaning, engineering, extraction and/or other techniques to structure and enrich your data. Rationalize your decisions and implementation, including evidence of how your process has addressed the problems identified in the EDA (Exploratory Data Analysis) stage and how your structured data will assist in the analysis stage. This should include visualizations to illustrate your work and evidence to support your </w:t>
-      </w:r>
-      <w:proofErr w:type="gramStart"/>
-      <w:r>
-        <w:rPr>
-          <w:b/>
-          <w:bCs/>
-        </w:rPr>
-        <w:t>methodology.[</w:t>
-      </w:r>
-      <w:proofErr w:type="gramEnd"/>
-      <w:r>
-        <w:rPr>
-          <w:b/>
-          <w:bCs/>
-        </w:rPr>
-        <w:t>0-30]</w:t>
+        <w:t>Taking into consideration the tasks required in the machine learning section, use appropriate data cleaning, engineering, extraction and/or other techniques to structure and enrich your data. Rationalize your decisions and implementation, including evidence of how your process has addressed the problems identified in the EDA (Exploratory Data Analysis) stage and how your structured data will assist in the analysis stage. This should include visualizations to illustrate your work and evidence to support your methodology.[0-30]</w:t>
       </w:r>
     </w:p>
     <w:p>
@@ -3914,15 +3848,7 @@
         <w:t>mn</w:t>
       </w:r>
       <w:r>
-        <w:t xml:space="preserve">, which denotes the </w:t>
-      </w:r>
-      <w:proofErr w:type="gramStart"/>
-      <w:r>
-        <w:t>indicator</w:t>
-      </w:r>
-      <w:proofErr w:type="gramEnd"/>
-      <w:r>
-        <w:t xml:space="preserve"> which is present for each country</w:t>
+        <w:t>, which denotes the indicator which is present for each country</w:t>
       </w:r>
       <w:r>
         <w:t>,</w:t>
@@ -4166,26 +4092,10 @@
     </w:p>
     <w:p>
       <w:r>
-        <w:t xml:space="preserve">In notebook section 5 an interactive bar chart for each indicator was created which </w:t>
-      </w:r>
-      <w:proofErr w:type="gramStart"/>
-      <w:r>
-        <w:t xml:space="preserve">visualises </w:t>
-      </w:r>
-      <w:r>
-        <w:t xml:space="preserve"> the</w:t>
-      </w:r>
-      <w:proofErr w:type="gramEnd"/>
-      <w:r>
-        <w:t xml:space="preserve"> indicators across the full range of the time period. Observing the </w:t>
-      </w:r>
-      <w:proofErr w:type="gramStart"/>
-      <w:r>
-        <w:t>sequence</w:t>
-      </w:r>
-      <w:proofErr w:type="gramEnd"/>
-      <w:r>
-        <w:t xml:space="preserve"> it was visually noted that </w:t>
+        <w:t xml:space="preserve">In notebook section 5 an interactive bar chart for each indicator was created which visualises </w:t>
+      </w:r>
+      <w:r>
+        <w:t xml:space="preserve"> the indicators across the full range of the time period. Observing the sequence it was visually noted that </w:t>
       </w:r>
       <w:r>
         <w:t>bars dropped off of Turkey (Country Indicator – TR)</w:t>
@@ -4336,21 +4246,13 @@
     <w:p/>
     <w:p>
       <w:r>
-        <w:t xml:space="preserve">A check for null values was already done as part </w:t>
-      </w:r>
-      <w:proofErr w:type="gramStart"/>
-      <w:r>
-        <w:t xml:space="preserve">of </w:t>
+        <w:t xml:space="preserve">A check for null values was already done as part of </w:t>
       </w:r>
       <w:r>
         <w:t xml:space="preserve"> </w:t>
       </w:r>
       <w:r>
-        <w:t>section</w:t>
-      </w:r>
-      <w:proofErr w:type="gramEnd"/>
-      <w:r>
-        <w:t xml:space="preserve"> </w:t>
+        <w:t xml:space="preserve">section </w:t>
       </w:r>
       <w:r>
         <w:fldChar w:fldCharType="begin"/>
@@ -4431,15 +4333,7 @@
       </w:r>
       <w:proofErr w:type="spellEnd"/>
       <w:r>
-        <w:t xml:space="preserve"> a readable country name for each </w:t>
-      </w:r>
-      <w:proofErr w:type="gramStart"/>
-      <w:r>
-        <w:t>2 letter</w:t>
-      </w:r>
-      <w:proofErr w:type="gramEnd"/>
-      <w:r>
-        <w:t xml:space="preserve"> country code in the ‘geo’ Column</w:t>
+        <w:t xml:space="preserve"> a readable country name for each 2 letter country code in the ‘geo’ Column</w:t>
       </w:r>
       <w:r>
         <w:t>’</w:t>
@@ -4530,75 +4424,45 @@
           <w:b/>
           <w:bCs/>
         </w:rPr>
-        <w:t>, tableau or other such tools to accomplish this (at this stage</w:t>
-      </w:r>
-      <w:proofErr w:type="gramStart"/>
-      <w:r>
+        <w:t>, tableau or other such tools to accomplish this (at this stage).[0-30]</w:t>
+      </w:r>
+    </w:p>
+    <w:p>
+      <w:pPr>
+        <w:pStyle w:val="Heading1"/>
+      </w:pPr>
+      <w:bookmarkStart w:id="27" w:name="_Toc135085803"/>
+      <w:r>
+        <w:t>Statistics</w:t>
+      </w:r>
+      <w:bookmarkEnd w:id="10"/>
+      <w:bookmarkEnd w:id="27"/>
+    </w:p>
+    <w:p>
+      <w:pPr>
+        <w:pStyle w:val="Heading2"/>
+      </w:pPr>
+      <w:bookmarkStart w:id="28" w:name="_Toc135085804"/>
+      <w:bookmarkStart w:id="29" w:name="_Toc132146029"/>
+      <w:r>
+        <w:t>summarise the dataset</w:t>
+      </w:r>
+      <w:bookmarkEnd w:id="28"/>
+    </w:p>
+    <w:p>
+      <w:pPr>
         <w:rPr>
           <w:b/>
           <w:bCs/>
         </w:rPr>
-        <w:t>).[</w:t>
-      </w:r>
-      <w:proofErr w:type="gramEnd"/>
+      </w:pPr>
       <w:r>
         <w:rPr>
           <w:b/>
           <w:bCs/>
         </w:rPr>
-        <w:t>0-30]</w:t>
-      </w:r>
-    </w:p>
-    <w:p>
-      <w:pPr>
-        <w:pStyle w:val="Heading1"/>
-      </w:pPr>
-      <w:bookmarkStart w:id="27" w:name="_Toc135085803"/>
-      <w:r>
-        <w:t>Statistics</w:t>
-      </w:r>
-      <w:bookmarkEnd w:id="10"/>
-      <w:bookmarkEnd w:id="27"/>
-    </w:p>
-    <w:p>
-      <w:pPr>
-        <w:pStyle w:val="Heading2"/>
-      </w:pPr>
-      <w:bookmarkStart w:id="28" w:name="_Toc135085804"/>
-      <w:bookmarkStart w:id="29" w:name="_Toc132146029"/>
-      <w:r>
-        <w:t xml:space="preserve">summarise the </w:t>
-      </w:r>
-      <w:proofErr w:type="gramStart"/>
-      <w:r>
-        <w:t>dataset</w:t>
-      </w:r>
-      <w:bookmarkEnd w:id="28"/>
-      <w:proofErr w:type="gramEnd"/>
-    </w:p>
-    <w:p>
-      <w:pPr>
-        <w:rPr>
-          <w:b/>
-          <w:bCs/>
-        </w:rPr>
-      </w:pPr>
-      <w:r>
-        <w:rPr>
-          <w:b/>
-          <w:bCs/>
-        </w:rPr>
-        <w:t>Use descriptive statistics and appropriate visualisations in order to summarise the dataset(s) used, and to help justify the chosen models. [0-</w:t>
-      </w:r>
-      <w:proofErr w:type="gramStart"/>
-      <w:r>
-        <w:rPr>
-          <w:b/>
-          <w:bCs/>
-        </w:rPr>
-        <w:t>20 ]</w:t>
-      </w:r>
-      <w:proofErr w:type="gramEnd"/>
+        <w:t>Use descriptive statistics and appropriate visualisations in order to summarise the dataset(s) used, and to help justify the chosen models. [0-20 ]</w:t>
+      </w:r>
     </w:p>
     <w:p>
       <w:pPr>
@@ -4827,6 +4691,9 @@
         <w:jc w:val="center"/>
       </w:pPr>
       <w:r>
+        <w:rPr>
+          <w:noProof/>
+        </w:rPr>
         <w:lastRenderedPageBreak/>
         <w:drawing>
           <wp:inline distT="0" distB="0" distL="0" distR="0" wp14:anchorId="0DF6D543" wp14:editId="516029E7">
@@ -4941,14 +4808,12 @@
       <w:r>
         <w:t xml:space="preserve">IS-IP has the highest mean, standard deviation, and maximum value among the variables, indicating a </w:t>
       </w:r>
-      <w:proofErr w:type="gramStart"/>
       <w:r>
         <w:t>wider spread and potential outlier</w:t>
       </w:r>
       <w:r>
         <w:t>s</w:t>
       </w:r>
-      <w:proofErr w:type="gramEnd"/>
       <w:r>
         <w:t xml:space="preserve">. IS-HWI has the lowest mean and lower standard deviation, suggesting a </w:t>
       </w:r>
@@ -6774,6 +6639,9 @@
         <w:jc w:val="center"/>
       </w:pPr>
       <w:r>
+        <w:rPr>
+          <w:noProof/>
+        </w:rPr>
         <w:lastRenderedPageBreak/>
         <w:drawing>
           <wp:inline distT="0" distB="0" distL="0" distR="0" wp14:anchorId="72C224EE" wp14:editId="109A2496">
@@ -6916,6 +6784,9 @@
         <w:jc w:val="center"/>
       </w:pPr>
       <w:r>
+        <w:rPr>
+          <w:noProof/>
+        </w:rPr>
         <w:drawing>
           <wp:inline distT="0" distB="0" distL="0" distR="0" wp14:anchorId="7CBB61C5" wp14:editId="3DA57A20">
             <wp:extent cx="4210050" cy="3030900"/>
@@ -7015,44 +6886,20 @@
         <w:fldChar w:fldCharType="end"/>
       </w:r>
       <w:r>
-        <w:t xml:space="preserve">, we can see that the number of outliers </w:t>
-      </w:r>
-      <w:proofErr w:type="gramStart"/>
-      <w:r>
-        <w:t>are</w:t>
-      </w:r>
-      <w:proofErr w:type="gramEnd"/>
-      <w:r>
-        <w:t xml:space="preserve"> a small percentage of the overall values</w:t>
+        <w:t>, we can see that the number of outliers are a small percentage of the overall values</w:t>
       </w:r>
       <w:r>
         <w:t xml:space="preserve">. </w:t>
       </w:r>
       <w:r>
         <w:lastRenderedPageBreak/>
-        <w:t xml:space="preserve">Taking into consideration the economic factors which can </w:t>
-      </w:r>
-      <w:proofErr w:type="gramStart"/>
-      <w:r>
-        <w:t>effect</w:t>
-      </w:r>
-      <w:proofErr w:type="gramEnd"/>
-      <w:r>
-        <w:t xml:space="preserve"> the construction industry over the time period in question </w:t>
+        <w:t xml:space="preserve">Taking into consideration the economic factors which can effect the construction industry over the time period in question </w:t>
       </w:r>
       <w:r>
         <w:t xml:space="preserve">2010 to 2022, we know there existed great swings in activity in the sector. </w:t>
       </w:r>
       <w:r>
-        <w:t xml:space="preserve">For this </w:t>
-      </w:r>
-      <w:proofErr w:type="gramStart"/>
-      <w:r>
-        <w:t>reason</w:t>
-      </w:r>
-      <w:proofErr w:type="gramEnd"/>
-      <w:r>
-        <w:t xml:space="preserve"> it has been decided not to remove outlier values and to continue with the dataset as it is for </w:t>
+        <w:t xml:space="preserve">For this reason it has been decided not to remove outlier values and to continue with the dataset as it is for </w:t>
       </w:r>
       <w:r>
         <w:t>further</w:t>
@@ -7067,6 +6914,9 @@
         <w:jc w:val="center"/>
       </w:pPr>
       <w:r>
+        <w:rPr>
+          <w:noProof/>
+        </w:rPr>
         <w:drawing>
           <wp:inline distT="0" distB="0" distL="0" distR="0" wp14:anchorId="009005C9" wp14:editId="36482C1F">
             <wp:extent cx="3458058" cy="1324160"/>
@@ -7107,6 +6957,9 @@
     <w:p>
       <w:pPr>
         <w:pStyle w:val="Caption"/>
+        <w:rPr>
+          <w:noProof/>
+        </w:rPr>
       </w:pPr>
       <w:bookmarkStart w:id="35" w:name="_Ref135504688"/>
       <w:r>
@@ -7144,14 +6997,97 @@
         <w:commentReference w:id="36"/>
       </w:r>
     </w:p>
+    <w:p/>
     <w:p>
+      <w:proofErr w:type="spellStart"/>
+      <w:r>
+        <w:t>Furthere</w:t>
+      </w:r>
+      <w:proofErr w:type="spellEnd"/>
+      <w:r>
+        <w:t xml:space="preserve"> </w:t>
+      </w:r>
+      <w:r>
+        <w:t xml:space="preserve">testing of indicator data across all countries shows that none of the </w:t>
+      </w:r>
+      <w:r>
+        <w:t xml:space="preserve">4 indicators provided normal distribution, as was </w:t>
+      </w:r>
+      <w:r>
+        <w:t>calculated by a Anderson-Darling test in notebook section 7.</w:t>
+      </w:r>
+      <w:r>
+        <w:t>3</w:t>
+      </w:r>
+      <w:r>
+        <w:t>.</w:t>
+      </w:r>
+    </w:p>
+    <w:p>
+      <w:r>
+        <w:t>In order to carry out infernal statistics in</w:t>
+      </w:r>
+      <w:r>
+        <w:t xml:space="preserve"> section</w:t>
+      </w:r>
+      <w:r>
+        <w:t xml:space="preserve"> </w:t>
+      </w:r>
+      <w:r>
+        <w:fldChar w:fldCharType="begin"/>
+      </w:r>
+      <w:r>
+        <w:instrText xml:space="preserve"> REF _Ref135522382 \r \h </w:instrText>
+      </w:r>
+      <w:r>
+        <w:fldChar w:fldCharType="separate"/>
+      </w:r>
+      <w:r>
+        <w:t>4.2</w:t>
+      </w:r>
+      <w:r>
+        <w:fldChar w:fldCharType="end"/>
+      </w:r>
+      <w:r>
+        <w:t>, a</w:t>
+      </w:r>
+      <w:r>
+        <w:t xml:space="preserve">n evaluation of the Production </w:t>
+      </w:r>
+      <w:proofErr w:type="spellStart"/>
+      <w:r>
+        <w:t>Indes</w:t>
+      </w:r>
+      <w:proofErr w:type="spellEnd"/>
+      <w:r>
+        <w:t xml:space="preserve"> (IS-IP) was carried out using </w:t>
+      </w:r>
+      <w:r>
+        <w:t>Sha</w:t>
+      </w:r>
+      <w:r>
+        <w:t>piro-Wilks test to identify countries within the data which have normally distributed data</w:t>
+      </w:r>
+      <w:r>
+        <w:t xml:space="preserve">. </w:t>
+      </w:r>
+      <w:r>
+        <w:t>Results can be seen in notebook section 7</w:t>
+      </w:r>
+      <w:r>
+        <w:t xml:space="preserve">.3.1. </w:t>
+      </w:r>
+    </w:p>
+    <w:p>
       <w:pPr>
         <w:pStyle w:val="Heading2"/>
       </w:pPr>
+      <w:bookmarkStart w:id="37" w:name="_Ref135522382"/>
       <w:r>
         <w:t>inferential statistics</w:t>
       </w:r>
       <w:bookmarkEnd w:id="30"/>
+      <w:bookmarkEnd w:id="37"/>
     </w:p>
     <w:p>
       <w:pPr>
@@ -7165,278 +7101,270 @@
           <w:b/>
           <w:bCs/>
         </w:rPr>
-        <w:t>Analyse the variables in your dataset(s) and use appropriate inferential statistics to gain insights on possible population values (e.g., if you were working with international home building, you could find a confidence interval for the population proportion of yearly apartment builds out of all home builds). [0-</w:t>
-      </w:r>
-      <w:proofErr w:type="gramStart"/>
-      <w:r>
+        <w:t>Analyse the variables in your dataset(s) and use appropriate inferential statistics to gain insights on possible population values (e.g., if you were working with international home building, you could find a confidence interval for the population proportion of yearly apartment builds out of all home builds). [0-20 ]</w:t>
+      </w:r>
+    </w:p>
+    <w:p>
+      <w:pPr>
+        <w:pStyle w:val="Heading2"/>
+      </w:pPr>
+      <w:bookmarkStart w:id="38" w:name="_Toc135085806"/>
+      <w:r>
+        <w:t>parametric and non-parametric inferential statistical techniques</w:t>
+      </w:r>
+      <w:bookmarkEnd w:id="38"/>
+    </w:p>
+    <w:p>
+      <w:pPr>
         <w:rPr>
           <w:b/>
           <w:bCs/>
         </w:rPr>
-        <w:t>20 ]</w:t>
-      </w:r>
-      <w:proofErr w:type="gramEnd"/>
+      </w:pPr>
+      <w:r>
+        <w:rPr>
+          <w:b/>
+          <w:bCs/>
+        </w:rPr>
+        <w:t>Undertake research to find similarities between some country(s) against Ireland and apply parametric and non-parametric inferential statistical techniques to compare them (e.g., t-test, analysis of variance, Wilcoxon test, chi-squared test, among others). You must justify your choices and verify the applicability of the tests. Hypotheses and conclusions must be clearly stated. You are expected to use at least 5 different inferential statistics tests. [0-40]</w:t>
+      </w:r>
     </w:p>
     <w:p>
-      <w:pPr>
-        <w:pStyle w:val="Heading2"/>
-      </w:pPr>
-      <w:bookmarkStart w:id="37" w:name="_Toc135085806"/>
-      <w:r>
-        <w:t>parametric and non-parametric inferential statistical techniques</w:t>
-      </w:r>
-      <w:bookmarkEnd w:id="37"/>
+      <w:r>
+        <w:lastRenderedPageBreak/>
+        <w:t>Hypothesis Testing: Hypothesis testing involves making a claim or hypothesis about a population parameter and then using sample data to evaluate the evidence for or against that claim. Commonly used tests include t-tests for comparing means, chi-square tests for testing independence or goodness-of-fit, and ANOVA tests for comparing means across multiple groups.</w:t>
+      </w:r>
     </w:p>
     <w:p>
-      <w:r>
-        <w:t>Undertake research to find similarities between some country(s) against Ireland and apply parametric and non-parametric inferential statistical techniques to compare them (e.g., t-test, analysis of variance, Wilcoxon test, chi-squared test, among others). You must justify your choices and verify the applicability of the tests. Hypotheses and conclusions must be clearly stated. You are expected to use at least 5 different inferential statistics tests. [0-40]</w:t>
-      </w:r>
-    </w:p>
-    <w:p>
       <w:pPr>
         <w:pStyle w:val="Heading2"/>
       </w:pPr>
-      <w:bookmarkStart w:id="38" w:name="_Toc135085807"/>
+      <w:bookmarkStart w:id="39" w:name="_Toc135085807"/>
       <w:r>
         <w:t>challenges</w:t>
       </w:r>
-      <w:bookmarkEnd w:id="38"/>
-    </w:p>
-    <w:p>
-      <w:r>
-        <w:t>Use the outcome of your analysis to deepen your research. Indicate the challenges you faced in the process. [0-20]</w:t>
-      </w:r>
-    </w:p>
-    <w:p>
-      <w:pPr>
-        <w:pStyle w:val="Heading1"/>
-      </w:pPr>
-      <w:bookmarkStart w:id="39" w:name="_Toc135085808"/>
-      <w:r>
-        <w:t>Machine learning for data analytics</w:t>
-      </w:r>
-      <w:bookmarkEnd w:id="29"/>
       <w:bookmarkEnd w:id="39"/>
     </w:p>
     <w:p>
-      <w:pPr>
-        <w:pStyle w:val="Heading2"/>
-      </w:pPr>
-      <w:bookmarkStart w:id="40" w:name="_Toc135085809"/>
-      <w:bookmarkStart w:id="41" w:name="_Toc132146031"/>
-      <w:r>
-        <w:t xml:space="preserve">Describe the rationale and justification for the choice of machine learning </w:t>
-      </w:r>
-      <w:proofErr w:type="gramStart"/>
-      <w:r>
-        <w:t>models</w:t>
-      </w:r>
-      <w:bookmarkEnd w:id="40"/>
-      <w:proofErr w:type="gramEnd"/>
+      <w:r>
+        <w:t>Use the outcome of your analysis to deepen your research. Indicate the challenges you faced in the process. [0-20]</w:t>
+      </w:r>
     </w:p>
     <w:p>
-      <w:r>
-        <w:t xml:space="preserve">Describe the rationale and justification for the choice of machine learning models for the above-mentioned scenario. Machine Learning models can be used for Prediction, Classification, Clustering, sentiment analysis, recommendation systems and Time series </w:t>
-      </w:r>
-      <w:r>
-        <w:lastRenderedPageBreak/>
-        <w:t xml:space="preserve">analysis. You should plan on trying multiple approaches (at least two) with proper selection of hyperparameters using </w:t>
-      </w:r>
-      <w:proofErr w:type="spellStart"/>
-      <w:r>
-        <w:t>GridSearchCV</w:t>
-      </w:r>
-      <w:proofErr w:type="spellEnd"/>
-      <w:r>
-        <w:t xml:space="preserve"> method. You can choose appropriate features from the datasets and a target feature to answer the question asked in the scenario in the case of supervised learning.</w:t>
-      </w:r>
+      <w:pPr>
+        <w:pStyle w:val="Heading1"/>
+      </w:pPr>
+      <w:bookmarkStart w:id="40" w:name="_Toc135085808"/>
+      <w:r>
+        <w:t>Machine learning for data analytics</w:t>
+      </w:r>
+      <w:bookmarkEnd w:id="29"/>
+      <w:bookmarkEnd w:id="40"/>
     </w:p>
     <w:p>
-      <w:r>
-        <w:t>[0 - 30]</w:t>
-      </w:r>
+      <w:pPr>
+        <w:pStyle w:val="Heading2"/>
+      </w:pPr>
+      <w:bookmarkStart w:id="41" w:name="_Toc135085809"/>
+      <w:bookmarkStart w:id="42" w:name="_Toc132146031"/>
+      <w:r>
+        <w:t>Describe the rationale and justification for the choice of machine learning models</w:t>
+      </w:r>
+      <w:bookmarkEnd w:id="41"/>
     </w:p>
     <w:p>
-      <w:pPr>
-        <w:pStyle w:val="Heading2"/>
-      </w:pPr>
-      <w:bookmarkStart w:id="42" w:name="_Toc135085810"/>
-      <w:r>
-        <w:t xml:space="preserve">Perform a sentimental analysis for an appropriate construction </w:t>
-      </w:r>
-      <w:proofErr w:type="gramStart"/>
-      <w:r>
-        <w:t>topic</w:t>
-      </w:r>
-      <w:bookmarkEnd w:id="42"/>
-      <w:proofErr w:type="gramEnd"/>
+      <w:r>
+        <w:t xml:space="preserve">Describe the rationale and justification for the choice of machine learning models for the above-mentioned scenario. Machine Learning models can be used for Prediction, Classification, Clustering, sentiment analysis, recommendation systems and Time series analysis. You should plan on trying multiple approaches (at least two) with proper selection of hyperparameters using </w:t>
+      </w:r>
+      <w:proofErr w:type="spellStart"/>
+      <w:r>
+        <w:t>GridSearchCV</w:t>
+      </w:r>
+      <w:proofErr w:type="spellEnd"/>
+      <w:r>
+        <w:t xml:space="preserve"> method. You can choose appropriate features from the datasets and a target feature to answer the question asked in the scenario in the case of supervised learning.</w:t>
+      </w:r>
     </w:p>
     <w:p>
       <w:r>
-        <w:t>Collect and develop a dataset based on the construction topic related to Ireland as well as other parts of the world. Perform a sentimental analysis for an appropriate construction topic (e.g., house price, availability of labour etc…) for producers and consumers point of view in Ireland.</w:t>
+        <w:t>[0 - 30]</w:t>
       </w:r>
     </w:p>
     <w:p>
-      <w:r>
-        <w:t>[0 - 25]</w:t>
-      </w:r>
-    </w:p>
-    <w:p>
       <w:pPr>
         <w:pStyle w:val="Heading2"/>
       </w:pPr>
-      <w:bookmarkStart w:id="43" w:name="_Toc135085811"/>
-      <w:r>
-        <w:t>learning models</w:t>
+      <w:bookmarkStart w:id="43" w:name="_Toc135085810"/>
+      <w:r>
+        <w:t>Perform a sentimental analysis for an appropriate construction topic</w:t>
       </w:r>
       <w:bookmarkEnd w:id="43"/>
     </w:p>
     <w:p>
       <w:r>
-        <w:t>You should train and test for Supervised Learning and other appropriate metrics for unsupervised/ semi-supervised machine learning models that you have chosen. Use cross validation to provide authenticity of the modelling outcomes. You can apply dimensionality reduction methods to prepare the dataset based on your machine learning modelling requirements.</w:t>
+        <w:t>Collect and develop a dataset based on the construction topic related to Ireland as well as other parts of the world. Perform a sentimental analysis for an appropriate construction topic (e.g., house price, availability of labour etc…) for producers and consumers point of view in Ireland.</w:t>
       </w:r>
     </w:p>
     <w:p>
       <w:r>
-        <w:t>[0 - 30]</w:t>
+        <w:t>[0 - 25]</w:t>
       </w:r>
     </w:p>
     <w:p>
       <w:pPr>
         <w:pStyle w:val="Heading2"/>
       </w:pPr>
-      <w:bookmarkStart w:id="44" w:name="_Toc135085812"/>
-      <w:r>
-        <w:t>similarities and contrast of the Machine Learning modelling</w:t>
+      <w:bookmarkStart w:id="44" w:name="_Toc135085811"/>
+      <w:r>
+        <w:t>learning models</w:t>
       </w:r>
       <w:bookmarkEnd w:id="44"/>
     </w:p>
     <w:p>
       <w:r>
-        <w:t>A Table or graphics should be provided to illustrate the similarities and contrast of the Machine Learning modelling outcomes based on the scoring metric used for the analysis of the above-mentioned scenario. Discuss and elaborate your understanding clearly.</w:t>
+        <w:t>You should train and test for Supervised Learning and other appropriate metrics for unsupervised/ semi-supervised machine learning models that you have chosen. Use cross validation to provide authenticity of the modelling outcomes. You can apply dimensionality reduction methods to prepare the dataset based on your machine learning modelling requirements.</w:t>
       </w:r>
     </w:p>
     <w:p>
       <w:r>
-        <w:t>[0 - 15]</w:t>
+        <w:lastRenderedPageBreak/>
+        <w:t>[0 - 30]</w:t>
       </w:r>
     </w:p>
     <w:p>
       <w:pPr>
-        <w:pStyle w:val="Heading1"/>
-      </w:pPr>
-      <w:bookmarkStart w:id="45" w:name="_Toc135085813"/>
-      <w:r>
-        <w:t>Programming</w:t>
-      </w:r>
-      <w:bookmarkEnd w:id="41"/>
+        <w:pStyle w:val="Heading2"/>
+      </w:pPr>
+      <w:bookmarkStart w:id="45" w:name="_Toc135085812"/>
+      <w:r>
+        <w:t>similarities and contrast of the Machine Learning modelling</w:t>
+      </w:r>
       <w:bookmarkEnd w:id="45"/>
     </w:p>
     <w:p>
-      <w:pPr>
-        <w:pStyle w:val="Heading2"/>
-      </w:pPr>
-      <w:bookmarkStart w:id="46" w:name="_Toc135085814"/>
-      <w:bookmarkStart w:id="47" w:name="_Toc132146033"/>
+      <w:r>
+        <w:t>A Table or graphics should be provided to illustrate the similarities and contrast of the Machine Learning modelling outcomes based on the scoring metric used for the analysis of the above-mentioned scenario. Discuss and elaborate your understanding clearly.</w:t>
+      </w:r>
+    </w:p>
+    <w:p>
+      <w:r>
+        <w:t>[0 - 15]</w:t>
+      </w:r>
+    </w:p>
+    <w:p>
+      <w:pPr>
+        <w:pStyle w:val="Heading1"/>
+      </w:pPr>
+      <w:bookmarkStart w:id="46" w:name="_Toc135085813"/>
       <w:r>
         <w:t>Programming</w:t>
       </w:r>
+      <w:bookmarkEnd w:id="42"/>
       <w:bookmarkEnd w:id="46"/>
     </w:p>
     <w:p>
-      <w:r>
-        <w:t xml:space="preserve">Programming: The project must be explored programmatically: this means that you must implement suitable Python tools (code and/or libraries) to complete the analysis required. All of this is to be implemented in a </w:t>
-      </w:r>
-      <w:proofErr w:type="spellStart"/>
-      <w:r>
-        <w:t>Jupyter</w:t>
-      </w:r>
-      <w:proofErr w:type="spellEnd"/>
-      <w:r>
-        <w:t xml:space="preserve"> Notebook. [0-20]</w:t>
-      </w:r>
+      <w:pPr>
+        <w:pStyle w:val="Heading2"/>
+      </w:pPr>
+      <w:bookmarkStart w:id="47" w:name="_Toc135085814"/>
+      <w:bookmarkStart w:id="48" w:name="_Toc132146033"/>
+      <w:r>
+        <w:t>Programming</w:t>
+      </w:r>
+      <w:bookmarkEnd w:id="47"/>
     </w:p>
     <w:p>
-      <w:pPr>
-        <w:pStyle w:val="Heading2"/>
-      </w:pPr>
-      <w:bookmarkStart w:id="48" w:name="_Toc135085815"/>
-      <w:r>
-        <w:lastRenderedPageBreak/>
-        <w:t>Data structures</w:t>
-      </w:r>
-      <w:bookmarkEnd w:id="48"/>
+      <w:r>
+        <w:t xml:space="preserve">Programming: The project must be explored programmatically: this means that you must implement suitable Python tools (code and/or libraries) to complete the analysis required. All of this is to be implemented in a </w:t>
+      </w:r>
+      <w:proofErr w:type="spellStart"/>
+      <w:r>
+        <w:t>Jupyter</w:t>
+      </w:r>
+      <w:proofErr w:type="spellEnd"/>
+      <w:r>
+        <w:t xml:space="preserve"> Notebook. [0-20]</w:t>
+      </w:r>
     </w:p>
     <w:p>
-      <w:r>
-        <w:t>Data structures: You are required to gather and process data that has been stored in at least two distinct formats. For example, this can be data in a CSV file, from a MySQL database or from a web API in JSON format. [0-20]</w:t>
-      </w:r>
-    </w:p>
-    <w:p>
       <w:pPr>
         <w:pStyle w:val="Heading2"/>
       </w:pPr>
-      <w:bookmarkStart w:id="49" w:name="_Toc135085816"/>
-      <w:r>
-        <w:t>Testing &amp; Optimisation</w:t>
+      <w:bookmarkStart w:id="49" w:name="_Toc135085815"/>
+      <w:r>
+        <w:t>Data structures</w:t>
       </w:r>
       <w:bookmarkEnd w:id="49"/>
     </w:p>
     <w:p>
-      <w:bookmarkStart w:id="50" w:name="_Hlk135085601"/>
-      <w:r>
-        <w:t>Testing &amp; Optimisation</w:t>
-      </w:r>
-      <w:bookmarkEnd w:id="50"/>
-      <w:r>
-        <w:t>: You are required to document and evaluate a testing and optimisation strategy for your analysis. As part of this, you may want to plan and document how you ensured your code is doing what it is meant to, as well as ensuring that the code is making good use of your resources (</w:t>
-      </w:r>
-      <w:proofErr w:type="spellStart"/>
-      <w:proofErr w:type="gramStart"/>
-      <w:r>
-        <w:t>eg</w:t>
-      </w:r>
-      <w:proofErr w:type="spellEnd"/>
-      <w:proofErr w:type="gramEnd"/>
-      <w:r>
-        <w:t xml:space="preserve"> computing, time etc). Note any trade-offs that you've made in these areas. [0-20]</w:t>
+      <w:r>
+        <w:t>Data structures: You are required to gather and process data that has been stored in at least two distinct formats. For example, this can be data in a CSV file, from a MySQL database or from a web API in JSON format. [0-20]</w:t>
       </w:r>
     </w:p>
     <w:p>
       <w:pPr>
         <w:pStyle w:val="Heading2"/>
       </w:pPr>
-      <w:bookmarkStart w:id="51" w:name="_Toc135085817"/>
-      <w:r>
-        <w:t>Data manipulation</w:t>
-      </w:r>
-      <w:bookmarkEnd w:id="51"/>
+      <w:bookmarkStart w:id="50" w:name="_Toc135085816"/>
+      <w:r>
+        <w:t>Testing &amp; Optimisation</w:t>
+      </w:r>
+      <w:bookmarkEnd w:id="50"/>
     </w:p>
     <w:p>
-      <w:r>
-        <w:t>Data manipulation: For each of the different data sources, compare and contrast at least two relevant libraries and techniques for a) processing and b) aggregating the respective data, in order to justify your chosen libraries/techniques. [0-20]</w:t>
+      <w:bookmarkStart w:id="51" w:name="_Hlk135085601"/>
+      <w:r>
+        <w:t>Testing &amp; Optimisation</w:t>
+      </w:r>
+      <w:bookmarkEnd w:id="51"/>
+      <w:r>
+        <w:t>: You are required to document and evaluate a testing and optimisation strategy for your analysis. As part of this, you may want to plan and document how you ensured your code is doing what it is meant to, as well as ensuring that the code is making good use of your resources (</w:t>
+      </w:r>
+      <w:proofErr w:type="spellStart"/>
+      <w:r>
+        <w:t>eg</w:t>
+      </w:r>
+      <w:proofErr w:type="spellEnd"/>
+      <w:r>
+        <w:t xml:space="preserve"> computing, time etc). Note any trade-offs that you've made in these areas. [0-20]</w:t>
       </w:r>
     </w:p>
     <w:p>
       <w:pPr>
+        <w:pStyle w:val="Heading2"/>
+      </w:pPr>
+      <w:bookmarkStart w:id="52" w:name="_Toc135085817"/>
+      <w:r>
+        <w:t>Data manipulation</w:t>
+      </w:r>
+      <w:bookmarkEnd w:id="52"/>
+    </w:p>
+    <w:p>
+      <w:r>
+        <w:t>Data manipulation: For each of the different data sources, compare and contrast at least two relevant libraries and techniques for a) processing and b) aggregating the respective data, in order to justify your chosen libraries/techniques. [0-20]</w:t>
+      </w:r>
+    </w:p>
+    <w:p>
+      <w:pPr>
         <w:pStyle w:val="Heading1"/>
       </w:pPr>
-      <w:bookmarkStart w:id="52" w:name="_Toc135085818"/>
+      <w:bookmarkStart w:id="53" w:name="_Toc135085818"/>
       <w:r>
         <w:t>Conclusion</w:t>
       </w:r>
-      <w:bookmarkEnd w:id="52"/>
+      <w:bookmarkEnd w:id="53"/>
     </w:p>
     <w:p/>
     <w:p>
       <w:pPr>
         <w:pStyle w:val="Heading1"/>
       </w:pPr>
-      <w:bookmarkStart w:id="53" w:name="_Toc135085819"/>
-      <w:r>
+      <w:bookmarkStart w:id="54" w:name="_Toc135085819"/>
+      <w:r>
+        <w:lastRenderedPageBreak/>
         <w:t>Next Steps</w:t>
       </w:r>
-      <w:bookmarkEnd w:id="53"/>
+      <w:bookmarkEnd w:id="54"/>
     </w:p>
     <w:p/>
     <w:p/>
@@ -7447,7 +7375,7 @@
     <w:p/>
     <w:p/>
     <w:p/>
-    <w:bookmarkStart w:id="54" w:name="_Toc135085820" w:displacedByCustomXml="next"/>
+    <w:bookmarkStart w:id="55" w:name="_Toc135085820" w:displacedByCustomXml="next"/>
     <w:sdt>
       <w:sdtPr>
         <w:rPr>
@@ -7470,8 +7398,8 @@
           <w:r>
             <w:t>References</w:t>
           </w:r>
-          <w:bookmarkEnd w:id="47"/>
-          <w:bookmarkEnd w:id="54"/>
+          <w:bookmarkEnd w:id="48"/>
+          <w:bookmarkEnd w:id="55"/>
         </w:p>
         <w:sdt>
           <w:sdtPr>

</xml_diff>

<commit_message>
still on statistics part 2
</commit_message>
<xml_diff>
--- a/CA2_SheamusClifford.docx
+++ b/CA2_SheamusClifford.docx
@@ -4566,14 +4566,9 @@
       <w:r>
         <w:t xml:space="preserve">The data was then </w:t>
       </w:r>
-      <w:proofErr w:type="spellStart"/>
-      <w:r>
-        <w:t xml:space="preserve">pre </w:t>
-      </w:r>
-      <w:r>
-        <w:t>processed</w:t>
-      </w:r>
-      <w:proofErr w:type="spellEnd"/>
+      <w:r>
+        <w:t>pre-processed</w:t>
+      </w:r>
       <w:r>
         <w:t xml:space="preserve"> as described in</w:t>
       </w:r>
@@ -7052,13 +7047,11 @@
         <w:t>, a</w:t>
       </w:r>
       <w:r>
-        <w:t xml:space="preserve">n evaluation of the Production </w:t>
-      </w:r>
-      <w:proofErr w:type="spellStart"/>
-      <w:r>
-        <w:t>Indes</w:t>
-      </w:r>
-      <w:proofErr w:type="spellEnd"/>
+        <w:t>n evaluation of the Production Inde</w:t>
+      </w:r>
+      <w:r>
+        <w:t>x</w:t>
+      </w:r>
       <w:r>
         <w:t xml:space="preserve"> (IS-IP) was carried out using </w:t>
       </w:r>

</xml_diff>

<commit_message>
section 2 stats code done
</commit_message>
<xml_diff>
--- a/CA2_SheamusClifford.docx
+++ b/CA2_SheamusClifford.docx
@@ -3377,15 +3377,7 @@
         <w:t xml:space="preserve"> </w:t>
       </w:r>
       <w:r>
-        <w:t xml:space="preserve">was </w:t>
-      </w:r>
-      <w:proofErr w:type="spellStart"/>
-      <w:r>
-        <w:t>inported</w:t>
-      </w:r>
-      <w:proofErr w:type="spellEnd"/>
-      <w:r>
-        <w:t xml:space="preserve"> in CSV format</w:t>
+        <w:t>was inported in CSV format</w:t>
       </w:r>
       <w:r>
         <w:t xml:space="preserve"> into </w:t>
@@ -3397,15 +3389,7 @@
         <w:t xml:space="preserve"> notebook </w:t>
       </w:r>
       <w:r>
-        <w:t>‘</w:t>
-      </w:r>
-      <w:proofErr w:type="spellStart"/>
-      <w:r>
-        <w:t>ConstructionData.ipynb</w:t>
-      </w:r>
-      <w:proofErr w:type="spellEnd"/>
-      <w:r>
-        <w:t>’</w:t>
+        <w:t>‘ConstructionData.ipynb’</w:t>
       </w:r>
       <w:sdt>
         <w:sdtPr>
@@ -3448,28 +3432,15 @@
         <w:t xml:space="preserve"> section 2.1</w:t>
       </w:r>
       <w:r>
-        <w:t xml:space="preserve"> and converted to pandas </w:t>
-      </w:r>
-      <w:proofErr w:type="spellStart"/>
-      <w:r>
-        <w:t>dataframe</w:t>
-      </w:r>
-      <w:proofErr w:type="spellEnd"/>
+        <w:t xml:space="preserve"> and converted to pandas dataframe</w:t>
+      </w:r>
       <w:r>
         <w:t xml:space="preserve">. </w:t>
       </w:r>
     </w:p>
     <w:p>
       <w:r>
-        <w:t>First look at the dataset ‘</w:t>
-      </w:r>
-      <w:proofErr w:type="spellStart"/>
-      <w:r>
-        <w:t>ConstructionData.ipynb</w:t>
-      </w:r>
-      <w:proofErr w:type="spellEnd"/>
-      <w:r>
-        <w:t xml:space="preserve">’ </w:t>
+        <w:t xml:space="preserve">First look at the dataset ‘ConstructionData.ipynb’ </w:t>
       </w:r>
       <w:r>
         <w:t>section 2.2</w:t>
@@ -3742,26 +3713,10 @@
         <w:t xml:space="preserve">6 other columns </w:t>
       </w:r>
       <w:r>
-        <w:t>‘DATAFLOW’, ‘LAST UPDATE’, ‘</w:t>
-      </w:r>
-      <w:proofErr w:type="spellStart"/>
-      <w:r>
-        <w:t>freq</w:t>
-      </w:r>
-      <w:proofErr w:type="spellEnd"/>
-      <w:r>
-        <w:t>’</w:t>
-      </w:r>
-      <w:r>
-        <w:t>, ‘unit’,</w:t>
-      </w:r>
-      <w:proofErr w:type="spellStart"/>
-      <w:r>
-        <w:t>s_adj</w:t>
-      </w:r>
-      <w:proofErr w:type="spellEnd"/>
-      <w:r>
-        <w:t>’ and ‘nace</w:t>
+        <w:t>‘DATAFLOW’, ‘LAST UPDATE’, ‘freq’</w:t>
+      </w:r>
+      <w:r>
+        <w:t>, ‘unit’,s_adj’ and ‘nace</w:t>
       </w:r>
       <w:r>
         <w:t xml:space="preserve">_r2’ contain single recurring </w:t>
@@ -3795,13 +3750,8 @@
       <w:r>
         <w:t xml:space="preserve">, see </w:t>
       </w:r>
-      <w:proofErr w:type="spellStart"/>
-      <w:r>
-        <w:t>ConstructionData</w:t>
-      </w:r>
-      <w:proofErr w:type="spellEnd"/>
-      <w:r>
-        <w:t xml:space="preserve"> notebook section 2.4.</w:t>
+      <w:r>
+        <w:t>ConstructionData notebook section 2.4.</w:t>
       </w:r>
     </w:p>
     <w:p>
@@ -3831,15 +3781,7 @@
     </w:p>
     <w:p>
       <w:r>
-        <w:t>Looking at the data there is a column ‘</w:t>
-      </w:r>
-      <w:proofErr w:type="spellStart"/>
-      <w:r>
-        <w:t>indic</w:t>
-      </w:r>
-      <w:proofErr w:type="spellEnd"/>
-      <w:r>
-        <w:t>’</w:t>
+        <w:t>Looking at the data there is a column ‘indic’</w:t>
       </w:r>
       <w:r>
         <w:t xml:space="preserve"> colu</w:t>
@@ -4076,15 +4018,7 @@
         <w:t xml:space="preserve"> The</w:t>
       </w:r>
       <w:r>
-        <w:t xml:space="preserve"> separation of these values can be seen in </w:t>
-      </w:r>
-      <w:proofErr w:type="spellStart"/>
-      <w:r>
-        <w:t>constructionData</w:t>
-      </w:r>
-      <w:proofErr w:type="spellEnd"/>
-      <w:r>
-        <w:t xml:space="preserve"> notebook section </w:t>
+        <w:t xml:space="preserve"> separation of these values can be seen in constructionData notebook section </w:t>
       </w:r>
       <w:r>
         <w:t xml:space="preserve">2.4.1. </w:t>
@@ -4273,15 +4207,7 @@
         <w:t xml:space="preserve">, to ensure we have </w:t>
       </w:r>
       <w:r>
-        <w:t xml:space="preserve">all </w:t>
-      </w:r>
-      <w:proofErr w:type="spellStart"/>
-      <w:r>
-        <w:t>non zero</w:t>
-      </w:r>
-      <w:proofErr w:type="spellEnd"/>
-      <w:r>
-        <w:t xml:space="preserve"> data a check was carried out in notebook section </w:t>
+        <w:t xml:space="preserve">all non zero data a check was carried out in notebook section </w:t>
       </w:r>
       <w:r>
         <w:t xml:space="preserve">2.4.2 which showed no ‘0’ values. </w:t>
@@ -4292,23 +4218,10 @@
         <w:t xml:space="preserve">To aid the graphical </w:t>
       </w:r>
       <w:r>
-        <w:t>display further in the report an additional ‘</w:t>
-      </w:r>
-      <w:proofErr w:type="spellStart"/>
-      <w:r>
-        <w:t>country_name</w:t>
-      </w:r>
-      <w:proofErr w:type="spellEnd"/>
-      <w:r>
-        <w:t>’ column was added, using the ‘</w:t>
-      </w:r>
-      <w:proofErr w:type="spellStart"/>
-      <w:r>
-        <w:t>pycountry</w:t>
-      </w:r>
-      <w:proofErr w:type="spellEnd"/>
-      <w:r>
-        <w:t xml:space="preserve">’ </w:t>
+        <w:t>display further in the report an additional ‘country_name’ column was added, using the ‘</w:t>
+      </w:r>
+      <w:r>
+        <w:t xml:space="preserve">pycountry’ </w:t>
       </w:r>
       <w:commentRangeStart w:id="24"/>
       <w:r>
@@ -4325,15 +4238,7 @@
         <w:t>, this library</w:t>
       </w:r>
       <w:r>
-        <w:t xml:space="preserve"> </w:t>
-      </w:r>
-      <w:proofErr w:type="spellStart"/>
-      <w:r>
-        <w:t>assignes</w:t>
-      </w:r>
-      <w:proofErr w:type="spellEnd"/>
-      <w:r>
-        <w:t xml:space="preserve"> a readable country name for each 2 letter country code in the ‘geo’ Column</w:t>
+        <w:t xml:space="preserve"> assignes a readable country name for each 2 letter country code in the ‘geo’ Column</w:t>
       </w:r>
       <w:r>
         <w:t>’</w:t>
@@ -4392,39 +4297,7 @@
           <w:b/>
           <w:bCs/>
         </w:rPr>
-        <w:t xml:space="preserve">Modern construction has a great dependence on technology and relies upon visualizations to communicate information, this includes web based, mobile based and many other digital transmission formats. Develop an interactive dashboard tailored to modern farmers, using tufts principles, to showcase the information/evidence gathered following your Machine Learning Analysis. Detail the rationale for approach and visualisation choices made during development. Note you may not use </w:t>
-      </w:r>
-      <w:proofErr w:type="spellStart"/>
-      <w:r>
-        <w:rPr>
-          <w:b/>
-          <w:bCs/>
-        </w:rPr>
-        <w:t>Powerbi</w:t>
-      </w:r>
-      <w:proofErr w:type="spellEnd"/>
-      <w:r>
-        <w:rPr>
-          <w:b/>
-          <w:bCs/>
-        </w:rPr>
-        <w:t xml:space="preserve">, </w:t>
-      </w:r>
-      <w:proofErr w:type="spellStart"/>
-      <w:r>
-        <w:rPr>
-          <w:b/>
-          <w:bCs/>
-        </w:rPr>
-        <w:t>rapidminer</w:t>
-      </w:r>
-      <w:proofErr w:type="spellEnd"/>
-      <w:r>
-        <w:rPr>
-          <w:b/>
-          <w:bCs/>
-        </w:rPr>
-        <w:t>, tableau or other such tools to accomplish this (at this stage).[0-30]</w:t>
+        <w:t>Modern construction has a great dependence on technology and relies upon visualizations to communicate information, this includes web based, mobile based and many other digital transmission formats. Develop an interactive dashboard tailored to modern farmers, using tufts principles, to showcase the information/evidence gathered following your Machine Learning Analysis. Detail the rationale for approach and visualisation choices made during development. Note you may not use Powerbi, rapidminer, tableau or other such tools to accomplish this (at this stage).[0-30]</w:t>
       </w:r>
     </w:p>
     <w:p>
@@ -4636,15 +4509,7 @@
         <w:t>)</w:t>
       </w:r>
       <w:r>
-        <w:t xml:space="preserve"> the second is the readable country name (‘</w:t>
-      </w:r>
-      <w:proofErr w:type="spellStart"/>
-      <w:r>
-        <w:t>country_name</w:t>
-      </w:r>
-      <w:proofErr w:type="spellEnd"/>
-      <w:r>
-        <w:t>’</w:t>
+        <w:t xml:space="preserve"> the second is the readable country name (‘country_name’</w:t>
       </w:r>
       <w:r>
         <w:t xml:space="preserve"> column</w:t>
@@ -4781,15 +4646,7 @@
         <w:fldChar w:fldCharType="end"/>
       </w:r>
       <w:r>
-        <w:t xml:space="preserve">, </w:t>
-      </w:r>
-      <w:proofErr w:type="spellStart"/>
-      <w:r>
-        <w:t>frome</w:t>
-      </w:r>
-      <w:proofErr w:type="spellEnd"/>
-      <w:r>
-        <w:t xml:space="preserve"> notebook section</w:t>
+        <w:t>, frome notebook section</w:t>
       </w:r>
       <w:r>
         <w:t xml:space="preserve"> 7.1, </w:t>
@@ -6689,6 +6546,7 @@
         </w:rPr>
       </w:pPr>
       <w:bookmarkStart w:id="33" w:name="_Ref135502566"/>
+      <w:bookmarkStart w:id="34" w:name="_Ref135692337"/>
       <w:r>
         <w:t xml:space="preserve">Figure </w:t>
       </w:r>
@@ -6707,6 +6565,7 @@
         </w:rPr>
         <w:t xml:space="preserve"> Histograms displaying distribution of indicator values</w:t>
       </w:r>
+      <w:bookmarkEnd w:id="34"/>
     </w:p>
     <w:p>
       <w:r>
@@ -6826,7 +6685,7 @@
           <w:noProof/>
         </w:rPr>
       </w:pPr>
-      <w:bookmarkStart w:id="34" w:name="_Ref135502964"/>
+      <w:bookmarkStart w:id="35" w:name="_Ref135502964"/>
       <w:r>
         <w:t xml:space="preserve">Figure </w:t>
       </w:r>
@@ -6838,7 +6697,7 @@
           <w:t>4</w:t>
         </w:r>
       </w:fldSimple>
-      <w:bookmarkEnd w:id="34"/>
+      <w:bookmarkEnd w:id="35"/>
       <w:r>
         <w:t xml:space="preserve"> </w:t>
       </w:r>
@@ -6956,7 +6815,7 @@
           <w:noProof/>
         </w:rPr>
       </w:pPr>
-      <w:bookmarkStart w:id="35" w:name="_Ref135504688"/>
+      <w:bookmarkStart w:id="36" w:name="_Ref135504688"/>
       <w:r>
         <w:t xml:space="preserve">Figure </w:t>
       </w:r>
@@ -6968,39 +6827,34 @@
           <w:t>5</w:t>
         </w:r>
       </w:fldSimple>
-      <w:bookmarkEnd w:id="35"/>
+      <w:bookmarkEnd w:id="36"/>
       <w:r>
         <w:rPr>
           <w:noProof/>
         </w:rPr>
         <w:t xml:space="preserve"> Number of outliers for indicator </w:t>
       </w:r>
-      <w:commentRangeStart w:id="36"/>
+      <w:commentRangeStart w:id="37"/>
       <w:r>
         <w:rPr>
           <w:noProof/>
         </w:rPr>
         <w:t>values</w:t>
       </w:r>
-      <w:commentRangeEnd w:id="36"/>
+      <w:commentRangeEnd w:id="37"/>
       <w:r>
         <w:rPr>
           <w:rStyle w:val="CommentReference"/>
           <w:i w:val="0"/>
           <w:iCs w:val="0"/>
         </w:rPr>
-        <w:commentReference w:id="36"/>
+        <w:commentReference w:id="37"/>
       </w:r>
     </w:p>
     <w:p/>
     <w:p>
-      <w:proofErr w:type="spellStart"/>
-      <w:r>
-        <w:t>Furthere</w:t>
-      </w:r>
-      <w:proofErr w:type="spellEnd"/>
-      <w:r>
-        <w:t xml:space="preserve"> </w:t>
+      <w:r>
+        <w:t xml:space="preserve">Furthere </w:t>
       </w:r>
       <w:r>
         <w:t xml:space="preserve">testing of indicator data across all countries shows that none of the </w:t>
@@ -7047,40 +6901,177 @@
         <w:t>, a</w:t>
       </w:r>
       <w:r>
-        <w:t>n evaluation of the Production Inde</w:t>
-      </w:r>
-      <w:r>
-        <w:t>x</w:t>
-      </w:r>
-      <w:r>
-        <w:t xml:space="preserve"> (IS-IP) was carried out using </w:t>
-      </w:r>
-      <w:r>
-        <w:t>Sha</w:t>
-      </w:r>
-      <w:r>
-        <w:t>piro-Wilks test to identify countries within the data which have normally distributed data</w:t>
-      </w:r>
-      <w:r>
-        <w:t xml:space="preserve">. </w:t>
-      </w:r>
-      <w:r>
-        <w:t>Results can be seen in notebook section 7</w:t>
-      </w:r>
-      <w:r>
-        <w:t xml:space="preserve">.3.1. </w:t>
+        <w:t>n evaluation of the</w:t>
+      </w:r>
+      <w:r>
+        <w:t xml:space="preserve"> data was </w:t>
+      </w:r>
+      <w:r>
+        <w:t xml:space="preserve">carried out in notebook section </w:t>
+      </w:r>
+      <w:r>
+        <w:t xml:space="preserve">7.3 to </w:t>
+      </w:r>
+      <w:r>
+        <w:t>determine if the data for the 4 indicators is normally distributed. 3 separate tests were applied</w:t>
+      </w:r>
+      <w:r>
+        <w:t xml:space="preserve">, </w:t>
+      </w:r>
+      <w:r>
+        <w:fldChar w:fldCharType="begin"/>
+      </w:r>
+      <w:r>
+        <w:instrText xml:space="preserve"> REF _Ref135693039 \h </w:instrText>
+      </w:r>
+      <w:r>
+        <w:fldChar w:fldCharType="separate"/>
+      </w:r>
+      <w:r>
+        <w:t xml:space="preserve">Table </w:t>
+      </w:r>
+      <w:r>
+        <w:rPr>
+          <w:noProof/>
+        </w:rPr>
+        <w:t>4</w:t>
+      </w:r>
+      <w:r>
+        <w:fldChar w:fldCharType="end"/>
+      </w:r>
+      <w:r>
+        <w:t>.</w:t>
       </w:r>
     </w:p>
     <w:p>
       <w:pPr>
+        <w:pStyle w:val="Caption"/>
+        <w:keepNext/>
+      </w:pPr>
+    </w:p>
+    <w:tbl>
+      <w:tblPr>
+        <w:tblStyle w:val="TableGrid"/>
+        <w:tblW w:w="0" w:type="auto"/>
+        <w:jc w:val="center"/>
+        <w:tblLook w:val="04A0" w:firstRow="1" w:lastRow="0" w:firstColumn="1" w:lastColumn="0" w:noHBand="0" w:noVBand="1"/>
+      </w:tblPr>
+      <w:tblGrid>
+        <w:gridCol w:w="4768"/>
+      </w:tblGrid>
+      <w:tr>
+        <w:trPr>
+          <w:jc w:val="center"/>
+        </w:trPr>
+        <w:tc>
+          <w:tcPr>
+            <w:tcW w:w="4768" w:type="dxa"/>
+          </w:tcPr>
+          <w:p>
+            <w:pPr>
+              <w:spacing w:after="0"/>
+              <w:jc w:val="center"/>
+            </w:pPr>
+            <w:r>
+              <w:t>Anderson</w:t>
+            </w:r>
+            <w:r>
+              <w:t>-Darling</w:t>
+            </w:r>
+          </w:p>
+        </w:tc>
+      </w:tr>
+      <w:tr>
+        <w:trPr>
+          <w:jc w:val="center"/>
+        </w:trPr>
+        <w:tc>
+          <w:tcPr>
+            <w:tcW w:w="4768" w:type="dxa"/>
+          </w:tcPr>
+          <w:p>
+            <w:pPr>
+              <w:spacing w:after="0"/>
+              <w:jc w:val="center"/>
+            </w:pPr>
+            <w:r>
+              <w:t>Shapiro-wilk</w:t>
+            </w:r>
+          </w:p>
+        </w:tc>
+      </w:tr>
+      <w:tr>
+        <w:trPr>
+          <w:jc w:val="center"/>
+        </w:trPr>
+        <w:tc>
+          <w:tcPr>
+            <w:tcW w:w="4768" w:type="dxa"/>
+          </w:tcPr>
+          <w:p>
+            <w:pPr>
+              <w:keepNext/>
+              <w:spacing w:after="0"/>
+              <w:jc w:val="center"/>
+            </w:pPr>
+            <w:r>
+              <w:t>Chi-square</w:t>
+            </w:r>
+          </w:p>
+        </w:tc>
+      </w:tr>
+    </w:tbl>
+    <w:p>
+      <w:pPr>
+        <w:pStyle w:val="Caption"/>
+        <w:rPr>
+          <w:noProof/>
+        </w:rPr>
+      </w:pPr>
+      <w:bookmarkStart w:id="38" w:name="_Ref135693039"/>
+      <w:r>
+        <w:t xml:space="preserve">Table </w:t>
+      </w:r>
+      <w:fldSimple w:instr=" SEQ Table \* ARABIC ">
+        <w:r>
+          <w:rPr>
+            <w:noProof/>
+          </w:rPr>
+          <w:t>4</w:t>
+        </w:r>
+      </w:fldSimple>
+      <w:bookmarkEnd w:id="38"/>
+      <w:r>
+        <w:rPr>
+          <w:noProof/>
+        </w:rPr>
+        <w:t xml:space="preserve"> </w:t>
+      </w:r>
+      <w:r>
+        <w:rPr>
+          <w:noProof/>
+        </w:rPr>
+        <w:t>Tests for assertaining normality</w:t>
+      </w:r>
+    </w:p>
+    <w:p>
+      <w:r>
+        <w:t xml:space="preserve">All 3 tests </w:t>
+      </w:r>
+      <w:r>
+        <w:t>indicaed that the indicator values were not normally distributed</w:t>
+      </w:r>
+    </w:p>
+    <w:p>
+      <w:pPr>
         <w:pStyle w:val="Heading2"/>
       </w:pPr>
-      <w:bookmarkStart w:id="37" w:name="_Ref135522382"/>
+      <w:bookmarkStart w:id="39" w:name="_Ref135522382"/>
       <w:r>
         <w:t>inferential statistics</w:t>
       </w:r>
       <w:bookmarkEnd w:id="30"/>
-      <w:bookmarkEnd w:id="37"/>
+      <w:bookmarkEnd w:id="39"/>
     </w:p>
     <w:p>
       <w:pPr>
@@ -7098,14 +7089,73 @@
       </w:r>
     </w:p>
     <w:p>
+      <w:r>
+        <w:lastRenderedPageBreak/>
+        <w:t xml:space="preserve">Before </w:t>
+      </w:r>
+      <w:r>
+        <w:t xml:space="preserve">applying infernal statistics on </w:t>
+      </w:r>
+      <w:r>
+        <w:t>the construction data, a evaluation of the data was carried out to first see if the data provided is normally distributed</w:t>
+      </w:r>
+      <w:r>
+        <w:t xml:space="preserve">. As can be seen from </w:t>
+      </w:r>
+      <w:r>
+        <w:fldChar w:fldCharType="begin"/>
+      </w:r>
+      <w:r>
+        <w:instrText xml:space="preserve"> REF _Ref135692337 \h </w:instrText>
+      </w:r>
+      <w:r>
+        <w:instrText xml:space="preserve"> \* MERGEFORMAT </w:instrText>
+      </w:r>
+      <w:r>
+        <w:fldChar w:fldCharType="separate"/>
+      </w:r>
+      <w:r>
+        <w:t xml:space="preserve">Figure </w:t>
+      </w:r>
+      <w:r>
+        <w:rPr>
+          <w:noProof/>
+        </w:rPr>
+        <w:t xml:space="preserve">3 </w:t>
+      </w:r>
+      <w:r>
+        <w:rPr>
+          <w:i/>
+          <w:iCs/>
+          <w:noProof/>
+        </w:rPr>
+        <w:t>Histograms displaying distribution of indicator values</w:t>
+      </w:r>
+      <w:r>
+        <w:fldChar w:fldCharType="end"/>
+      </w:r>
+      <w:r>
+        <w:t xml:space="preserve"> the </w:t>
+      </w:r>
+      <w:r>
+        <w:t xml:space="preserve">indicators all have a long tail to the right which suggests that none of them fit a normal </w:t>
+      </w:r>
+      <w:r>
+        <w:t>gaussian</w:t>
+      </w:r>
+      <w:r>
+        <w:t xml:space="preserve"> distribution.</w:t>
+      </w:r>
+    </w:p>
+    <w:p>
       <w:pPr>
         <w:pStyle w:val="Heading2"/>
       </w:pPr>
-      <w:bookmarkStart w:id="38" w:name="_Toc135085806"/>
+      <w:bookmarkStart w:id="40" w:name="_Toc135085806"/>
       <w:r>
         <w:t>parametric and non-parametric inferential statistical techniques</w:t>
       </w:r>
-      <w:bookmarkEnd w:id="38"/>
+      <w:bookmarkEnd w:id="40"/>
     </w:p>
     <w:p>
       <w:pPr>
@@ -7124,7 +7174,6 @@
     </w:p>
     <w:p>
       <w:r>
-        <w:lastRenderedPageBreak/>
         <w:t>Hypothesis Testing: Hypothesis testing involves making a claim or hypothesis about a population parameter and then using sample data to evaluate the evidence for or against that claim. Commonly used tests include t-tests for comparing means, chi-square tests for testing independence or goodness-of-fit, and ANOVA tests for comparing means across multiple groups.</w:t>
       </w:r>
     </w:p>
@@ -7132,232 +7181,208 @@
       <w:pPr>
         <w:pStyle w:val="Heading2"/>
       </w:pPr>
-      <w:bookmarkStart w:id="39" w:name="_Toc135085807"/>
+      <w:bookmarkStart w:id="41" w:name="_Toc135085807"/>
       <w:r>
         <w:t>challenges</w:t>
-      </w:r>
-      <w:bookmarkEnd w:id="39"/>
-    </w:p>
-    <w:p>
-      <w:r>
-        <w:t>Use the outcome of your analysis to deepen your research. Indicate the challenges you faced in the process. [0-20]</w:t>
-      </w:r>
-    </w:p>
-    <w:p>
-      <w:pPr>
-        <w:pStyle w:val="Heading1"/>
-      </w:pPr>
-      <w:bookmarkStart w:id="40" w:name="_Toc135085808"/>
-      <w:r>
-        <w:t>Machine learning for data analytics</w:t>
-      </w:r>
-      <w:bookmarkEnd w:id="29"/>
-      <w:bookmarkEnd w:id="40"/>
-    </w:p>
-    <w:p>
-      <w:pPr>
-        <w:pStyle w:val="Heading2"/>
-      </w:pPr>
-      <w:bookmarkStart w:id="41" w:name="_Toc135085809"/>
-      <w:bookmarkStart w:id="42" w:name="_Toc132146031"/>
-      <w:r>
-        <w:t>Describe the rationale and justification for the choice of machine learning models</w:t>
       </w:r>
       <w:bookmarkEnd w:id="41"/>
     </w:p>
     <w:p>
       <w:r>
-        <w:t xml:space="preserve">Describe the rationale and justification for the choice of machine learning models for the above-mentioned scenario. Machine Learning models can be used for Prediction, Classification, Clustering, sentiment analysis, recommendation systems and Time series analysis. You should plan on trying multiple approaches (at least two) with proper selection of hyperparameters using </w:t>
-      </w:r>
-      <w:proofErr w:type="spellStart"/>
-      <w:r>
-        <w:t>GridSearchCV</w:t>
-      </w:r>
-      <w:proofErr w:type="spellEnd"/>
-      <w:r>
-        <w:t xml:space="preserve"> method. You can choose appropriate features from the datasets and a target feature to answer the question asked in the scenario in the case of supervised learning.</w:t>
+        <w:t>Use the outcome of your analysis to deepen your research. Indicate the challenges you faced in the process. [0-20]</w:t>
       </w:r>
     </w:p>
     <w:p>
-      <w:r>
-        <w:t>[0 - 30]</w:t>
-      </w:r>
+      <w:pPr>
+        <w:pStyle w:val="Heading1"/>
+      </w:pPr>
+      <w:bookmarkStart w:id="42" w:name="_Toc135085808"/>
+      <w:r>
+        <w:t>Machine learning for data analytics</w:t>
+      </w:r>
+      <w:bookmarkEnd w:id="29"/>
+      <w:bookmarkEnd w:id="42"/>
     </w:p>
     <w:p>
       <w:pPr>
         <w:pStyle w:val="Heading2"/>
       </w:pPr>
-      <w:bookmarkStart w:id="43" w:name="_Toc135085810"/>
-      <w:r>
-        <w:t>Perform a sentimental analysis for an appropriate construction topic</w:t>
+      <w:bookmarkStart w:id="43" w:name="_Toc135085809"/>
+      <w:bookmarkStart w:id="44" w:name="_Toc132146031"/>
+      <w:r>
+        <w:t>Describe the rationale and justification for the choice of machine learning models</w:t>
       </w:r>
       <w:bookmarkEnd w:id="43"/>
     </w:p>
     <w:p>
       <w:r>
-        <w:t>Collect and develop a dataset based on the construction topic related to Ireland as well as other parts of the world. Perform a sentimental analysis for an appropriate construction topic (e.g., house price, availability of labour etc…) for producers and consumers point of view in Ireland.</w:t>
+        <w:t>Describe the rationale and justification for the choice of machine learning models for the above-mentioned scenario. Machine Learning models can be used for Prediction, Classification, Clustering, sentiment analysis, recommendation systems and Time series analysis. You should plan on trying multiple approaches (at least two) with proper selection of hyperparameters using GridSearchCV method. You can choose appropriate features from the datasets and a target feature to answer the question asked in the scenario in the case of supervised learning.</w:t>
       </w:r>
     </w:p>
     <w:p>
       <w:r>
-        <w:t>[0 - 25]</w:t>
+        <w:t>[0 - 30]</w:t>
       </w:r>
     </w:p>
     <w:p>
       <w:pPr>
         <w:pStyle w:val="Heading2"/>
       </w:pPr>
-      <w:bookmarkStart w:id="44" w:name="_Toc135085811"/>
-      <w:r>
-        <w:t>learning models</w:t>
-      </w:r>
-      <w:bookmarkEnd w:id="44"/>
-    </w:p>
-    <w:p>
-      <w:r>
-        <w:t>You should train and test for Supervised Learning and other appropriate metrics for unsupervised/ semi-supervised machine learning models that you have chosen. Use cross validation to provide authenticity of the modelling outcomes. You can apply dimensionality reduction methods to prepare the dataset based on your machine learning modelling requirements.</w:t>
-      </w:r>
-    </w:p>
-    <w:p>
+      <w:bookmarkStart w:id="45" w:name="_Toc135085810"/>
       <w:r>
         <w:lastRenderedPageBreak/>
-        <w:t>[0 - 30]</w:t>
-      </w:r>
-    </w:p>
-    <w:p>
-      <w:pPr>
-        <w:pStyle w:val="Heading2"/>
-      </w:pPr>
-      <w:bookmarkStart w:id="45" w:name="_Toc135085812"/>
-      <w:r>
-        <w:t>similarities and contrast of the Machine Learning modelling</w:t>
+        <w:t>Perform a sentimental analysis for an appropriate construction topic</w:t>
       </w:r>
       <w:bookmarkEnd w:id="45"/>
     </w:p>
     <w:p>
       <w:r>
-        <w:t>A Table or graphics should be provided to illustrate the similarities and contrast of the Machine Learning modelling outcomes based on the scoring metric used for the analysis of the above-mentioned scenario. Discuss and elaborate your understanding clearly.</w:t>
+        <w:t>Collect and develop a dataset based on the construction topic related to Ireland as well as other parts of the world. Perform a sentimental analysis for an appropriate construction topic (e.g., house price, availability of labour etc…) for producers and consumers point of view in Ireland.</w:t>
       </w:r>
     </w:p>
     <w:p>
       <w:r>
-        <w:t>[0 - 15]</w:t>
+        <w:t>[0 - 25]</w:t>
       </w:r>
     </w:p>
     <w:p>
       <w:pPr>
-        <w:pStyle w:val="Heading1"/>
-      </w:pPr>
-      <w:bookmarkStart w:id="46" w:name="_Toc135085813"/>
-      <w:r>
-        <w:t>Programming</w:t>
-      </w:r>
-      <w:bookmarkEnd w:id="42"/>
+        <w:pStyle w:val="Heading2"/>
+      </w:pPr>
+      <w:bookmarkStart w:id="46" w:name="_Toc135085811"/>
+      <w:r>
+        <w:t>learning models</w:t>
+      </w:r>
       <w:bookmarkEnd w:id="46"/>
     </w:p>
     <w:p>
+      <w:r>
+        <w:t>You should train and test for Supervised Learning and other appropriate metrics for unsupervised/ semi-supervised machine learning models that you have chosen. Use cross validation to provide authenticity of the modelling outcomes. You can apply dimensionality reduction methods to prepare the dataset based on your machine learning modelling requirements.</w:t>
+      </w:r>
+    </w:p>
+    <w:p>
+      <w:r>
+        <w:t>[0 - 30]</w:t>
+      </w:r>
+    </w:p>
+    <w:p>
       <w:pPr>
         <w:pStyle w:val="Heading2"/>
       </w:pPr>
-      <w:bookmarkStart w:id="47" w:name="_Toc135085814"/>
-      <w:bookmarkStart w:id="48" w:name="_Toc132146033"/>
-      <w:r>
-        <w:t>Programming</w:t>
+      <w:bookmarkStart w:id="47" w:name="_Toc135085812"/>
+      <w:r>
+        <w:t>similarities and contrast of the Machine Learning modelling</w:t>
       </w:r>
       <w:bookmarkEnd w:id="47"/>
     </w:p>
     <w:p>
       <w:r>
-        <w:t xml:space="preserve">Programming: The project must be explored programmatically: this means that you must implement suitable Python tools (code and/or libraries) to complete the analysis required. All of this is to be implemented in a </w:t>
-      </w:r>
-      <w:proofErr w:type="spellStart"/>
-      <w:r>
-        <w:t>Jupyter</w:t>
-      </w:r>
-      <w:proofErr w:type="spellEnd"/>
-      <w:r>
-        <w:t xml:space="preserve"> Notebook. [0-20]</w:t>
+        <w:t>A Table or graphics should be provided to illustrate the similarities and contrast of the Machine Learning modelling outcomes based on the scoring metric used for the analysis of the above-mentioned scenario. Discuss and elaborate your understanding clearly.</w:t>
       </w:r>
     </w:p>
     <w:p>
+      <w:r>
+        <w:t>[0 - 15]</w:t>
+      </w:r>
+    </w:p>
+    <w:p>
+      <w:pPr>
+        <w:pStyle w:val="Heading1"/>
+      </w:pPr>
+      <w:bookmarkStart w:id="48" w:name="_Toc135085813"/>
+      <w:r>
+        <w:t>Programming</w:t>
+      </w:r>
+      <w:bookmarkEnd w:id="44"/>
+      <w:bookmarkEnd w:id="48"/>
+    </w:p>
+    <w:p>
       <w:pPr>
         <w:pStyle w:val="Heading2"/>
       </w:pPr>
-      <w:bookmarkStart w:id="49" w:name="_Toc135085815"/>
-      <w:r>
-        <w:t>Data structures</w:t>
+      <w:bookmarkStart w:id="49" w:name="_Toc135085814"/>
+      <w:bookmarkStart w:id="50" w:name="_Toc132146033"/>
+      <w:r>
+        <w:t>Programming</w:t>
       </w:r>
       <w:bookmarkEnd w:id="49"/>
     </w:p>
     <w:p>
       <w:r>
-        <w:t>Data structures: You are required to gather and process data that has been stored in at least two distinct formats. For example, this can be data in a CSV file, from a MySQL database or from a web API in JSON format. [0-20]</w:t>
+        <w:t>Programming: The project must be explored programmatically: this means that you must implement suitable Python tools (code and/or libraries) to complete the analysis required. All of this is to be implemented in a Jupyter Notebook. [0-20]</w:t>
       </w:r>
     </w:p>
     <w:p>
       <w:pPr>
         <w:pStyle w:val="Heading2"/>
       </w:pPr>
-      <w:bookmarkStart w:id="50" w:name="_Toc135085816"/>
-      <w:r>
-        <w:t>Testing &amp; Optimisation</w:t>
-      </w:r>
-      <w:bookmarkEnd w:id="50"/>
+      <w:bookmarkStart w:id="51" w:name="_Toc135085815"/>
+      <w:r>
+        <w:t>Data structures</w:t>
+      </w:r>
+      <w:bookmarkEnd w:id="51"/>
     </w:p>
     <w:p>
-      <w:bookmarkStart w:id="51" w:name="_Hlk135085601"/>
-      <w:r>
-        <w:t>Testing &amp; Optimisation</w:t>
-      </w:r>
-      <w:bookmarkEnd w:id="51"/>
-      <w:r>
-        <w:t>: You are required to document and evaluate a testing and optimisation strategy for your analysis. As part of this, you may want to plan and document how you ensured your code is doing what it is meant to, as well as ensuring that the code is making good use of your resources (</w:t>
-      </w:r>
-      <w:proofErr w:type="spellStart"/>
-      <w:r>
-        <w:t>eg</w:t>
-      </w:r>
-      <w:proofErr w:type="spellEnd"/>
-      <w:r>
-        <w:t xml:space="preserve"> computing, time etc). Note any trade-offs that you've made in these areas. [0-20]</w:t>
+      <w:r>
+        <w:t>Data structures: You are required to gather and process data that has been stored in at least two distinct formats. For example, this can be data in a CSV file, from a MySQL database or from a web API in JSON format. [0-20]</w:t>
       </w:r>
     </w:p>
     <w:p>
       <w:pPr>
         <w:pStyle w:val="Heading2"/>
       </w:pPr>
-      <w:bookmarkStart w:id="52" w:name="_Toc135085817"/>
-      <w:r>
-        <w:t>Data manipulation</w:t>
+      <w:bookmarkStart w:id="52" w:name="_Toc135085816"/>
+      <w:r>
+        <w:lastRenderedPageBreak/>
+        <w:t>Testing &amp; Optimisation</w:t>
       </w:r>
       <w:bookmarkEnd w:id="52"/>
     </w:p>
     <w:p>
-      <w:r>
-        <w:t>Data manipulation: For each of the different data sources, compare and contrast at least two relevant libraries and techniques for a) processing and b) aggregating the respective data, in order to justify your chosen libraries/techniques. [0-20]</w:t>
+      <w:bookmarkStart w:id="53" w:name="_Hlk135085601"/>
+      <w:r>
+        <w:t>Testing &amp; Optimisation</w:t>
+      </w:r>
+      <w:bookmarkEnd w:id="53"/>
+      <w:r>
+        <w:t>: You are required to document and evaluate a testing and optimisation strategy for your analysis. As part of this, you may want to plan and document how you ensured your code is doing what it is meant to, as well as ensuring that the code is making good use of your resources (eg computing, time etc). Note any trade-offs that you've made in these areas. [0-20]</w:t>
       </w:r>
     </w:p>
     <w:p>
       <w:pPr>
+        <w:pStyle w:val="Heading2"/>
+      </w:pPr>
+      <w:bookmarkStart w:id="54" w:name="_Toc135085817"/>
+      <w:r>
+        <w:t>Data manipulation</w:t>
+      </w:r>
+      <w:bookmarkEnd w:id="54"/>
+    </w:p>
+    <w:p>
+      <w:r>
+        <w:t>Data manipulation: For each of the different data sources, compare and contrast at least two relevant libraries and techniques for a) processing and b) aggregating the respective data, in order to justify your chosen libraries/techniques. [0-20]</w:t>
+      </w:r>
+    </w:p>
+    <w:p>
+      <w:pPr>
         <w:pStyle w:val="Heading1"/>
       </w:pPr>
-      <w:bookmarkStart w:id="53" w:name="_Toc135085818"/>
+      <w:bookmarkStart w:id="55" w:name="_Toc135085818"/>
       <w:r>
         <w:t>Conclusion</w:t>
       </w:r>
-      <w:bookmarkEnd w:id="53"/>
+      <w:bookmarkEnd w:id="55"/>
     </w:p>
     <w:p/>
     <w:p>
       <w:pPr>
         <w:pStyle w:val="Heading1"/>
       </w:pPr>
-      <w:bookmarkStart w:id="54" w:name="_Toc135085819"/>
-      <w:r>
-        <w:lastRenderedPageBreak/>
+      <w:bookmarkStart w:id="56" w:name="_Toc135085819"/>
+      <w:r>
         <w:t>Next Steps</w:t>
       </w:r>
-      <w:bookmarkEnd w:id="54"/>
+      <w:bookmarkEnd w:id="56"/>
     </w:p>
     <w:p/>
     <w:p/>
@@ -7368,7 +7393,7 @@
     <w:p/>
     <w:p/>
     <w:p/>
-    <w:bookmarkStart w:id="55" w:name="_Toc135085820" w:displacedByCustomXml="next"/>
+    <w:bookmarkStart w:id="57" w:name="_Toc135085820" w:displacedByCustomXml="next"/>
     <w:sdt>
       <w:sdtPr>
         <w:rPr>
@@ -7391,8 +7416,8 @@
           <w:r>
             <w:t>References</w:t>
           </w:r>
-          <w:bookmarkEnd w:id="48"/>
-          <w:bookmarkEnd w:id="55"/>
+          <w:bookmarkEnd w:id="50"/>
+          <w:bookmarkEnd w:id="57"/>
         </w:p>
         <w:sdt>
           <w:sdtPr>
@@ -7559,7 +7584,7 @@
       </w:r>
     </w:p>
   </w:comment>
-  <w:comment w:id="36" w:author="Sheamus Clifford" w:date="2023-05-20T19:53:00Z" w:initials="SC">
+  <w:comment w:id="37" w:author="Sheamus Clifford" w:date="2023-05-20T19:53:00Z" w:initials="SC">
     <w:p>
       <w:pPr>
         <w:pStyle w:val="CommentText"/>

</xml_diff>

<commit_message>
changing grouping for proportion
</commit_message>
<xml_diff>
--- a/CA2_SheamusClifford.docx
+++ b/CA2_SheamusClifford.docx
@@ -3577,14 +3577,27 @@
       <w:r>
         <w:t xml:space="preserve">Figure </w:t>
       </w:r>
-      <w:fldSimple w:instr=" SEQ Figure \* ARABIC ">
-        <w:r>
-          <w:rPr>
-            <w:noProof/>
-          </w:rPr>
-          <w:t>1</w:t>
-        </w:r>
-      </w:fldSimple>
+      <w:r>
+        <w:fldChar w:fldCharType="begin"/>
+      </w:r>
+      <w:r>
+        <w:instrText xml:space="preserve"> SEQ Figure \* ARABIC </w:instrText>
+      </w:r>
+      <w:r>
+        <w:fldChar w:fldCharType="separate"/>
+      </w:r>
+      <w:r>
+        <w:rPr>
+          <w:noProof/>
+        </w:rPr>
+        <w:t>1</w:t>
+      </w:r>
+      <w:r>
+        <w:rPr>
+          <w:noProof/>
+        </w:rPr>
+        <w:fldChar w:fldCharType="end"/>
+      </w:r>
       <w:bookmarkEnd w:id="18"/>
       <w:r>
         <w:rPr>
@@ -3991,14 +4004,24 @@
       <w:r>
         <w:t xml:space="preserve">Table </w:t>
       </w:r>
-      <w:fldSimple w:instr=" SEQ Table \* ARABIC ">
-        <w:r>
-          <w:rPr>
-            <w:noProof/>
-          </w:rPr>
-          <w:t>1</w:t>
-        </w:r>
-      </w:fldSimple>
+      <w:r>
+        <w:fldChar w:fldCharType="begin"/>
+      </w:r>
+      <w:r>
+        <w:instrText xml:space="preserve"> SEQ Table \* ARABIC </w:instrText>
+      </w:r>
+      <w:r>
+        <w:fldChar w:fldCharType="separate"/>
+      </w:r>
+      <w:r>
+        <w:rPr>
+          <w:noProof/>
+        </w:rPr>
+        <w:t>1</w:t>
+      </w:r>
+      <w:r>
+        <w:fldChar w:fldCharType="end"/>
+      </w:r>
       <w:r>
         <w:t xml:space="preserve"> </w:t>
       </w:r>
@@ -4155,14 +4178,24 @@
       <w:r>
         <w:t xml:space="preserve">Table </w:t>
       </w:r>
-      <w:fldSimple w:instr=" SEQ Table \* ARABIC ">
-        <w:r>
-          <w:rPr>
-            <w:noProof/>
-          </w:rPr>
-          <w:t>2</w:t>
-        </w:r>
-      </w:fldSimple>
+      <w:r>
+        <w:fldChar w:fldCharType="begin"/>
+      </w:r>
+      <w:r>
+        <w:instrText xml:space="preserve"> SEQ Table \* ARABIC </w:instrText>
+      </w:r>
+      <w:r>
+        <w:fldChar w:fldCharType="separate"/>
+      </w:r>
+      <w:r>
+        <w:rPr>
+          <w:noProof/>
+        </w:rPr>
+        <w:t>2</w:t>
+      </w:r>
+      <w:r>
+        <w:fldChar w:fldCharType="end"/>
+      </w:r>
       <w:r>
         <w:rPr>
           <w:noProof/>
@@ -4603,14 +4636,27 @@
       <w:r>
         <w:t xml:space="preserve">Figure </w:t>
       </w:r>
-      <w:fldSimple w:instr=" SEQ Figure \* ARABIC ">
-        <w:r>
-          <w:rPr>
-            <w:noProof/>
-          </w:rPr>
-          <w:t>2</w:t>
-        </w:r>
-      </w:fldSimple>
+      <w:r>
+        <w:fldChar w:fldCharType="begin"/>
+      </w:r>
+      <w:r>
+        <w:instrText xml:space="preserve"> SEQ Figure \* ARABIC </w:instrText>
+      </w:r>
+      <w:r>
+        <w:fldChar w:fldCharType="separate"/>
+      </w:r>
+      <w:r>
+        <w:rPr>
+          <w:noProof/>
+        </w:rPr>
+        <w:t>2</w:t>
+      </w:r>
+      <w:r>
+        <w:rPr>
+          <w:noProof/>
+        </w:rPr>
+        <w:fldChar w:fldCharType="end"/>
+      </w:r>
       <w:r>
         <w:rPr>
           <w:noProof/>
@@ -6409,14 +6455,24 @@
       <w:r>
         <w:t xml:space="preserve">Table </w:t>
       </w:r>
-      <w:fldSimple w:instr=" SEQ Table \* ARABIC ">
-        <w:r>
-          <w:rPr>
-            <w:noProof/>
-          </w:rPr>
-          <w:t>3</w:t>
-        </w:r>
-      </w:fldSimple>
+      <w:r>
+        <w:fldChar w:fldCharType="begin"/>
+      </w:r>
+      <w:r>
+        <w:instrText xml:space="preserve"> SEQ Table \* ARABIC </w:instrText>
+      </w:r>
+      <w:r>
+        <w:fldChar w:fldCharType="separate"/>
+      </w:r>
+      <w:r>
+        <w:rPr>
+          <w:noProof/>
+        </w:rPr>
+        <w:t>3</w:t>
+      </w:r>
+      <w:r>
+        <w:fldChar w:fldCharType="end"/>
+      </w:r>
       <w:bookmarkEnd w:id="32"/>
       <w:r>
         <w:rPr>
@@ -6550,14 +6606,27 @@
       <w:r>
         <w:t xml:space="preserve">Figure </w:t>
       </w:r>
-      <w:fldSimple w:instr=" SEQ Figure \* ARABIC ">
-        <w:r>
-          <w:rPr>
-            <w:noProof/>
-          </w:rPr>
-          <w:t>3</w:t>
-        </w:r>
-      </w:fldSimple>
+      <w:r>
+        <w:fldChar w:fldCharType="begin"/>
+      </w:r>
+      <w:r>
+        <w:instrText xml:space="preserve"> SEQ Figure \* ARABIC </w:instrText>
+      </w:r>
+      <w:r>
+        <w:fldChar w:fldCharType="separate"/>
+      </w:r>
+      <w:r>
+        <w:rPr>
+          <w:noProof/>
+        </w:rPr>
+        <w:t>3</w:t>
+      </w:r>
+      <w:r>
+        <w:rPr>
+          <w:noProof/>
+        </w:rPr>
+        <w:fldChar w:fldCharType="end"/>
+      </w:r>
       <w:bookmarkEnd w:id="33"/>
       <w:r>
         <w:rPr>
@@ -6689,14 +6758,27 @@
       <w:r>
         <w:t xml:space="preserve">Figure </w:t>
       </w:r>
-      <w:fldSimple w:instr=" SEQ Figure \* ARABIC ">
-        <w:r>
-          <w:rPr>
-            <w:noProof/>
-          </w:rPr>
-          <w:t>4</w:t>
-        </w:r>
-      </w:fldSimple>
+      <w:r>
+        <w:fldChar w:fldCharType="begin"/>
+      </w:r>
+      <w:r>
+        <w:instrText xml:space="preserve"> SEQ Figure \* ARABIC </w:instrText>
+      </w:r>
+      <w:r>
+        <w:fldChar w:fldCharType="separate"/>
+      </w:r>
+      <w:r>
+        <w:rPr>
+          <w:noProof/>
+        </w:rPr>
+        <w:t>4</w:t>
+      </w:r>
+      <w:r>
+        <w:rPr>
+          <w:noProof/>
+        </w:rPr>
+        <w:fldChar w:fldCharType="end"/>
+      </w:r>
       <w:bookmarkEnd w:id="35"/>
       <w:r>
         <w:t xml:space="preserve"> </w:t>
@@ -6819,14 +6901,27 @@
       <w:r>
         <w:t xml:space="preserve">Figure </w:t>
       </w:r>
-      <w:fldSimple w:instr=" SEQ Figure \* ARABIC ">
-        <w:r>
-          <w:rPr>
-            <w:noProof/>
-          </w:rPr>
-          <w:t>5</w:t>
-        </w:r>
-      </w:fldSimple>
+      <w:r>
+        <w:fldChar w:fldCharType="begin"/>
+      </w:r>
+      <w:r>
+        <w:instrText xml:space="preserve"> SEQ Figure \* ARABIC </w:instrText>
+      </w:r>
+      <w:r>
+        <w:fldChar w:fldCharType="separate"/>
+      </w:r>
+      <w:r>
+        <w:rPr>
+          <w:noProof/>
+        </w:rPr>
+        <w:t>5</w:t>
+      </w:r>
+      <w:r>
+        <w:rPr>
+          <w:noProof/>
+        </w:rPr>
+        <w:fldChar w:fldCharType="end"/>
+      </w:r>
       <w:bookmarkEnd w:id="36"/>
       <w:r>
         <w:rPr>
@@ -7032,14 +7127,24 @@
       <w:r>
         <w:t xml:space="preserve">Table </w:t>
       </w:r>
-      <w:fldSimple w:instr=" SEQ Table \* ARABIC ">
-        <w:r>
-          <w:rPr>
-            <w:noProof/>
-          </w:rPr>
-          <w:t>4</w:t>
-        </w:r>
-      </w:fldSimple>
+      <w:r>
+        <w:fldChar w:fldCharType="begin"/>
+      </w:r>
+      <w:r>
+        <w:instrText xml:space="preserve"> SEQ Table \* ARABIC </w:instrText>
+      </w:r>
+      <w:r>
+        <w:fldChar w:fldCharType="separate"/>
+      </w:r>
+      <w:r>
+        <w:rPr>
+          <w:noProof/>
+        </w:rPr>
+        <w:t>4</w:t>
+      </w:r>
+      <w:r>
+        <w:fldChar w:fldCharType="end"/>
+      </w:r>
       <w:bookmarkEnd w:id="38"/>
       <w:r>
         <w:rPr>
@@ -7059,7 +7164,13 @@
         <w:t xml:space="preserve">All 3 tests </w:t>
       </w:r>
       <w:r>
-        <w:t>indicaed that the indicator values were not normally distributed</w:t>
+        <w:t>indicated</w:t>
+      </w:r>
+      <w:r>
+        <w:t xml:space="preserve"> that the indicator values were not normally distributed</w:t>
+      </w:r>
+      <w:r>
+        <w:t xml:space="preserve">. </w:t>
       </w:r>
     </w:p>
     <w:p>
@@ -7091,71 +7202,431 @@
     <w:p>
       <w:r>
         <w:lastRenderedPageBreak/>
-        <w:t xml:space="preserve">Before </w:t>
-      </w:r>
-      <w:r>
-        <w:t xml:space="preserve">applying infernal statistics on </w:t>
-      </w:r>
-      <w:r>
-        <w:t>the construction data, a evaluation of the data was carried out to first see if the data provided is normally distributed</w:t>
-      </w:r>
-      <w:r>
-        <w:t xml:space="preserve">. As can be seen from </w:t>
+        <w:t>To gain</w:t>
+      </w:r>
+      <w:r>
+        <w:t xml:space="preserve"> insights into the </w:t>
+      </w:r>
+      <w:r>
+        <w:t xml:space="preserve">population values, the following question </w:t>
+      </w:r>
+      <w:r>
+        <w:t>was proposed.</w:t>
+      </w:r>
+    </w:p>
+    <w:p>
+      <w:pPr>
+        <w:jc w:val="center"/>
+        <w:rPr>
+          <w:i/>
+          <w:iCs/>
+        </w:rPr>
+      </w:pPr>
+      <w:r>
+        <w:rPr>
+          <w:i/>
+          <w:iCs/>
+        </w:rPr>
+        <w:t>Calculate the confidence intervals that Ireland</w:t>
+      </w:r>
+      <w:r>
+        <w:rPr>
+          <w:i/>
+          <w:iCs/>
+        </w:rPr>
+        <w:t xml:space="preserve"> has an above average Production Index compared to its European counterparts</w:t>
+      </w:r>
+    </w:p>
+    <w:p>
+      <w:pPr>
+        <w:jc w:val="left"/>
+      </w:pPr>
+      <w:r>
+        <w:t xml:space="preserve">In order to </w:t>
+      </w:r>
+      <w:r>
+        <w:t xml:space="preserve">address this question, firstly a column </w:t>
+      </w:r>
+      <w:r>
+        <w:t xml:space="preserve">to </w:t>
+      </w:r>
+      <w:r>
+        <w:t>Calculate the proportion of Construction Index values for each country relative to the total Construction Index values across all European countries for each year</w:t>
+      </w:r>
+      <w:r>
+        <w:t xml:space="preserve"> was created, see notebook section 7.5.1</w:t>
+      </w:r>
+      <w:r>
+        <w:t xml:space="preserve">. </w:t>
+      </w:r>
+      <w:r>
+        <w:t xml:space="preserve">To confirm the </w:t>
+      </w:r>
+      <w:r>
+        <w:t xml:space="preserve">values were correct a test </w:t>
+      </w:r>
+      <w:r>
+        <w:t>was created, notebook section 7.5.2, to confirm the sum of the proportions per year , sum to 1</w:t>
+      </w:r>
+      <w:r>
+        <w:t>.</w:t>
+      </w:r>
+    </w:p>
+    <w:p>
+      <w:pPr>
+        <w:jc w:val="left"/>
+      </w:pPr>
+      <w:r>
+        <w:t>To calculate the confidence interval for Ireland having an above-average level of proportion per year in the construction index data</w:t>
+      </w:r>
+      <w:r>
+        <w:t>, the following steps were applie</w:t>
+      </w:r>
+      <w:r>
+        <w:t>d, and can be seen in notebook section</w:t>
+      </w:r>
+      <w:r>
+        <w:t xml:space="preserve"> 7.5.3.</w:t>
+      </w:r>
+    </w:p>
+    <w:p>
+      <w:pPr>
+        <w:pStyle w:val="ListParagraph"/>
+        <w:numPr>
+          <w:ilvl w:val="0"/>
+          <w:numId w:val="13"/>
+        </w:numPr>
+        <w:jc w:val="left"/>
+      </w:pPr>
+      <w:r>
+        <w:t>Create a dataset with data for Ireland only</w:t>
+      </w:r>
+    </w:p>
+    <w:p>
+      <w:pPr>
+        <w:pStyle w:val="ListParagraph"/>
+        <w:numPr>
+          <w:ilvl w:val="0"/>
+          <w:numId w:val="13"/>
+        </w:numPr>
+        <w:jc w:val="left"/>
+      </w:pPr>
+      <w:r>
+        <w:t>C</w:t>
+      </w:r>
+      <w:r>
+        <w:t>alculate the average proportion across all countries for each year</w:t>
+      </w:r>
+    </w:p>
+    <w:p>
+      <w:pPr>
+        <w:pStyle w:val="ListParagraph"/>
+        <w:numPr>
+          <w:ilvl w:val="0"/>
+          <w:numId w:val="13"/>
+        </w:numPr>
+        <w:jc w:val="left"/>
+      </w:pPr>
+      <w:r>
+        <w:t xml:space="preserve">Calculate the sample size for Ireland for each </w:t>
+      </w:r>
+      <w:r>
+        <w:t>year</w:t>
+      </w:r>
+    </w:p>
+    <w:p>
+      <w:pPr>
+        <w:pStyle w:val="ListParagraph"/>
+        <w:numPr>
+          <w:ilvl w:val="0"/>
+          <w:numId w:val="13"/>
+        </w:numPr>
+        <w:jc w:val="left"/>
+      </w:pPr>
+      <w:r>
+        <w:t>Calculate the mean and standard deviation of the proportions for Ireland for each year</w:t>
+      </w:r>
+    </w:p>
+    <w:p>
+      <w:pPr>
+        <w:pStyle w:val="ListParagraph"/>
+        <w:numPr>
+          <w:ilvl w:val="0"/>
+          <w:numId w:val="13"/>
+        </w:numPr>
+        <w:jc w:val="left"/>
+      </w:pPr>
+      <w:r>
+        <w:t>Calculate the t-value for the desired confidence level</w:t>
+      </w:r>
+    </w:p>
+    <w:p>
+      <w:pPr>
+        <w:pStyle w:val="ListParagraph"/>
+        <w:numPr>
+          <w:ilvl w:val="0"/>
+          <w:numId w:val="13"/>
+        </w:numPr>
+        <w:jc w:val="left"/>
+      </w:pPr>
+      <w:r>
+        <w:t>Calculate the margin of error</w:t>
+      </w:r>
+    </w:p>
+    <w:p>
+      <w:pPr>
+        <w:pStyle w:val="ListParagraph"/>
+        <w:numPr>
+          <w:ilvl w:val="0"/>
+          <w:numId w:val="13"/>
+        </w:numPr>
+        <w:jc w:val="left"/>
+      </w:pPr>
+      <w:r>
+        <w:t>Calculate the confidence intervals</w:t>
+      </w:r>
+    </w:p>
+    <w:p>
+      <w:pPr>
+        <w:pStyle w:val="ListParagraph"/>
+        <w:numPr>
+          <w:ilvl w:val="0"/>
+          <w:numId w:val="13"/>
+        </w:numPr>
+        <w:jc w:val="left"/>
+      </w:pPr>
+      <w:r>
+        <w:t>Check if the lower bound is above the average proportion</w:t>
+      </w:r>
+    </w:p>
+    <w:p>
+      <w:pPr>
+        <w:pStyle w:val="ListParagraph"/>
+        <w:numPr>
+          <w:ilvl w:val="0"/>
+          <w:numId w:val="13"/>
+        </w:numPr>
+        <w:jc w:val="left"/>
+      </w:pPr>
+      <w:r>
+        <w:t>Check if the lower bound is above the average proportion</w:t>
+      </w:r>
+      <w:r>
+        <w:t>, indicating that Ireland has an above-average level of proportion with the specified confidence level.</w:t>
+      </w:r>
+    </w:p>
+    <w:p>
+      <w:pPr>
+        <w:jc w:val="left"/>
+      </w:pPr>
+      <w:r>
+        <w:t xml:space="preserve">The results of the </w:t>
+      </w:r>
+      <w:r>
+        <w:t>above note</w:t>
+      </w:r>
+      <w:r>
+        <w:t>d</w:t>
+      </w:r>
+      <w:r>
+        <w:t xml:space="preserve"> sequence of calculations can be seen in </w:t>
       </w:r>
       <w:r>
         <w:fldChar w:fldCharType="begin"/>
       </w:r>
       <w:r>
-        <w:instrText xml:space="preserve"> REF _Ref135692337 \h </w:instrText>
-      </w:r>
-      <w:r>
-        <w:instrText xml:space="preserve"> \* MERGEFORMAT </w:instrText>
+        <w:instrText xml:space="preserve"> REF _Ref135698034 \h </w:instrText>
       </w:r>
       <w:r>
         <w:fldChar w:fldCharType="separate"/>
       </w:r>
       <w:r>
-        <w:t xml:space="preserve">Figure </w:t>
+        <w:t xml:space="preserve">Table </w:t>
       </w:r>
       <w:r>
         <w:rPr>
           <w:noProof/>
         </w:rPr>
-        <w:t xml:space="preserve">3 </w:t>
+        <w:t>5</w:t>
+      </w:r>
+      <w:r>
+        <w:fldChar w:fldCharType="end"/>
+      </w:r>
+      <w:r>
+        <w:t xml:space="preserve"> </w:t>
+      </w:r>
+      <w:r>
+        <w:fldChar w:fldCharType="begin"/>
+      </w:r>
+      <w:r>
+        <w:instrText xml:space="preserve"> REF _Ref135698045 \p \h </w:instrText>
+      </w:r>
+      <w:r>
+        <w:fldChar w:fldCharType="separate"/>
+      </w:r>
+      <w:r>
+        <w:t>below</w:t>
+      </w:r>
+      <w:r>
+        <w:fldChar w:fldCharType="end"/>
+      </w:r>
+      <w:r>
+        <w:t xml:space="preserve">. </w:t>
+      </w:r>
+      <w:r>
+        <w:t xml:space="preserve">From this data we can state </w:t>
+      </w:r>
+      <w:r>
+        <w:t>with 95%</w:t>
+      </w:r>
+      <w:r>
+        <w:t xml:space="preserve"> confidence</w:t>
+      </w:r>
+      <w:r>
+        <w:t xml:space="preserve"> </w:t>
+      </w:r>
+      <w:r>
+        <w:t xml:space="preserve">that the </w:t>
+      </w:r>
+      <w:r>
+        <w:t>Production index data for Ireland</w:t>
+      </w:r>
+      <w:r>
+        <w:t xml:space="preserve"> for each year will fall with the confidence intervals (CI) </w:t>
+      </w:r>
+      <w:r>
+        <w:t xml:space="preserve">for each year in </w:t>
+      </w:r>
+      <w:r>
+        <w:fldChar w:fldCharType="begin"/>
+      </w:r>
+      <w:r>
+        <w:instrText xml:space="preserve"> REF _Ref135698034 \h </w:instrText>
+      </w:r>
+      <w:r>
+        <w:fldChar w:fldCharType="separate"/>
+      </w:r>
+      <w:r>
+        <w:t xml:space="preserve">Table </w:t>
       </w:r>
       <w:r>
         <w:rPr>
-          <w:i/>
-          <w:iCs/>
           <w:noProof/>
         </w:rPr>
-        <w:t>Histograms displaying distribution of indicator values</w:t>
+        <w:t>5</w:t>
       </w:r>
       <w:r>
         <w:fldChar w:fldCharType="end"/>
       </w:r>
       <w:r>
-        <w:t xml:space="preserve"> the </w:t>
-      </w:r>
-      <w:r>
-        <w:t xml:space="preserve">indicators all have a long tail to the right which suggests that none of them fit a normal </w:t>
-      </w:r>
-      <w:r>
-        <w:t>gaussian</w:t>
-      </w:r>
-      <w:r>
-        <w:t xml:space="preserve"> distribution.</w:t>
-      </w:r>
+        <w:t xml:space="preserve">. Also with 95% confidence we can say that Ireland has a </w:t>
+      </w:r>
+      <w:r>
+        <w:t>production index which is not above the European average</w:t>
+      </w:r>
+    </w:p>
+    <w:p>
+      <w:pPr>
+        <w:keepNext/>
+        <w:jc w:val="center"/>
+      </w:pPr>
+      <w:r>
+        <w:lastRenderedPageBreak/>
+        <w:drawing>
+          <wp:inline distT="0" distB="0" distL="0" distR="0" wp14:anchorId="23F08B20" wp14:editId="079170C6">
+            <wp:extent cx="5731510" cy="2743200"/>
+            <wp:effectExtent l="0" t="0" r="3810" b="0"/>
+            <wp:docPr id="9" name="Picture 9"/>
+            <wp:cNvGraphicFramePr>
+              <a:graphicFrameLocks xmlns:a="http://schemas.openxmlformats.org/drawingml/2006/main" noChangeAspect="1"/>
+            </wp:cNvGraphicFramePr>
+            <a:graphic xmlns:a="http://schemas.openxmlformats.org/drawingml/2006/main">
+              <a:graphicData uri="http://schemas.openxmlformats.org/drawingml/2006/picture">
+                <pic:pic xmlns:pic="http://schemas.openxmlformats.org/drawingml/2006/picture">
+                  <pic:nvPicPr>
+                    <pic:cNvPr id="0" name="Picture 3"/>
+                    <pic:cNvPicPr>
+                      <a:picLocks noChangeAspect="1" noChangeArrowheads="1"/>
+                    </pic:cNvPicPr>
+                  </pic:nvPicPr>
+                  <pic:blipFill>
+                    <a:blip r:embed="rId19">
+                      <a:extLst>
+                        <a:ext uri="{28A0092B-C50C-407E-A947-70E740481C1C}">
+                          <a14:useLocalDpi xmlns:a14="http://schemas.microsoft.com/office/drawing/2010/main" val="0"/>
+                        </a:ext>
+                      </a:extLst>
+                    </a:blip>
+                    <a:srcRect/>
+                    <a:stretch>
+                      <a:fillRect/>
+                    </a:stretch>
+                  </pic:blipFill>
+                  <pic:spPr bwMode="auto">
+                    <a:xfrm>
+                      <a:off x="0" y="0"/>
+                      <a:ext cx="5731510" cy="2743200"/>
+                    </a:xfrm>
+                    <a:prstGeom prst="rect">
+                      <a:avLst/>
+                    </a:prstGeom>
+                    <a:noFill/>
+                    <a:ln>
+                      <a:noFill/>
+                    </a:ln>
+                  </pic:spPr>
+                </pic:pic>
+              </a:graphicData>
+            </a:graphic>
+          </wp:inline>
+        </w:drawing>
+      </w:r>
+    </w:p>
+    <w:p>
+      <w:pPr>
+        <w:pStyle w:val="Caption"/>
+      </w:pPr>
+      <w:bookmarkStart w:id="40" w:name="_Ref135698034"/>
+      <w:bookmarkStart w:id="41" w:name="_Ref135698045"/>
+      <w:r>
+        <w:t xml:space="preserve">Table </w:t>
+      </w:r>
+      <w:r>
+        <w:fldChar w:fldCharType="begin"/>
+      </w:r>
+      <w:r>
+        <w:instrText xml:space="preserve"> SEQ Table \* ARABIC </w:instrText>
+      </w:r>
+      <w:r>
+        <w:fldChar w:fldCharType="separate"/>
+      </w:r>
+      <w:r>
+        <w:rPr>
+          <w:noProof/>
+        </w:rPr>
+        <w:t>5</w:t>
+      </w:r>
+      <w:r>
+        <w:fldChar w:fldCharType="end"/>
+      </w:r>
+      <w:bookmarkEnd w:id="40"/>
+      <w:r>
+        <w:rPr>
+          <w:noProof/>
+        </w:rPr>
+        <w:t xml:space="preserve"> Population data results</w:t>
+      </w:r>
+      <w:bookmarkEnd w:id="41"/>
     </w:p>
     <w:p>
       <w:pPr>
         <w:pStyle w:val="Heading2"/>
       </w:pPr>
-      <w:bookmarkStart w:id="40" w:name="_Toc135085806"/>
+      <w:bookmarkStart w:id="42" w:name="_Toc135085806"/>
       <w:r>
         <w:t>parametric and non-parametric inferential statistical techniques</w:t>
       </w:r>
-      <w:bookmarkEnd w:id="40"/>
+      <w:bookmarkEnd w:id="42"/>
     </w:p>
     <w:p>
       <w:pPr>
@@ -7181,11 +7652,11 @@
       <w:pPr>
         <w:pStyle w:val="Heading2"/>
       </w:pPr>
-      <w:bookmarkStart w:id="41" w:name="_Toc135085807"/>
+      <w:bookmarkStart w:id="43" w:name="_Toc135085807"/>
       <w:r>
         <w:t>challenges</w:t>
       </w:r>
-      <w:bookmarkEnd w:id="41"/>
+      <w:bookmarkEnd w:id="43"/>
     </w:p>
     <w:p>
       <w:r>
@@ -7196,23 +7667,24 @@
       <w:pPr>
         <w:pStyle w:val="Heading1"/>
       </w:pPr>
-      <w:bookmarkStart w:id="42" w:name="_Toc135085808"/>
-      <w:r>
+      <w:bookmarkStart w:id="44" w:name="_Toc135085808"/>
+      <w:r>
+        <w:lastRenderedPageBreak/>
         <w:t>Machine learning for data analytics</w:t>
       </w:r>
       <w:bookmarkEnd w:id="29"/>
-      <w:bookmarkEnd w:id="42"/>
+      <w:bookmarkEnd w:id="44"/>
     </w:p>
     <w:p>
       <w:pPr>
         <w:pStyle w:val="Heading2"/>
       </w:pPr>
-      <w:bookmarkStart w:id="43" w:name="_Toc135085809"/>
-      <w:bookmarkStart w:id="44" w:name="_Toc132146031"/>
+      <w:bookmarkStart w:id="45" w:name="_Toc135085809"/>
+      <w:bookmarkStart w:id="46" w:name="_Toc132146031"/>
       <w:r>
         <w:t>Describe the rationale and justification for the choice of machine learning models</w:t>
       </w:r>
-      <w:bookmarkEnd w:id="43"/>
+      <w:bookmarkEnd w:id="45"/>
     </w:p>
     <w:p>
       <w:r>
@@ -7228,161 +7700,160 @@
       <w:pPr>
         <w:pStyle w:val="Heading2"/>
       </w:pPr>
-      <w:bookmarkStart w:id="45" w:name="_Toc135085810"/>
+      <w:bookmarkStart w:id="47" w:name="_Toc135085810"/>
+      <w:r>
+        <w:t>Perform a sentimental analysis for an appropriate construction topic</w:t>
+      </w:r>
+      <w:bookmarkEnd w:id="47"/>
+    </w:p>
+    <w:p>
+      <w:r>
+        <w:t>Collect and develop a dataset based on the construction topic related to Ireland as well as other parts of the world. Perform a sentimental analysis for an appropriate construction topic (e.g., house price, availability of labour etc…) for producers and consumers point of view in Ireland.</w:t>
+      </w:r>
+    </w:p>
+    <w:p>
+      <w:r>
+        <w:t>[0 - 25]</w:t>
+      </w:r>
+    </w:p>
+    <w:p>
+      <w:pPr>
+        <w:pStyle w:val="Heading2"/>
+      </w:pPr>
+      <w:bookmarkStart w:id="48" w:name="_Toc135085811"/>
+      <w:r>
+        <w:t>learning models</w:t>
+      </w:r>
+      <w:bookmarkEnd w:id="48"/>
+    </w:p>
+    <w:p>
+      <w:r>
+        <w:t>You should train and test for Supervised Learning and other appropriate metrics for unsupervised/ semi-supervised machine learning models that you have chosen. Use cross validation to provide authenticity of the modelling outcomes. You can apply dimensionality reduction methods to prepare the dataset based on your machine learning modelling requirements.</w:t>
+      </w:r>
+    </w:p>
+    <w:p>
+      <w:r>
+        <w:t>[0 - 30]</w:t>
+      </w:r>
+    </w:p>
+    <w:p>
+      <w:pPr>
+        <w:pStyle w:val="Heading2"/>
+      </w:pPr>
+      <w:bookmarkStart w:id="49" w:name="_Toc135085812"/>
+      <w:r>
+        <w:t>similarities and contrast of the Machine Learning modelling</w:t>
+      </w:r>
+      <w:bookmarkEnd w:id="49"/>
+    </w:p>
+    <w:p>
+      <w:r>
+        <w:t>A Table or graphics should be provided to illustrate the similarities and contrast of the Machine Learning modelling outcomes based on the scoring metric used for the analysis of the above-mentioned scenario. Discuss and elaborate your understanding clearly.</w:t>
+      </w:r>
+    </w:p>
+    <w:p>
+      <w:r>
+        <w:t>[0 - 15]</w:t>
+      </w:r>
+    </w:p>
+    <w:p>
+      <w:pPr>
+        <w:pStyle w:val="Heading1"/>
+      </w:pPr>
+      <w:bookmarkStart w:id="50" w:name="_Toc135085813"/>
       <w:r>
         <w:lastRenderedPageBreak/>
-        <w:t>Perform a sentimental analysis for an appropriate construction topic</w:t>
-      </w:r>
-      <w:bookmarkEnd w:id="45"/>
-    </w:p>
-    <w:p>
-      <w:r>
-        <w:t>Collect and develop a dataset based on the construction topic related to Ireland as well as other parts of the world. Perform a sentimental analysis for an appropriate construction topic (e.g., house price, availability of labour etc…) for producers and consumers point of view in Ireland.</w:t>
-      </w:r>
-    </w:p>
-    <w:p>
-      <w:r>
-        <w:t>[0 - 25]</w:t>
-      </w:r>
+        <w:t>Programming</w:t>
+      </w:r>
+      <w:bookmarkEnd w:id="46"/>
+      <w:bookmarkEnd w:id="50"/>
     </w:p>
     <w:p>
       <w:pPr>
         <w:pStyle w:val="Heading2"/>
       </w:pPr>
-      <w:bookmarkStart w:id="46" w:name="_Toc135085811"/>
-      <w:r>
-        <w:t>learning models</w:t>
-      </w:r>
-      <w:bookmarkEnd w:id="46"/>
-    </w:p>
-    <w:p>
-      <w:r>
-        <w:t>You should train and test for Supervised Learning and other appropriate metrics for unsupervised/ semi-supervised machine learning models that you have chosen. Use cross validation to provide authenticity of the modelling outcomes. You can apply dimensionality reduction methods to prepare the dataset based on your machine learning modelling requirements.</w:t>
-      </w:r>
-    </w:p>
-    <w:p>
-      <w:r>
-        <w:t>[0 - 30]</w:t>
+      <w:bookmarkStart w:id="51" w:name="_Toc135085814"/>
+      <w:bookmarkStart w:id="52" w:name="_Toc132146033"/>
+      <w:r>
+        <w:t>Programming</w:t>
+      </w:r>
+      <w:bookmarkEnd w:id="51"/>
+    </w:p>
+    <w:p>
+      <w:r>
+        <w:t>Programming: The project must be explored programmatically: this means that you must implement suitable Python tools (code and/or libraries) to complete the analysis required. All of this is to be implemented in a Jupyter Notebook. [0-20]</w:t>
       </w:r>
     </w:p>
     <w:p>
       <w:pPr>
         <w:pStyle w:val="Heading2"/>
       </w:pPr>
-      <w:bookmarkStart w:id="47" w:name="_Toc135085812"/>
-      <w:r>
-        <w:t>similarities and contrast of the Machine Learning modelling</w:t>
-      </w:r>
-      <w:bookmarkEnd w:id="47"/>
-    </w:p>
-    <w:p>
-      <w:r>
-        <w:t>A Table or graphics should be provided to illustrate the similarities and contrast of the Machine Learning modelling outcomes based on the scoring metric used for the analysis of the above-mentioned scenario. Discuss and elaborate your understanding clearly.</w:t>
-      </w:r>
-    </w:p>
-    <w:p>
-      <w:r>
-        <w:t>[0 - 15]</w:t>
+      <w:bookmarkStart w:id="53" w:name="_Toc135085815"/>
+      <w:r>
+        <w:t>Data structures</w:t>
+      </w:r>
+      <w:bookmarkEnd w:id="53"/>
+    </w:p>
+    <w:p>
+      <w:r>
+        <w:t>Data structures: You are required to gather and process data that has been stored in at least two distinct formats. For example, this can be data in a CSV file, from a MySQL database or from a web API in JSON format. [0-20]</w:t>
+      </w:r>
+    </w:p>
+    <w:p>
+      <w:pPr>
+        <w:pStyle w:val="Heading2"/>
+      </w:pPr>
+      <w:bookmarkStart w:id="54" w:name="_Toc135085816"/>
+      <w:r>
+        <w:t>Testing &amp; Optimisation</w:t>
+      </w:r>
+      <w:bookmarkEnd w:id="54"/>
+    </w:p>
+    <w:p>
+      <w:bookmarkStart w:id="55" w:name="_Hlk135085601"/>
+      <w:r>
+        <w:t>Testing &amp; Optimisation</w:t>
+      </w:r>
+      <w:bookmarkEnd w:id="55"/>
+      <w:r>
+        <w:t>: You are required to document and evaluate a testing and optimisation strategy for your analysis. As part of this, you may want to plan and document how you ensured your code is doing what it is meant to, as well as ensuring that the code is making good use of your resources (eg computing, time etc). Note any trade-offs that you've made in these areas. [0-20]</w:t>
+      </w:r>
+    </w:p>
+    <w:p>
+      <w:pPr>
+        <w:pStyle w:val="Heading2"/>
+      </w:pPr>
+      <w:bookmarkStart w:id="56" w:name="_Toc135085817"/>
+      <w:r>
+        <w:t>Data manipulation</w:t>
+      </w:r>
+      <w:bookmarkEnd w:id="56"/>
+    </w:p>
+    <w:p>
+      <w:r>
+        <w:t>Data manipulation: For each of the different data sources, compare and contrast at least two relevant libraries and techniques for a) processing and b) aggregating the respective data, in order to justify your chosen libraries/techniques. [0-20]</w:t>
       </w:r>
     </w:p>
     <w:p>
       <w:pPr>
         <w:pStyle w:val="Heading1"/>
       </w:pPr>
-      <w:bookmarkStart w:id="48" w:name="_Toc135085813"/>
-      <w:r>
-        <w:t>Programming</w:t>
-      </w:r>
-      <w:bookmarkEnd w:id="44"/>
-      <w:bookmarkEnd w:id="48"/>
-    </w:p>
-    <w:p>
-      <w:pPr>
-        <w:pStyle w:val="Heading2"/>
-      </w:pPr>
-      <w:bookmarkStart w:id="49" w:name="_Toc135085814"/>
-      <w:bookmarkStart w:id="50" w:name="_Toc132146033"/>
-      <w:r>
-        <w:t>Programming</w:t>
-      </w:r>
-      <w:bookmarkEnd w:id="49"/>
-    </w:p>
-    <w:p>
-      <w:r>
-        <w:t>Programming: The project must be explored programmatically: this means that you must implement suitable Python tools (code and/or libraries) to complete the analysis required. All of this is to be implemented in a Jupyter Notebook. [0-20]</w:t>
-      </w:r>
-    </w:p>
-    <w:p>
-      <w:pPr>
-        <w:pStyle w:val="Heading2"/>
-      </w:pPr>
-      <w:bookmarkStart w:id="51" w:name="_Toc135085815"/>
-      <w:r>
-        <w:t>Data structures</w:t>
-      </w:r>
-      <w:bookmarkEnd w:id="51"/>
-    </w:p>
-    <w:p>
-      <w:r>
-        <w:t>Data structures: You are required to gather and process data that has been stored in at least two distinct formats. For example, this can be data in a CSV file, from a MySQL database or from a web API in JSON format. [0-20]</w:t>
-      </w:r>
-    </w:p>
-    <w:p>
-      <w:pPr>
-        <w:pStyle w:val="Heading2"/>
-      </w:pPr>
-      <w:bookmarkStart w:id="52" w:name="_Toc135085816"/>
-      <w:r>
-        <w:lastRenderedPageBreak/>
-        <w:t>Testing &amp; Optimisation</w:t>
-      </w:r>
-      <w:bookmarkEnd w:id="52"/>
-    </w:p>
-    <w:p>
-      <w:bookmarkStart w:id="53" w:name="_Hlk135085601"/>
-      <w:r>
-        <w:t>Testing &amp; Optimisation</w:t>
-      </w:r>
-      <w:bookmarkEnd w:id="53"/>
-      <w:r>
-        <w:t>: You are required to document and evaluate a testing and optimisation strategy for your analysis. As part of this, you may want to plan and document how you ensured your code is doing what it is meant to, as well as ensuring that the code is making good use of your resources (eg computing, time etc). Note any trade-offs that you've made in these areas. [0-20]</w:t>
-      </w:r>
-    </w:p>
-    <w:p>
-      <w:pPr>
-        <w:pStyle w:val="Heading2"/>
-      </w:pPr>
-      <w:bookmarkStart w:id="54" w:name="_Toc135085817"/>
-      <w:r>
-        <w:t>Data manipulation</w:t>
-      </w:r>
-      <w:bookmarkEnd w:id="54"/>
-    </w:p>
-    <w:p>
-      <w:r>
-        <w:t>Data manipulation: For each of the different data sources, compare and contrast at least two relevant libraries and techniques for a) processing and b) aggregating the respective data, in order to justify your chosen libraries/techniques. [0-20]</w:t>
-      </w:r>
-    </w:p>
+      <w:bookmarkStart w:id="57" w:name="_Toc135085818"/>
+      <w:r>
+        <w:t>Conclusion</w:t>
+      </w:r>
+      <w:bookmarkEnd w:id="57"/>
+    </w:p>
+    <w:p/>
     <w:p>
       <w:pPr>
         <w:pStyle w:val="Heading1"/>
       </w:pPr>
-      <w:bookmarkStart w:id="55" w:name="_Toc135085818"/>
-      <w:r>
-        <w:t>Conclusion</w:t>
-      </w:r>
-      <w:bookmarkEnd w:id="55"/>
-    </w:p>
-    <w:p/>
-    <w:p>
-      <w:pPr>
-        <w:pStyle w:val="Heading1"/>
-      </w:pPr>
-      <w:bookmarkStart w:id="56" w:name="_Toc135085819"/>
+      <w:bookmarkStart w:id="58" w:name="_Toc135085819"/>
       <w:r>
         <w:t>Next Steps</w:t>
       </w:r>
-      <w:bookmarkEnd w:id="56"/>
+      <w:bookmarkEnd w:id="58"/>
     </w:p>
     <w:p/>
     <w:p/>
@@ -7393,7 +7864,7 @@
     <w:p/>
     <w:p/>
     <w:p/>
-    <w:bookmarkStart w:id="57" w:name="_Toc135085820" w:displacedByCustomXml="next"/>
+    <w:bookmarkStart w:id="59" w:name="_Toc135085820" w:displacedByCustomXml="next"/>
     <w:sdt>
       <w:sdtPr>
         <w:rPr>
@@ -7416,8 +7887,8 @@
           <w:r>
             <w:t>References</w:t>
           </w:r>
-          <w:bookmarkEnd w:id="50"/>
-          <w:bookmarkEnd w:id="57"/>
+          <w:bookmarkEnd w:id="52"/>
+          <w:bookmarkEnd w:id="59"/>
         </w:p>
         <w:sdt>
           <w:sdtPr>
@@ -8847,6 +9318,119 @@
     </w:lvl>
   </w:abstractNum>
   <w:abstractNum w:abstractNumId="11" w15:restartNumberingAfterBreak="0">
+    <w:nsid w:val="75307C5E"/>
+    <w:multiLevelType w:val="hybridMultilevel"/>
+    <w:tmpl w:val="10F83E1E"/>
+    <w:lvl w:ilvl="0" w:tplc="18090001">
+      <w:start w:val="1"/>
+      <w:numFmt w:val="bullet"/>
+      <w:lvlText w:val=""/>
+      <w:lvlJc w:val="left"/>
+      <w:pPr>
+        <w:ind w:left="720" w:hanging="360"/>
+      </w:pPr>
+      <w:rPr>
+        <w:rFonts w:ascii="Symbol" w:hAnsi="Symbol" w:hint="default"/>
+      </w:rPr>
+    </w:lvl>
+    <w:lvl w:ilvl="1" w:tplc="18090003" w:tentative="1">
+      <w:start w:val="1"/>
+      <w:numFmt w:val="bullet"/>
+      <w:lvlText w:val="o"/>
+      <w:lvlJc w:val="left"/>
+      <w:pPr>
+        <w:ind w:left="1440" w:hanging="360"/>
+      </w:pPr>
+      <w:rPr>
+        <w:rFonts w:ascii="Courier New" w:hAnsi="Courier New" w:cs="Courier New" w:hint="default"/>
+      </w:rPr>
+    </w:lvl>
+    <w:lvl w:ilvl="2" w:tplc="18090005" w:tentative="1">
+      <w:start w:val="1"/>
+      <w:numFmt w:val="bullet"/>
+      <w:lvlText w:val=""/>
+      <w:lvlJc w:val="left"/>
+      <w:pPr>
+        <w:ind w:left="2160" w:hanging="360"/>
+      </w:pPr>
+      <w:rPr>
+        <w:rFonts w:ascii="Wingdings" w:hAnsi="Wingdings" w:hint="default"/>
+      </w:rPr>
+    </w:lvl>
+    <w:lvl w:ilvl="3" w:tplc="18090001" w:tentative="1">
+      <w:start w:val="1"/>
+      <w:numFmt w:val="bullet"/>
+      <w:lvlText w:val=""/>
+      <w:lvlJc w:val="left"/>
+      <w:pPr>
+        <w:ind w:left="2880" w:hanging="360"/>
+      </w:pPr>
+      <w:rPr>
+        <w:rFonts w:ascii="Symbol" w:hAnsi="Symbol" w:hint="default"/>
+      </w:rPr>
+    </w:lvl>
+    <w:lvl w:ilvl="4" w:tplc="18090003" w:tentative="1">
+      <w:start w:val="1"/>
+      <w:numFmt w:val="bullet"/>
+      <w:lvlText w:val="o"/>
+      <w:lvlJc w:val="left"/>
+      <w:pPr>
+        <w:ind w:left="3600" w:hanging="360"/>
+      </w:pPr>
+      <w:rPr>
+        <w:rFonts w:ascii="Courier New" w:hAnsi="Courier New" w:cs="Courier New" w:hint="default"/>
+      </w:rPr>
+    </w:lvl>
+    <w:lvl w:ilvl="5" w:tplc="18090005" w:tentative="1">
+      <w:start w:val="1"/>
+      <w:numFmt w:val="bullet"/>
+      <w:lvlText w:val=""/>
+      <w:lvlJc w:val="left"/>
+      <w:pPr>
+        <w:ind w:left="4320" w:hanging="360"/>
+      </w:pPr>
+      <w:rPr>
+        <w:rFonts w:ascii="Wingdings" w:hAnsi="Wingdings" w:hint="default"/>
+      </w:rPr>
+    </w:lvl>
+    <w:lvl w:ilvl="6" w:tplc="18090001" w:tentative="1">
+      <w:start w:val="1"/>
+      <w:numFmt w:val="bullet"/>
+      <w:lvlText w:val=""/>
+      <w:lvlJc w:val="left"/>
+      <w:pPr>
+        <w:ind w:left="5040" w:hanging="360"/>
+      </w:pPr>
+      <w:rPr>
+        <w:rFonts w:ascii="Symbol" w:hAnsi="Symbol" w:hint="default"/>
+      </w:rPr>
+    </w:lvl>
+    <w:lvl w:ilvl="7" w:tplc="18090003" w:tentative="1">
+      <w:start w:val="1"/>
+      <w:numFmt w:val="bullet"/>
+      <w:lvlText w:val="o"/>
+      <w:lvlJc w:val="left"/>
+      <w:pPr>
+        <w:ind w:left="5760" w:hanging="360"/>
+      </w:pPr>
+      <w:rPr>
+        <w:rFonts w:ascii="Courier New" w:hAnsi="Courier New" w:cs="Courier New" w:hint="default"/>
+      </w:rPr>
+    </w:lvl>
+    <w:lvl w:ilvl="8" w:tplc="18090005" w:tentative="1">
+      <w:start w:val="1"/>
+      <w:numFmt w:val="bullet"/>
+      <w:lvlText w:val=""/>
+      <w:lvlJc w:val="left"/>
+      <w:pPr>
+        <w:ind w:left="6480" w:hanging="360"/>
+      </w:pPr>
+      <w:rPr>
+        <w:rFonts w:ascii="Wingdings" w:hAnsi="Wingdings" w:hint="default"/>
+      </w:rPr>
+    </w:lvl>
+  </w:abstractNum>
+  <w:abstractNum w:abstractNumId="12" w15:restartNumberingAfterBreak="0">
     <w:nsid w:val="7BD74AE2"/>
     <w:multiLevelType w:val="hybridMultilevel"/>
     <w:tmpl w:val="F0DE37EC"/>
@@ -8981,7 +9565,7 @@
     <w:abstractNumId w:val="3"/>
   </w:num>
   <w:num w:numId="8" w16cid:durableId="2017681780">
-    <w:abstractNumId w:val="11"/>
+    <w:abstractNumId w:val="12"/>
   </w:num>
   <w:num w:numId="9" w16cid:durableId="515847263">
     <w:abstractNumId w:val="8"/>
@@ -8994,6 +9578,9 @@
   </w:num>
   <w:num w:numId="12" w16cid:durableId="1544904014">
     <w:abstractNumId w:val="6"/>
+  </w:num>
+  <w:num w:numId="13" w16cid:durableId="1813210755">
+    <w:abstractNumId w:val="11"/>
   </w:num>
 </w:numbering>
 </file>

</xml_diff>

<commit_message>
working on report marrying up notebook to report
</commit_message>
<xml_diff>
--- a/CA2_SheamusClifford.docx
+++ b/CA2_SheamusClifford.docx
@@ -2767,26 +2767,15 @@
       <w:bookmarkEnd w:id="9"/>
     </w:p>
     <w:p>
-      <w:pPr>
-        <w:rPr>
-          <w:b/>
-          <w:bCs/>
-        </w:rPr>
-      </w:pPr>
-      <w:r>
-        <w:rPr>
-          <w:b/>
-          <w:bCs/>
-        </w:rPr>
-        <w:t>Discuss in detail the process of acquiring your raw data, detailing the positive and/or negative aspects of your research and acquisition. This should include the relevance and implications of any and all licensing/permissions associated with the data. [0-</w:t>
+      <w:r>
+        <w:t xml:space="preserve">As per the </w:t>
+      </w:r>
+      <w:r>
+        <w:t xml:space="preserve">Scenario presented for this </w:t>
       </w:r>
       <w:commentRangeStart w:id="11"/>
       <w:r>
-        <w:rPr>
-          <w:b/>
-          <w:bCs/>
-        </w:rPr>
-        <w:t>15</w:t>
+        <w:t>report</w:t>
       </w:r>
       <w:commentRangeEnd w:id="11"/>
       <w:r>
@@ -2796,32 +2785,6 @@
         <w:commentReference w:id="11"/>
       </w:r>
       <w:r>
-        <w:rPr>
-          <w:b/>
-          <w:bCs/>
-        </w:rPr>
-        <w:t>]</w:t>
-      </w:r>
-    </w:p>
-    <w:p>
-      <w:r>
-        <w:t xml:space="preserve">As per the </w:t>
-      </w:r>
-      <w:r>
-        <w:t xml:space="preserve">Scenario presented for this </w:t>
-      </w:r>
-      <w:commentRangeStart w:id="12"/>
-      <w:r>
-        <w:t>report</w:t>
-      </w:r>
-      <w:commentRangeEnd w:id="12"/>
-      <w:r>
-        <w:rPr>
-          <w:rStyle w:val="CommentReference"/>
-        </w:rPr>
-        <w:commentReference w:id="12"/>
-      </w:r>
-      <w:r>
         <w:t xml:space="preserve"> </w:t>
       </w:r>
       <w:r>
@@ -2843,7 +2806,13 @@
         <w:t>European countries</w:t>
       </w:r>
       <w:r>
-        <w:t xml:space="preserve">, which is the chose </w:t>
+        <w:t>, which is the chose</w:t>
+      </w:r>
+      <w:r>
+        <w:t>n</w:t>
+      </w:r>
+      <w:r>
+        <w:t xml:space="preserve"> </w:t>
       </w:r>
       <w:r>
         <w:t>geographical area of comparison for this report</w:t>
@@ -3070,7 +3039,6 @@
         </w:numPr>
       </w:pPr>
       <w:r>
-        <w:lastRenderedPageBreak/>
         <w:t>when re-use involves modifications to the data or text, this must be stated clearly to the end user of the information.</w:t>
       </w:r>
       <w:sdt>
@@ -3128,6 +3096,7 @@
         </w:numPr>
       </w:pPr>
       <w:r>
+        <w:lastRenderedPageBreak/>
         <w:t>37 EU member states, including Ireland were selected</w:t>
       </w:r>
       <w:r>
@@ -3311,81 +3280,36 @@
       <w:pPr>
         <w:pStyle w:val="Heading2"/>
       </w:pPr>
-      <w:bookmarkStart w:id="13" w:name="_Toc135085800"/>
-      <w:bookmarkStart w:id="14" w:name="_Ref135491086"/>
-      <w:bookmarkStart w:id="15" w:name="_Ref135491105"/>
+      <w:bookmarkStart w:id="12" w:name="_Toc135085800"/>
+      <w:bookmarkStart w:id="13" w:name="_Ref135491086"/>
+      <w:bookmarkStart w:id="14" w:name="_Ref135491105"/>
       <w:r>
         <w:t>Exploratory Data Analysis</w:t>
       </w:r>
+      <w:bookmarkEnd w:id="12"/>
       <w:bookmarkEnd w:id="13"/>
       <w:bookmarkEnd w:id="14"/>
-      <w:bookmarkEnd w:id="15"/>
-    </w:p>
-    <w:p>
-      <w:pPr>
-        <w:rPr>
-          <w:b/>
-          <w:bCs/>
-        </w:rPr>
-      </w:pPr>
-      <w:r>
-        <w:rPr>
-          <w:b/>
-          <w:bCs/>
-        </w:rPr>
-        <w:t>Exploratory Data Analysis helps to identify patterns, inconsistencies, anomalies, missing data, and other attributes and issues in data sets so problems can be addressed. Evaluate your raw data and detail, in depth, the various attributes and issues that you find. Your evaluation should reference evidence to support your  chosen methodology and use visualizations to illustrate your findings.[0-</w:t>
-      </w:r>
-      <w:commentRangeStart w:id="16"/>
-      <w:r>
-        <w:rPr>
-          <w:b/>
-          <w:bCs/>
-        </w:rPr>
-        <w:t>25</w:t>
-      </w:r>
-      <w:commentRangeEnd w:id="16"/>
+    </w:p>
+    <w:p>
+      <w:r>
+        <w:t xml:space="preserve">Initially data </w:t>
+      </w:r>
+      <w:commentRangeStart w:id="15"/>
+      <w:r>
+        <w:t>from</w:t>
+      </w:r>
+      <w:commentRangeEnd w:id="15"/>
       <w:r>
         <w:rPr>
           <w:rStyle w:val="CommentReference"/>
         </w:rPr>
-        <w:commentReference w:id="16"/>
-      </w:r>
-      <w:r>
-        <w:rPr>
-          <w:b/>
-          <w:bCs/>
-        </w:rPr>
-        <w:t>]</w:t>
-      </w:r>
-    </w:p>
-    <w:p>
-      <w:r>
-        <w:t xml:space="preserve">Initially data </w:t>
-      </w:r>
-      <w:commentRangeStart w:id="17"/>
-      <w:r>
-        <w:t>from</w:t>
-      </w:r>
-      <w:commentRangeEnd w:id="17"/>
-      <w:r>
-        <w:rPr>
-          <w:rStyle w:val="CommentReference"/>
-        </w:rPr>
-        <w:commentReference w:id="17"/>
+        <w:commentReference w:id="15"/>
       </w:r>
       <w:r>
         <w:t xml:space="preserve"> </w:t>
       </w:r>
       <w:r>
-        <w:t xml:space="preserve">was </w:t>
-      </w:r>
-      <w:proofErr w:type="spellStart"/>
-      <w:r>
-        <w:t>inported</w:t>
-      </w:r>
-      <w:proofErr w:type="spellEnd"/>
-      <w:r>
-        <w:t xml:space="preserve"> in CSV format</w:t>
+        <w:t>was inported in CSV format</w:t>
       </w:r>
       <w:r>
         <w:t xml:space="preserve"> into </w:t>
@@ -3397,15 +3321,7 @@
         <w:t xml:space="preserve"> notebook </w:t>
       </w:r>
       <w:r>
-        <w:t>‘</w:t>
-      </w:r>
-      <w:proofErr w:type="spellStart"/>
-      <w:r>
-        <w:t>ConstructionData.ipynb</w:t>
-      </w:r>
-      <w:proofErr w:type="spellEnd"/>
-      <w:r>
-        <w:t>’</w:t>
+        <w:t>‘ConstructionData.ipynb’</w:t>
       </w:r>
       <w:sdt>
         <w:sdtPr>
@@ -3448,34 +3364,27 @@
         <w:t xml:space="preserve"> section 2.1</w:t>
       </w:r>
       <w:r>
-        <w:t xml:space="preserve"> and converted to pandas </w:t>
-      </w:r>
-      <w:proofErr w:type="spellStart"/>
-      <w:r>
-        <w:t>dataframe</w:t>
-      </w:r>
-      <w:proofErr w:type="spellEnd"/>
+        <w:t xml:space="preserve"> and converted to pandas dataframe</w:t>
+      </w:r>
       <w:r>
         <w:t xml:space="preserve">. </w:t>
       </w:r>
     </w:p>
     <w:p>
       <w:r>
-        <w:t>First look at the dataset ‘</w:t>
-      </w:r>
-      <w:proofErr w:type="spellStart"/>
-      <w:r>
-        <w:t>ConstructionData.ipynb</w:t>
-      </w:r>
-      <w:proofErr w:type="spellEnd"/>
-      <w:r>
-        <w:t xml:space="preserve">’ </w:t>
+        <w:t xml:space="preserve">First look at the dataset ‘ConstructionData.ipynb’ </w:t>
       </w:r>
       <w:r>
         <w:t>section 2.2</w:t>
       </w:r>
       <w:r>
-        <w:t xml:space="preserve"> we can see there is 10 columns</w:t>
+        <w:t xml:space="preserve"> we can see there is 1</w:t>
+      </w:r>
+      <w:r>
+        <w:t>1</w:t>
+      </w:r>
+      <w:r>
+        <w:t xml:space="preserve"> columns</w:t>
       </w:r>
       <w:r>
         <w:t>, 2 of the</w:t>
@@ -3547,15 +3456,11 @@
         <w:jc w:val="center"/>
       </w:pPr>
       <w:r>
-        <w:rPr>
-          <w:noProof/>
-        </w:rPr>
-        <w:lastRenderedPageBreak/>
         <w:drawing>
-          <wp:inline distT="0" distB="0" distL="0" distR="0" wp14:anchorId="3685F9A3" wp14:editId="66453ED9">
-            <wp:extent cx="4198925" cy="1971040"/>
-            <wp:effectExtent l="0" t="0" r="0" b="0"/>
-            <wp:docPr id="1" name="Picture 1" descr="A black background with white text&#10;&#10;Description automatically generated with low confidence"/>
+          <wp:inline distT="0" distB="0" distL="0" distR="0" wp14:anchorId="196AA148" wp14:editId="0294C354">
+            <wp:extent cx="3842325" cy="2505642"/>
+            <wp:effectExtent l="0" t="0" r="6350" b="9525"/>
+            <wp:docPr id="1" name="Picture 1" descr="A screenshot of a computer&#10;&#10;Description automatically generated"/>
             <wp:cNvGraphicFramePr>
               <a:graphicFrameLocks xmlns:a="http://schemas.openxmlformats.org/drawingml/2006/main" noChangeAspect="1"/>
             </wp:cNvGraphicFramePr>
@@ -3563,30 +3468,23 @@
               <a:graphicData uri="http://schemas.openxmlformats.org/drawingml/2006/picture">
                 <pic:pic xmlns:pic="http://schemas.openxmlformats.org/drawingml/2006/picture">
                   <pic:nvPicPr>
-                    <pic:cNvPr id="1" name="Picture 1" descr="A black background with white text&#10;&#10;Description automatically generated with low confidence"/>
+                    <pic:cNvPr id="1" name="Picture 1" descr="A screenshot of a computer&#10;&#10;Description automatically generated"/>
                     <pic:cNvPicPr/>
                   </pic:nvPicPr>
-                  <pic:blipFill rotWithShape="1">
+                  <pic:blipFill>
                     <a:blip r:embed="rId13"/>
-                    <a:srcRect r="26740"/>
-                    <a:stretch/>
+                    <a:stretch>
+                      <a:fillRect/>
+                    </a:stretch>
                   </pic:blipFill>
-                  <pic:spPr bwMode="auto">
+                  <pic:spPr>
                     <a:xfrm>
                       <a:off x="0" y="0"/>
-                      <a:ext cx="4198925" cy="1971040"/>
+                      <a:ext cx="3860307" cy="2517369"/>
                     </a:xfrm>
                     <a:prstGeom prst="rect">
                       <a:avLst/>
                     </a:prstGeom>
-                    <a:ln>
-                      <a:noFill/>
-                    </a:ln>
-                    <a:extLst>
-                      <a:ext uri="{53640926-AAD7-44D8-BBD7-CCE9431645EC}">
-                        <a14:shadowObscured xmlns:a14="http://schemas.microsoft.com/office/drawing/2010/main"/>
-                      </a:ext>
-                    </a:extLst>
                   </pic:spPr>
                 </pic:pic>
               </a:graphicData>
@@ -3602,7 +3500,7 @@
           <w:noProof/>
         </w:rPr>
       </w:pPr>
-      <w:bookmarkStart w:id="18" w:name="_Ref135263252"/>
+      <w:bookmarkStart w:id="16" w:name="_Ref135263252"/>
       <w:r>
         <w:t xml:space="preserve">Figure </w:t>
       </w:r>
@@ -3614,7 +3512,7 @@
           <w:t>1</w:t>
         </w:r>
       </w:fldSimple>
-      <w:bookmarkEnd w:id="18"/>
+      <w:bookmarkEnd w:id="16"/>
       <w:r>
         <w:rPr>
           <w:noProof/>
@@ -3624,6 +3522,7 @@
     </w:p>
     <w:p>
       <w:r>
+        <w:lastRenderedPageBreak/>
         <w:t xml:space="preserve">From </w:t>
       </w:r>
       <w:r>
@@ -3722,16 +3621,16 @@
       <w:r>
         <w:t xml:space="preserve">the OBS_FLAG </w:t>
       </w:r>
-      <w:commentRangeStart w:id="19"/>
+      <w:commentRangeStart w:id="17"/>
       <w:r>
         <w:t>column</w:t>
       </w:r>
-      <w:commentRangeEnd w:id="19"/>
+      <w:commentRangeEnd w:id="17"/>
       <w:r>
         <w:rPr>
           <w:rStyle w:val="CommentReference"/>
         </w:rPr>
-        <w:commentReference w:id="19"/>
+        <w:commentReference w:id="17"/>
       </w:r>
       <w:r>
         <w:t>.</w:t>
@@ -3742,40 +3641,24 @@
         <w:t xml:space="preserve">6 other columns </w:t>
       </w:r>
       <w:r>
-        <w:t>‘DATAFLOW’, ‘LAST UPDATE’, ‘</w:t>
-      </w:r>
-      <w:proofErr w:type="spellStart"/>
-      <w:r>
-        <w:t>freq</w:t>
-      </w:r>
-      <w:proofErr w:type="spellEnd"/>
-      <w:r>
-        <w:t>’</w:t>
-      </w:r>
-      <w:r>
-        <w:t>, ‘unit’,</w:t>
-      </w:r>
-      <w:proofErr w:type="spellStart"/>
-      <w:r>
-        <w:t>s_adj</w:t>
-      </w:r>
-      <w:proofErr w:type="spellEnd"/>
-      <w:r>
-        <w:t>’ and ‘nace</w:t>
+        <w:t>‘DATAFLOW’, ‘LAST UPDATE’, ‘freq’</w:t>
+      </w:r>
+      <w:r>
+        <w:t>, ‘unit’,s_adj’ and ‘nace</w:t>
       </w:r>
       <w:r>
         <w:t xml:space="preserve">_r2’ contain single recurring </w:t>
       </w:r>
-      <w:commentRangeStart w:id="20"/>
+      <w:commentRangeStart w:id="18"/>
       <w:r>
         <w:t>values</w:t>
       </w:r>
-      <w:commentRangeEnd w:id="20"/>
+      <w:commentRangeEnd w:id="18"/>
       <w:r>
         <w:rPr>
           <w:rStyle w:val="CommentReference"/>
         </w:rPr>
-        <w:commentReference w:id="20"/>
+        <w:commentReference w:id="18"/>
       </w:r>
       <w:r>
         <w:t xml:space="preserve"> which are</w:t>
@@ -3795,51 +3678,23 @@
       <w:r>
         <w:t xml:space="preserve">, see </w:t>
       </w:r>
-      <w:proofErr w:type="spellStart"/>
-      <w:r>
-        <w:t>ConstructionData</w:t>
-      </w:r>
-      <w:proofErr w:type="spellEnd"/>
-      <w:r>
-        <w:t xml:space="preserve"> notebook section 2.4.</w:t>
+      <w:r>
+        <w:t>ConstructionData notebook section 2.4.</w:t>
       </w:r>
     </w:p>
     <w:p>
       <w:pPr>
         <w:pStyle w:val="Heading2"/>
       </w:pPr>
-      <w:bookmarkStart w:id="21" w:name="_Toc135085801"/>
+      <w:bookmarkStart w:id="19" w:name="_Toc135085801"/>
       <w:r>
         <w:t>structure and enrich your data</w:t>
       </w:r>
-      <w:bookmarkEnd w:id="21"/>
-    </w:p>
-    <w:p>
-      <w:pPr>
-        <w:rPr>
-          <w:b/>
-          <w:bCs/>
-        </w:rPr>
-      </w:pPr>
-      <w:r>
-        <w:rPr>
-          <w:b/>
-          <w:bCs/>
-        </w:rPr>
-        <w:t>Taking into consideration the tasks required in the machine learning section, use appropriate data cleaning, engineering, extraction and/or other techniques to structure and enrich your data. Rationalize your decisions and implementation, including evidence of how your process has addressed the problems identified in the EDA (Exploratory Data Analysis) stage and how your structured data will assist in the analysis stage. This should include visualizations to illustrate your work and evidence to support your methodology.[0-30]</w:t>
-      </w:r>
-    </w:p>
-    <w:p>
-      <w:r>
-        <w:t>Looking at the data there is a column ‘</w:t>
-      </w:r>
-      <w:proofErr w:type="spellStart"/>
-      <w:r>
-        <w:t>indic</w:t>
-      </w:r>
-      <w:proofErr w:type="spellEnd"/>
-      <w:r>
-        <w:t>’</w:t>
+      <w:bookmarkEnd w:id="19"/>
+    </w:p>
+    <w:p>
+      <w:r>
+        <w:t>Looking at the data there is a column ‘indic’</w:t>
       </w:r>
       <w:r>
         <w:t xml:space="preserve"> colu</w:t>
@@ -3884,7 +3739,7 @@
         <w:fldChar w:fldCharType="end"/>
       </w:r>
       <w:r>
-        <w:t xml:space="preserve"> </w:t>
+        <w:t xml:space="preserve">, </w:t>
       </w:r>
       <w:r>
         <w:fldChar w:fldCharType="begin"/>
@@ -4019,7 +3874,6 @@
               <w:jc w:val="center"/>
             </w:pPr>
             <w:r>
-              <w:lastRenderedPageBreak/>
               <w:t>IS-WSI</w:t>
             </w:r>
           </w:p>
@@ -4045,7 +3899,7 @@
       <w:pPr>
         <w:pStyle w:val="Caption"/>
       </w:pPr>
-      <w:bookmarkStart w:id="22" w:name="_Ref135489806"/>
+      <w:bookmarkStart w:id="20" w:name="_Ref135489806"/>
       <w:r>
         <w:t xml:space="preserve">Table </w:t>
       </w:r>
@@ -4063,7 +3917,7 @@
       <w:r>
         <w:t>Indicator Reference</w:t>
       </w:r>
-      <w:bookmarkEnd w:id="22"/>
+      <w:bookmarkEnd w:id="20"/>
     </w:p>
     <w:p>
       <w:r>
@@ -4076,15 +3930,7 @@
         <w:t xml:space="preserve"> The</w:t>
       </w:r>
       <w:r>
-        <w:t xml:space="preserve"> separation of these values can be seen in </w:t>
-      </w:r>
-      <w:proofErr w:type="spellStart"/>
-      <w:r>
-        <w:t>constructionData</w:t>
-      </w:r>
-      <w:proofErr w:type="spellEnd"/>
-      <w:r>
-        <w:t xml:space="preserve"> notebook section </w:t>
+        <w:t xml:space="preserve"> separation of these values can be seen in constructionData notebook section </w:t>
       </w:r>
       <w:r>
         <w:t xml:space="preserve">2.4.1. </w:t>
@@ -4217,7 +4063,7 @@
       <w:pPr>
         <w:pStyle w:val="Caption"/>
       </w:pPr>
-      <w:bookmarkStart w:id="23" w:name="_Ref135491652"/>
+      <w:bookmarkStart w:id="21" w:name="_Ref135491652"/>
       <w:r>
         <w:t xml:space="preserve">Table </w:t>
       </w:r>
@@ -4241,7 +4087,7 @@
         </w:rPr>
         <w:t>Missing last values in df</w:t>
       </w:r>
-      <w:bookmarkEnd w:id="23"/>
+      <w:bookmarkEnd w:id="21"/>
     </w:p>
     <w:p/>
     <w:p>
@@ -4273,15 +4119,7 @@
         <w:t xml:space="preserve">, to ensure we have </w:t>
       </w:r>
       <w:r>
-        <w:t xml:space="preserve">all </w:t>
-      </w:r>
-      <w:proofErr w:type="spellStart"/>
-      <w:r>
-        <w:t>non zero</w:t>
-      </w:r>
-      <w:proofErr w:type="spellEnd"/>
-      <w:r>
-        <w:t xml:space="preserve"> data a check was carried out in notebook section </w:t>
+        <w:t xml:space="preserve">all non zero data a check was carried out in notebook section </w:t>
       </w:r>
       <w:r>
         <w:t xml:space="preserve">2.4.2 which showed no ‘0’ values. </w:t>
@@ -4292,48 +4130,27 @@
         <w:t xml:space="preserve">To aid the graphical </w:t>
       </w:r>
       <w:r>
-        <w:t>display further in the report an additional ‘</w:t>
-      </w:r>
-      <w:proofErr w:type="spellStart"/>
-      <w:r>
-        <w:t>country_name</w:t>
-      </w:r>
-      <w:proofErr w:type="spellEnd"/>
-      <w:r>
-        <w:t>’ column was added, using the ‘</w:t>
-      </w:r>
-      <w:proofErr w:type="spellStart"/>
-      <w:r>
-        <w:t>pycountry</w:t>
-      </w:r>
-      <w:proofErr w:type="spellEnd"/>
-      <w:r>
-        <w:t xml:space="preserve">’ </w:t>
-      </w:r>
-      <w:commentRangeStart w:id="24"/>
+        <w:t>display further in the report an additional ‘country_name’ column was added, using the ‘</w:t>
+      </w:r>
+      <w:r>
+        <w:t xml:space="preserve">pycountry’ </w:t>
+      </w:r>
+      <w:commentRangeStart w:id="22"/>
       <w:r>
         <w:t>library</w:t>
       </w:r>
-      <w:commentRangeEnd w:id="24"/>
+      <w:commentRangeEnd w:id="22"/>
       <w:r>
         <w:rPr>
           <w:rStyle w:val="CommentReference"/>
         </w:rPr>
-        <w:commentReference w:id="24"/>
+        <w:commentReference w:id="22"/>
       </w:r>
       <w:r>
         <w:t>, this library</w:t>
       </w:r>
       <w:r>
-        <w:t xml:space="preserve"> </w:t>
-      </w:r>
-      <w:proofErr w:type="spellStart"/>
-      <w:r>
-        <w:t>assignes</w:t>
-      </w:r>
-      <w:proofErr w:type="spellEnd"/>
-      <w:r>
-        <w:t xml:space="preserve"> a readable country name for each 2 letter country code in the ‘geo’ Column</w:t>
+        <w:t xml:space="preserve"> assignes a readable country name for each 2 letter country code in the ‘geo’ Column</w:t>
       </w:r>
       <w:r>
         <w:t>’</w:t>
@@ -4344,24 +4161,46 @@
       <w:r>
         <w:t>.</w:t>
       </w:r>
-    </w:p>
-    <w:p>
-      <w:r>
+      <w:r>
+        <w:t xml:space="preserve"> to confirm this was implemented for all countries a check was carried ot </w:t>
+      </w:r>
+      <w:r>
+        <w:t xml:space="preserve">at notebook 5.2 which shows one country did not have a country name assigned to it, country code </w:t>
+      </w:r>
+      <w:r>
+        <w:t>‘EL’. An online search</w:t>
+      </w:r>
+      <w:r>
+        <w:t xml:space="preserve"> showed this country to be ‘Greece’ </w:t>
+      </w:r>
+      <w:r>
+        <w:t xml:space="preserve">, the data was then filtered to check if Greece </w:t>
+      </w:r>
+      <w:r>
+        <w:t>existed, when confirmed not the correct country name was assigned</w:t>
+      </w:r>
+      <w:r>
+        <w:t>, notebook 5.4.</w:t>
+      </w:r>
+    </w:p>
+    <w:p>
+      <w:r>
+        <w:lastRenderedPageBreak/>
         <w:t xml:space="preserve">This change was applied to animated charts in </w:t>
       </w:r>
       <w:r>
         <w:t>notebook section 6.</w:t>
       </w:r>
-      <w:commentRangeStart w:id="25"/>
+      <w:commentRangeStart w:id="23"/>
       <w:r>
         <w:t>1</w:t>
       </w:r>
-      <w:commentRangeEnd w:id="25"/>
+      <w:commentRangeEnd w:id="23"/>
       <w:r>
         <w:rPr>
           <w:rStyle w:val="CommentReference"/>
         </w:rPr>
-        <w:commentReference w:id="25"/>
+        <w:commentReference w:id="23"/>
       </w:r>
       <w:r>
         <w:t>.</w:t>
@@ -4373,12 +4212,11 @@
       <w:pPr>
         <w:pStyle w:val="Heading2"/>
       </w:pPr>
-      <w:bookmarkStart w:id="26" w:name="_Toc135085802"/>
-      <w:r>
-        <w:lastRenderedPageBreak/>
+      <w:bookmarkStart w:id="24" w:name="_Toc135085802"/>
+      <w:r>
         <w:t>interactive dashboard</w:t>
       </w:r>
-      <w:bookmarkEnd w:id="26"/>
+      <w:bookmarkEnd w:id="24"/>
     </w:p>
     <w:p>
       <w:pPr>
@@ -4392,62 +4230,30 @@
           <w:b/>
           <w:bCs/>
         </w:rPr>
-        <w:t xml:space="preserve">Modern construction has a great dependence on technology and relies upon visualizations to communicate information, this includes web based, mobile based and many other digital transmission formats. Develop an interactive dashboard tailored to modern farmers, using tufts principles, to showcase the information/evidence gathered following your Machine Learning Analysis. Detail the rationale for approach and visualisation choices made during development. Note you may not use </w:t>
-      </w:r>
-      <w:proofErr w:type="spellStart"/>
-      <w:r>
-        <w:rPr>
-          <w:b/>
-          <w:bCs/>
-        </w:rPr>
-        <w:t>Powerbi</w:t>
-      </w:r>
-      <w:proofErr w:type="spellEnd"/>
-      <w:r>
-        <w:rPr>
-          <w:b/>
-          <w:bCs/>
-        </w:rPr>
-        <w:t xml:space="preserve">, </w:t>
-      </w:r>
-      <w:proofErr w:type="spellStart"/>
-      <w:r>
-        <w:rPr>
-          <w:b/>
-          <w:bCs/>
-        </w:rPr>
-        <w:t>rapidminer</w:t>
-      </w:r>
-      <w:proofErr w:type="spellEnd"/>
-      <w:r>
-        <w:rPr>
-          <w:b/>
-          <w:bCs/>
-        </w:rPr>
-        <w:t>, tableau or other such tools to accomplish this (at this stage).[0-30]</w:t>
+        <w:t>Modern construction has a great dependence on technology and relies upon visualizations to communicate information, this includes web based, mobile based and many other digital transmission formats. Develop an interactive dashboard tailored to modern farmers, using tufts principles, to showcase the information/evidence gathered following your Machine Learning Analysis. Detail the rationale for approach and visualisation choices made during development. Note you may not use Powerbi, rapidminer, tableau or other such tools to accomplish this (at this stage).[0-30]</w:t>
       </w:r>
     </w:p>
     <w:p>
       <w:pPr>
         <w:pStyle w:val="Heading1"/>
       </w:pPr>
-      <w:bookmarkStart w:id="27" w:name="_Toc135085803"/>
+      <w:bookmarkStart w:id="25" w:name="_Toc135085803"/>
       <w:r>
         <w:t>Statistics</w:t>
       </w:r>
       <w:bookmarkEnd w:id="10"/>
-      <w:bookmarkEnd w:id="27"/>
+      <w:bookmarkEnd w:id="25"/>
     </w:p>
     <w:p>
       <w:pPr>
         <w:pStyle w:val="Heading2"/>
       </w:pPr>
-      <w:bookmarkStart w:id="28" w:name="_Toc135085804"/>
-      <w:bookmarkStart w:id="29" w:name="_Toc132146029"/>
+      <w:bookmarkStart w:id="26" w:name="_Toc135085804"/>
+      <w:bookmarkStart w:id="27" w:name="_Toc132146029"/>
       <w:r>
         <w:t>summarise the dataset</w:t>
       </w:r>
-      <w:bookmarkEnd w:id="28"/>
+      <w:bookmarkEnd w:id="26"/>
     </w:p>
     <w:p>
       <w:pPr>
@@ -4468,7 +4274,7 @@
       <w:pPr>
         <w:pStyle w:val="Heading3"/>
       </w:pPr>
-      <w:bookmarkStart w:id="30" w:name="_Toc135085805"/>
+      <w:bookmarkStart w:id="28" w:name="_Toc135085805"/>
       <w:r>
         <w:t>Overall Dataset Summary</w:t>
       </w:r>
@@ -4636,15 +4442,7 @@
         <w:t>)</w:t>
       </w:r>
       <w:r>
-        <w:t xml:space="preserve"> the second is the readable country name (‘</w:t>
-      </w:r>
-      <w:proofErr w:type="spellStart"/>
-      <w:r>
-        <w:t>country_name</w:t>
-      </w:r>
-      <w:proofErr w:type="spellEnd"/>
-      <w:r>
-        <w:t>’</w:t>
+        <w:t xml:space="preserve"> the second is the readable country name (‘country_name’</w:t>
       </w:r>
       <w:r>
         <w:t xml:space="preserve"> column</w:t>
@@ -4691,10 +4489,10 @@
         </w:rPr>
         <w:lastRenderedPageBreak/>
         <w:drawing>
-          <wp:inline distT="0" distB="0" distL="0" distR="0" wp14:anchorId="0DF6D543" wp14:editId="516029E7">
-            <wp:extent cx="2867425" cy="2067213"/>
-            <wp:effectExtent l="0" t="0" r="9525" b="9525"/>
-            <wp:docPr id="3" name="Picture 3" descr="A screenshot of a computer&#10;&#10;Description automatically generated with medium confidence"/>
+          <wp:inline distT="0" distB="0" distL="0" distR="0" wp14:anchorId="0DF6D543" wp14:editId="7D12C6E1">
+            <wp:extent cx="2861777" cy="2067213"/>
+            <wp:effectExtent l="0" t="0" r="0" b="0"/>
+            <wp:docPr id="3" name="Picture 3"/>
             <wp:cNvGraphicFramePr>
               <a:graphicFrameLocks xmlns:a="http://schemas.openxmlformats.org/drawingml/2006/main" noChangeAspect="1"/>
             </wp:cNvGraphicFramePr>
@@ -4702,11 +4500,17 @@
               <a:graphicData uri="http://schemas.openxmlformats.org/drawingml/2006/picture">
                 <pic:pic xmlns:pic="http://schemas.openxmlformats.org/drawingml/2006/picture">
                   <pic:nvPicPr>
-                    <pic:cNvPr id="3" name="Picture 3" descr="A screenshot of a computer&#10;&#10;Description automatically generated with medium confidence"/>
+                    <pic:cNvPr id="3" name="Picture 3"/>
                     <pic:cNvPicPr/>
                   </pic:nvPicPr>
                   <pic:blipFill>
-                    <a:blip r:embed="rId15"/>
+                    <a:blip r:embed="rId15">
+                      <a:extLst>
+                        <a:ext uri="{28A0092B-C50C-407E-A947-70E740481C1C}">
+                          <a14:useLocalDpi xmlns:a14="http://schemas.microsoft.com/office/drawing/2010/main" val="0"/>
+                        </a:ext>
+                      </a:extLst>
+                    </a:blip>
                     <a:stretch>
                       <a:fillRect/>
                     </a:stretch>
@@ -4714,7 +4518,7 @@
                   <pic:spPr>
                     <a:xfrm>
                       <a:off x="0" y="0"/>
-                      <a:ext cx="2867425" cy="2067213"/>
+                      <a:ext cx="2861777" cy="2067213"/>
                     </a:xfrm>
                     <a:prstGeom prst="rect">
                       <a:avLst/>
@@ -4734,7 +4538,7 @@
           <w:noProof/>
         </w:rPr>
       </w:pPr>
-      <w:bookmarkStart w:id="31" w:name="_Ref135501039"/>
+      <w:bookmarkStart w:id="29" w:name="_Ref135501039"/>
       <w:r>
         <w:t xml:space="preserve">Figure </w:t>
       </w:r>
@@ -4752,7 +4556,7 @@
         </w:rPr>
         <w:t xml:space="preserve"> Processed df Information</w:t>
       </w:r>
-      <w:bookmarkEnd w:id="31"/>
+      <w:bookmarkEnd w:id="29"/>
     </w:p>
     <w:p/>
     <w:p>
@@ -4783,11 +4587,9 @@
       <w:r>
         <w:t xml:space="preserve">, </w:t>
       </w:r>
-      <w:proofErr w:type="spellStart"/>
-      <w:r>
-        <w:t>frome</w:t>
-      </w:r>
-      <w:proofErr w:type="spellEnd"/>
+      <w:r>
+        <w:t>from</w:t>
+      </w:r>
       <w:r>
         <w:t xml:space="preserve"> notebook section</w:t>
       </w:r>
@@ -4801,7 +4603,13 @@
         <w:t xml:space="preserve">see that </w:t>
       </w:r>
       <w:r>
-        <w:t xml:space="preserve">IS-IP has the highest mean, standard deviation, and maximum value among the variables, indicating a </w:t>
+        <w:t>IS-</w:t>
+      </w:r>
+      <w:r>
+        <w:t>WSI</w:t>
+      </w:r>
+      <w:r>
+        <w:t xml:space="preserve"> has the highest mean, standard deviation, and maximum value among the variables, indicating a </w:t>
       </w:r>
       <w:r>
         <w:t>wider spread and potential outlier</w:t>
@@ -4821,30 +4629,30 @@
     </w:p>
     <w:tbl>
       <w:tblPr>
-        <w:tblW w:w="4800" w:type="dxa"/>
+        <w:tblW w:w="6410" w:type="dxa"/>
         <w:jc w:val="center"/>
         <w:tblLook w:val="04A0" w:firstRow="1" w:lastRow="0" w:firstColumn="1" w:lastColumn="0" w:noHBand="0" w:noVBand="1"/>
       </w:tblPr>
       <w:tblGrid>
-        <w:gridCol w:w="960"/>
-        <w:gridCol w:w="1053"/>
-        <w:gridCol w:w="1053"/>
-        <w:gridCol w:w="1053"/>
-        <w:gridCol w:w="1053"/>
+        <w:gridCol w:w="1190"/>
+        <w:gridCol w:w="1305"/>
+        <w:gridCol w:w="1305"/>
+        <w:gridCol w:w="1305"/>
+        <w:gridCol w:w="1305"/>
       </w:tblGrid>
       <w:tr>
         <w:trPr>
-          <w:trHeight w:val="300"/>
+          <w:trHeight w:val="349"/>
           <w:jc w:val="center"/>
         </w:trPr>
         <w:tc>
           <w:tcPr>
-            <w:tcW w:w="960" w:type="dxa"/>
+            <w:tcW w:w="1190" w:type="dxa"/>
             <w:tcBorders>
-              <w:top w:val="single" w:sz="4" w:space="0" w:color="auto"/>
-              <w:left w:val="single" w:sz="4" w:space="0" w:color="auto"/>
-              <w:bottom w:val="single" w:sz="4" w:space="0" w:color="auto"/>
-              <w:right w:val="single" w:sz="4" w:space="0" w:color="auto"/>
+              <w:top w:val="nil"/>
+              <w:left w:val="nil"/>
+              <w:bottom w:val="nil"/>
+              <w:right w:val="nil"/>
             </w:tcBorders>
             <w:shd w:val="clear" w:color="auto" w:fill="auto"/>
             <w:noWrap/>
@@ -4856,26 +4664,55 @@
               <w:spacing w:after="0" w:line="240" w:lineRule="auto"/>
               <w:jc w:val="left"/>
               <w:rPr>
-                <w:rFonts w:ascii="Calibri" w:hAnsi="Calibri" w:cs="Calibri"/>
-                <w:color w:val="000000"/>
-                <w:sz w:val="22"/>
+                <w:sz w:val="20"/>
+                <w:szCs w:val="24"/>
                 <w:lang w:eastAsia="en-IE"/>
               </w:rPr>
             </w:pPr>
-            <w:r>
-              <w:rPr>
-                <w:rFonts w:ascii="Calibri" w:hAnsi="Calibri" w:cs="Calibri"/>
-                <w:color w:val="000000"/>
-                <w:sz w:val="22"/>
-                <w:lang w:eastAsia="en-IE"/>
-              </w:rPr>
-              <w:t> </w:t>
-            </w:r>
           </w:p>
         </w:tc>
         <w:tc>
           <w:tcPr>
-            <w:tcW w:w="960" w:type="dxa"/>
+            <w:tcW w:w="1305" w:type="dxa"/>
+            <w:tcBorders>
+              <w:top w:val="single" w:sz="4" w:space="0" w:color="auto"/>
+              <w:left w:val="single" w:sz="4" w:space="0" w:color="auto"/>
+              <w:bottom w:val="single" w:sz="4" w:space="0" w:color="auto"/>
+              <w:right w:val="single" w:sz="4" w:space="0" w:color="auto"/>
+            </w:tcBorders>
+            <w:shd w:val="clear" w:color="auto" w:fill="auto"/>
+            <w:noWrap/>
+            <w:hideMark/>
+          </w:tcPr>
+          <w:p>
+            <w:pPr>
+              <w:spacing w:after="0" w:line="240" w:lineRule="auto"/>
+              <w:jc w:val="center"/>
+              <w:rPr>
+                <w:rFonts w:ascii="Calibri" w:hAnsi="Calibri" w:cs="Calibri"/>
+                <w:b/>
+                <w:bCs/>
+                <w:color w:val="000000"/>
+                <w:sz w:val="22"/>
+                <w:lang w:eastAsia="en-IE"/>
+              </w:rPr>
+            </w:pPr>
+            <w:r>
+              <w:rPr>
+                <w:rFonts w:ascii="Calibri" w:hAnsi="Calibri" w:cs="Calibri"/>
+                <w:b/>
+                <w:bCs/>
+                <w:color w:val="000000"/>
+                <w:sz w:val="22"/>
+                <w:lang w:eastAsia="en-IE"/>
+              </w:rPr>
+              <w:t>IS-EPI</w:t>
+            </w:r>
+          </w:p>
+        </w:tc>
+        <w:tc>
+          <w:tcPr>
+            <w:tcW w:w="1305" w:type="dxa"/>
             <w:tcBorders>
               <w:top w:val="single" w:sz="4" w:space="0" w:color="auto"/>
               <w:left w:val="nil"/>
@@ -4908,13 +4745,13 @@
                 <w:sz w:val="22"/>
                 <w:lang w:eastAsia="en-IE"/>
               </w:rPr>
-              <w:t>IS-EPI</w:t>
+              <w:t>IS-HWI</w:t>
             </w:r>
           </w:p>
         </w:tc>
         <w:tc>
           <w:tcPr>
-            <w:tcW w:w="960" w:type="dxa"/>
+            <w:tcW w:w="1305" w:type="dxa"/>
             <w:tcBorders>
               <w:top w:val="single" w:sz="4" w:space="0" w:color="auto"/>
               <w:left w:val="nil"/>
@@ -4947,13 +4784,13 @@
                 <w:sz w:val="22"/>
                 <w:lang w:eastAsia="en-IE"/>
               </w:rPr>
-              <w:t>IS-HWI</w:t>
+              <w:t>IS-IP</w:t>
             </w:r>
           </w:p>
         </w:tc>
         <w:tc>
           <w:tcPr>
-            <w:tcW w:w="960" w:type="dxa"/>
+            <w:tcW w:w="1305" w:type="dxa"/>
             <w:tcBorders>
               <w:top w:val="single" w:sz="4" w:space="0" w:color="auto"/>
               <w:left w:val="nil"/>
@@ -4986,16 +4823,22 @@
                 <w:sz w:val="22"/>
                 <w:lang w:eastAsia="en-IE"/>
               </w:rPr>
-              <w:t>IS-IP</w:t>
+              <w:t>IS-WSI</w:t>
             </w:r>
           </w:p>
         </w:tc>
+      </w:tr>
+      <w:tr>
+        <w:trPr>
+          <w:trHeight w:val="349"/>
+          <w:jc w:val="center"/>
+        </w:trPr>
         <w:tc>
           <w:tcPr>
-            <w:tcW w:w="960" w:type="dxa"/>
+            <w:tcW w:w="1190" w:type="dxa"/>
             <w:tcBorders>
               <w:top w:val="single" w:sz="4" w:space="0" w:color="auto"/>
-              <w:left w:val="nil"/>
+              <w:left w:val="single" w:sz="4" w:space="0" w:color="auto"/>
               <w:bottom w:val="single" w:sz="4" w:space="0" w:color="auto"/>
               <w:right w:val="single" w:sz="4" w:space="0" w:color="auto"/>
             </w:tcBorders>
@@ -5025,19 +4868,163 @@
                 <w:sz w:val="22"/>
                 <w:lang w:eastAsia="en-IE"/>
               </w:rPr>
-              <w:t>IS-WSI</w:t>
+              <w:t>count</w:t>
+            </w:r>
+          </w:p>
+        </w:tc>
+        <w:tc>
+          <w:tcPr>
+            <w:tcW w:w="1305" w:type="dxa"/>
+            <w:tcBorders>
+              <w:top w:val="nil"/>
+              <w:left w:val="nil"/>
+              <w:bottom w:val="nil"/>
+              <w:right w:val="nil"/>
+            </w:tcBorders>
+            <w:shd w:val="clear" w:color="auto" w:fill="auto"/>
+            <w:noWrap/>
+            <w:vAlign w:val="bottom"/>
+            <w:hideMark/>
+          </w:tcPr>
+          <w:p>
+            <w:pPr>
+              <w:spacing w:after="0" w:line="240" w:lineRule="auto"/>
+              <w:jc w:val="right"/>
+              <w:rPr>
+                <w:rFonts w:ascii="Calibri" w:hAnsi="Calibri" w:cs="Calibri"/>
+                <w:color w:val="000000"/>
+                <w:sz w:val="22"/>
+                <w:lang w:eastAsia="en-IE"/>
+              </w:rPr>
+            </w:pPr>
+            <w:r>
+              <w:rPr>
+                <w:rFonts w:ascii="Calibri" w:hAnsi="Calibri" w:cs="Calibri"/>
+                <w:color w:val="000000"/>
+                <w:sz w:val="22"/>
+                <w:lang w:eastAsia="en-IE"/>
+              </w:rPr>
+              <w:t>403</w:t>
+            </w:r>
+          </w:p>
+        </w:tc>
+        <w:tc>
+          <w:tcPr>
+            <w:tcW w:w="1305" w:type="dxa"/>
+            <w:tcBorders>
+              <w:top w:val="nil"/>
+              <w:left w:val="nil"/>
+              <w:bottom w:val="nil"/>
+              <w:right w:val="nil"/>
+            </w:tcBorders>
+            <w:shd w:val="clear" w:color="auto" w:fill="auto"/>
+            <w:noWrap/>
+            <w:vAlign w:val="bottom"/>
+            <w:hideMark/>
+          </w:tcPr>
+          <w:p>
+            <w:pPr>
+              <w:spacing w:after="0" w:line="240" w:lineRule="auto"/>
+              <w:jc w:val="right"/>
+              <w:rPr>
+                <w:rFonts w:ascii="Calibri" w:hAnsi="Calibri" w:cs="Calibri"/>
+                <w:color w:val="000000"/>
+                <w:sz w:val="22"/>
+                <w:lang w:eastAsia="en-IE"/>
+              </w:rPr>
+            </w:pPr>
+            <w:r>
+              <w:rPr>
+                <w:rFonts w:ascii="Calibri" w:hAnsi="Calibri" w:cs="Calibri"/>
+                <w:color w:val="000000"/>
+                <w:sz w:val="22"/>
+                <w:lang w:eastAsia="en-IE"/>
+              </w:rPr>
+              <w:t>403</w:t>
+            </w:r>
+          </w:p>
+        </w:tc>
+        <w:tc>
+          <w:tcPr>
+            <w:tcW w:w="1305" w:type="dxa"/>
+            <w:tcBorders>
+              <w:top w:val="nil"/>
+              <w:left w:val="nil"/>
+              <w:bottom w:val="nil"/>
+              <w:right w:val="nil"/>
+            </w:tcBorders>
+            <w:shd w:val="clear" w:color="auto" w:fill="auto"/>
+            <w:noWrap/>
+            <w:vAlign w:val="bottom"/>
+            <w:hideMark/>
+          </w:tcPr>
+          <w:p>
+            <w:pPr>
+              <w:spacing w:after="0" w:line="240" w:lineRule="auto"/>
+              <w:jc w:val="right"/>
+              <w:rPr>
+                <w:rFonts w:ascii="Calibri" w:hAnsi="Calibri" w:cs="Calibri"/>
+                <w:color w:val="000000"/>
+                <w:sz w:val="22"/>
+                <w:lang w:eastAsia="en-IE"/>
+              </w:rPr>
+            </w:pPr>
+            <w:r>
+              <w:rPr>
+                <w:rFonts w:ascii="Calibri" w:hAnsi="Calibri" w:cs="Calibri"/>
+                <w:color w:val="000000"/>
+                <w:sz w:val="22"/>
+                <w:lang w:eastAsia="en-IE"/>
+              </w:rPr>
+              <w:t>403</w:t>
+            </w:r>
+          </w:p>
+        </w:tc>
+        <w:tc>
+          <w:tcPr>
+            <w:tcW w:w="1305" w:type="dxa"/>
+            <w:tcBorders>
+              <w:top w:val="nil"/>
+              <w:left w:val="nil"/>
+              <w:bottom w:val="nil"/>
+              <w:right w:val="nil"/>
+            </w:tcBorders>
+            <w:shd w:val="clear" w:color="auto" w:fill="auto"/>
+            <w:noWrap/>
+            <w:vAlign w:val="bottom"/>
+            <w:hideMark/>
+          </w:tcPr>
+          <w:p>
+            <w:pPr>
+              <w:spacing w:after="0" w:line="240" w:lineRule="auto"/>
+              <w:jc w:val="right"/>
+              <w:rPr>
+                <w:rFonts w:ascii="Calibri" w:hAnsi="Calibri" w:cs="Calibri"/>
+                <w:color w:val="000000"/>
+                <w:sz w:val="22"/>
+                <w:lang w:eastAsia="en-IE"/>
+              </w:rPr>
+            </w:pPr>
+            <w:r>
+              <w:rPr>
+                <w:rFonts w:ascii="Calibri" w:hAnsi="Calibri" w:cs="Calibri"/>
+                <w:color w:val="000000"/>
+                <w:sz w:val="22"/>
+                <w:lang w:eastAsia="en-IE"/>
+              </w:rPr>
+              <w:t>403</w:t>
             </w:r>
           </w:p>
         </w:tc>
       </w:tr>
       <w:tr>
         <w:trPr>
-          <w:trHeight w:val="300"/>
+          <w:trHeight w:val="349"/>
           <w:jc w:val="center"/>
         </w:trPr>
         <w:tc>
           <w:tcPr>
-            <w:tcW w:w="960" w:type="dxa"/>
+            <w:tcW w:w="1190" w:type="dxa"/>
             <w:tcBorders>
               <w:top w:val="nil"/>
               <w:left w:val="single" w:sz="4" w:space="0" w:color="auto"/>
@@ -5070,18 +5057,18 @@
                 <w:sz w:val="22"/>
                 <w:lang w:eastAsia="en-IE"/>
               </w:rPr>
-              <w:t>count</w:t>
+              <w:t>mean</w:t>
             </w:r>
           </w:p>
         </w:tc>
         <w:tc>
           <w:tcPr>
-            <w:tcW w:w="960" w:type="dxa"/>
+            <w:tcW w:w="1305" w:type="dxa"/>
             <w:tcBorders>
               <w:top w:val="nil"/>
               <w:left w:val="nil"/>
-              <w:bottom w:val="single" w:sz="4" w:space="0" w:color="auto"/>
-              <w:right w:val="single" w:sz="4" w:space="0" w:color="auto"/>
+              <w:bottom w:val="nil"/>
+              <w:right w:val="nil"/>
             </w:tcBorders>
             <w:shd w:val="clear" w:color="auto" w:fill="auto"/>
             <w:noWrap/>
@@ -5106,18 +5093,18 @@
                 <w:sz w:val="22"/>
                 <w:lang w:eastAsia="en-IE"/>
               </w:rPr>
-              <w:t>1610</w:t>
+              <w:t>430.0789</w:t>
             </w:r>
           </w:p>
         </w:tc>
         <w:tc>
           <w:tcPr>
-            <w:tcW w:w="960" w:type="dxa"/>
+            <w:tcW w:w="1305" w:type="dxa"/>
             <w:tcBorders>
               <w:top w:val="nil"/>
               <w:left w:val="nil"/>
-              <w:bottom w:val="single" w:sz="4" w:space="0" w:color="auto"/>
-              <w:right w:val="single" w:sz="4" w:space="0" w:color="auto"/>
+              <w:bottom w:val="nil"/>
+              <w:right w:val="nil"/>
             </w:tcBorders>
             <w:shd w:val="clear" w:color="auto" w:fill="auto"/>
             <w:noWrap/>
@@ -5142,18 +5129,18 @@
                 <w:sz w:val="22"/>
                 <w:lang w:eastAsia="en-IE"/>
               </w:rPr>
-              <w:t>1610</w:t>
+              <w:t>424.594</w:t>
             </w:r>
           </w:p>
         </w:tc>
         <w:tc>
           <w:tcPr>
-            <w:tcW w:w="960" w:type="dxa"/>
+            <w:tcW w:w="1305" w:type="dxa"/>
             <w:tcBorders>
               <w:top w:val="nil"/>
               <w:left w:val="nil"/>
-              <w:bottom w:val="single" w:sz="4" w:space="0" w:color="auto"/>
-              <w:right w:val="single" w:sz="4" w:space="0" w:color="auto"/>
+              <w:bottom w:val="nil"/>
+              <w:right w:val="nil"/>
             </w:tcBorders>
             <w:shd w:val="clear" w:color="auto" w:fill="auto"/>
             <w:noWrap/>
@@ -5178,18 +5165,18 @@
                 <w:sz w:val="22"/>
                 <w:lang w:eastAsia="en-IE"/>
               </w:rPr>
-              <w:t>1610</w:t>
+              <w:t>438.2898</w:t>
             </w:r>
           </w:p>
         </w:tc>
         <w:tc>
           <w:tcPr>
-            <w:tcW w:w="960" w:type="dxa"/>
+            <w:tcW w:w="1305" w:type="dxa"/>
             <w:tcBorders>
               <w:top w:val="nil"/>
               <w:left w:val="nil"/>
-              <w:bottom w:val="single" w:sz="4" w:space="0" w:color="auto"/>
-              <w:right w:val="single" w:sz="4" w:space="0" w:color="auto"/>
+              <w:bottom w:val="nil"/>
+              <w:right w:val="nil"/>
             </w:tcBorders>
             <w:shd w:val="clear" w:color="auto" w:fill="auto"/>
             <w:noWrap/>
@@ -5214,19 +5201,19 @@
                 <w:sz w:val="22"/>
                 <w:lang w:eastAsia="en-IE"/>
               </w:rPr>
-              <w:t>1610</w:t>
+              <w:t>459.3511</w:t>
             </w:r>
           </w:p>
         </w:tc>
       </w:tr>
       <w:tr>
         <w:trPr>
-          <w:trHeight w:val="300"/>
+          <w:trHeight w:val="349"/>
           <w:jc w:val="center"/>
         </w:trPr>
         <w:tc>
           <w:tcPr>
-            <w:tcW w:w="960" w:type="dxa"/>
+            <w:tcW w:w="1190" w:type="dxa"/>
             <w:tcBorders>
               <w:top w:val="nil"/>
               <w:left w:val="single" w:sz="4" w:space="0" w:color="auto"/>
@@ -5259,18 +5246,18 @@
                 <w:sz w:val="22"/>
                 <w:lang w:eastAsia="en-IE"/>
               </w:rPr>
-              <w:t>mean</w:t>
+              <w:t>std</w:t>
             </w:r>
           </w:p>
         </w:tc>
         <w:tc>
           <w:tcPr>
-            <w:tcW w:w="960" w:type="dxa"/>
+            <w:tcW w:w="1305" w:type="dxa"/>
             <w:tcBorders>
               <w:top w:val="nil"/>
               <w:left w:val="nil"/>
-              <w:bottom w:val="single" w:sz="4" w:space="0" w:color="auto"/>
-              <w:right w:val="single" w:sz="4" w:space="0" w:color="auto"/>
+              <w:bottom w:val="nil"/>
+              <w:right w:val="nil"/>
             </w:tcBorders>
             <w:shd w:val="clear" w:color="auto" w:fill="auto"/>
             <w:noWrap/>
@@ -5295,18 +5282,18 @@
                 <w:sz w:val="22"/>
                 <w:lang w:eastAsia="en-IE"/>
               </w:rPr>
-              <w:t>107.6533</w:t>
+              <w:t>65.55036</w:t>
             </w:r>
           </w:p>
         </w:tc>
         <w:tc>
           <w:tcPr>
-            <w:tcW w:w="960" w:type="dxa"/>
+            <w:tcW w:w="1305" w:type="dxa"/>
             <w:tcBorders>
               <w:top w:val="nil"/>
               <w:left w:val="nil"/>
-              <w:bottom w:val="single" w:sz="4" w:space="0" w:color="auto"/>
-              <w:right w:val="single" w:sz="4" w:space="0" w:color="auto"/>
+              <w:bottom w:val="nil"/>
+              <w:right w:val="nil"/>
             </w:tcBorders>
             <w:shd w:val="clear" w:color="auto" w:fill="auto"/>
             <w:noWrap/>
@@ -5331,18 +5318,18 @@
                 <w:sz w:val="22"/>
                 <w:lang w:eastAsia="en-IE"/>
               </w:rPr>
-              <w:t>106.2122</w:t>
+              <w:t>77.15776</w:t>
             </w:r>
           </w:p>
         </w:tc>
         <w:tc>
           <w:tcPr>
-            <w:tcW w:w="960" w:type="dxa"/>
+            <w:tcW w:w="1305" w:type="dxa"/>
             <w:tcBorders>
               <w:top w:val="nil"/>
               <w:left w:val="nil"/>
-              <w:bottom w:val="single" w:sz="4" w:space="0" w:color="auto"/>
-              <w:right w:val="single" w:sz="4" w:space="0" w:color="auto"/>
+              <w:bottom w:val="nil"/>
+              <w:right w:val="nil"/>
             </w:tcBorders>
             <w:shd w:val="clear" w:color="auto" w:fill="auto"/>
             <w:noWrap/>
@@ -5367,18 +5354,18 @@
                 <w:sz w:val="22"/>
                 <w:lang w:eastAsia="en-IE"/>
               </w:rPr>
-              <w:t>109.5672</w:t>
+              <w:t>120.6349</w:t>
             </w:r>
           </w:p>
         </w:tc>
         <w:tc>
           <w:tcPr>
-            <w:tcW w:w="960" w:type="dxa"/>
+            <w:tcW w:w="1305" w:type="dxa"/>
             <w:tcBorders>
               <w:top w:val="nil"/>
               <w:left w:val="nil"/>
-              <w:bottom w:val="single" w:sz="4" w:space="0" w:color="auto"/>
-              <w:right w:val="single" w:sz="4" w:space="0" w:color="auto"/>
+              <w:bottom w:val="nil"/>
+              <w:right w:val="nil"/>
             </w:tcBorders>
             <w:shd w:val="clear" w:color="auto" w:fill="auto"/>
             <w:noWrap/>
@@ -5403,19 +5390,19 @@
                 <w:sz w:val="22"/>
                 <w:lang w:eastAsia="en-IE"/>
               </w:rPr>
-              <w:t>114.8942</w:t>
+              <w:t>130.8457</w:t>
             </w:r>
           </w:p>
         </w:tc>
       </w:tr>
       <w:tr>
         <w:trPr>
-          <w:trHeight w:val="300"/>
+          <w:trHeight w:val="349"/>
           <w:jc w:val="center"/>
         </w:trPr>
         <w:tc>
           <w:tcPr>
-            <w:tcW w:w="960" w:type="dxa"/>
+            <w:tcW w:w="1190" w:type="dxa"/>
             <w:tcBorders>
               <w:top w:val="nil"/>
               <w:left w:val="single" w:sz="4" w:space="0" w:color="auto"/>
@@ -5448,18 +5435,18 @@
                 <w:sz w:val="22"/>
                 <w:lang w:eastAsia="en-IE"/>
               </w:rPr>
-              <w:t>std</w:t>
+              <w:t>min</w:t>
             </w:r>
           </w:p>
         </w:tc>
         <w:tc>
           <w:tcPr>
-            <w:tcW w:w="960" w:type="dxa"/>
+            <w:tcW w:w="1305" w:type="dxa"/>
             <w:tcBorders>
               <w:top w:val="nil"/>
               <w:left w:val="nil"/>
-              <w:bottom w:val="single" w:sz="4" w:space="0" w:color="auto"/>
-              <w:right w:val="single" w:sz="4" w:space="0" w:color="auto"/>
+              <w:bottom w:val="nil"/>
+              <w:right w:val="nil"/>
             </w:tcBorders>
             <w:shd w:val="clear" w:color="auto" w:fill="auto"/>
             <w:noWrap/>
@@ -5484,18 +5471,18 @@
                 <w:sz w:val="22"/>
                 <w:lang w:eastAsia="en-IE"/>
               </w:rPr>
-              <w:t>16.74384</w:t>
+              <w:t>247.6</w:t>
             </w:r>
           </w:p>
         </w:tc>
         <w:tc>
           <w:tcPr>
-            <w:tcW w:w="960" w:type="dxa"/>
+            <w:tcW w:w="1305" w:type="dxa"/>
             <w:tcBorders>
               <w:top w:val="nil"/>
               <w:left w:val="nil"/>
-              <w:bottom w:val="single" w:sz="4" w:space="0" w:color="auto"/>
-              <w:right w:val="single" w:sz="4" w:space="0" w:color="auto"/>
+              <w:bottom w:val="nil"/>
+              <w:right w:val="nil"/>
             </w:tcBorders>
             <w:shd w:val="clear" w:color="auto" w:fill="auto"/>
             <w:noWrap/>
@@ -5520,18 +5507,18 @@
                 <w:sz w:val="22"/>
                 <w:lang w:eastAsia="en-IE"/>
               </w:rPr>
-              <w:t>20.26567</w:t>
+              <w:t>216</w:t>
             </w:r>
           </w:p>
         </w:tc>
         <w:tc>
           <w:tcPr>
-            <w:tcW w:w="960" w:type="dxa"/>
+            <w:tcW w:w="1305" w:type="dxa"/>
             <w:tcBorders>
               <w:top w:val="nil"/>
               <w:left w:val="nil"/>
-              <w:bottom w:val="single" w:sz="4" w:space="0" w:color="auto"/>
-              <w:right w:val="single" w:sz="4" w:space="0" w:color="auto"/>
+              <w:bottom w:val="nil"/>
+              <w:right w:val="nil"/>
             </w:tcBorders>
             <w:shd w:val="clear" w:color="auto" w:fill="auto"/>
             <w:noWrap/>
@@ -5556,18 +5543,18 @@
                 <w:sz w:val="22"/>
                 <w:lang w:eastAsia="en-IE"/>
               </w:rPr>
-              <w:t>34.81952</w:t>
+              <w:t>148</w:t>
             </w:r>
           </w:p>
         </w:tc>
         <w:tc>
           <w:tcPr>
-            <w:tcW w:w="960" w:type="dxa"/>
+            <w:tcW w:w="1305" w:type="dxa"/>
             <w:tcBorders>
               <w:top w:val="nil"/>
               <w:left w:val="nil"/>
-              <w:bottom w:val="single" w:sz="4" w:space="0" w:color="auto"/>
-              <w:right w:val="single" w:sz="4" w:space="0" w:color="auto"/>
+              <w:bottom w:val="nil"/>
+              <w:right w:val="nil"/>
             </w:tcBorders>
             <w:shd w:val="clear" w:color="auto" w:fill="auto"/>
             <w:noWrap/>
@@ -5592,19 +5579,19 @@
                 <w:sz w:val="22"/>
                 <w:lang w:eastAsia="en-IE"/>
               </w:rPr>
-              <w:t>33.77721</w:t>
+              <w:t>219.7</w:t>
             </w:r>
           </w:p>
         </w:tc>
       </w:tr>
       <w:tr>
         <w:trPr>
-          <w:trHeight w:val="300"/>
+          <w:trHeight w:val="349"/>
           <w:jc w:val="center"/>
         </w:trPr>
         <w:tc>
           <w:tcPr>
-            <w:tcW w:w="960" w:type="dxa"/>
+            <w:tcW w:w="1190" w:type="dxa"/>
             <w:tcBorders>
               <w:top w:val="nil"/>
               <w:left w:val="single" w:sz="4" w:space="0" w:color="auto"/>
@@ -5637,18 +5624,18 @@
                 <w:sz w:val="22"/>
                 <w:lang w:eastAsia="en-IE"/>
               </w:rPr>
-              <w:t>min</w:t>
+              <w:t>25%</w:t>
             </w:r>
           </w:p>
         </w:tc>
         <w:tc>
           <w:tcPr>
-            <w:tcW w:w="960" w:type="dxa"/>
+            <w:tcW w:w="1305" w:type="dxa"/>
             <w:tcBorders>
               <w:top w:val="nil"/>
               <w:left w:val="nil"/>
-              <w:bottom w:val="single" w:sz="4" w:space="0" w:color="auto"/>
-              <w:right w:val="single" w:sz="4" w:space="0" w:color="auto"/>
+              <w:bottom w:val="nil"/>
+              <w:right w:val="nil"/>
             </w:tcBorders>
             <w:shd w:val="clear" w:color="auto" w:fill="auto"/>
             <w:noWrap/>
@@ -5673,18 +5660,18 @@
                 <w:sz w:val="22"/>
                 <w:lang w:eastAsia="en-IE"/>
               </w:rPr>
-              <w:t>61.1</w:t>
+              <w:t>399</w:t>
             </w:r>
           </w:p>
         </w:tc>
         <w:tc>
           <w:tcPr>
-            <w:tcW w:w="960" w:type="dxa"/>
+            <w:tcW w:w="1305" w:type="dxa"/>
             <w:tcBorders>
               <w:top w:val="nil"/>
               <w:left w:val="nil"/>
-              <w:bottom w:val="single" w:sz="4" w:space="0" w:color="auto"/>
-              <w:right w:val="single" w:sz="4" w:space="0" w:color="auto"/>
+              <w:bottom w:val="nil"/>
+              <w:right w:val="nil"/>
             </w:tcBorders>
             <w:shd w:val="clear" w:color="auto" w:fill="auto"/>
             <w:noWrap/>
@@ -5709,18 +5696,18 @@
                 <w:sz w:val="22"/>
                 <w:lang w:eastAsia="en-IE"/>
               </w:rPr>
-              <w:t>52.8</w:t>
+              <w:t>389.25</w:t>
             </w:r>
           </w:p>
         </w:tc>
         <w:tc>
           <w:tcPr>
-            <w:tcW w:w="960" w:type="dxa"/>
+            <w:tcW w:w="1305" w:type="dxa"/>
             <w:tcBorders>
               <w:top w:val="nil"/>
               <w:left w:val="nil"/>
-              <w:bottom w:val="single" w:sz="4" w:space="0" w:color="auto"/>
-              <w:right w:val="single" w:sz="4" w:space="0" w:color="auto"/>
+              <w:bottom w:val="nil"/>
+              <w:right w:val="nil"/>
             </w:tcBorders>
             <w:shd w:val="clear" w:color="auto" w:fill="auto"/>
             <w:noWrap/>
@@ -5745,18 +5732,18 @@
                 <w:sz w:val="22"/>
                 <w:lang w:eastAsia="en-IE"/>
               </w:rPr>
-              <w:t>20.2</w:t>
+              <w:t>375</w:t>
             </w:r>
           </w:p>
         </w:tc>
         <w:tc>
           <w:tcPr>
-            <w:tcW w:w="960" w:type="dxa"/>
+            <w:tcW w:w="1305" w:type="dxa"/>
             <w:tcBorders>
               <w:top w:val="nil"/>
               <w:left w:val="nil"/>
-              <w:bottom w:val="single" w:sz="4" w:space="0" w:color="auto"/>
-              <w:right w:val="single" w:sz="4" w:space="0" w:color="auto"/>
+              <w:bottom w:val="nil"/>
+              <w:right w:val="nil"/>
             </w:tcBorders>
             <w:shd w:val="clear" w:color="auto" w:fill="auto"/>
             <w:noWrap/>
@@ -5781,19 +5768,19 @@
                 <w:sz w:val="22"/>
                 <w:lang w:eastAsia="en-IE"/>
               </w:rPr>
-              <w:t>45.7</w:t>
+              <w:t>390.25</w:t>
             </w:r>
           </w:p>
         </w:tc>
       </w:tr>
       <w:tr>
         <w:trPr>
-          <w:trHeight w:val="300"/>
+          <w:trHeight w:val="349"/>
           <w:jc w:val="center"/>
         </w:trPr>
         <w:tc>
           <w:tcPr>
-            <w:tcW w:w="960" w:type="dxa"/>
+            <w:tcW w:w="1190" w:type="dxa"/>
             <w:tcBorders>
               <w:top w:val="nil"/>
               <w:left w:val="single" w:sz="4" w:space="0" w:color="auto"/>
@@ -5826,18 +5813,18 @@
                 <w:sz w:val="22"/>
                 <w:lang w:eastAsia="en-IE"/>
               </w:rPr>
-              <w:t>25%</w:t>
+              <w:t>50%</w:t>
             </w:r>
           </w:p>
         </w:tc>
         <w:tc>
           <w:tcPr>
-            <w:tcW w:w="960" w:type="dxa"/>
+            <w:tcW w:w="1305" w:type="dxa"/>
             <w:tcBorders>
               <w:top w:val="nil"/>
               <w:left w:val="nil"/>
-              <w:bottom w:val="single" w:sz="4" w:space="0" w:color="auto"/>
-              <w:right w:val="single" w:sz="4" w:space="0" w:color="auto"/>
+              <w:bottom w:val="nil"/>
+              <w:right w:val="nil"/>
             </w:tcBorders>
             <w:shd w:val="clear" w:color="auto" w:fill="auto"/>
             <w:noWrap/>
@@ -5862,18 +5849,18 @@
                 <w:sz w:val="22"/>
                 <w:lang w:eastAsia="en-IE"/>
               </w:rPr>
-              <w:t>98.925</w:t>
+              <w:t>414.6</w:t>
             </w:r>
           </w:p>
         </w:tc>
         <w:tc>
           <w:tcPr>
-            <w:tcW w:w="960" w:type="dxa"/>
+            <w:tcW w:w="1305" w:type="dxa"/>
             <w:tcBorders>
               <w:top w:val="nil"/>
               <w:left w:val="nil"/>
-              <w:bottom w:val="single" w:sz="4" w:space="0" w:color="auto"/>
-              <w:right w:val="single" w:sz="4" w:space="0" w:color="auto"/>
+              <w:bottom w:val="nil"/>
+              <w:right w:val="nil"/>
             </w:tcBorders>
             <w:shd w:val="clear" w:color="auto" w:fill="auto"/>
             <w:noWrap/>
@@ -5898,18 +5885,18 @@
                 <w:sz w:val="22"/>
                 <w:lang w:eastAsia="en-IE"/>
               </w:rPr>
-              <w:t>95.625</w:t>
+              <w:t>408.8</w:t>
             </w:r>
           </w:p>
         </w:tc>
         <w:tc>
           <w:tcPr>
-            <w:tcW w:w="960" w:type="dxa"/>
+            <w:tcW w:w="1305" w:type="dxa"/>
             <w:tcBorders>
               <w:top w:val="nil"/>
               <w:left w:val="nil"/>
-              <w:bottom w:val="single" w:sz="4" w:space="0" w:color="auto"/>
-              <w:right w:val="single" w:sz="4" w:space="0" w:color="auto"/>
+              <w:bottom w:val="nil"/>
+              <w:right w:val="nil"/>
             </w:tcBorders>
             <w:shd w:val="clear" w:color="auto" w:fill="auto"/>
             <w:noWrap/>
@@ -5934,18 +5921,18 @@
                 <w:sz w:val="22"/>
                 <w:lang w:eastAsia="en-IE"/>
               </w:rPr>
-              <w:t>90.725</w:t>
+              <w:t>409.1</w:t>
             </w:r>
           </w:p>
         </w:tc>
         <w:tc>
           <w:tcPr>
-            <w:tcW w:w="960" w:type="dxa"/>
+            <w:tcW w:w="1305" w:type="dxa"/>
             <w:tcBorders>
               <w:top w:val="nil"/>
               <w:left w:val="nil"/>
-              <w:bottom w:val="single" w:sz="4" w:space="0" w:color="auto"/>
-              <w:right w:val="single" w:sz="4" w:space="0" w:color="auto"/>
+              <w:bottom w:val="nil"/>
+              <w:right w:val="nil"/>
             </w:tcBorders>
             <w:shd w:val="clear" w:color="auto" w:fill="auto"/>
             <w:noWrap/>
@@ -5970,19 +5957,19 @@
                 <w:sz w:val="22"/>
                 <w:lang w:eastAsia="en-IE"/>
               </w:rPr>
-              <w:t>96.025</w:t>
+              <w:t>422.6</w:t>
             </w:r>
           </w:p>
         </w:tc>
       </w:tr>
       <w:tr>
         <w:trPr>
-          <w:trHeight w:val="300"/>
+          <w:trHeight w:val="349"/>
           <w:jc w:val="center"/>
         </w:trPr>
         <w:tc>
           <w:tcPr>
-            <w:tcW w:w="960" w:type="dxa"/>
+            <w:tcW w:w="1190" w:type="dxa"/>
             <w:tcBorders>
               <w:top w:val="nil"/>
               <w:left w:val="single" w:sz="4" w:space="0" w:color="auto"/>
@@ -6015,18 +6002,18 @@
                 <w:sz w:val="22"/>
                 <w:lang w:eastAsia="en-IE"/>
               </w:rPr>
-              <w:t>50%</w:t>
+              <w:t>75%</w:t>
             </w:r>
           </w:p>
         </w:tc>
         <w:tc>
           <w:tcPr>
-            <w:tcW w:w="960" w:type="dxa"/>
+            <w:tcW w:w="1305" w:type="dxa"/>
             <w:tcBorders>
               <w:top w:val="nil"/>
               <w:left w:val="nil"/>
-              <w:bottom w:val="single" w:sz="4" w:space="0" w:color="auto"/>
-              <w:right w:val="single" w:sz="4" w:space="0" w:color="auto"/>
+              <w:bottom w:val="nil"/>
+              <w:right w:val="nil"/>
             </w:tcBorders>
             <w:shd w:val="clear" w:color="auto" w:fill="auto"/>
             <w:noWrap/>
@@ -6051,18 +6038,18 @@
                 <w:sz w:val="22"/>
                 <w:lang w:eastAsia="en-IE"/>
               </w:rPr>
-              <w:t>103.95</w:t>
+              <w:t>454.45</w:t>
             </w:r>
           </w:p>
         </w:tc>
         <w:tc>
           <w:tcPr>
-            <w:tcW w:w="960" w:type="dxa"/>
+            <w:tcW w:w="1305" w:type="dxa"/>
             <w:tcBorders>
               <w:top w:val="nil"/>
               <w:left w:val="nil"/>
-              <w:bottom w:val="single" w:sz="4" w:space="0" w:color="auto"/>
-              <w:right w:val="single" w:sz="4" w:space="0" w:color="auto"/>
+              <w:bottom w:val="nil"/>
+              <w:right w:val="nil"/>
             </w:tcBorders>
             <w:shd w:val="clear" w:color="auto" w:fill="auto"/>
             <w:noWrap/>
@@ -6087,18 +6074,18 @@
                 <w:sz w:val="22"/>
                 <w:lang w:eastAsia="en-IE"/>
               </w:rPr>
-              <w:t>102.9</w:t>
+              <w:t>439.55</w:t>
             </w:r>
           </w:p>
         </w:tc>
         <w:tc>
           <w:tcPr>
-            <w:tcW w:w="960" w:type="dxa"/>
+            <w:tcW w:w="1305" w:type="dxa"/>
             <w:tcBorders>
               <w:top w:val="nil"/>
               <w:left w:val="nil"/>
-              <w:bottom w:val="single" w:sz="4" w:space="0" w:color="auto"/>
-              <w:right w:val="single" w:sz="4" w:space="0" w:color="auto"/>
+              <w:bottom w:val="nil"/>
+              <w:right w:val="nil"/>
             </w:tcBorders>
             <w:shd w:val="clear" w:color="auto" w:fill="auto"/>
             <w:noWrap/>
@@ -6123,18 +6110,18 @@
                 <w:sz w:val="22"/>
                 <w:lang w:eastAsia="en-IE"/>
               </w:rPr>
-              <w:t>104.9</w:t>
+              <w:t>472.35</w:t>
             </w:r>
           </w:p>
         </w:tc>
         <w:tc>
           <w:tcPr>
-            <w:tcW w:w="960" w:type="dxa"/>
+            <w:tcW w:w="1305" w:type="dxa"/>
             <w:tcBorders>
               <w:top w:val="nil"/>
               <w:left w:val="nil"/>
-              <w:bottom w:val="single" w:sz="4" w:space="0" w:color="auto"/>
-              <w:right w:val="single" w:sz="4" w:space="0" w:color="auto"/>
+              <w:bottom w:val="nil"/>
+              <w:right w:val="nil"/>
             </w:tcBorders>
             <w:shd w:val="clear" w:color="auto" w:fill="auto"/>
             <w:noWrap/>
@@ -6159,19 +6146,19 @@
                 <w:sz w:val="22"/>
                 <w:lang w:eastAsia="en-IE"/>
               </w:rPr>
-              <w:t>106.9</w:t>
+              <w:t>500.85</w:t>
             </w:r>
           </w:p>
         </w:tc>
       </w:tr>
       <w:tr>
         <w:trPr>
-          <w:trHeight w:val="300"/>
+          <w:trHeight w:val="349"/>
           <w:jc w:val="center"/>
         </w:trPr>
         <w:tc>
           <w:tcPr>
-            <w:tcW w:w="960" w:type="dxa"/>
+            <w:tcW w:w="1190" w:type="dxa"/>
             <w:tcBorders>
               <w:top w:val="nil"/>
               <w:left w:val="single" w:sz="4" w:space="0" w:color="auto"/>
@@ -6204,18 +6191,18 @@
                 <w:sz w:val="22"/>
                 <w:lang w:eastAsia="en-IE"/>
               </w:rPr>
-              <w:t>75%</w:t>
+              <w:t>max</w:t>
             </w:r>
           </w:p>
         </w:tc>
         <w:tc>
           <w:tcPr>
-            <w:tcW w:w="960" w:type="dxa"/>
+            <w:tcW w:w="1305" w:type="dxa"/>
             <w:tcBorders>
               <w:top w:val="nil"/>
               <w:left w:val="nil"/>
-              <w:bottom w:val="single" w:sz="4" w:space="0" w:color="auto"/>
-              <w:right w:val="single" w:sz="4" w:space="0" w:color="auto"/>
+              <w:bottom w:val="nil"/>
+              <w:right w:val="nil"/>
             </w:tcBorders>
             <w:shd w:val="clear" w:color="auto" w:fill="auto"/>
             <w:noWrap/>
@@ -6240,18 +6227,18 @@
                 <w:sz w:val="22"/>
                 <w:lang w:eastAsia="en-IE"/>
               </w:rPr>
-              <w:t>113.6</w:t>
+              <w:t>706.7</w:t>
             </w:r>
           </w:p>
         </w:tc>
         <w:tc>
           <w:tcPr>
-            <w:tcW w:w="960" w:type="dxa"/>
+            <w:tcW w:w="1305" w:type="dxa"/>
             <w:tcBorders>
               <w:top w:val="nil"/>
               <w:left w:val="nil"/>
-              <w:bottom w:val="single" w:sz="4" w:space="0" w:color="auto"/>
-              <w:right w:val="single" w:sz="4" w:space="0" w:color="auto"/>
+              <w:bottom w:val="nil"/>
+              <w:right w:val="nil"/>
             </w:tcBorders>
             <w:shd w:val="clear" w:color="auto" w:fill="auto"/>
             <w:noWrap/>
@@ -6276,18 +6263,18 @@
                 <w:sz w:val="22"/>
                 <w:lang w:eastAsia="en-IE"/>
               </w:rPr>
-              <w:t>111.775</w:t>
+              <w:t>780.6</w:t>
             </w:r>
           </w:p>
         </w:tc>
         <w:tc>
           <w:tcPr>
-            <w:tcW w:w="960" w:type="dxa"/>
+            <w:tcW w:w="1305" w:type="dxa"/>
             <w:tcBorders>
               <w:top w:val="nil"/>
               <w:left w:val="nil"/>
-              <w:bottom w:val="single" w:sz="4" w:space="0" w:color="auto"/>
-              <w:right w:val="single" w:sz="4" w:space="0" w:color="auto"/>
+              <w:bottom w:val="nil"/>
+              <w:right w:val="nil"/>
             </w:tcBorders>
             <w:shd w:val="clear" w:color="auto" w:fill="auto"/>
             <w:noWrap/>
@@ -6312,18 +6299,18 @@
                 <w:sz w:val="22"/>
                 <w:lang w:eastAsia="en-IE"/>
               </w:rPr>
-              <w:t>121.7</w:t>
+              <w:t>1101.7</w:t>
             </w:r>
           </w:p>
         </w:tc>
         <w:tc>
           <w:tcPr>
-            <w:tcW w:w="960" w:type="dxa"/>
+            <w:tcW w:w="1305" w:type="dxa"/>
             <w:tcBorders>
               <w:top w:val="nil"/>
               <w:left w:val="nil"/>
-              <w:bottom w:val="single" w:sz="4" w:space="0" w:color="auto"/>
-              <w:right w:val="single" w:sz="4" w:space="0" w:color="auto"/>
+              <w:bottom w:val="nil"/>
+              <w:right w:val="nil"/>
             </w:tcBorders>
             <w:shd w:val="clear" w:color="auto" w:fill="auto"/>
             <w:noWrap/>
@@ -6348,197 +6335,7 @@
                 <w:sz w:val="22"/>
                 <w:lang w:eastAsia="en-IE"/>
               </w:rPr>
-              <w:t>126.175</w:t>
-            </w:r>
-          </w:p>
-        </w:tc>
-      </w:tr>
-      <w:tr>
-        <w:trPr>
-          <w:trHeight w:val="300"/>
-          <w:jc w:val="center"/>
-        </w:trPr>
-        <w:tc>
-          <w:tcPr>
-            <w:tcW w:w="960" w:type="dxa"/>
-            <w:tcBorders>
-              <w:top w:val="nil"/>
-              <w:left w:val="single" w:sz="4" w:space="0" w:color="auto"/>
-              <w:bottom w:val="single" w:sz="4" w:space="0" w:color="auto"/>
-              <w:right w:val="single" w:sz="4" w:space="0" w:color="auto"/>
-            </w:tcBorders>
-            <w:shd w:val="clear" w:color="auto" w:fill="auto"/>
-            <w:noWrap/>
-            <w:hideMark/>
-          </w:tcPr>
-          <w:p>
-            <w:pPr>
-              <w:spacing w:after="0" w:line="240" w:lineRule="auto"/>
-              <w:jc w:val="center"/>
-              <w:rPr>
-                <w:rFonts w:ascii="Calibri" w:hAnsi="Calibri" w:cs="Calibri"/>
-                <w:b/>
-                <w:bCs/>
-                <w:color w:val="000000"/>
-                <w:sz w:val="22"/>
-                <w:lang w:eastAsia="en-IE"/>
-              </w:rPr>
-            </w:pPr>
-            <w:r>
-              <w:rPr>
-                <w:rFonts w:ascii="Calibri" w:hAnsi="Calibri" w:cs="Calibri"/>
-                <w:b/>
-                <w:bCs/>
-                <w:color w:val="000000"/>
-                <w:sz w:val="22"/>
-                <w:lang w:eastAsia="en-IE"/>
-              </w:rPr>
-              <w:t>max</w:t>
-            </w:r>
-          </w:p>
-        </w:tc>
-        <w:tc>
-          <w:tcPr>
-            <w:tcW w:w="960" w:type="dxa"/>
-            <w:tcBorders>
-              <w:top w:val="nil"/>
-              <w:left w:val="nil"/>
-              <w:bottom w:val="single" w:sz="4" w:space="0" w:color="auto"/>
-              <w:right w:val="single" w:sz="4" w:space="0" w:color="auto"/>
-            </w:tcBorders>
-            <w:shd w:val="clear" w:color="auto" w:fill="auto"/>
-            <w:noWrap/>
-            <w:vAlign w:val="bottom"/>
-            <w:hideMark/>
-          </w:tcPr>
-          <w:p>
-            <w:pPr>
-              <w:spacing w:after="0" w:line="240" w:lineRule="auto"/>
-              <w:jc w:val="right"/>
-              <w:rPr>
-                <w:rFonts w:ascii="Calibri" w:hAnsi="Calibri" w:cs="Calibri"/>
-                <w:color w:val="000000"/>
-                <w:sz w:val="22"/>
-                <w:lang w:eastAsia="en-IE"/>
-              </w:rPr>
-            </w:pPr>
-            <w:r>
-              <w:rPr>
-                <w:rFonts w:ascii="Calibri" w:hAnsi="Calibri" w:cs="Calibri"/>
-                <w:color w:val="000000"/>
-                <w:sz w:val="22"/>
-                <w:lang w:eastAsia="en-IE"/>
-              </w:rPr>
-              <w:t>181.2</w:t>
-            </w:r>
-          </w:p>
-        </w:tc>
-        <w:tc>
-          <w:tcPr>
-            <w:tcW w:w="960" w:type="dxa"/>
-            <w:tcBorders>
-              <w:top w:val="nil"/>
-              <w:left w:val="nil"/>
-              <w:bottom w:val="single" w:sz="4" w:space="0" w:color="auto"/>
-              <w:right w:val="single" w:sz="4" w:space="0" w:color="auto"/>
-            </w:tcBorders>
-            <w:shd w:val="clear" w:color="auto" w:fill="auto"/>
-            <w:noWrap/>
-            <w:vAlign w:val="bottom"/>
-            <w:hideMark/>
-          </w:tcPr>
-          <w:p>
-            <w:pPr>
-              <w:spacing w:after="0" w:line="240" w:lineRule="auto"/>
-              <w:jc w:val="right"/>
-              <w:rPr>
-                <w:rFonts w:ascii="Calibri" w:hAnsi="Calibri" w:cs="Calibri"/>
-                <w:color w:val="000000"/>
-                <w:sz w:val="22"/>
-                <w:lang w:eastAsia="en-IE"/>
-              </w:rPr>
-            </w:pPr>
-            <w:r>
-              <w:rPr>
-                <w:rFonts w:ascii="Calibri" w:hAnsi="Calibri" w:cs="Calibri"/>
-                <w:color w:val="000000"/>
-                <w:sz w:val="22"/>
-                <w:lang w:eastAsia="en-IE"/>
-              </w:rPr>
-              <w:t>206.5</w:t>
-            </w:r>
-          </w:p>
-        </w:tc>
-        <w:tc>
-          <w:tcPr>
-            <w:tcW w:w="960" w:type="dxa"/>
-            <w:tcBorders>
-              <w:top w:val="nil"/>
-              <w:left w:val="nil"/>
-              <w:bottom w:val="single" w:sz="4" w:space="0" w:color="auto"/>
-              <w:right w:val="single" w:sz="4" w:space="0" w:color="auto"/>
-            </w:tcBorders>
-            <w:shd w:val="clear" w:color="auto" w:fill="auto"/>
-            <w:noWrap/>
-            <w:vAlign w:val="bottom"/>
-            <w:hideMark/>
-          </w:tcPr>
-          <w:p>
-            <w:pPr>
-              <w:spacing w:after="0" w:line="240" w:lineRule="auto"/>
-              <w:jc w:val="right"/>
-              <w:rPr>
-                <w:rFonts w:ascii="Calibri" w:hAnsi="Calibri" w:cs="Calibri"/>
-                <w:color w:val="000000"/>
-                <w:sz w:val="22"/>
-                <w:lang w:eastAsia="en-IE"/>
-              </w:rPr>
-            </w:pPr>
-            <w:r>
-              <w:rPr>
-                <w:rFonts w:ascii="Calibri" w:hAnsi="Calibri" w:cs="Calibri"/>
-                <w:color w:val="000000"/>
-                <w:sz w:val="22"/>
-                <w:lang w:eastAsia="en-IE"/>
-              </w:rPr>
-              <w:t>310.4</w:t>
-            </w:r>
-          </w:p>
-        </w:tc>
-        <w:tc>
-          <w:tcPr>
-            <w:tcW w:w="960" w:type="dxa"/>
-            <w:tcBorders>
-              <w:top w:val="nil"/>
-              <w:left w:val="nil"/>
-              <w:bottom w:val="single" w:sz="4" w:space="0" w:color="auto"/>
-              <w:right w:val="single" w:sz="4" w:space="0" w:color="auto"/>
-            </w:tcBorders>
-            <w:shd w:val="clear" w:color="auto" w:fill="auto"/>
-            <w:noWrap/>
-            <w:vAlign w:val="bottom"/>
-            <w:hideMark/>
-          </w:tcPr>
-          <w:p>
-            <w:pPr>
-              <w:keepNext/>
-              <w:spacing w:after="0" w:line="240" w:lineRule="auto"/>
-              <w:jc w:val="right"/>
-              <w:rPr>
-                <w:rFonts w:ascii="Calibri" w:hAnsi="Calibri" w:cs="Calibri"/>
-                <w:color w:val="000000"/>
-                <w:sz w:val="22"/>
-                <w:lang w:eastAsia="en-IE"/>
-              </w:rPr>
-            </w:pPr>
-            <w:r>
-              <w:rPr>
-                <w:rFonts w:ascii="Calibri" w:hAnsi="Calibri" w:cs="Calibri"/>
-                <w:color w:val="000000"/>
-                <w:sz w:val="22"/>
-                <w:lang w:eastAsia="en-IE"/>
-              </w:rPr>
-              <w:t>354.8</w:t>
+              <w:t>1330.7</w:t>
             </w:r>
           </w:p>
         </w:tc>
@@ -6546,9 +6343,14 @@
     </w:tbl>
     <w:p>
       <w:pPr>
+        <w:jc w:val="center"/>
+      </w:pPr>
+    </w:p>
+    <w:p>
+      <w:pPr>
         <w:pStyle w:val="Caption"/>
       </w:pPr>
-      <w:bookmarkStart w:id="32" w:name="_Ref135501370"/>
+      <w:bookmarkStart w:id="30" w:name="_Ref135501370"/>
       <w:r>
         <w:t xml:space="preserve">Table </w:t>
       </w:r>
@@ -6560,7 +6362,7 @@
           <w:t>3</w:t>
         </w:r>
       </w:fldSimple>
-      <w:bookmarkEnd w:id="32"/>
+      <w:bookmarkEnd w:id="30"/>
       <w:r>
         <w:rPr>
           <w:noProof/>
@@ -6639,9 +6441,9 @@
         </w:rPr>
         <w:lastRenderedPageBreak/>
         <w:drawing>
-          <wp:inline distT="0" distB="0" distL="0" distR="0" wp14:anchorId="72C224EE" wp14:editId="109A2496">
-            <wp:extent cx="5036206" cy="3396047"/>
-            <wp:effectExtent l="0" t="0" r="0" b="0"/>
+          <wp:inline distT="0" distB="0" distL="0" distR="0" wp14:anchorId="72C224EE" wp14:editId="162199A7">
+            <wp:extent cx="5036206" cy="3364059"/>
+            <wp:effectExtent l="0" t="0" r="0" b="8255"/>
             <wp:docPr id="4" name="Picture 4"/>
             <wp:cNvGraphicFramePr>
               <a:graphicFrameLocks xmlns:a="http://schemas.openxmlformats.org/drawingml/2006/main" noChangeAspect="1"/>
@@ -6668,7 +6470,7 @@
                   <pic:spPr>
                     <a:xfrm>
                       <a:off x="0" y="0"/>
-                      <a:ext cx="5036206" cy="3396047"/>
+                      <a:ext cx="5036206" cy="3364059"/>
                     </a:xfrm>
                     <a:prstGeom prst="rect">
                       <a:avLst/>
@@ -6688,8 +6490,8 @@
           <w:noProof/>
         </w:rPr>
       </w:pPr>
-      <w:bookmarkStart w:id="33" w:name="_Ref135502566"/>
-      <w:bookmarkStart w:id="34" w:name="_Ref135692337"/>
+      <w:bookmarkStart w:id="31" w:name="_Ref135502566"/>
+      <w:bookmarkStart w:id="32" w:name="_Ref135692337"/>
       <w:r>
         <w:t xml:space="preserve">Figure </w:t>
       </w:r>
@@ -6701,14 +6503,14 @@
           <w:t>3</w:t>
         </w:r>
       </w:fldSimple>
-      <w:bookmarkEnd w:id="33"/>
+      <w:bookmarkEnd w:id="31"/>
       <w:r>
         <w:rPr>
           <w:noProof/>
         </w:rPr>
         <w:t xml:space="preserve"> Histograms displaying distribution of indicator values</w:t>
       </w:r>
-      <w:bookmarkEnd w:id="34"/>
+      <w:bookmarkEnd w:id="32"/>
     </w:p>
     <w:p>
       <w:r>
@@ -6769,7 +6571,13 @@
         <w:t>outliers predom</w:t>
       </w:r>
       <w:r>
-        <w:t xml:space="preserve">inantly to the right of the </w:t>
+        <w:t>inantly to the right</w:t>
+      </w:r>
+      <w:r>
+        <w:t>,</w:t>
+      </w:r>
+      <w:r>
+        <w:t xml:space="preserve"> </w:t>
       </w:r>
       <w:r>
         <w:t>confirms this tendency.</w:t>
@@ -6828,7 +6636,7 @@
           <w:noProof/>
         </w:rPr>
       </w:pPr>
-      <w:bookmarkStart w:id="35" w:name="_Ref135502964"/>
+      <w:bookmarkStart w:id="33" w:name="_Ref135502964"/>
       <w:r>
         <w:t xml:space="preserve">Figure </w:t>
       </w:r>
@@ -6840,7 +6648,7 @@
           <w:t>4</w:t>
         </w:r>
       </w:fldSimple>
-      <w:bookmarkEnd w:id="35"/>
+      <w:bookmarkEnd w:id="33"/>
       <w:r>
         <w:t xml:space="preserve"> </w:t>
       </w:r>
@@ -6856,7 +6664,10 @@
         <w:t xml:space="preserve">Quantifying the number </w:t>
       </w:r>
       <w:r>
-        <w:t>of outliers for each indicator, see notebook section 7.3</w:t>
+        <w:t>of outliers for each indicator, see notebook section 7.</w:t>
+      </w:r>
+      <w:r>
+        <w:t>2.1</w:t>
       </w:r>
       <w:r>
         <w:t xml:space="preserve">, results in </w:t>
@@ -6892,11 +6703,9 @@
         <w:lastRenderedPageBreak/>
         <w:t xml:space="preserve">Taking into consideration the economic factors which can </w:t>
       </w:r>
-      <w:proofErr w:type="spellStart"/>
-      <w:r>
-        <w:t>effect</w:t>
-      </w:r>
-      <w:proofErr w:type="spellEnd"/>
+      <w:r>
+        <w:t>affect</w:t>
+      </w:r>
       <w:r>
         <w:t xml:space="preserve"> the construction industry over the time period in question </w:t>
       </w:r>
@@ -6904,7 +6713,13 @@
         <w:t xml:space="preserve">2010 to 2022, we know there existed great swings in activity in the sector. </w:t>
       </w:r>
       <w:r>
-        <w:t xml:space="preserve">For this reason it has been decided not to remove outlier values and to continue with the dataset as it is for </w:t>
+        <w:t xml:space="preserve">For this </w:t>
+      </w:r>
+      <w:r>
+        <w:t>reason,</w:t>
+      </w:r>
+      <w:r>
+        <w:t xml:space="preserve"> it has been decided not to remove outlier values and to continue with the dataset as it is for </w:t>
       </w:r>
       <w:r>
         <w:t>further</w:t>
@@ -6923,10 +6738,10 @@
           <w:noProof/>
         </w:rPr>
         <w:drawing>
-          <wp:inline distT="0" distB="0" distL="0" distR="0" wp14:anchorId="009005C9" wp14:editId="36482C1F">
-            <wp:extent cx="3458058" cy="1324160"/>
-            <wp:effectExtent l="0" t="0" r="9525" b="9525"/>
-            <wp:docPr id="6" name="Picture 6" descr="A screenshot of a computer&#10;&#10;Description automatically generated with medium confidence"/>
+          <wp:inline distT="0" distB="0" distL="0" distR="0" wp14:anchorId="009005C9" wp14:editId="442891C8">
+            <wp:extent cx="3576447" cy="1470624"/>
+            <wp:effectExtent l="0" t="0" r="5080" b="0"/>
+            <wp:docPr id="6" name="Picture 6"/>
             <wp:cNvGraphicFramePr>
               <a:graphicFrameLocks xmlns:a="http://schemas.openxmlformats.org/drawingml/2006/main" noChangeAspect="1"/>
             </wp:cNvGraphicFramePr>
@@ -6934,11 +6749,17 @@
               <a:graphicData uri="http://schemas.openxmlformats.org/drawingml/2006/picture">
                 <pic:pic xmlns:pic="http://schemas.openxmlformats.org/drawingml/2006/picture">
                   <pic:nvPicPr>
-                    <pic:cNvPr id="6" name="Picture 6" descr="A screenshot of a computer&#10;&#10;Description automatically generated with medium confidence"/>
+                    <pic:cNvPr id="6" name="Picture 6"/>
                     <pic:cNvPicPr/>
                   </pic:nvPicPr>
                   <pic:blipFill>
-                    <a:blip r:embed="rId18"/>
+                    <a:blip r:embed="rId18">
+                      <a:extLst>
+                        <a:ext uri="{28A0092B-C50C-407E-A947-70E740481C1C}">
+                          <a14:useLocalDpi xmlns:a14="http://schemas.microsoft.com/office/drawing/2010/main" val="0"/>
+                        </a:ext>
+                      </a:extLst>
+                    </a:blip>
                     <a:stretch>
                       <a:fillRect/>
                     </a:stretch>
@@ -6946,7 +6767,7 @@
                   <pic:spPr>
                     <a:xfrm>
                       <a:off x="0" y="0"/>
-                      <a:ext cx="3458058" cy="1324160"/>
+                      <a:ext cx="3580807" cy="1472417"/>
                     </a:xfrm>
                     <a:prstGeom prst="rect">
                       <a:avLst/>
@@ -6966,7 +6787,7 @@
           <w:noProof/>
         </w:rPr>
       </w:pPr>
-      <w:bookmarkStart w:id="36" w:name="_Ref135504688"/>
+      <w:bookmarkStart w:id="34" w:name="_Ref135504688"/>
       <w:r>
         <w:t xml:space="preserve">Figure </w:t>
       </w:r>
@@ -6978,37 +6799,35 @@
           <w:t>5</w:t>
         </w:r>
       </w:fldSimple>
-      <w:bookmarkEnd w:id="36"/>
+      <w:bookmarkEnd w:id="34"/>
       <w:r>
         <w:rPr>
           <w:noProof/>
         </w:rPr>
         <w:t xml:space="preserve"> Number of outliers for indicator </w:t>
       </w:r>
-      <w:commentRangeStart w:id="37"/>
+      <w:commentRangeStart w:id="35"/>
       <w:r>
         <w:rPr>
           <w:noProof/>
         </w:rPr>
         <w:t>values</w:t>
       </w:r>
-      <w:commentRangeEnd w:id="37"/>
+      <w:commentRangeEnd w:id="35"/>
       <w:r>
         <w:rPr>
           <w:rStyle w:val="CommentReference"/>
           <w:i w:val="0"/>
           <w:iCs w:val="0"/>
         </w:rPr>
-        <w:commentReference w:id="37"/>
+        <w:commentReference w:id="35"/>
       </w:r>
     </w:p>
     <w:p/>
     <w:p>
-      <w:proofErr w:type="spellStart"/>
-      <w:r>
-        <w:t>Furthere</w:t>
-      </w:r>
-      <w:proofErr w:type="spellEnd"/>
+      <w:r>
+        <w:t>Further</w:t>
+      </w:r>
       <w:r>
         <w:t xml:space="preserve"> </w:t>
       </w:r>
@@ -7027,58 +6846,55 @@
       <w:r>
         <w:t>.</w:t>
       </w:r>
-    </w:p>
-    <w:p>
-      <w:r>
-        <w:t>In order to carry out infernal statistics in</w:t>
-      </w:r>
-      <w:r>
-        <w:t xml:space="preserve"> section</w:t>
+      <w:r>
+        <w:t xml:space="preserve"> Additionally to the </w:t>
+      </w:r>
+      <w:r>
+        <w:t xml:space="preserve">Anderson-Darling test, a </w:t>
+      </w:r>
+      <w:r>
+        <w:t>Shapiro-wilk</w:t>
+      </w:r>
+      <w:r>
+        <w:t xml:space="preserve"> test </w:t>
+      </w:r>
+      <w:r>
+        <w:t xml:space="preserve">and a scripy.stats </w:t>
+      </w:r>
+      <w:commentRangeStart w:id="36"/>
+      <w:r>
+        <w:t>normaltest</w:t>
+      </w:r>
+      <w:commentRangeEnd w:id="36"/>
+      <w:r>
+        <w:rPr>
+          <w:rStyle w:val="CommentReference"/>
+        </w:rPr>
+        <w:commentReference w:id="36"/>
+      </w:r>
+      <w:r>
+        <w:t>, which is based on</w:t>
       </w:r>
       <w:r>
         <w:t xml:space="preserve"> </w:t>
       </w:r>
       <w:r>
+        <w:t>D'Agostino and Pearson's test, which combines skewness and kurtosis to assess the departure from normality</w:t>
+      </w:r>
+      <w:r>
+        <w:t xml:space="preserve">, were applied as </w:t>
+      </w:r>
+      <w:r>
+        <w:t>confirmation.</w:t>
+      </w:r>
+      <w:r>
+        <w:t xml:space="preserve"> </w:t>
+      </w:r>
+      <w:r>
         <w:fldChar w:fldCharType="begin"/>
       </w:r>
       <w:r>
-        <w:instrText xml:space="preserve"> REF _Ref135522382 \r \h </w:instrText>
-      </w:r>
-      <w:r>
-        <w:fldChar w:fldCharType="separate"/>
-      </w:r>
-      <w:r>
-        <w:t>4.2</w:t>
-      </w:r>
-      <w:r>
-        <w:fldChar w:fldCharType="end"/>
-      </w:r>
-      <w:r>
-        <w:t>, a</w:t>
-      </w:r>
-      <w:r>
-        <w:t>n evaluation of the</w:t>
-      </w:r>
-      <w:r>
-        <w:t xml:space="preserve"> data was </w:t>
-      </w:r>
-      <w:r>
-        <w:t xml:space="preserve">carried out in notebook section </w:t>
-      </w:r>
-      <w:r>
-        <w:t xml:space="preserve">7.3 to </w:t>
-      </w:r>
-      <w:r>
-        <w:t>determine if the data for the 4 indicators is normally distributed. 3 separate tests were applied</w:t>
-      </w:r>
-      <w:r>
-        <w:t xml:space="preserve">, </w:t>
-      </w:r>
-      <w:r>
-        <w:fldChar w:fldCharType="begin"/>
-      </w:r>
-      <w:r>
-        <w:instrText xml:space="preserve"> REF _Ref135693039 \h </w:instrText>
+        <w:instrText xml:space="preserve"> REF _Ref135998547 \h </w:instrText>
       </w:r>
       <w:r>
         <w:fldChar w:fldCharType="separate"/>
@@ -7090,20 +6906,17 @@
         <w:rPr>
           <w:noProof/>
         </w:rPr>
-        <w:t>4</w:t>
+        <w:t xml:space="preserve">4 </w:t>
+      </w:r>
+      <w:r>
+        <w:rPr>
+          <w:noProof/>
+        </w:rPr>
+        <w:t>Tests for assertaining normality</w:t>
       </w:r>
       <w:r>
         <w:fldChar w:fldCharType="end"/>
       </w:r>
-      <w:r>
-        <w:t>.</w:t>
-      </w:r>
-    </w:p>
-    <w:p>
-      <w:pPr>
-        <w:pStyle w:val="Caption"/>
-        <w:keepNext/>
-      </w:pPr>
     </w:p>
     <w:tbl>
       <w:tblPr>
@@ -7129,10 +6942,7 @@
               <w:jc w:val="center"/>
             </w:pPr>
             <w:r>
-              <w:t>Anderson</w:t>
-            </w:r>
-            <w:r>
-              <w:t>-Darling</w:t>
+              <w:t>Anderson-Darling</w:t>
             </w:r>
           </w:p>
         </w:tc>
@@ -7171,7 +6981,7 @@
               <w:jc w:val="center"/>
             </w:pPr>
             <w:r>
-              <w:t>Chi-square</w:t>
+              <w:t>D'Agostino and Pearson's</w:t>
             </w:r>
           </w:p>
         </w:tc>
@@ -7184,19 +6994,33 @@
           <w:noProof/>
         </w:rPr>
       </w:pPr>
-      <w:bookmarkStart w:id="38" w:name="_Ref135693039"/>
+      <w:bookmarkStart w:id="37" w:name="_Ref135693039"/>
+      <w:bookmarkStart w:id="38" w:name="_Ref135998547"/>
       <w:r>
         <w:t xml:space="preserve">Table </w:t>
       </w:r>
-      <w:fldSimple w:instr=" SEQ Table \* ARABIC ">
-        <w:r>
-          <w:rPr>
-            <w:noProof/>
-          </w:rPr>
-          <w:t>4</w:t>
-        </w:r>
-      </w:fldSimple>
-      <w:bookmarkEnd w:id="38"/>
+      <w:r>
+        <w:fldChar w:fldCharType="begin"/>
+      </w:r>
+      <w:r>
+        <w:instrText xml:space="preserve"> SEQ Table \* ARABIC </w:instrText>
+      </w:r>
+      <w:r>
+        <w:fldChar w:fldCharType="separate"/>
+      </w:r>
+      <w:r>
+        <w:rPr>
+          <w:noProof/>
+        </w:rPr>
+        <w:t>4</w:t>
+      </w:r>
+      <w:r>
+        <w:rPr>
+          <w:noProof/>
+        </w:rPr>
+        <w:fldChar w:fldCharType="end"/>
+      </w:r>
+      <w:bookmarkEnd w:id="37"/>
       <w:r>
         <w:rPr>
           <w:noProof/>
@@ -7209,13 +7033,14 @@
         </w:rPr>
         <w:t>Tests for assertaining normality</w:t>
       </w:r>
+      <w:bookmarkEnd w:id="38"/>
     </w:p>
     <w:p>
       <w:r>
         <w:t xml:space="preserve">All 3 tests </w:t>
       </w:r>
       <w:r>
-        <w:t>indicated</w:t>
+        <w:t>showed</w:t>
       </w:r>
       <w:r>
         <w:t xml:space="preserve"> that the indicator values were not normally distributed</w:t>
@@ -7232,37 +7057,72 @@
       <w:r>
         <w:t>inferential statistics</w:t>
       </w:r>
-      <w:bookmarkEnd w:id="30"/>
+      <w:bookmarkEnd w:id="28"/>
       <w:bookmarkEnd w:id="39"/>
     </w:p>
     <w:p>
-      <w:pPr>
-        <w:rPr>
-          <w:b/>
-          <w:bCs/>
-        </w:rPr>
-      </w:pPr>
-      <w:r>
-        <w:rPr>
-          <w:b/>
-          <w:bCs/>
-        </w:rPr>
-        <w:t>Analyse the variables in your dataset(s) and use appropriate inferential statistics to gain insights on possible population values (e.g., if you were working with international home building, you could find a confidence interval for the population proportion of yearly apartment builds out of all home builds). [0-20 ]</w:t>
-      </w:r>
-    </w:p>
-    <w:p>
+      <w:r>
+        <w:t xml:space="preserve">As infernal statistics </w:t>
+      </w:r>
+      <w:r>
+        <w:t>is best</w:t>
+      </w:r>
+      <w:r>
+        <w:t xml:space="preserve"> applied to normally distributed data samples</w:t>
+      </w:r>
+      <w:r>
+        <w:t xml:space="preserve">, firstly a deeper </w:t>
+      </w:r>
+      <w:r>
+        <w:t>understanding</w:t>
+      </w:r>
+      <w:r>
+        <w:t xml:space="preserve"> of the </w:t>
+      </w:r>
+      <w:r>
+        <w:t>distribution of country data was required</w:t>
+      </w:r>
+      <w:r>
+        <w:t>. The Production Index indicator (I</w:t>
+      </w:r>
+      <w:r>
+        <w:t xml:space="preserve">S-IP) was chosen and an analysis of which countries within the dataset had normally distributed </w:t>
+      </w:r>
+      <w:r>
+        <w:t>IS-IP values over the time period</w:t>
+      </w:r>
+      <w:r>
+        <w:t xml:space="preserve"> was </w:t>
+      </w:r>
+      <w:r>
+        <w:t xml:space="preserve">assessed, notebook section 7.3.1 </w:t>
+      </w:r>
+      <w:r>
+        <w:t>shows 17 of the countries contain normally distributed IS-IP data, including Ireland</w:t>
+      </w:r>
+      <w:r>
+        <w:t xml:space="preserve">. Have a sample of </w:t>
+      </w:r>
       <w:r>
         <w:lastRenderedPageBreak/>
+        <w:t xml:space="preserve">normally distributed for several countries including Ireland </w:t>
+      </w:r>
+      <w:r>
+        <w:t>allows us to propose the following question:</w:t>
+      </w:r>
+    </w:p>
+    <w:p>
+      <w:r>
         <w:t>To gain</w:t>
       </w:r>
       <w:r>
         <w:t xml:space="preserve"> insights into the </w:t>
       </w:r>
       <w:r>
-        <w:t xml:space="preserve">population values, the following question </w:t>
-      </w:r>
-      <w:r>
-        <w:t>was proposed.</w:t>
+        <w:t>population values</w:t>
+      </w:r>
+      <w:r>
+        <w:t>:</w:t>
       </w:r>
     </w:p>
     <w:p>
@@ -7762,7 +7622,7 @@
         <w:lastRenderedPageBreak/>
         <w:t>Machine learning for data analytics</w:t>
       </w:r>
-      <w:bookmarkEnd w:id="29"/>
+      <w:bookmarkEnd w:id="27"/>
       <w:bookmarkEnd w:id="44"/>
     </w:p>
     <w:p>
@@ -7778,15 +7638,7 @@
     </w:p>
     <w:p>
       <w:r>
-        <w:t xml:space="preserve">Describe the rationale and justification for the choice of machine learning models for the above-mentioned scenario. Machine Learning models can be used for Prediction, Classification, Clustering, sentiment analysis, recommendation systems and Time series analysis. You should plan on trying multiple approaches (at least two) with proper selection of hyperparameters using </w:t>
-      </w:r>
-      <w:proofErr w:type="spellStart"/>
-      <w:r>
-        <w:t>GridSearchCV</w:t>
-      </w:r>
-      <w:proofErr w:type="spellEnd"/>
-      <w:r>
-        <w:t xml:space="preserve"> method. You can choose appropriate features from the datasets and a target feature to answer the question asked in the scenario in the case of supervised learning.</w:t>
+        <w:t>Describe the rationale and justification for the choice of machine learning models for the above-mentioned scenario. Machine Learning models can be used for Prediction, Classification, Clustering, sentiment analysis, recommendation systems and Time series analysis. You should plan on trying multiple approaches (at least two) with proper selection of hyperparameters using GridSearchCV method. You can choose appropriate features from the datasets and a target feature to answer the question asked in the scenario in the case of supervised learning.</w:t>
       </w:r>
     </w:p>
     <w:p>
@@ -7879,15 +7731,7 @@
     </w:p>
     <w:p>
       <w:r>
-        <w:t xml:space="preserve">Programming: The project must be explored programmatically: this means that you must implement suitable Python tools (code and/or libraries) to complete the analysis required. All of this is to be implemented in a </w:t>
-      </w:r>
-      <w:proofErr w:type="spellStart"/>
-      <w:r>
-        <w:t>Jupyter</w:t>
-      </w:r>
-      <w:proofErr w:type="spellEnd"/>
-      <w:r>
-        <w:t xml:space="preserve"> Notebook. [0-20]</w:t>
+        <w:t>Programming: The project must be explored programmatically: this means that you must implement suitable Python tools (code and/or libraries) to complete the analysis required. All of this is to be implemented in a Jupyter Notebook. [0-20]</w:t>
       </w:r>
     </w:p>
     <w:p>
@@ -7922,15 +7766,7 @@
       </w:r>
       <w:bookmarkEnd w:id="55"/>
       <w:r>
-        <w:t>: You are required to document and evaluate a testing and optimisation strategy for your analysis. As part of this, you may want to plan and document how you ensured your code is doing what it is meant to, as well as ensuring that the code is making good use of your resources (</w:t>
-      </w:r>
-      <w:proofErr w:type="spellStart"/>
-      <w:r>
-        <w:t>eg</w:t>
-      </w:r>
-      <w:proofErr w:type="spellEnd"/>
-      <w:r>
-        <w:t xml:space="preserve"> computing, time etc). Note any trade-offs that you've made in these areas. [0-20]</w:t>
+        <w:t>: You are required to document and evaluate a testing and optimisation strategy for your analysis. As part of this, you may want to plan and document how you ensured your code is doing what it is meant to, as well as ensuring that the code is making good use of your resources (eg computing, time etc). Note any trade-offs that you've made in these areas. [0-20]</w:t>
       </w:r>
     </w:p>
     <w:p>
@@ -8033,7 +7869,7 @@
 
 <file path=word/comments.xml><?xml version="1.0" encoding="utf-8"?>
 <w:comments xmlns:wpc="http://schemas.microsoft.com/office/word/2010/wordprocessingCanvas" xmlns:cx="http://schemas.microsoft.com/office/drawing/2014/chartex" xmlns:cx1="http://schemas.microsoft.com/office/drawing/2015/9/8/chartex" xmlns:cx2="http://schemas.microsoft.com/office/drawing/2015/10/21/chartex" xmlns:cx3="http://schemas.microsoft.com/office/drawing/2016/5/9/chartex" xmlns:cx4="http://schemas.microsoft.com/office/drawing/2016/5/10/chartex" xmlns:cx5="http://schemas.microsoft.com/office/drawing/2016/5/11/chartex" xmlns:cx6="http://schemas.microsoft.com/office/drawing/2016/5/12/chartex" xmlns:cx7="http://schemas.microsoft.com/office/drawing/2016/5/13/chartex" xmlns:cx8="http://schemas.microsoft.com/office/drawing/2016/5/14/chartex" xmlns:mc="http://schemas.openxmlformats.org/markup-compatibility/2006" xmlns:aink="http://schemas.microsoft.com/office/drawing/2016/ink" xmlns:am3d="http://schemas.microsoft.com/office/drawing/2017/model3d" xmlns:o="urn:schemas-microsoft-com:office:office" xmlns:oel="http://schemas.microsoft.com/office/2019/extlst" xmlns:r="http://schemas.openxmlformats.org/officeDocument/2006/relationships" xmlns:m="http://schemas.openxmlformats.org/officeDocument/2006/math" xmlns:v="urn:schemas-microsoft-com:vml" xmlns:wp14="http://schemas.microsoft.com/office/word/2010/wordprocessingDrawing" xmlns:wp="http://schemas.openxmlformats.org/drawingml/2006/wordprocessingDrawing" xmlns:w10="urn:schemas-microsoft-com:office:word" xmlns:w="http://schemas.openxmlformats.org/wordprocessingml/2006/main" xmlns:w14="http://schemas.microsoft.com/office/word/2010/wordml" xmlns:w15="http://schemas.microsoft.com/office/word/2012/wordml" xmlns:w16cex="http://schemas.microsoft.com/office/word/2018/wordml/cex" xmlns:w16cid="http://schemas.microsoft.com/office/word/2016/wordml/cid" xmlns:w16="http://schemas.microsoft.com/office/word/2018/wordml" xmlns:w16du="http://schemas.microsoft.com/office/word/2023/wordml/word16du" xmlns:w16sdtdh="http://schemas.microsoft.com/office/word/2020/wordml/sdtdatahash" xmlns:w16se="http://schemas.microsoft.com/office/word/2015/wordml/symex" xmlns:wpg="http://schemas.microsoft.com/office/word/2010/wordprocessingGroup" xmlns:wpi="http://schemas.microsoft.com/office/word/2010/wordprocessingInk" xmlns:wne="http://schemas.microsoft.com/office/word/2006/wordml" xmlns:wps="http://schemas.microsoft.com/office/word/2010/wordprocessingShape" mc:Ignorable="w14 w15 w16se w16cid w16 w16cex w16sdtdh wp14">
-  <w:comment w:id="11" w:author="Sheamus Clifford" w:date="2023-05-16T00:12:00Z" w:initials="SC">
+  <w:comment w:id="11" w:author="Sheamus Clifford" w:date="2023-05-15T23:34:00Z" w:initials="SC">
     <w:p>
       <w:pPr>
         <w:pStyle w:val="CommentText"/>
@@ -8046,11 +7882,11 @@
         <w:annotationRef/>
       </w:r>
       <w:r>
-        <w:t>Remove</w:t>
+        <w:t>Reference assignment brief</w:t>
       </w:r>
     </w:p>
   </w:comment>
-  <w:comment w:id="12" w:author="Sheamus Clifford" w:date="2023-05-15T23:34:00Z" w:initials="SC">
+  <w:comment w:id="15" w:author="Sheamus Clifford" w:date="2023-05-17T23:56:00Z" w:initials="SC">
     <w:p>
       <w:pPr>
         <w:pStyle w:val="CommentText"/>
@@ -8063,11 +7899,11 @@
         <w:annotationRef/>
       </w:r>
       <w:r>
-        <w:t>Reference assignment brief</w:t>
+        <w:t>Reference data</w:t>
       </w:r>
     </w:p>
   </w:comment>
-  <w:comment w:id="16" w:author="Sheamus Clifford" w:date="2023-05-16T00:13:00Z" w:initials="SC">
+  <w:comment w:id="17" w:author="Sheamus Clifford" w:date="2023-05-18T22:11:00Z" w:initials="SC">
     <w:p>
       <w:pPr>
         <w:pStyle w:val="CommentText"/>
@@ -8080,11 +7916,11 @@
         <w:annotationRef/>
       </w:r>
       <w:r>
-        <w:t>remove</w:t>
+        <w:t>justification</w:t>
       </w:r>
     </w:p>
   </w:comment>
-  <w:comment w:id="17" w:author="Sheamus Clifford" w:date="2023-05-17T23:56:00Z" w:initials="SC">
+  <w:comment w:id="18" w:author="Sheamus Clifford" w:date="2023-05-18T22:17:00Z" w:initials="SC">
     <w:p>
       <w:pPr>
         <w:pStyle w:val="CommentText"/>
@@ -8097,11 +7933,11 @@
         <w:annotationRef/>
       </w:r>
       <w:r>
-        <w:t>Reference data</w:t>
+        <w:t>Add desription for these</w:t>
       </w:r>
     </w:p>
   </w:comment>
-  <w:comment w:id="19" w:author="Sheamus Clifford" w:date="2023-05-18T22:11:00Z" w:initials="SC">
+  <w:comment w:id="22" w:author="Sheamus Clifford" w:date="2023-05-20T16:21:00Z" w:initials="SC">
     <w:p>
       <w:pPr>
         <w:pStyle w:val="CommentText"/>
@@ -8114,11 +7950,11 @@
         <w:annotationRef/>
       </w:r>
       <w:r>
-        <w:t>justification</w:t>
+        <w:t>Add reference</w:t>
       </w:r>
     </w:p>
   </w:comment>
-  <w:comment w:id="20" w:author="Sheamus Clifford" w:date="2023-05-18T22:17:00Z" w:initials="SC">
+  <w:comment w:id="23" w:author="Sheamus Clifford" w:date="2023-05-20T16:35:00Z" w:initials="SC">
     <w:p>
       <w:pPr>
         <w:pStyle w:val="CommentText"/>
@@ -8131,11 +7967,11 @@
         <w:annotationRef/>
       </w:r>
       <w:r>
-        <w:t>Add desription for these</w:t>
+        <w:t>Add figue</w:t>
       </w:r>
     </w:p>
   </w:comment>
-  <w:comment w:id="24" w:author="Sheamus Clifford" w:date="2023-05-20T16:21:00Z" w:initials="SC">
+  <w:comment w:id="35" w:author="Sheamus Clifford" w:date="2023-05-20T19:53:00Z" w:initials="SC">
     <w:p>
       <w:pPr>
         <w:pStyle w:val="CommentText"/>
@@ -8148,11 +7984,11 @@
         <w:annotationRef/>
       </w:r>
       <w:r>
-        <w:t>Add reference</w:t>
+        <w:t>Create tabe if time allows</w:t>
       </w:r>
     </w:p>
   </w:comment>
-  <w:comment w:id="25" w:author="Sheamus Clifford" w:date="2023-05-20T16:35:00Z" w:initials="SC">
+  <w:comment w:id="36" w:author="Sheamus Clifford" w:date="2023-05-26T12:58:00Z" w:initials="SC">
     <w:p>
       <w:pPr>
         <w:pStyle w:val="CommentText"/>
@@ -8165,24 +8001,7 @@
         <w:annotationRef/>
       </w:r>
       <w:r>
-        <w:t>Add figue</w:t>
-      </w:r>
-    </w:p>
-  </w:comment>
-  <w:comment w:id="37" w:author="Sheamus Clifford" w:date="2023-05-20T19:53:00Z" w:initials="SC">
-    <w:p>
-      <w:pPr>
-        <w:pStyle w:val="CommentText"/>
-        <w:jc w:val="left"/>
-      </w:pPr>
-      <w:r>
-        <w:rPr>
-          <w:rStyle w:val="CommentReference"/>
-        </w:rPr>
-        <w:annotationRef/>
-      </w:r>
-      <w:r>
-        <w:t>Create tabe if time allows</w:t>
+        <w:t>reference</w:t>
       </w:r>
     </w:p>
   </w:comment>
@@ -8191,43 +8010,40 @@
 
 <file path=word/commentsExtended.xml><?xml version="1.0" encoding="utf-8"?>
 <w15:commentsEx xmlns:wpc="http://schemas.microsoft.com/office/word/2010/wordprocessingCanvas" xmlns:cx="http://schemas.microsoft.com/office/drawing/2014/chartex" xmlns:cx1="http://schemas.microsoft.com/office/drawing/2015/9/8/chartex" xmlns:cx2="http://schemas.microsoft.com/office/drawing/2015/10/21/chartex" xmlns:cx3="http://schemas.microsoft.com/office/drawing/2016/5/9/chartex" xmlns:cx4="http://schemas.microsoft.com/office/drawing/2016/5/10/chartex" xmlns:cx5="http://schemas.microsoft.com/office/drawing/2016/5/11/chartex" xmlns:cx6="http://schemas.microsoft.com/office/drawing/2016/5/12/chartex" xmlns:cx7="http://schemas.microsoft.com/office/drawing/2016/5/13/chartex" xmlns:cx8="http://schemas.microsoft.com/office/drawing/2016/5/14/chartex" xmlns:mc="http://schemas.openxmlformats.org/markup-compatibility/2006" xmlns:aink="http://schemas.microsoft.com/office/drawing/2016/ink" xmlns:am3d="http://schemas.microsoft.com/office/drawing/2017/model3d" xmlns:o="urn:schemas-microsoft-com:office:office" xmlns:oel="http://schemas.microsoft.com/office/2019/extlst" xmlns:r="http://schemas.openxmlformats.org/officeDocument/2006/relationships" xmlns:m="http://schemas.openxmlformats.org/officeDocument/2006/math" xmlns:v="urn:schemas-microsoft-com:vml" xmlns:wp14="http://schemas.microsoft.com/office/word/2010/wordprocessingDrawing" xmlns:wp="http://schemas.openxmlformats.org/drawingml/2006/wordprocessingDrawing" xmlns:w10="urn:schemas-microsoft-com:office:word" xmlns:w="http://schemas.openxmlformats.org/wordprocessingml/2006/main" xmlns:w14="http://schemas.microsoft.com/office/word/2010/wordml" xmlns:w15="http://schemas.microsoft.com/office/word/2012/wordml" xmlns:w16cex="http://schemas.microsoft.com/office/word/2018/wordml/cex" xmlns:w16cid="http://schemas.microsoft.com/office/word/2016/wordml/cid" xmlns:w16="http://schemas.microsoft.com/office/word/2018/wordml" xmlns:w16du="http://schemas.microsoft.com/office/word/2023/wordml/word16du" xmlns:w16sdtdh="http://schemas.microsoft.com/office/word/2020/wordml/sdtdatahash" xmlns:w16se="http://schemas.microsoft.com/office/word/2015/wordml/symex" xmlns:wpg="http://schemas.microsoft.com/office/word/2010/wordprocessingGroup" xmlns:wpi="http://schemas.microsoft.com/office/word/2010/wordprocessingInk" xmlns:wne="http://schemas.microsoft.com/office/word/2006/wordml" xmlns:wps="http://schemas.microsoft.com/office/word/2010/wordprocessingShape" mc:Ignorable="w14 w15 w16se w16cid w16 w16cex w16sdtdh wp14">
-  <w15:commentEx w15:paraId="76815B03" w15:done="0"/>
   <w15:commentEx w15:paraId="48EE9476" w15:done="0"/>
-  <w15:commentEx w15:paraId="1F1BAAC6" w15:done="0"/>
   <w15:commentEx w15:paraId="3FBC6DAD" w15:done="0"/>
   <w15:commentEx w15:paraId="3548C990" w15:done="0"/>
   <w15:commentEx w15:paraId="711D27E3" w15:done="0"/>
   <w15:commentEx w15:paraId="5F791F6A" w15:done="0"/>
   <w15:commentEx w15:paraId="00A6924A" w15:done="0"/>
   <w15:commentEx w15:paraId="31690FAD" w15:done="0"/>
+  <w15:commentEx w15:paraId="2FC5BB5F" w15:done="0"/>
 </w15:commentsEx>
 </file>
 
 <file path=word/commentsExtensible.xml><?xml version="1.0" encoding="utf-8"?>
 <w16cex:commentsExtensible xmlns:wpc="http://schemas.microsoft.com/office/word/2010/wordprocessingCanvas" xmlns:cx="http://schemas.microsoft.com/office/drawing/2014/chartex" xmlns:cx1="http://schemas.microsoft.com/office/drawing/2015/9/8/chartex" xmlns:cx2="http://schemas.microsoft.com/office/drawing/2015/10/21/chartex" xmlns:cx3="http://schemas.microsoft.com/office/drawing/2016/5/9/chartex" xmlns:cx4="http://schemas.microsoft.com/office/drawing/2016/5/10/chartex" xmlns:cx5="http://schemas.microsoft.com/office/drawing/2016/5/11/chartex" xmlns:cx6="http://schemas.microsoft.com/office/drawing/2016/5/12/chartex" xmlns:cx7="http://schemas.microsoft.com/office/drawing/2016/5/13/chartex" xmlns:cx8="http://schemas.microsoft.com/office/drawing/2016/5/14/chartex" xmlns:mc="http://schemas.openxmlformats.org/markup-compatibility/2006" xmlns:aink="http://schemas.microsoft.com/office/drawing/2016/ink" xmlns:am3d="http://schemas.microsoft.com/office/drawing/2017/model3d" xmlns:o="urn:schemas-microsoft-com:office:office" xmlns:oel="http://schemas.microsoft.com/office/2019/extlst" xmlns:r="http://schemas.openxmlformats.org/officeDocument/2006/relationships" xmlns:m="http://schemas.openxmlformats.org/officeDocument/2006/math" xmlns:v="urn:schemas-microsoft-com:vml" xmlns:wp14="http://schemas.microsoft.com/office/word/2010/wordprocessingDrawing" xmlns:wp="http://schemas.openxmlformats.org/drawingml/2006/wordprocessingDrawing" xmlns:w10="urn:schemas-microsoft-com:office:word" xmlns:w="http://schemas.openxmlformats.org/wordprocessingml/2006/main" xmlns:w14="http://schemas.microsoft.com/office/word/2010/wordml" xmlns:w15="http://schemas.microsoft.com/office/word/2012/wordml" xmlns:w16cex="http://schemas.microsoft.com/office/word/2018/wordml/cex" xmlns:w16cid="http://schemas.microsoft.com/office/word/2016/wordml/cid" xmlns:w16="http://schemas.microsoft.com/office/word/2018/wordml" xmlns:w16du="http://schemas.microsoft.com/office/word/2023/wordml/word16du" xmlns:w16sdtdh="http://schemas.microsoft.com/office/word/2020/wordml/sdtdatahash" xmlns:w16se="http://schemas.microsoft.com/office/word/2015/wordml/symex" xmlns:wpg="http://schemas.microsoft.com/office/word/2010/wordprocessingGroup" xmlns:wpi="http://schemas.microsoft.com/office/word/2010/wordprocessingInk" xmlns:wne="http://schemas.microsoft.com/office/word/2006/wordml" xmlns:wps="http://schemas.microsoft.com/office/word/2010/wordprocessingShape" mc:Ignorable="w14 w15 w16se w16cid w16 w16cex w16sdtdh wp14">
-  <w16cex:commentExtensible w16cex:durableId="280D4900" w16cex:dateUtc="2023-05-15T23:12:00Z"/>
   <w16cex:commentExtensible w16cex:durableId="280D3FF0" w16cex:dateUtc="2023-05-15T22:34:00Z"/>
-  <w16cex:commentExtensible w16cex:durableId="280D4916" w16cex:dateUtc="2023-05-15T23:13:00Z"/>
   <w16cex:commentExtensible w16cex:durableId="280FE839" w16cex:dateUtc="2023-05-17T22:56:00Z"/>
   <w16cex:commentExtensible w16cex:durableId="2811210C" w16cex:dateUtc="2023-05-18T21:11:00Z"/>
   <w16cex:commentExtensible w16cex:durableId="2811225C" w16cex:dateUtc="2023-05-18T21:17:00Z"/>
   <w16cex:commentExtensible w16cex:durableId="28137210" w16cex:dateUtc="2023-05-20T15:21:00Z"/>
   <w16cex:commentExtensible w16cex:durableId="28137545" w16cex:dateUtc="2023-05-20T15:35:00Z"/>
   <w16cex:commentExtensible w16cex:durableId="2813A3D2" w16cex:dateUtc="2023-05-20T18:53:00Z"/>
+  <w16cex:commentExtensible w16cex:durableId="281B2B86" w16cex:dateUtc="2023-05-26T11:58:00Z"/>
 </w16cex:commentsExtensible>
 </file>
 
 <file path=word/commentsIds.xml><?xml version="1.0" encoding="utf-8"?>
 <w16cid:commentsIds xmlns:wpc="http://schemas.microsoft.com/office/word/2010/wordprocessingCanvas" xmlns:cx="http://schemas.microsoft.com/office/drawing/2014/chartex" xmlns:cx1="http://schemas.microsoft.com/office/drawing/2015/9/8/chartex" xmlns:cx2="http://schemas.microsoft.com/office/drawing/2015/10/21/chartex" xmlns:cx3="http://schemas.microsoft.com/office/drawing/2016/5/9/chartex" xmlns:cx4="http://schemas.microsoft.com/office/drawing/2016/5/10/chartex" xmlns:cx5="http://schemas.microsoft.com/office/drawing/2016/5/11/chartex" xmlns:cx6="http://schemas.microsoft.com/office/drawing/2016/5/12/chartex" xmlns:cx7="http://schemas.microsoft.com/office/drawing/2016/5/13/chartex" xmlns:cx8="http://schemas.microsoft.com/office/drawing/2016/5/14/chartex" xmlns:mc="http://schemas.openxmlformats.org/markup-compatibility/2006" xmlns:aink="http://schemas.microsoft.com/office/drawing/2016/ink" xmlns:am3d="http://schemas.microsoft.com/office/drawing/2017/model3d" xmlns:o="urn:schemas-microsoft-com:office:office" xmlns:oel="http://schemas.microsoft.com/office/2019/extlst" xmlns:r="http://schemas.openxmlformats.org/officeDocument/2006/relationships" xmlns:m="http://schemas.openxmlformats.org/officeDocument/2006/math" xmlns:v="urn:schemas-microsoft-com:vml" xmlns:wp14="http://schemas.microsoft.com/office/word/2010/wordprocessingDrawing" xmlns:wp="http://schemas.openxmlformats.org/drawingml/2006/wordprocessingDrawing" xmlns:w10="urn:schemas-microsoft-com:office:word" xmlns:w="http://schemas.openxmlformats.org/wordprocessingml/2006/main" xmlns:w14="http://schemas.microsoft.com/office/word/2010/wordml" xmlns:w15="http://schemas.microsoft.com/office/word/2012/wordml" xmlns:w16cex="http://schemas.microsoft.com/office/word/2018/wordml/cex" xmlns:w16cid="http://schemas.microsoft.com/office/word/2016/wordml/cid" xmlns:w16="http://schemas.microsoft.com/office/word/2018/wordml" xmlns:w16du="http://schemas.microsoft.com/office/word/2023/wordml/word16du" xmlns:w16sdtdh="http://schemas.microsoft.com/office/word/2020/wordml/sdtdatahash" xmlns:w16se="http://schemas.microsoft.com/office/word/2015/wordml/symex" xmlns:wpg="http://schemas.microsoft.com/office/word/2010/wordprocessingGroup" xmlns:wpi="http://schemas.microsoft.com/office/word/2010/wordprocessingInk" xmlns:wne="http://schemas.microsoft.com/office/word/2006/wordml" xmlns:wps="http://schemas.microsoft.com/office/word/2010/wordprocessingShape" mc:Ignorable="w14 w15 w16se w16cid w16 w16cex w16sdtdh wp14">
-  <w16cid:commentId w16cid:paraId="76815B03" w16cid:durableId="280D4900"/>
   <w16cid:commentId w16cid:paraId="48EE9476" w16cid:durableId="280D3FF0"/>
-  <w16cid:commentId w16cid:paraId="1F1BAAC6" w16cid:durableId="280D4916"/>
   <w16cid:commentId w16cid:paraId="3FBC6DAD" w16cid:durableId="280FE839"/>
   <w16cid:commentId w16cid:paraId="3548C990" w16cid:durableId="2811210C"/>
   <w16cid:commentId w16cid:paraId="711D27E3" w16cid:durableId="2811225C"/>
   <w16cid:commentId w16cid:paraId="5F791F6A" w16cid:durableId="28137210"/>
   <w16cid:commentId w16cid:paraId="00A6924A" w16cid:durableId="28137545"/>
   <w16cid:commentId w16cid:paraId="31690FAD" w16cid:durableId="2813A3D2"/>
+  <w16cid:commentId w16cid:paraId="2FC5BB5F" w16cid:durableId="281B2B86"/>
 </w16cid:commentsIds>
 </file>
 

</xml_diff>